<commit_message>
add a journal-even it is a short one
</commit_message>
<xml_diff>
--- a/IELTS Notes/Notes of IELTS.docx
+++ b/IELTS Notes/Notes of IELTS.docx
@@ -892,7 +892,7 @@
         <w:ind w:left="357"/>
         <w:outlineLvl w:val="0"/>
         <w:rPr>
-          <w:rFonts w:ascii="Arial" w:hAnsi="Arial" w:cs="Arial" w:hint="eastAsia"/>
+          <w:rFonts w:ascii="Arial" w:hAnsi="Arial" w:cs="Arial"/>
           <w:sz w:val="24"/>
           <w:szCs w:val="24"/>
         </w:rPr>
@@ -963,7 +963,7 @@
         <w:pStyle w:val="ListParagraph"/>
         <w:ind w:left="714" w:firstLineChars="0" w:firstLine="0"/>
         <w:rPr>
-          <w:rFonts w:ascii="Arial" w:hAnsi="Arial" w:cs="Arial" w:hint="eastAsia"/>
+          <w:rFonts w:ascii="Arial" w:hAnsi="Arial" w:cs="Arial"/>
           <w:sz w:val="24"/>
           <w:szCs w:val="24"/>
         </w:rPr>
@@ -993,7 +993,23 @@
           <w:sz w:val="24"/>
           <w:szCs w:val="24"/>
         </w:rPr>
-        <w:t>Peple choose to live in cities because ther appreciate the accessibility of amenities, the cultural diversity and the range of employment opportunities available.</w:t>
+        <w:t>Peple choose to live in cities because the</w:t>
+      </w:r>
+      <w:r>
+        <w:rPr>
+          <w:rFonts w:ascii="Arial" w:hAnsi="Arial" w:cs="Arial" w:hint="eastAsia"/>
+          <w:sz w:val="24"/>
+          <w:szCs w:val="24"/>
+        </w:rPr>
+        <w:t>y</w:t>
+      </w:r>
+      <w:r>
+        <w:rPr>
+          <w:rFonts w:ascii="Arial" w:hAnsi="Arial" w:cs="Arial" w:hint="eastAsia"/>
+          <w:sz w:val="24"/>
+          <w:szCs w:val="24"/>
+        </w:rPr>
+        <w:t xml:space="preserve"> appreciate the accessibility of amenities, the cultural diversity and the range of employment opportunities available.</w:t>
       </w:r>
     </w:p>
     <w:p>
@@ -1023,7 +1039,23 @@
           <w:sz w:val="24"/>
           <w:szCs w:val="24"/>
         </w:rPr>
-        <w:t>Cities offer a plethora of experiences, from a vibrant nightlife and a diverse range of cuisines, but they also pose challenges like nosie pullution and overcrowding, which an significantly impact the quality of life.</w:t>
+        <w:t xml:space="preserve">Cities offer a plethora of experiences, from a vibrant nightlife and a diverse range of cuisines, but they also pose challenges like nosie pullution and overcrowding, which </w:t>
+      </w:r>
+      <w:r>
+        <w:rPr>
+          <w:rFonts w:ascii="Arial" w:hAnsi="Arial" w:cs="Arial" w:hint="eastAsia"/>
+          <w:sz w:val="24"/>
+          <w:szCs w:val="24"/>
+        </w:rPr>
+        <w:t>c</w:t>
+      </w:r>
+      <w:r>
+        <w:rPr>
+          <w:rFonts w:ascii="Arial" w:hAnsi="Arial" w:cs="Arial" w:hint="eastAsia"/>
+          <w:sz w:val="24"/>
+          <w:szCs w:val="24"/>
+        </w:rPr>
+        <w:t>an significantly impact the quality of life.</w:t>
       </w:r>
     </w:p>
     <w:p>
@@ -1175,7 +1207,7 @@
         <w:pStyle w:val="ListParagraph"/>
         <w:ind w:left="714" w:firstLineChars="0" w:firstLine="0"/>
         <w:rPr>
-          <w:rFonts w:ascii="Arial" w:hAnsi="Arial" w:cs="Arial" w:hint="eastAsia"/>
+          <w:rFonts w:ascii="Arial" w:hAnsi="Arial" w:cs="Arial"/>
           <w:sz w:val="24"/>
           <w:szCs w:val="24"/>
         </w:rPr>

</xml_diff>

<commit_message>
update new words of TDD is Dead. Long live testing
</commit_message>
<xml_diff>
--- a/IELTS Notes/Notes of IELTS.docx
+++ b/IELTS Notes/Notes of IELTS.docx
@@ -655,69 +655,231 @@
         <w:pStyle w:val="ListParagraph"/>
         <w:ind w:left="1080" w:firstLineChars="0" w:firstLine="0"/>
         <w:rPr>
-          <w:rFonts w:ascii="Arial" w:hAnsi="Arial" w:cs="Arial" w:hint="eastAsia"/>
-          <w:sz w:val="24"/>
-          <w:szCs w:val="24"/>
-        </w:rPr>
-      </w:pPr>
-      <w:r>
-        <w:rPr>
-          <w:rFonts w:ascii="Arial" w:hAnsi="Arial" w:cs="Arial" w:hint="eastAsia"/>
-          <w:sz w:val="24"/>
-          <w:szCs w:val="24"/>
-        </w:rPr>
-        <w:t>Question 2 and 3 are always linked to each other.</w:t>
-      </w:r>
-    </w:p>
-    <w:p>
-      <w:pPr>
-        <w:ind w:left="720"/>
-        <w:rPr>
-          <w:rFonts w:ascii="Arial" w:hAnsi="Arial" w:cs="Arial"/>
-          <w:sz w:val="24"/>
-          <w:szCs w:val="24"/>
-        </w:rPr>
-      </w:pPr>
-      <w:r>
-        <w:rPr>
-          <w:noProof/>
-        </w:rPr>
-        <w:drawing>
-          <wp:inline distT="0" distB="0" distL="0" distR="0" wp14:anchorId="57610455" wp14:editId="273822E9">
-            <wp:extent cx="5274310" cy="2373630"/>
-            <wp:effectExtent l="0" t="0" r="2540" b="7620"/>
-            <wp:docPr id="640267038" name="Picture 1"/>
-            <wp:cNvGraphicFramePr>
-              <a:graphicFrameLocks xmlns:a="http://schemas.openxmlformats.org/drawingml/2006/main" noChangeAspect="1"/>
-            </wp:cNvGraphicFramePr>
-            <a:graphic xmlns:a="http://schemas.openxmlformats.org/drawingml/2006/main">
-              <a:graphicData uri="http://schemas.openxmlformats.org/drawingml/2006/picture">
-                <pic:pic xmlns:pic="http://schemas.openxmlformats.org/drawingml/2006/picture">
-                  <pic:nvPicPr>
-                    <pic:cNvPr id="640267038" name=""/>
-                    <pic:cNvPicPr/>
-                  </pic:nvPicPr>
-                  <pic:blipFill>
-                    <a:blip r:embed="rId7"/>
-                    <a:stretch>
-                      <a:fillRect/>
-                    </a:stretch>
-                  </pic:blipFill>
-                  <pic:spPr>
-                    <a:xfrm>
-                      <a:off x="0" y="0"/>
-                      <a:ext cx="5274310" cy="2373630"/>
-                    </a:xfrm>
-                    <a:prstGeom prst="rect">
-                      <a:avLst/>
-                    </a:prstGeom>
-                  </pic:spPr>
-                </pic:pic>
-              </a:graphicData>
-            </a:graphic>
-          </wp:inline>
-        </w:drawing>
-      </w:r>
+          <w:rFonts w:ascii="Arial" w:hAnsi="Arial" w:cs="Arial"/>
+          <w:sz w:val="24"/>
+          <w:szCs w:val="24"/>
+        </w:rPr>
+      </w:pPr>
+      <w:r>
+        <w:rPr>
+          <w:rFonts w:ascii="Arial" w:hAnsi="Arial" w:cs="Arial" w:hint="eastAsia"/>
+          <w:sz w:val="24"/>
+          <w:szCs w:val="24"/>
+        </w:rPr>
+        <w:t>In speaking section, q</w:t>
+      </w:r>
+      <w:r>
+        <w:rPr>
+          <w:rFonts w:ascii="Arial" w:hAnsi="Arial" w:cs="Arial" w:hint="eastAsia"/>
+          <w:sz w:val="24"/>
+          <w:szCs w:val="24"/>
+        </w:rPr>
+        <w:t>uestion 2 and 3 are always linked to each other.</w:t>
+      </w:r>
+    </w:p>
+    <w:p>
+      <w:pPr>
+        <w:rPr>
+          <w:rFonts w:ascii="Arial" w:hAnsi="Arial" w:cs="Arial"/>
+          <w:sz w:val="24"/>
+          <w:szCs w:val="24"/>
+        </w:rPr>
+      </w:pPr>
+      <w:r>
+        <w:rPr>
+          <w:rFonts w:ascii="Arial" w:hAnsi="Arial" w:cs="Arial"/>
+          <w:sz w:val="24"/>
+          <w:szCs w:val="24"/>
+        </w:rPr>
+        <w:tab/>
+      </w:r>
+      <w:r>
+        <w:rPr>
+          <w:rFonts w:ascii="Arial" w:hAnsi="Arial" w:cs="Arial"/>
+          <w:sz w:val="24"/>
+          <w:szCs w:val="24"/>
+        </w:rPr>
+        <w:tab/>
+      </w:r>
+      <w:r>
+        <w:rPr>
+          <w:rFonts w:ascii="Arial" w:hAnsi="Arial" w:cs="Arial" w:hint="eastAsia"/>
+          <w:sz w:val="24"/>
+          <w:szCs w:val="24"/>
+        </w:rPr>
+        <w:t xml:space="preserve">  </w:t>
+      </w:r>
+    </w:p>
+    <w:tbl>
+      <w:tblPr>
+        <w:tblStyle w:val="TableGrid"/>
+        <w:tblW w:w="8296" w:type="dxa"/>
+        <w:tblInd w:w="1147" w:type="dxa"/>
+        <w:tblLook w:val="04A0" w:firstRow="1" w:lastRow="0" w:firstColumn="1" w:lastColumn="0" w:noHBand="0" w:noVBand="1"/>
+      </w:tblPr>
+      <w:tblGrid>
+        <w:gridCol w:w="8296"/>
+      </w:tblGrid>
+      <w:tr>
+        <w:tc>
+          <w:tcPr>
+            <w:tcW w:w="8296" w:type="dxa"/>
+          </w:tcPr>
+          <w:p>
+            <w:pPr>
+              <w:rPr>
+                <w:rFonts w:ascii="Arial" w:hAnsi="Arial" w:cs="Arial"/>
+                <w:sz w:val="24"/>
+                <w:szCs w:val="24"/>
+              </w:rPr>
+            </w:pPr>
+            <w:r>
+              <w:rPr>
+                <w:rFonts w:ascii="Arial" w:hAnsi="Arial" w:cs="Arial"/>
+                <w:sz w:val="24"/>
+                <w:szCs w:val="24"/>
+              </w:rPr>
+              <w:t>For part 3, you should have 3 things in your answer:</w:t>
+            </w:r>
+          </w:p>
+          <w:p>
+            <w:pPr>
+              <w:rPr>
+                <w:rFonts w:ascii="Arial" w:hAnsi="Arial" w:cs="Arial"/>
+                <w:sz w:val="24"/>
+                <w:szCs w:val="24"/>
+              </w:rPr>
+            </w:pPr>
+            <w:r>
+              <w:rPr>
+                <w:rFonts w:ascii="Arial" w:hAnsi="Arial" w:cs="Arial" w:hint="eastAsia"/>
+                <w:sz w:val="24"/>
+                <w:szCs w:val="24"/>
+              </w:rPr>
+              <w:t>•</w:t>
+            </w:r>
+            <w:r>
+              <w:rPr>
+                <w:rFonts w:ascii="Arial" w:hAnsi="Arial" w:cs="Arial"/>
+                <w:sz w:val="24"/>
+                <w:szCs w:val="24"/>
+              </w:rPr>
+              <w:t xml:space="preserve"> Give your opinion</w:t>
+            </w:r>
+          </w:p>
+          <w:p>
+            <w:pPr>
+              <w:rPr>
+                <w:rFonts w:ascii="Arial" w:hAnsi="Arial" w:cs="Arial"/>
+                <w:sz w:val="24"/>
+                <w:szCs w:val="24"/>
+              </w:rPr>
+            </w:pPr>
+            <w:r>
+              <w:rPr>
+                <w:rFonts w:ascii="Arial" w:hAnsi="Arial" w:cs="Arial" w:hint="eastAsia"/>
+                <w:sz w:val="24"/>
+                <w:szCs w:val="24"/>
+              </w:rPr>
+              <w:t>•</w:t>
+            </w:r>
+            <w:r>
+              <w:rPr>
+                <w:rFonts w:ascii="Arial" w:hAnsi="Arial" w:cs="Arial"/>
+                <w:sz w:val="24"/>
+                <w:szCs w:val="24"/>
+              </w:rPr>
+              <w:t xml:space="preserve"> Give an example of your opinion</w:t>
+            </w:r>
+          </w:p>
+          <w:p>
+            <w:pPr>
+              <w:rPr>
+                <w:rFonts w:ascii="Arial" w:hAnsi="Arial" w:cs="Arial"/>
+                <w:sz w:val="24"/>
+                <w:szCs w:val="24"/>
+              </w:rPr>
+            </w:pPr>
+            <w:r>
+              <w:rPr>
+                <w:rFonts w:ascii="Arial" w:hAnsi="Arial" w:cs="Arial" w:hint="eastAsia"/>
+                <w:sz w:val="24"/>
+                <w:szCs w:val="24"/>
+              </w:rPr>
+              <w:t>•</w:t>
+            </w:r>
+            <w:r>
+              <w:rPr>
+                <w:rFonts w:ascii="Arial" w:hAnsi="Arial" w:cs="Arial"/>
+                <w:sz w:val="24"/>
+                <w:szCs w:val="24"/>
+              </w:rPr>
+              <w:t xml:space="preserve"> Give a concluding sentence</w:t>
+            </w:r>
+          </w:p>
+          <w:p>
+            <w:pPr>
+              <w:rPr>
+                <w:rFonts w:ascii="Arial" w:hAnsi="Arial" w:cs="Arial"/>
+                <w:sz w:val="24"/>
+                <w:szCs w:val="24"/>
+              </w:rPr>
+            </w:pPr>
+            <w:r>
+              <w:rPr>
+                <w:rFonts w:ascii="Arial" w:hAnsi="Arial" w:cs="Arial"/>
+                <w:sz w:val="24"/>
+                <w:szCs w:val="24"/>
+              </w:rPr>
+              <w:t>When you prepare for the test, you should write out your answers ahead of time. Later, when you get comfortable with that you can stop writing them out and get better at responding quickly.</w:t>
+            </w:r>
+          </w:p>
+          <w:p>
+            <w:pPr>
+              <w:rPr>
+                <w:rFonts w:ascii="Arial" w:hAnsi="Arial" w:cs="Arial"/>
+                <w:sz w:val="24"/>
+                <w:szCs w:val="24"/>
+              </w:rPr>
+            </w:pPr>
+            <w:r>
+              <w:rPr>
+                <w:rFonts w:ascii="Arial" w:hAnsi="Arial" w:cs="Arial"/>
+                <w:sz w:val="24"/>
+                <w:szCs w:val="24"/>
+              </w:rPr>
+              <w:t>Remember, planning ahead and preparing is the key to getting more confidence.</w:t>
+            </w:r>
+          </w:p>
+          <w:p>
+            <w:pPr>
+              <w:rPr>
+                <w:rFonts w:ascii="Arial" w:hAnsi="Arial" w:cs="Arial"/>
+                <w:sz w:val="24"/>
+                <w:szCs w:val="24"/>
+              </w:rPr>
+            </w:pPr>
+            <w:r>
+              <w:rPr>
+                <w:rFonts w:ascii="Arial" w:hAnsi="Arial" w:cs="Arial"/>
+                <w:sz w:val="24"/>
+                <w:szCs w:val="24"/>
+              </w:rPr>
+              <w:lastRenderedPageBreak/>
+              <w:t>Final tip-check out the NY Times and look at the newspaper sections- those are typical IELTS Speaking topics.</w:t>
+            </w:r>
+          </w:p>
+        </w:tc>
+      </w:tr>
+    </w:tbl>
+    <w:p>
+      <w:pPr>
+        <w:rPr>
+          <w:rFonts w:ascii="Arial" w:hAnsi="Arial" w:cs="Arial"/>
+          <w:sz w:val="24"/>
+          <w:szCs w:val="24"/>
+        </w:rPr>
+      </w:pPr>
     </w:p>
     <w:p>
       <w:pPr>
@@ -728,18 +890,17 @@
         </w:numPr>
         <w:ind w:firstLineChars="0"/>
         <w:rPr>
-          <w:rFonts w:ascii="Arial" w:hAnsi="Arial" w:cs="Arial" w:hint="eastAsia"/>
-          <w:sz w:val="24"/>
-          <w:szCs w:val="24"/>
-        </w:rPr>
-      </w:pPr>
-      <w:r>
-        <w:rPr>
-          <w:rFonts w:ascii="Arial" w:hAnsi="Arial" w:cs="Arial" w:hint="eastAsia"/>
-          <w:sz w:val="24"/>
-          <w:szCs w:val="24"/>
-        </w:rPr>
-        <w:lastRenderedPageBreak/>
+          <w:rFonts w:ascii="Arial" w:hAnsi="Arial" w:cs="Arial"/>
+          <w:sz w:val="24"/>
+          <w:szCs w:val="24"/>
+        </w:rPr>
+      </w:pPr>
+      <w:r>
+        <w:rPr>
+          <w:rFonts w:ascii="Arial" w:hAnsi="Arial" w:cs="Arial" w:hint="eastAsia"/>
+          <w:sz w:val="24"/>
+          <w:szCs w:val="24"/>
+        </w:rPr>
         <w:t>Stay tune to the latest news</w:t>
       </w:r>
       <w:r>
@@ -1061,7 +1222,7 @@
         </w:rPr>
         <w:t xml:space="preserve">Suggestions from </w:t>
       </w:r>
-      <w:hyperlink r:id="rId8" w:history="1">
+      <w:hyperlink r:id="rId7" w:history="1">
         <w:r>
           <w:rPr>
             <w:rStyle w:val="Hyperlink"/>
@@ -1270,6 +1431,60 @@
     </w:p>
     <w:p>
       <w:pPr>
+        <w:pStyle w:val="ListParagraph"/>
+        <w:numPr>
+          <w:ilvl w:val="0"/>
+          <w:numId w:val="5"/>
+        </w:numPr>
+        <w:ind w:firstLineChars="0"/>
+        <w:rPr>
+          <w:rFonts w:ascii="Arial" w:hAnsi="Arial" w:cs="Arial"/>
+          <w:sz w:val="24"/>
+          <w:szCs w:val="24"/>
+        </w:rPr>
+      </w:pPr>
+      <w:r>
+        <w:rPr>
+          <w:rFonts w:ascii="Arial" w:hAnsi="Arial" w:cs="Arial" w:hint="eastAsia"/>
+          <w:sz w:val="24"/>
+          <w:szCs w:val="24"/>
+        </w:rPr>
+        <w:t>You should spend 4 or 5 minutes planning before writing and spend the same time checking after writing.</w:t>
+      </w:r>
+      <w:r>
+        <w:rPr>
+          <w:rFonts w:ascii="Arial" w:hAnsi="Arial" w:cs="Arial" w:hint="eastAsia"/>
+          <w:sz w:val="24"/>
+          <w:szCs w:val="24"/>
+        </w:rPr>
+        <w:t xml:space="preserve"> You practice that again and again everytime you write esssays, it will be natural when you are writing something.</w:t>
+      </w:r>
+    </w:p>
+    <w:p>
+      <w:pPr>
+        <w:pStyle w:val="ListParagraph"/>
+        <w:numPr>
+          <w:ilvl w:val="0"/>
+          <w:numId w:val="5"/>
+        </w:numPr>
+        <w:ind w:firstLineChars="0"/>
+        <w:rPr>
+          <w:rFonts w:ascii="Arial" w:hAnsi="Arial" w:cs="Arial"/>
+          <w:sz w:val="24"/>
+          <w:szCs w:val="24"/>
+        </w:rPr>
+      </w:pPr>
+      <w:r>
+        <w:rPr>
+          <w:rFonts w:ascii="Arial" w:hAnsi="Arial" w:cs="Arial" w:hint="eastAsia"/>
+          <w:sz w:val="24"/>
+          <w:szCs w:val="24"/>
+        </w:rPr>
+        <w:t>To prepare for task 1 in writing section, you can read the business section in a newspaper to learn how to describe increasing and decreasing.</w:t>
+      </w:r>
+    </w:p>
+    <w:p>
+      <w:pPr>
         <w:ind w:left="357"/>
         <w:outlineLvl w:val="0"/>
         <w:rPr>
@@ -1576,7 +1791,6 @@
           <w:sz w:val="24"/>
           <w:szCs w:val="24"/>
         </w:rPr>
-        <w:lastRenderedPageBreak/>
         <w:t xml:space="preserve">Cities offer a plethora of experiences, from a vibrant nightlife and a diverse range of cuisines, but they also pose challenges like nosie pullution and overcrowding, which </w:t>
       </w:r>
       <w:r>
@@ -1955,6 +2169,7 @@
         <w:rPr>
           <w:noProof/>
         </w:rPr>
+        <w:lastRenderedPageBreak/>
         <w:drawing>
           <wp:inline distT="0" distB="0" distL="0" distR="0" wp14:anchorId="41AA3F9E" wp14:editId="439310A0">
             <wp:extent cx="5274310" cy="2428875"/>
@@ -1971,7 +2186,7 @@
                     <pic:cNvPicPr/>
                   </pic:nvPicPr>
                   <pic:blipFill>
-                    <a:blip r:embed="rId9"/>
+                    <a:blip r:embed="rId8"/>
                     <a:stretch>
                       <a:fillRect/>
                     </a:stretch>
@@ -2005,7 +2220,6 @@
         <w:rPr>
           <w:noProof/>
         </w:rPr>
-        <w:lastRenderedPageBreak/>
         <w:drawing>
           <wp:inline distT="0" distB="0" distL="0" distR="0" wp14:anchorId="5D4E89D5" wp14:editId="436D8FDB">
             <wp:extent cx="5274310" cy="1809115"/>
@@ -2022,7 +2236,7 @@
                     <pic:cNvPicPr/>
                   </pic:nvPicPr>
                   <pic:blipFill>
-                    <a:blip r:embed="rId10"/>
+                    <a:blip r:embed="rId9"/>
                     <a:stretch>
                       <a:fillRect/>
                     </a:stretch>
@@ -2072,7 +2286,7 @@
                     <pic:cNvPicPr/>
                   </pic:nvPicPr>
                   <pic:blipFill>
-                    <a:blip r:embed="rId11"/>
+                    <a:blip r:embed="rId10"/>
                     <a:stretch>
                       <a:fillRect/>
                     </a:stretch>
@@ -3498,6 +3712,22 @@
       <w:shd w:val="clear" w:color="auto" w:fill="E1DFDD"/>
     </w:rPr>
   </w:style>
+  <w:style w:type="table" w:styleId="TableGrid">
+    <w:name w:val="Table Grid"/>
+    <w:basedOn w:val="TableNormal"/>
+    <w:uiPriority w:val="39"/>
+    <w:rsid w:val="00054300"/>
+    <w:tblPr>
+      <w:tblBorders>
+        <w:top w:val="single" w:sz="4" w:space="0" w:color="auto"/>
+        <w:left w:val="single" w:sz="4" w:space="0" w:color="auto"/>
+        <w:bottom w:val="single" w:sz="4" w:space="0" w:color="auto"/>
+        <w:right w:val="single" w:sz="4" w:space="0" w:color="auto"/>
+        <w:insideH w:val="single" w:sz="4" w:space="0" w:color="auto"/>
+        <w:insideV w:val="single" w:sz="4" w:space="0" w:color="auto"/>
+      </w:tblBorders>
+    </w:tblPr>
+  </w:style>
 </w:styles>
 </file>
 

</xml_diff>

<commit_message>
update an essay of task 1 of IELTS
</commit_message>
<xml_diff>
--- a/IELTS Notes/Notes of IELTS.docx
+++ b/IELTS Notes/Notes of IELTS.docx
@@ -1485,6 +1485,92 @@
     </w:p>
     <w:p>
       <w:pPr>
+        <w:pStyle w:val="ListParagraph"/>
+        <w:numPr>
+          <w:ilvl w:val="0"/>
+          <w:numId w:val="5"/>
+        </w:numPr>
+        <w:ind w:firstLineChars="0"/>
+        <w:rPr>
+          <w:rFonts w:ascii="Arial" w:hAnsi="Arial" w:cs="Arial"/>
+          <w:sz w:val="24"/>
+          <w:szCs w:val="24"/>
+        </w:rPr>
+      </w:pPr>
+      <w:r>
+        <w:rPr>
+          <w:rFonts w:ascii="Arial" w:hAnsi="Arial" w:cs="Arial" w:hint="eastAsia"/>
+          <w:sz w:val="24"/>
+          <w:szCs w:val="24"/>
+        </w:rPr>
+        <w:t>For writing task 1, d</w:t>
+      </w:r>
+      <w:r>
+        <w:rPr>
+          <w:rFonts w:ascii="Arial" w:hAnsi="Arial" w:cs="Arial" w:hint="eastAsia"/>
+          <w:sz w:val="24"/>
+          <w:szCs w:val="24"/>
+        </w:rPr>
+        <w:t>on</w:t>
+      </w:r>
+      <w:r>
+        <w:rPr>
+          <w:rFonts w:ascii="Arial" w:hAnsi="Arial" w:cs="Arial"/>
+          <w:sz w:val="24"/>
+          <w:szCs w:val="24"/>
+        </w:rPr>
+        <w:t>’</w:t>
+      </w:r>
+      <w:r>
+        <w:rPr>
+          <w:rFonts w:ascii="Arial" w:hAnsi="Arial" w:cs="Arial" w:hint="eastAsia"/>
+          <w:sz w:val="24"/>
+          <w:szCs w:val="24"/>
+        </w:rPr>
+        <w:t xml:space="preserve">t try to describe every category in detail; fous on the most significant ones. </w:t>
+      </w:r>
+    </w:p>
+    <w:p>
+      <w:pPr>
+        <w:pStyle w:val="ListParagraph"/>
+        <w:numPr>
+          <w:ilvl w:val="0"/>
+          <w:numId w:val="5"/>
+        </w:numPr>
+        <w:ind w:firstLineChars="0"/>
+        <w:rPr>
+          <w:rFonts w:ascii="Arial" w:hAnsi="Arial" w:cs="Arial"/>
+          <w:sz w:val="24"/>
+          <w:szCs w:val="24"/>
+        </w:rPr>
+      </w:pPr>
+      <w:r>
+        <w:rPr>
+          <w:rFonts w:ascii="Arial" w:hAnsi="Arial" w:cs="Arial" w:hint="eastAsia"/>
+          <w:sz w:val="24"/>
+          <w:szCs w:val="24"/>
+        </w:rPr>
+        <w:t>Review model answers and examiner</w:t>
+      </w:r>
+      <w:r>
+        <w:rPr>
+          <w:rFonts w:ascii="Arial" w:hAnsi="Arial" w:cs="Arial"/>
+          <w:sz w:val="24"/>
+          <w:szCs w:val="24"/>
+        </w:rPr>
+        <w:t>’</w:t>
+      </w:r>
+      <w:r>
+        <w:rPr>
+          <w:rFonts w:ascii="Arial" w:hAnsi="Arial" w:cs="Arial" w:hint="eastAsia"/>
+          <w:sz w:val="24"/>
+          <w:szCs w:val="24"/>
+        </w:rPr>
+        <w:t>s comments on that, you will know how to get a high score in writing tasks.</w:t>
+      </w:r>
+    </w:p>
+    <w:p>
+      <w:pPr>
         <w:ind w:left="357"/>
         <w:outlineLvl w:val="0"/>
         <w:rPr>
@@ -1593,7 +1679,16 @@
           <w:sz w:val="24"/>
           <w:szCs w:val="24"/>
         </w:rPr>
-        <w:t xml:space="preserve">in speaking and writing English if you want to get a score of 7 or more. </w:t>
+        <w:t xml:space="preserve">in speaking and writing </w:t>
+      </w:r>
+      <w:r>
+        <w:rPr>
+          <w:rFonts w:ascii="Arial" w:hAnsi="Arial" w:cs="Arial" w:hint="eastAsia"/>
+          <w:sz w:val="24"/>
+          <w:szCs w:val="24"/>
+        </w:rPr>
+        <w:lastRenderedPageBreak/>
+        <w:t xml:space="preserve">English if you want to get a score of 7 or more. </w:t>
       </w:r>
       <w:r>
         <w:rPr>
@@ -2305,6 +2400,45 @@
             </a:graphic>
           </wp:inline>
         </w:drawing>
+      </w:r>
+    </w:p>
+    <w:p>
+      <w:pPr>
+        <w:pStyle w:val="ListParagraph"/>
+        <w:numPr>
+          <w:ilvl w:val="0"/>
+          <w:numId w:val="9"/>
+        </w:numPr>
+        <w:ind w:firstLineChars="0"/>
+        <w:rPr>
+          <w:rFonts w:ascii="Arial" w:hAnsi="Arial" w:cs="Arial" w:hint="eastAsia"/>
+          <w:sz w:val="24"/>
+          <w:szCs w:val="24"/>
+        </w:rPr>
+      </w:pPr>
+      <w:r>
+        <w:rPr>
+          <w:rFonts w:ascii="Arial" w:hAnsi="Arial" w:cs="Arial" w:hint="eastAsia"/>
+          <w:sz w:val="24"/>
+          <w:szCs w:val="24"/>
+        </w:rPr>
+        <w:t>Preparing for writing task 1 could also help you on writing task 2, so don</w:t>
+      </w:r>
+      <w:r>
+        <w:rPr>
+          <w:rFonts w:ascii="Arial" w:hAnsi="Arial" w:cs="Arial"/>
+          <w:sz w:val="24"/>
+          <w:szCs w:val="24"/>
+        </w:rPr>
+        <w:t>’</w:t>
+      </w:r>
+      <w:r>
+        <w:rPr>
+          <w:rFonts w:ascii="Arial" w:hAnsi="Arial" w:cs="Arial" w:hint="eastAsia"/>
+          <w:sz w:val="24"/>
+          <w:szCs w:val="24"/>
+        </w:rPr>
+        <w:t>t think the former is not as important as the later.</w:t>
       </w:r>
     </w:p>
     <w:sectPr>

</xml_diff>

<commit_message>
analyse errors of an essay
</commit_message>
<xml_diff>
--- a/IELTS Notes/Notes of IELTS.docx
+++ b/IELTS Notes/Notes of IELTS.docx
@@ -2367,6 +2367,31 @@
     </w:p>
     <w:p>
       <w:pPr>
+        <w:pStyle w:val="ListParagraph"/>
+        <w:numPr>
+          <w:ilvl w:val="0"/>
+          <w:numId w:val="5"/>
+        </w:numPr>
+        <w:ind w:firstLineChars="0"/>
+        <w:rPr>
+          <w:rFonts w:ascii="Arial" w:hAnsi="Arial" w:cs="Arial"/>
+          <w:sz w:val="24"/>
+          <w:szCs w:val="24"/>
+          <w:lang w:val="en-GB"/>
+        </w:rPr>
+      </w:pPr>
+      <w:r>
+        <w:rPr>
+          <w:rFonts w:ascii="Arial" w:hAnsi="Arial" w:cs="Arial" w:hint="eastAsia"/>
+          <w:sz w:val="24"/>
+          <w:szCs w:val="24"/>
+          <w:lang w:val="en-GB"/>
+        </w:rPr>
+        <w:t>Ask ChatGPT to check grammatical errors, inappropriate collocations, wrongly used words and so forth.</w:t>
+      </w:r>
+    </w:p>
+    <w:p>
+      <w:pPr>
         <w:ind w:left="357"/>
         <w:outlineLvl w:val="1"/>
         <w:rPr>
@@ -2814,6 +2839,7 @@
           <w:sz w:val="24"/>
           <w:szCs w:val="24"/>
         </w:rPr>
+        <w:lastRenderedPageBreak/>
         <w:t>Pe</w:t>
       </w:r>
       <w:r>
@@ -2846,16 +2872,7 @@
           <w:sz w:val="24"/>
           <w:szCs w:val="24"/>
         </w:rPr>
-        <w:t xml:space="preserve"> appreciate the accessibility of amenities, the cultural diversity and the range of employment </w:t>
-      </w:r>
-      <w:r>
-        <w:rPr>
-          <w:rFonts w:ascii="Arial" w:hAnsi="Arial" w:cs="Arial" w:hint="eastAsia"/>
-          <w:sz w:val="24"/>
-          <w:szCs w:val="24"/>
-        </w:rPr>
-        <w:lastRenderedPageBreak/>
-        <w:t>opportunities available.</w:t>
+        <w:t xml:space="preserve"> appreciate the accessibility of amenities, the cultural diversity and the range of employment opportunities available.</w:t>
       </w:r>
     </w:p>
     <w:p>

</xml_diff>

<commit_message>
update writing Task 2 of test 4 of IELTS 5
</commit_message>
<xml_diff>
--- a/IELTS Notes/Notes of IELTS.docx
+++ b/IELTS Notes/Notes of IELTS.docx
@@ -4063,13 +4063,46 @@
     </w:p>
     <w:p>
       <w:pPr>
-        <w:rPr>
-          <w:rFonts w:ascii="Times New Roman" w:hAnsi="Times New Roman" w:cs="Times New Roman"/>
+        <w:pStyle w:val="ListParagraph"/>
+        <w:numPr>
+          <w:ilvl w:val="0"/>
+          <w:numId w:val="11"/>
+        </w:numPr>
+        <w:ind w:firstLineChars="0"/>
+        <w:rPr>
+          <w:rFonts w:ascii="Times New Roman" w:hAnsi="Times New Roman" w:cs="Times New Roman" w:hint="eastAsia"/>
           <w:sz w:val="24"/>
           <w:szCs w:val="24"/>
           <w:lang w:val="en-GB"/>
         </w:rPr>
       </w:pPr>
+      <w:r>
+        <w:rPr>
+          <w:rFonts w:ascii="Times New Roman" w:hAnsi="Times New Roman" w:cs="Times New Roman" w:hint="eastAsia"/>
+          <w:sz w:val="24"/>
+          <w:szCs w:val="24"/>
+          <w:lang w:val="en-GB"/>
+        </w:rPr>
+        <w:t>The map shows/demonstrates/illutrates</w:t>
+      </w:r>
+      <w:r>
+        <w:rPr>
+          <w:rFonts w:ascii="Times New Roman" w:hAnsi="Times New Roman" w:cs="Times New Roman"/>
+          <w:sz w:val="24"/>
+          <w:szCs w:val="24"/>
+          <w:lang w:val="en-GB"/>
+        </w:rPr>
+        <w:t>…</w:t>
+      </w:r>
+      <w:r>
+        <w:rPr>
+          <w:rFonts w:ascii="Times New Roman" w:hAnsi="Times New Roman" w:cs="Times New Roman" w:hint="eastAsia"/>
+          <w:sz w:val="24"/>
+          <w:szCs w:val="24"/>
+          <w:lang w:val="en-GB"/>
+        </w:rPr>
+        <w:t xml:space="preserve"> </w:t>
+      </w:r>
     </w:p>
     <w:p>
       <w:pPr>

</xml_diff>

<commit_message>
update words and journals
</commit_message>
<xml_diff>
--- a/IELTS Notes/Notes of IELTS.docx
+++ b/IELTS Notes/Notes of IELTS.docx
@@ -1,6 +1,6 @@
 
 <file path=word/document.xml><?xml version="1.0" encoding="utf-8"?>
-<w:document xmlns:wpc="http://schemas.microsoft.com/office/word/2010/wordprocessingCanvas" xmlns:cx="http://schemas.microsoft.com/office/drawing/2014/chartex" xmlns:cx1="http://schemas.microsoft.com/office/drawing/2015/9/8/chartex" xmlns:cx2="http://schemas.microsoft.com/office/drawing/2015/10/21/chartex" xmlns:cx3="http://schemas.microsoft.com/office/drawing/2016/5/9/chartex" xmlns:cx4="http://schemas.microsoft.com/office/drawing/2016/5/10/chartex" xmlns:cx5="http://schemas.microsoft.com/office/drawing/2016/5/11/chartex" xmlns:cx6="http://schemas.microsoft.com/office/drawing/2016/5/12/chartex" xmlns:cx7="http://schemas.microsoft.com/office/drawing/2016/5/13/chartex" xmlns:cx8="http://schemas.microsoft.com/office/drawing/2016/5/14/chartex" xmlns:mc="http://schemas.openxmlformats.org/markup-compatibility/2006" xmlns:aink="http://schemas.microsoft.com/office/drawing/2016/ink" xmlns:am3d="http://schemas.microsoft.com/office/drawing/2017/model3d" xmlns:o="urn:schemas-microsoft-com:office:office" xmlns:oel="http://schemas.microsoft.com/office/2019/extlst" xmlns:r="http://schemas.openxmlformats.org/officeDocument/2006/relationships" xmlns:m="http://schemas.openxmlformats.org/officeDocument/2006/math" xmlns:v="urn:schemas-microsoft-com:vml" xmlns:wp14="http://schemas.microsoft.com/office/word/2010/wordprocessingDrawing" xmlns:wp="http://schemas.openxmlformats.org/drawingml/2006/wordprocessingDrawing" xmlns:w10="urn:schemas-microsoft-com:office:word" xmlns:w="http://schemas.openxmlformats.org/wordprocessingml/2006/main" xmlns:w14="http://schemas.microsoft.com/office/word/2010/wordml" xmlns:w15="http://schemas.microsoft.com/office/word/2012/wordml" xmlns:w16cex="http://schemas.microsoft.com/office/word/2018/wordml/cex" xmlns:w16cid="http://schemas.microsoft.com/office/word/2016/wordml/cid" xmlns:w16="http://schemas.microsoft.com/office/word/2018/wordml" xmlns:w16du="http://schemas.microsoft.com/office/word/2023/wordml/word16du" xmlns:w16sdtdh="http://schemas.microsoft.com/office/word/2020/wordml/sdtdatahash" xmlns:w16se="http://schemas.microsoft.com/office/word/2015/wordml/symex" xmlns:wpg="http://schemas.microsoft.com/office/word/2010/wordprocessingGroup" xmlns:wpi="http://schemas.microsoft.com/office/word/2010/wordprocessingInk" xmlns:wne="http://schemas.microsoft.com/office/word/2006/wordml" xmlns:wps="http://schemas.microsoft.com/office/word/2010/wordprocessingShape" mc:Ignorable="w14 w15 w16se w16cid w16 w16cex w16sdtdh w16du wp14">
+<w:document xmlns:wpc="http://schemas.microsoft.com/office/word/2010/wordprocessingCanvas" xmlns:cx="http://schemas.microsoft.com/office/drawing/2014/chartex" xmlns:cx1="http://schemas.microsoft.com/office/drawing/2015/9/8/chartex" xmlns:cx2="http://schemas.microsoft.com/office/drawing/2015/10/21/chartex" xmlns:cx3="http://schemas.microsoft.com/office/drawing/2016/5/9/chartex" xmlns:cx4="http://schemas.microsoft.com/office/drawing/2016/5/10/chartex" xmlns:cx5="http://schemas.microsoft.com/office/drawing/2016/5/11/chartex" xmlns:cx6="http://schemas.microsoft.com/office/drawing/2016/5/12/chartex" xmlns:cx7="http://schemas.microsoft.com/office/drawing/2016/5/13/chartex" xmlns:cx8="http://schemas.microsoft.com/office/drawing/2016/5/14/chartex" xmlns:mc="http://schemas.openxmlformats.org/markup-compatibility/2006" xmlns:aink="http://schemas.microsoft.com/office/drawing/2016/ink" xmlns:am3d="http://schemas.microsoft.com/office/drawing/2017/model3d" xmlns:o="urn:schemas-microsoft-com:office:office" xmlns:oel="http://schemas.microsoft.com/office/2019/extlst" xmlns:r="http://schemas.openxmlformats.org/officeDocument/2006/relationships" xmlns:m="http://schemas.openxmlformats.org/officeDocument/2006/math" xmlns:v="urn:schemas-microsoft-com:vml" xmlns:wp14="http://schemas.microsoft.com/office/word/2010/wordprocessingDrawing" xmlns:wp="http://schemas.openxmlformats.org/drawingml/2006/wordprocessingDrawing" xmlns:w10="urn:schemas-microsoft-com:office:word" xmlns:w="http://schemas.openxmlformats.org/wordprocessingml/2006/main" xmlns:w14="http://schemas.microsoft.com/office/word/2010/wordml" xmlns:w15="http://schemas.microsoft.com/office/word/2012/wordml" xmlns:w16cex="http://schemas.microsoft.com/office/word/2018/wordml/cex" xmlns:w16cid="http://schemas.microsoft.com/office/word/2016/wordml/cid" xmlns:w16="http://schemas.microsoft.com/office/word/2018/wordml" xmlns:w16du="http://schemas.microsoft.com/office/word/2023/wordml/word16du" xmlns:w16sdtdh="http://schemas.microsoft.com/office/word/2020/wordml/sdtdatahash" xmlns:w16sdtfl="http://schemas.microsoft.com/office/word/2024/wordml/sdtformatlock" xmlns:w16se="http://schemas.microsoft.com/office/word/2015/wordml/symex" xmlns:wpg="http://schemas.microsoft.com/office/word/2010/wordprocessingGroup" xmlns:wpi="http://schemas.microsoft.com/office/word/2010/wordprocessingInk" xmlns:wne="http://schemas.microsoft.com/office/word/2006/wordml" xmlns:wps="http://schemas.microsoft.com/office/word/2010/wordprocessingShape" mc:Ignorable="w14 w15 w16se w16cid w16 w16cex w16sdtdh w16sdtfl w16du wp14">
   <w:body>
     <w:p>
       <w:pPr>
@@ -40,7 +40,7 @@
         <w:ind w:left="720"/>
         <w:outlineLvl w:val="1"/>
         <w:rPr>
-          <w:rFonts w:ascii="Times New Roman" w:hAnsi="Times New Roman" w:cs="Times New Roman" w:hint="eastAsia"/>
+          <w:rFonts w:ascii="Times New Roman" w:hAnsi="Times New Roman" w:cs="Times New Roman"/>
           <w:b/>
           <w:bCs/>
           <w:sz w:val="28"/>
@@ -741,7 +741,80 @@
           <w:sz w:val="24"/>
           <w:szCs w:val="24"/>
         </w:rPr>
-        <w:t xml:space="preserve">For example, the place to meet is </w:t>
+        <w:t xml:space="preserve">For example, </w:t>
+      </w:r>
+    </w:p>
+    <w:p>
+      <w:pPr>
+        <w:pStyle w:val="ListParagraph"/>
+        <w:ind w:left="1080" w:firstLineChars="0" w:firstLine="0"/>
+        <w:rPr>
+          <w:rFonts w:ascii="Times New Roman" w:hAnsi="Times New Roman" w:cs="Times New Roman" w:hint="eastAsia"/>
+          <w:sz w:val="24"/>
+          <w:szCs w:val="24"/>
+        </w:rPr>
+      </w:pPr>
+      <w:r>
+        <w:rPr>
+          <w:rFonts w:ascii="Times New Roman" w:hAnsi="Times New Roman" w:cs="Times New Roman" w:hint="eastAsia"/>
+          <w:i/>
+          <w:iCs/>
+          <w:sz w:val="24"/>
+          <w:szCs w:val="24"/>
+        </w:rPr>
+        <w:t>hospital</w:t>
+      </w:r>
+      <w:r>
+        <w:rPr>
+          <w:rFonts w:ascii="Times New Roman" w:hAnsi="Times New Roman" w:cs="Times New Roman"/>
+          <w:sz w:val="24"/>
+          <w:szCs w:val="24"/>
+        </w:rPr>
+        <w:br/>
+      </w:r>
+      <w:r>
+        <w:rPr>
+          <w:rFonts w:ascii="Times New Roman" w:hAnsi="Times New Roman" w:cs="Times New Roman" w:hint="eastAsia"/>
+          <w:sz w:val="24"/>
+          <w:szCs w:val="24"/>
+        </w:rPr>
+        <w:t xml:space="preserve">PLACE: </w:t>
+      </w:r>
+      <w:r>
+        <w:rPr>
+          <w:rFonts w:ascii="Times New Roman" w:hAnsi="Times New Roman" w:cs="Times New Roman" w:hint="eastAsia"/>
+          <w:sz w:val="24"/>
+          <w:szCs w:val="24"/>
+          <w:u w:val="single"/>
+        </w:rPr>
+        <w:t>hospital</w:t>
+      </w:r>
+    </w:p>
+    <w:p>
+      <w:pPr>
+        <w:pStyle w:val="ListParagraph"/>
+        <w:ind w:left="1080" w:firstLineChars="0" w:firstLine="0"/>
+        <w:rPr>
+          <w:rFonts w:ascii="Times New Roman" w:hAnsi="Times New Roman" w:cs="Times New Roman"/>
+          <w:sz w:val="24"/>
+          <w:szCs w:val="24"/>
+        </w:rPr>
+      </w:pPr>
+      <w:r>
+        <w:rPr>
+          <w:rFonts w:ascii="Times New Roman" w:hAnsi="Times New Roman" w:cs="Times New Roman" w:hint="eastAsia"/>
+          <w:sz w:val="24"/>
+          <w:szCs w:val="24"/>
+        </w:rPr>
+        <w:t>T</w:t>
+      </w:r>
+      <w:r>
+        <w:rPr>
+          <w:rFonts w:ascii="Times New Roman" w:hAnsi="Times New Roman" w:cs="Times New Roman" w:hint="eastAsia"/>
+          <w:sz w:val="24"/>
+          <w:szCs w:val="24"/>
+        </w:rPr>
+        <w:t xml:space="preserve">he place to meet is </w:t>
       </w:r>
       <w:r>
         <w:rPr>
@@ -926,6 +999,14 @@
         </w:rPr>
         <w:t xml:space="preserve">t be panic when you can not find answers and just keep on listening. </w:t>
       </w:r>
+      <w:r>
+        <w:rPr>
+          <w:rFonts w:ascii="Times New Roman" w:hAnsi="Times New Roman" w:cs="Times New Roman" w:hint="eastAsia"/>
+          <w:sz w:val="24"/>
+          <w:szCs w:val="24"/>
+        </w:rPr>
+        <w:t>If you miss an answer, move quickly to the next one.</w:t>
+      </w:r>
     </w:p>
     <w:p>
       <w:pPr>
@@ -978,6 +1059,29 @@
           <w:sz w:val="24"/>
           <w:szCs w:val="24"/>
         </w:rPr>
+        <w:t xml:space="preserve">Pay attention to plurals. </w:t>
+      </w:r>
+    </w:p>
+    <w:p>
+      <w:pPr>
+        <w:pStyle w:val="ListParagraph"/>
+        <w:numPr>
+          <w:ilvl w:val="0"/>
+          <w:numId w:val="18"/>
+        </w:numPr>
+        <w:ind w:firstLineChars="0"/>
+        <w:rPr>
+          <w:rFonts w:ascii="Times New Roman" w:hAnsi="Times New Roman" w:cs="Times New Roman"/>
+          <w:sz w:val="24"/>
+          <w:szCs w:val="24"/>
+        </w:rPr>
+      </w:pPr>
+      <w:r>
+        <w:rPr>
+          <w:rFonts w:ascii="Times New Roman" w:hAnsi="Times New Roman" w:cs="Times New Roman" w:hint="eastAsia"/>
+          <w:sz w:val="24"/>
+          <w:szCs w:val="24"/>
+        </w:rPr>
         <w:t>Tips of English names.</w:t>
       </w:r>
     </w:p>
@@ -1047,6 +1151,7 @@
           <w:sz w:val="24"/>
           <w:szCs w:val="24"/>
         </w:rPr>
+        <w:lastRenderedPageBreak/>
         <w:t>Common Names: Simon, John Smith</w:t>
       </w:r>
     </w:p>
@@ -1162,7 +1267,6 @@
           <w:sz w:val="24"/>
           <w:szCs w:val="24"/>
         </w:rPr>
-        <w:lastRenderedPageBreak/>
         <w:t xml:space="preserve">He would like to meet </w:t>
       </w:r>
       <w:r>
@@ -2410,7 +2514,23 @@
           <w:sz w:val="24"/>
           <w:szCs w:val="24"/>
         </w:rPr>
-        <w:t xml:space="preserve">Listen for plurals. </w:t>
+        <w:t xml:space="preserve">Technical </w:t>
+      </w:r>
+      <w:r>
+        <w:rPr>
+          <w:rFonts w:ascii="Times New Roman" w:hAnsi="Times New Roman" w:cs="Times New Roman" w:hint="eastAsia"/>
+          <w:sz w:val="24"/>
+          <w:szCs w:val="24"/>
+        </w:rPr>
+        <w:t xml:space="preserve">or </w:t>
+      </w:r>
+      <w:r>
+        <w:rPr>
+          <w:rFonts w:ascii="Times New Roman" w:hAnsi="Times New Roman" w:cs="Times New Roman" w:hint="eastAsia"/>
+          <w:sz w:val="24"/>
+          <w:szCs w:val="24"/>
+        </w:rPr>
+        <w:t xml:space="preserve">academical language is not always paraphrased. </w:t>
       </w:r>
     </w:p>
     <w:p>
@@ -2433,23 +2553,246 @@
           <w:sz w:val="24"/>
           <w:szCs w:val="24"/>
         </w:rPr>
-        <w:t xml:space="preserve">Technical </w:t>
-      </w:r>
-      <w:r>
-        <w:rPr>
-          <w:rFonts w:ascii="Times New Roman" w:hAnsi="Times New Roman" w:cs="Times New Roman" w:hint="eastAsia"/>
-          <w:sz w:val="24"/>
-          <w:szCs w:val="24"/>
-        </w:rPr>
-        <w:t xml:space="preserve">or </w:t>
-      </w:r>
-      <w:r>
-        <w:rPr>
-          <w:rFonts w:ascii="Times New Roman" w:hAnsi="Times New Roman" w:cs="Times New Roman" w:hint="eastAsia"/>
-          <w:sz w:val="24"/>
-          <w:szCs w:val="24"/>
-        </w:rPr>
-        <w:t xml:space="preserve">academical language is not always paraphrased. </w:t>
+        <w:t>Write what you hear and don</w:t>
+      </w:r>
+      <w:r>
+        <w:rPr>
+          <w:rFonts w:ascii="Times New Roman" w:hAnsi="Times New Roman" w:cs="Times New Roman"/>
+          <w:sz w:val="24"/>
+          <w:szCs w:val="24"/>
+        </w:rPr>
+        <w:t>’</w:t>
+      </w:r>
+      <w:r>
+        <w:rPr>
+          <w:rFonts w:ascii="Times New Roman" w:hAnsi="Times New Roman" w:cs="Times New Roman" w:hint="eastAsia"/>
+          <w:sz w:val="24"/>
+          <w:szCs w:val="24"/>
+        </w:rPr>
+        <w:t>t try to reformulate the words in the answer.</w:t>
+      </w:r>
+    </w:p>
+    <w:p>
+      <w:pPr>
+        <w:pStyle w:val="ListParagraph"/>
+        <w:ind w:left="1080" w:firstLineChars="0" w:firstLine="0"/>
+        <w:rPr>
+          <w:rFonts w:ascii="Times New Roman" w:hAnsi="Times New Roman" w:cs="Times New Roman"/>
+          <w:sz w:val="24"/>
+          <w:szCs w:val="24"/>
+        </w:rPr>
+      </w:pPr>
+      <w:r>
+        <w:rPr>
+          <w:rFonts w:ascii="Times New Roman" w:hAnsi="Times New Roman" w:cs="Times New Roman" w:hint="eastAsia"/>
+          <w:sz w:val="24"/>
+          <w:szCs w:val="24"/>
+        </w:rPr>
+        <w:t>Example:</w:t>
+      </w:r>
+    </w:p>
+    <w:p>
+      <w:pPr>
+        <w:pStyle w:val="ListParagraph"/>
+        <w:ind w:left="1080" w:firstLineChars="0" w:firstLine="0"/>
+        <w:rPr>
+          <w:rFonts w:ascii="Times New Roman" w:hAnsi="Times New Roman" w:cs="Times New Roman"/>
+          <w:sz w:val="24"/>
+          <w:szCs w:val="24"/>
+        </w:rPr>
+      </w:pPr>
+      <w:r>
+        <w:rPr>
+          <w:rFonts w:ascii="Times New Roman" w:hAnsi="Times New Roman" w:cs="Times New Roman" w:hint="eastAsia"/>
+          <w:sz w:val="24"/>
+          <w:szCs w:val="24"/>
+        </w:rPr>
+        <w:t>Children must be accompied by an adult at all time.</w:t>
+      </w:r>
+    </w:p>
+    <w:p>
+      <w:pPr>
+        <w:pStyle w:val="ListParagraph"/>
+        <w:ind w:left="1080" w:firstLineChars="0" w:firstLine="0"/>
+        <w:rPr>
+          <w:rFonts w:ascii="Times New Roman" w:hAnsi="Times New Roman" w:cs="Times New Roman"/>
+          <w:sz w:val="24"/>
+          <w:szCs w:val="24"/>
+        </w:rPr>
+      </w:pPr>
+      <w:r>
+        <w:rPr>
+          <w:rFonts w:ascii="Times New Roman" w:hAnsi="Times New Roman" w:cs="Times New Roman" w:hint="eastAsia"/>
+          <w:sz w:val="24"/>
+          <w:szCs w:val="24"/>
+        </w:rPr>
+        <w:t>Question:</w:t>
+      </w:r>
+    </w:p>
+    <w:p>
+      <w:pPr>
+        <w:pStyle w:val="ListParagraph"/>
+        <w:ind w:left="1080" w:firstLineChars="0" w:firstLine="0"/>
+        <w:rPr>
+          <w:rFonts w:ascii="Times New Roman" w:hAnsi="Times New Roman" w:cs="Times New Roman"/>
+          <w:sz w:val="24"/>
+          <w:szCs w:val="24"/>
+        </w:rPr>
+      </w:pPr>
+      <w:r>
+        <w:rPr>
+          <w:rFonts w:ascii="Times New Roman" w:hAnsi="Times New Roman" w:cs="Times New Roman" w:hint="eastAsia"/>
+          <w:sz w:val="24"/>
+          <w:szCs w:val="24"/>
+        </w:rPr>
+        <w:t>26. No children are allowed without _______.</w:t>
+      </w:r>
+    </w:p>
+    <w:p>
+      <w:pPr>
+        <w:pStyle w:val="ListParagraph"/>
+        <w:ind w:left="1080" w:firstLineChars="0" w:firstLine="0"/>
+        <w:rPr>
+          <w:rFonts w:ascii="Times New Roman" w:hAnsi="Times New Roman" w:cs="Times New Roman"/>
+          <w:sz w:val="24"/>
+          <w:szCs w:val="24"/>
+        </w:rPr>
+      </w:pPr>
+      <w:r>
+        <w:rPr>
+          <w:rFonts w:ascii="Times New Roman" w:hAnsi="Times New Roman" w:cs="Times New Roman" w:hint="eastAsia"/>
+          <w:sz w:val="24"/>
+          <w:szCs w:val="24"/>
+        </w:rPr>
+        <w:t>Answer:</w:t>
+      </w:r>
+    </w:p>
+    <w:p>
+      <w:pPr>
+        <w:pStyle w:val="ListParagraph"/>
+        <w:ind w:left="1080" w:firstLineChars="0" w:firstLine="0"/>
+        <w:rPr>
+          <w:rFonts w:ascii="Times New Roman" w:hAnsi="Times New Roman" w:cs="Times New Roman"/>
+          <w:sz w:val="24"/>
+          <w:szCs w:val="24"/>
+        </w:rPr>
+      </w:pPr>
+      <w:r>
+        <w:rPr>
+          <w:rFonts w:ascii="Times New Roman" w:hAnsi="Times New Roman" w:cs="Times New Roman" w:hint="eastAsia"/>
+          <w:sz w:val="24"/>
+          <w:szCs w:val="24"/>
+        </w:rPr>
+        <w:t>an accompanying adult (</w:t>
+      </w:r>
+      <w:r>
+        <w:rPr>
+          <w:rFonts w:ascii="Times New Roman" w:hAnsi="Times New Roman" w:cs="Times New Roman"/>
+          <w:b/>
+          <w:bCs/>
+          <w:sz w:val="24"/>
+          <w:szCs w:val="24"/>
+        </w:rPr>
+        <w:t>×</w:t>
+      </w:r>
+      <w:r>
+        <w:rPr>
+          <w:rFonts w:ascii="Times New Roman" w:hAnsi="Times New Roman" w:cs="Times New Roman" w:hint="eastAsia"/>
+          <w:sz w:val="24"/>
+          <w:szCs w:val="24"/>
+        </w:rPr>
+        <w:t>)</w:t>
+      </w:r>
+    </w:p>
+    <w:p>
+      <w:pPr>
+        <w:pStyle w:val="ListParagraph"/>
+        <w:ind w:left="1080" w:firstLineChars="0" w:firstLine="0"/>
+        <w:rPr>
+          <w:rFonts w:ascii="Times New Roman" w:hAnsi="Times New Roman" w:cs="Times New Roman" w:hint="eastAsia"/>
+          <w:sz w:val="24"/>
+          <w:szCs w:val="24"/>
+        </w:rPr>
+      </w:pPr>
+      <w:r>
+        <w:rPr>
+          <w:rFonts w:ascii="Times New Roman" w:hAnsi="Times New Roman" w:cs="Times New Roman" w:hint="eastAsia"/>
+          <w:sz w:val="24"/>
+          <w:szCs w:val="24"/>
+        </w:rPr>
+        <w:t>an adult (</w:t>
+      </w:r>
+      <w:r>
+        <w:rPr>
+          <w:rFonts w:ascii="Times New Roman" w:hAnsi="Times New Roman" w:cs="Times New Roman" w:hint="eastAsia"/>
+          <w:sz w:val="24"/>
+          <w:szCs w:val="24"/>
+        </w:rPr>
+        <w:sym w:font="Wingdings" w:char="F0FC"/>
+      </w:r>
+      <w:r>
+        <w:rPr>
+          <w:rFonts w:ascii="Times New Roman" w:hAnsi="Times New Roman" w:cs="Times New Roman" w:hint="eastAsia"/>
+          <w:sz w:val="24"/>
+          <w:szCs w:val="24"/>
+        </w:rPr>
+        <w:t>)</w:t>
+      </w:r>
+      <w:r>
+        <w:rPr>
+          <w:rFonts w:ascii="Times New Roman" w:hAnsi="Times New Roman" w:cs="Times New Roman" w:hint="eastAsia"/>
+          <w:sz w:val="24"/>
+          <w:szCs w:val="24"/>
+        </w:rPr>
+        <w:t xml:space="preserve"> This is the words you probably hear from the recording so you don</w:t>
+      </w:r>
+      <w:r>
+        <w:rPr>
+          <w:rFonts w:ascii="Times New Roman" w:hAnsi="Times New Roman" w:cs="Times New Roman"/>
+          <w:sz w:val="24"/>
+          <w:szCs w:val="24"/>
+        </w:rPr>
+        <w:t>’</w:t>
+      </w:r>
+      <w:r>
+        <w:rPr>
+          <w:rFonts w:ascii="Times New Roman" w:hAnsi="Times New Roman" w:cs="Times New Roman" w:hint="eastAsia"/>
+          <w:sz w:val="24"/>
+          <w:szCs w:val="24"/>
+        </w:rPr>
+        <w:t xml:space="preserve">t need to add any word like </w:t>
+      </w:r>
+      <w:r>
+        <w:rPr>
+          <w:rFonts w:ascii="Times New Roman" w:hAnsi="Times New Roman" w:cs="Times New Roman"/>
+          <w:sz w:val="24"/>
+          <w:szCs w:val="24"/>
+        </w:rPr>
+        <w:t>‘</w:t>
+      </w:r>
+      <w:r>
+        <w:rPr>
+          <w:rFonts w:ascii="Times New Roman" w:hAnsi="Times New Roman" w:cs="Times New Roman" w:hint="eastAsia"/>
+          <w:sz w:val="24"/>
+          <w:szCs w:val="24"/>
+        </w:rPr>
+        <w:t>accompanying</w:t>
+      </w:r>
+      <w:r>
+        <w:rPr>
+          <w:rFonts w:ascii="Times New Roman" w:hAnsi="Times New Roman" w:cs="Times New Roman"/>
+          <w:sz w:val="24"/>
+          <w:szCs w:val="24"/>
+        </w:rPr>
+        <w:t>’</w:t>
+      </w:r>
+      <w:r>
+        <w:rPr>
+          <w:rFonts w:ascii="Times New Roman" w:hAnsi="Times New Roman" w:cs="Times New Roman" w:hint="eastAsia"/>
+          <w:sz w:val="24"/>
+          <w:szCs w:val="24"/>
+        </w:rPr>
+        <w:t xml:space="preserve"> to the answer. </w:t>
       </w:r>
     </w:p>
     <w:p>
@@ -2472,6 +2815,7 @@
           <w:sz w:val="28"/>
           <w:szCs w:val="28"/>
         </w:rPr>
+        <w:lastRenderedPageBreak/>
         <w:t>Multiple Choice Tips</w:t>
       </w:r>
     </w:p>
@@ -2653,7 +2997,7 @@
         <w:pStyle w:val="ListParagraph"/>
         <w:ind w:left="1080" w:firstLineChars="0" w:firstLine="0"/>
         <w:rPr>
-          <w:rFonts w:ascii="Times New Roman" w:hAnsi="Times New Roman" w:cs="Times New Roman" w:hint="eastAsia"/>
+          <w:rFonts w:ascii="Times New Roman" w:hAnsi="Times New Roman" w:cs="Times New Roman"/>
           <w:sz w:val="24"/>
           <w:szCs w:val="24"/>
         </w:rPr>
@@ -2707,7 +3051,7 @@
     <w:p>
       <w:pPr>
         <w:rPr>
-          <w:rFonts w:ascii="Times New Roman" w:hAnsi="Times New Roman" w:cs="Times New Roman" w:hint="eastAsia"/>
+          <w:rFonts w:ascii="Times New Roman" w:hAnsi="Times New Roman" w:cs="Times New Roman"/>
           <w:sz w:val="24"/>
           <w:szCs w:val="24"/>
         </w:rPr>
@@ -3275,7 +3619,16 @@
           <w:sz w:val="24"/>
           <w:szCs w:val="24"/>
         </w:rPr>
-        <w:t>Recording your speaking English and listening it. Pay attention to the errors and correct them when you speak next time. That may help you improve your speaking English.</w:t>
+        <w:t xml:space="preserve">Recording your speaking English and listening it. Pay attention to the errors </w:t>
+      </w:r>
+      <w:r>
+        <w:rPr>
+          <w:rFonts w:ascii="Times New Roman" w:hAnsi="Times New Roman" w:cs="Times New Roman"/>
+          <w:sz w:val="24"/>
+          <w:szCs w:val="24"/>
+        </w:rPr>
+        <w:lastRenderedPageBreak/>
+        <w:t>and correct them when you speak next time. That may help you improve your speaking English.</w:t>
       </w:r>
     </w:p>
     <w:p>
@@ -3643,7 +3996,6 @@
           <w:sz w:val="24"/>
           <w:szCs w:val="24"/>
         </w:rPr>
-        <w:lastRenderedPageBreak/>
         <w:tab/>
       </w:r>
       <w:r>
@@ -4368,7 +4720,16 @@
           <w:sz w:val="24"/>
           <w:szCs w:val="24"/>
         </w:rPr>
-        <w:t xml:space="preserve">Try to use wide range of vocabulary such as using “boiling, scorching, sweltering” instead of “hot”. </w:t>
+        <w:t xml:space="preserve">Try to use wide range of vocabulary such as using “boiling, scorching, </w:t>
+      </w:r>
+      <w:r>
+        <w:rPr>
+          <w:rFonts w:ascii="Times New Roman" w:hAnsi="Times New Roman" w:cs="Times New Roman"/>
+          <w:sz w:val="24"/>
+          <w:szCs w:val="24"/>
+        </w:rPr>
+        <w:lastRenderedPageBreak/>
+        <w:t xml:space="preserve">sweltering” instead of “hot”. </w:t>
       </w:r>
     </w:p>
     <w:p>
@@ -4681,7 +5042,6 @@
           <w:sz w:val="28"/>
           <w:szCs w:val="28"/>
         </w:rPr>
-        <w:lastRenderedPageBreak/>
         <w:t>III. Reading</w:t>
       </w:r>
     </w:p>
@@ -5140,6 +5500,7 @@
           <w:sz w:val="24"/>
           <w:szCs w:val="24"/>
         </w:rPr>
+        <w:lastRenderedPageBreak/>
         <w:t>Don’t use repeat words.</w:t>
       </w:r>
       <w:r>
@@ -5484,7 +5845,6 @@
           <w:sz w:val="24"/>
           <w:szCs w:val="24"/>
         </w:rPr>
-        <w:lastRenderedPageBreak/>
         <w:t>If you made mistakes on complex grammar, that’s OK, but if made mistakes about pass simple, you can’t achieve a high score.</w:t>
       </w:r>
     </w:p>
@@ -6454,6 +6814,7 @@
           <w:szCs w:val="24"/>
           <w:lang w:val="en-GB"/>
         </w:rPr>
+        <w:lastRenderedPageBreak/>
         <w:t xml:space="preserve">Write </w:t>
       </w:r>
       <w:r>
@@ -6845,7 +7206,6 @@
           <w:szCs w:val="24"/>
           <w:lang w:val="en-GB"/>
         </w:rPr>
-        <w:lastRenderedPageBreak/>
         <w:t xml:space="preserve">(3) </w:t>
       </w:r>
       <w:r>
@@ -7528,7 +7888,16 @@
           <w:sz w:val="24"/>
           <w:szCs w:val="24"/>
         </w:rPr>
-        <w:t xml:space="preserve">4. Take at least one full test at home before sitting a real IELTS test. You had better set a alarm and finish all the three tests except for speaking within 2 hours and 40 minutes. </w:t>
+        <w:t xml:space="preserve">4. Take at least one full test at home before sitting a real IELTS test. You had </w:t>
+      </w:r>
+      <w:r>
+        <w:rPr>
+          <w:rFonts w:ascii="Times New Roman" w:hAnsi="Times New Roman" w:cs="Times New Roman" w:hint="eastAsia"/>
+          <w:sz w:val="24"/>
+          <w:szCs w:val="24"/>
+        </w:rPr>
+        <w:lastRenderedPageBreak/>
+        <w:t xml:space="preserve">better set a alarm and finish all the three tests except for speaking within 2 hours and 40 minutes. </w:t>
       </w:r>
     </w:p>
     <w:p>
@@ -7754,7 +8123,6 @@
           <w:sz w:val="24"/>
           <w:szCs w:val="24"/>
         </w:rPr>
-        <w:lastRenderedPageBreak/>
         <w:t>Examples</w:t>
       </w:r>
       <w:r>
@@ -7779,7 +8147,23 @@
           <w:sz w:val="24"/>
           <w:szCs w:val="24"/>
         </w:rPr>
-        <w:t>cosume</w:t>
+        <w:t>co</w:t>
+      </w:r>
+      <w:r>
+        <w:rPr>
+          <w:rFonts w:ascii="Times New Roman" w:hAnsi="Times New Roman" w:cs="Times New Roman" w:hint="eastAsia"/>
+          <w:sz w:val="24"/>
+          <w:szCs w:val="24"/>
+        </w:rPr>
+        <w:t>n</w:t>
+      </w:r>
+      <w:r>
+        <w:rPr>
+          <w:rFonts w:ascii="Times New Roman" w:hAnsi="Times New Roman" w:cs="Times New Roman" w:hint="eastAsia"/>
+          <w:sz w:val="24"/>
+          <w:szCs w:val="24"/>
+        </w:rPr>
+        <w:t>sume</w:t>
       </w:r>
       <w:r>
         <w:rPr>
@@ -8795,8 +9179,8 @@
         <w:outlineLvl w:val="0"/>
         <w:rPr>
           <w:rFonts w:ascii="Times New Roman" w:hAnsi="Times New Roman" w:cs="Times New Roman"/>
-          <w:sz w:val="24"/>
-          <w:szCs w:val="24"/>
+          <w:sz w:val="28"/>
+          <w:szCs w:val="28"/>
         </w:rPr>
       </w:pPr>
       <w:r>
@@ -8819,19 +9203,26 @@
         </w:rPr>
         <w:t>Topics</w:t>
       </w:r>
-      <w:r>
-        <w:rPr>
-          <w:rFonts w:ascii="Times New Roman" w:hAnsi="Times New Roman" w:cs="Times New Roman"/>
+    </w:p>
+    <w:p>
+      <w:pPr>
+        <w:ind w:left="357"/>
+        <w:outlineLvl w:val="1"/>
+        <w:rPr>
+          <w:rFonts w:ascii="Times New Roman" w:hAnsi="Times New Roman" w:cs="Times New Roman"/>
+          <w:b/>
+          <w:bCs/>
           <w:sz w:val="28"/>
           <w:szCs w:val="28"/>
         </w:rPr>
-        <w:br/>
-      </w:r>
-      <w:r>
-        <w:rPr>
-          <w:rFonts w:ascii="Times New Roman" w:hAnsi="Times New Roman" w:cs="Times New Roman"/>
-          <w:sz w:val="24"/>
-          <w:szCs w:val="24"/>
+      </w:pPr>
+      <w:r>
+        <w:rPr>
+          <w:rFonts w:ascii="Times New Roman" w:hAnsi="Times New Roman" w:cs="Times New Roman"/>
+          <w:b/>
+          <w:bCs/>
+          <w:sz w:val="28"/>
+          <w:szCs w:val="28"/>
         </w:rPr>
         <w:t>Speaking or writing topics.</w:t>
       </w:r>
@@ -8931,7 +9322,16 @@
           <w:sz w:val="24"/>
           <w:szCs w:val="24"/>
         </w:rPr>
-        <w:t xml:space="preserve"> appreciate the accessibility of amenities, the cultural diversity and the range of employment opportunities available.</w:t>
+        <w:t xml:space="preserve"> appreciate the accessibility of amenities, the cultural diversity and the range of employment opportunities </w:t>
+      </w:r>
+      <w:r>
+        <w:rPr>
+          <w:rFonts w:ascii="Times New Roman" w:hAnsi="Times New Roman" w:cs="Times New Roman"/>
+          <w:sz w:val="24"/>
+          <w:szCs w:val="24"/>
+        </w:rPr>
+        <w:lastRenderedPageBreak/>
+        <w:t>available.</w:t>
       </w:r>
     </w:p>
     <w:p>
@@ -8961,7 +9361,23 @@
           <w:sz w:val="24"/>
           <w:szCs w:val="24"/>
         </w:rPr>
-        <w:t>Cities offer a plethora of experiences, from a vibrant nightlife and a diverse range of cuisines, but they also pose challenges like nos</w:t>
+        <w:t>Cities offer a plethora of experiences, from a vibrant nightlife and a diverse range of cuisines, but they also pose challenges like no</w:t>
+      </w:r>
+      <w:r>
+        <w:rPr>
+          <w:rFonts w:ascii="Times New Roman" w:hAnsi="Times New Roman" w:cs="Times New Roman" w:hint="eastAsia"/>
+          <w:sz w:val="24"/>
+          <w:szCs w:val="24"/>
+        </w:rPr>
+        <w:t>i</w:t>
+      </w:r>
+      <w:r>
+        <w:rPr>
+          <w:rFonts w:ascii="Times New Roman" w:hAnsi="Times New Roman" w:cs="Times New Roman"/>
+          <w:sz w:val="24"/>
+          <w:szCs w:val="24"/>
+        </w:rPr>
+        <w:t>s</w:t>
       </w:r>
       <w:r>
         <w:rPr>
@@ -9172,16 +9588,7 @@
           <w:sz w:val="24"/>
           <w:szCs w:val="24"/>
         </w:rPr>
-        <w:t xml:space="preserve">y into public services and infrastructure, which is improve the quality of life, even as </w:t>
-      </w:r>
-      <w:r>
-        <w:rPr>
-          <w:rFonts w:ascii="Times New Roman" w:hAnsi="Times New Roman" w:cs="Times New Roman"/>
-          <w:sz w:val="24"/>
-          <w:szCs w:val="24"/>
-        </w:rPr>
-        <w:lastRenderedPageBreak/>
-        <w:t>they contend with issues like</w:t>
+        <w:t>y into public services and infrastructure, which is improve the quality of life, even as they contend with issues like</w:t>
       </w:r>
       <w:r>
         <w:rPr>
@@ -9240,6 +9647,8 @@
         <w:outlineLvl w:val="0"/>
         <w:rPr>
           <w:rFonts w:ascii="Times New Roman" w:hAnsi="Times New Roman" w:cs="Times New Roman"/>
+          <w:b/>
+          <w:bCs/>
           <w:sz w:val="28"/>
           <w:szCs w:val="28"/>
         </w:rPr>
@@ -9247,6 +9656,8 @@
       <w:r>
         <w:rPr>
           <w:rFonts w:ascii="Times New Roman" w:hAnsi="Times New Roman" w:cs="Times New Roman"/>
+          <w:b/>
+          <w:bCs/>
           <w:sz w:val="28"/>
           <w:szCs w:val="28"/>
         </w:rPr>
@@ -9432,6 +9843,7 @@
           <w:rFonts w:ascii="Times New Roman" w:hAnsi="Times New Roman" w:cs="Times New Roman"/>
           <w:noProof/>
         </w:rPr>
+        <w:lastRenderedPageBreak/>
         <w:drawing>
           <wp:inline distT="0" distB="0" distL="0" distR="0" wp14:anchorId="5D4E89D5" wp14:editId="436D8FDB">
             <wp:extent cx="5274310" cy="1809115"/>
@@ -9601,7 +10013,7 @@
 </file>
 
 <file path=word/endnotes.xml><?xml version="1.0" encoding="utf-8"?>
-<w:endnotes xmlns:wpc="http://schemas.microsoft.com/office/word/2010/wordprocessingCanvas" xmlns:cx="http://schemas.microsoft.com/office/drawing/2014/chartex" xmlns:cx1="http://schemas.microsoft.com/office/drawing/2015/9/8/chartex" xmlns:cx2="http://schemas.microsoft.com/office/drawing/2015/10/21/chartex" xmlns:cx3="http://schemas.microsoft.com/office/drawing/2016/5/9/chartex" xmlns:cx4="http://schemas.microsoft.com/office/drawing/2016/5/10/chartex" xmlns:cx5="http://schemas.microsoft.com/office/drawing/2016/5/11/chartex" xmlns:cx6="http://schemas.microsoft.com/office/drawing/2016/5/12/chartex" xmlns:cx7="http://schemas.microsoft.com/office/drawing/2016/5/13/chartex" xmlns:cx8="http://schemas.microsoft.com/office/drawing/2016/5/14/chartex" xmlns:mc="http://schemas.openxmlformats.org/markup-compatibility/2006" xmlns:aink="http://schemas.microsoft.com/office/drawing/2016/ink" xmlns:am3d="http://schemas.microsoft.com/office/drawing/2017/model3d" xmlns:o="urn:schemas-microsoft-com:office:office" xmlns:oel="http://schemas.microsoft.com/office/2019/extlst" xmlns:r="http://schemas.openxmlformats.org/officeDocument/2006/relationships" xmlns:m="http://schemas.openxmlformats.org/officeDocument/2006/math" xmlns:v="urn:schemas-microsoft-com:vml" xmlns:wp14="http://schemas.microsoft.com/office/word/2010/wordprocessingDrawing" xmlns:wp="http://schemas.openxmlformats.org/drawingml/2006/wordprocessingDrawing" xmlns:w10="urn:schemas-microsoft-com:office:word" xmlns:w="http://schemas.openxmlformats.org/wordprocessingml/2006/main" xmlns:w14="http://schemas.microsoft.com/office/word/2010/wordml" xmlns:w15="http://schemas.microsoft.com/office/word/2012/wordml" xmlns:w16cex="http://schemas.microsoft.com/office/word/2018/wordml/cex" xmlns:w16cid="http://schemas.microsoft.com/office/word/2016/wordml/cid" xmlns:w16="http://schemas.microsoft.com/office/word/2018/wordml" xmlns:w16du="http://schemas.microsoft.com/office/word/2023/wordml/word16du" xmlns:w16sdtdh="http://schemas.microsoft.com/office/word/2020/wordml/sdtdatahash" xmlns:w16se="http://schemas.microsoft.com/office/word/2015/wordml/symex" xmlns:wpg="http://schemas.microsoft.com/office/word/2010/wordprocessingGroup" xmlns:wpi="http://schemas.microsoft.com/office/word/2010/wordprocessingInk" xmlns:wne="http://schemas.microsoft.com/office/word/2006/wordml" xmlns:wps="http://schemas.microsoft.com/office/word/2010/wordprocessingShape" mc:Ignorable="w14 w15 w16se w16cid w16 w16cex w16sdtdh w16du wp14">
+<w:endnotes xmlns:wpc="http://schemas.microsoft.com/office/word/2010/wordprocessingCanvas" xmlns:cx="http://schemas.microsoft.com/office/drawing/2014/chartex" xmlns:cx1="http://schemas.microsoft.com/office/drawing/2015/9/8/chartex" xmlns:cx2="http://schemas.microsoft.com/office/drawing/2015/10/21/chartex" xmlns:cx3="http://schemas.microsoft.com/office/drawing/2016/5/9/chartex" xmlns:cx4="http://schemas.microsoft.com/office/drawing/2016/5/10/chartex" xmlns:cx5="http://schemas.microsoft.com/office/drawing/2016/5/11/chartex" xmlns:cx6="http://schemas.microsoft.com/office/drawing/2016/5/12/chartex" xmlns:cx7="http://schemas.microsoft.com/office/drawing/2016/5/13/chartex" xmlns:cx8="http://schemas.microsoft.com/office/drawing/2016/5/14/chartex" xmlns:mc="http://schemas.openxmlformats.org/markup-compatibility/2006" xmlns:aink="http://schemas.microsoft.com/office/drawing/2016/ink" xmlns:am3d="http://schemas.microsoft.com/office/drawing/2017/model3d" xmlns:o="urn:schemas-microsoft-com:office:office" xmlns:oel="http://schemas.microsoft.com/office/2019/extlst" xmlns:r="http://schemas.openxmlformats.org/officeDocument/2006/relationships" xmlns:m="http://schemas.openxmlformats.org/officeDocument/2006/math" xmlns:v="urn:schemas-microsoft-com:vml" xmlns:wp14="http://schemas.microsoft.com/office/word/2010/wordprocessingDrawing" xmlns:wp="http://schemas.openxmlformats.org/drawingml/2006/wordprocessingDrawing" xmlns:w10="urn:schemas-microsoft-com:office:word" xmlns:w="http://schemas.openxmlformats.org/wordprocessingml/2006/main" xmlns:w14="http://schemas.microsoft.com/office/word/2010/wordml" xmlns:w15="http://schemas.microsoft.com/office/word/2012/wordml" xmlns:w16cex="http://schemas.microsoft.com/office/word/2018/wordml/cex" xmlns:w16cid="http://schemas.microsoft.com/office/word/2016/wordml/cid" xmlns:w16="http://schemas.microsoft.com/office/word/2018/wordml" xmlns:w16du="http://schemas.microsoft.com/office/word/2023/wordml/word16du" xmlns:w16sdtdh="http://schemas.microsoft.com/office/word/2020/wordml/sdtdatahash" xmlns:w16sdtfl="http://schemas.microsoft.com/office/word/2024/wordml/sdtformatlock" xmlns:w16se="http://schemas.microsoft.com/office/word/2015/wordml/symex" xmlns:wpg="http://schemas.microsoft.com/office/word/2010/wordprocessingGroup" xmlns:wpi="http://schemas.microsoft.com/office/word/2010/wordprocessingInk" xmlns:wne="http://schemas.microsoft.com/office/word/2006/wordml" xmlns:wps="http://schemas.microsoft.com/office/word/2010/wordprocessingShape" mc:Ignorable="w14 w15 w16se w16cid w16 w16cex w16sdtdh w16sdtfl w16du wp14">
   <w:endnote w:type="separator" w:id="-1">
     <w:p>
       <w:r>
@@ -9620,7 +10032,7 @@
 </file>
 
 <file path=word/footnotes.xml><?xml version="1.0" encoding="utf-8"?>
-<w:footnotes xmlns:wpc="http://schemas.microsoft.com/office/word/2010/wordprocessingCanvas" xmlns:cx="http://schemas.microsoft.com/office/drawing/2014/chartex" xmlns:cx1="http://schemas.microsoft.com/office/drawing/2015/9/8/chartex" xmlns:cx2="http://schemas.microsoft.com/office/drawing/2015/10/21/chartex" xmlns:cx3="http://schemas.microsoft.com/office/drawing/2016/5/9/chartex" xmlns:cx4="http://schemas.microsoft.com/office/drawing/2016/5/10/chartex" xmlns:cx5="http://schemas.microsoft.com/office/drawing/2016/5/11/chartex" xmlns:cx6="http://schemas.microsoft.com/office/drawing/2016/5/12/chartex" xmlns:cx7="http://schemas.microsoft.com/office/drawing/2016/5/13/chartex" xmlns:cx8="http://schemas.microsoft.com/office/drawing/2016/5/14/chartex" xmlns:mc="http://schemas.openxmlformats.org/markup-compatibility/2006" xmlns:aink="http://schemas.microsoft.com/office/drawing/2016/ink" xmlns:am3d="http://schemas.microsoft.com/office/drawing/2017/model3d" xmlns:o="urn:schemas-microsoft-com:office:office" xmlns:oel="http://schemas.microsoft.com/office/2019/extlst" xmlns:r="http://schemas.openxmlformats.org/officeDocument/2006/relationships" xmlns:m="http://schemas.openxmlformats.org/officeDocument/2006/math" xmlns:v="urn:schemas-microsoft-com:vml" xmlns:wp14="http://schemas.microsoft.com/office/word/2010/wordprocessingDrawing" xmlns:wp="http://schemas.openxmlformats.org/drawingml/2006/wordprocessingDrawing" xmlns:w10="urn:schemas-microsoft-com:office:word" xmlns:w="http://schemas.openxmlformats.org/wordprocessingml/2006/main" xmlns:w14="http://schemas.microsoft.com/office/word/2010/wordml" xmlns:w15="http://schemas.microsoft.com/office/word/2012/wordml" xmlns:w16cex="http://schemas.microsoft.com/office/word/2018/wordml/cex" xmlns:w16cid="http://schemas.microsoft.com/office/word/2016/wordml/cid" xmlns:w16="http://schemas.microsoft.com/office/word/2018/wordml" xmlns:w16du="http://schemas.microsoft.com/office/word/2023/wordml/word16du" xmlns:w16sdtdh="http://schemas.microsoft.com/office/word/2020/wordml/sdtdatahash" xmlns:w16se="http://schemas.microsoft.com/office/word/2015/wordml/symex" xmlns:wpg="http://schemas.microsoft.com/office/word/2010/wordprocessingGroup" xmlns:wpi="http://schemas.microsoft.com/office/word/2010/wordprocessingInk" xmlns:wne="http://schemas.microsoft.com/office/word/2006/wordml" xmlns:wps="http://schemas.microsoft.com/office/word/2010/wordprocessingShape" mc:Ignorable="w14 w15 w16se w16cid w16 w16cex w16sdtdh w16du wp14">
+<w:footnotes xmlns:wpc="http://schemas.microsoft.com/office/word/2010/wordprocessingCanvas" xmlns:cx="http://schemas.microsoft.com/office/drawing/2014/chartex" xmlns:cx1="http://schemas.microsoft.com/office/drawing/2015/9/8/chartex" xmlns:cx2="http://schemas.microsoft.com/office/drawing/2015/10/21/chartex" xmlns:cx3="http://schemas.microsoft.com/office/drawing/2016/5/9/chartex" xmlns:cx4="http://schemas.microsoft.com/office/drawing/2016/5/10/chartex" xmlns:cx5="http://schemas.microsoft.com/office/drawing/2016/5/11/chartex" xmlns:cx6="http://schemas.microsoft.com/office/drawing/2016/5/12/chartex" xmlns:cx7="http://schemas.microsoft.com/office/drawing/2016/5/13/chartex" xmlns:cx8="http://schemas.microsoft.com/office/drawing/2016/5/14/chartex" xmlns:mc="http://schemas.openxmlformats.org/markup-compatibility/2006" xmlns:aink="http://schemas.microsoft.com/office/drawing/2016/ink" xmlns:am3d="http://schemas.microsoft.com/office/drawing/2017/model3d" xmlns:o="urn:schemas-microsoft-com:office:office" xmlns:oel="http://schemas.microsoft.com/office/2019/extlst" xmlns:r="http://schemas.openxmlformats.org/officeDocument/2006/relationships" xmlns:m="http://schemas.openxmlformats.org/officeDocument/2006/math" xmlns:v="urn:schemas-microsoft-com:vml" xmlns:wp14="http://schemas.microsoft.com/office/word/2010/wordprocessingDrawing" xmlns:wp="http://schemas.openxmlformats.org/drawingml/2006/wordprocessingDrawing" xmlns:w10="urn:schemas-microsoft-com:office:word" xmlns:w="http://schemas.openxmlformats.org/wordprocessingml/2006/main" xmlns:w14="http://schemas.microsoft.com/office/word/2010/wordml" xmlns:w15="http://schemas.microsoft.com/office/word/2012/wordml" xmlns:w16cex="http://schemas.microsoft.com/office/word/2018/wordml/cex" xmlns:w16cid="http://schemas.microsoft.com/office/word/2016/wordml/cid" xmlns:w16="http://schemas.microsoft.com/office/word/2018/wordml" xmlns:w16du="http://schemas.microsoft.com/office/word/2023/wordml/word16du" xmlns:w16sdtdh="http://schemas.microsoft.com/office/word/2020/wordml/sdtdatahash" xmlns:w16sdtfl="http://schemas.microsoft.com/office/word/2024/wordml/sdtformatlock" xmlns:w16se="http://schemas.microsoft.com/office/word/2015/wordml/symex" xmlns:wpg="http://schemas.microsoft.com/office/word/2010/wordprocessingGroup" xmlns:wpi="http://schemas.microsoft.com/office/word/2010/wordprocessingInk" xmlns:wne="http://schemas.microsoft.com/office/word/2006/wordml" xmlns:wps="http://schemas.microsoft.com/office/word/2010/wordprocessingShape" mc:Ignorable="w14 w15 w16se w16cid w16 w16cex w16sdtdh w16sdtfl w16du wp14">
   <w:footnote w:type="separator" w:id="-1">
     <w:p>
       <w:r>
@@ -9639,7 +10051,7 @@
 </file>
 
 <file path=word/numbering.xml><?xml version="1.0" encoding="utf-8"?>
-<w:numbering xmlns:wpc="http://schemas.microsoft.com/office/word/2010/wordprocessingCanvas" xmlns:cx="http://schemas.microsoft.com/office/drawing/2014/chartex" xmlns:cx1="http://schemas.microsoft.com/office/drawing/2015/9/8/chartex" xmlns:cx2="http://schemas.microsoft.com/office/drawing/2015/10/21/chartex" xmlns:cx3="http://schemas.microsoft.com/office/drawing/2016/5/9/chartex" xmlns:cx4="http://schemas.microsoft.com/office/drawing/2016/5/10/chartex" xmlns:cx5="http://schemas.microsoft.com/office/drawing/2016/5/11/chartex" xmlns:cx6="http://schemas.microsoft.com/office/drawing/2016/5/12/chartex" xmlns:cx7="http://schemas.microsoft.com/office/drawing/2016/5/13/chartex" xmlns:cx8="http://schemas.microsoft.com/office/drawing/2016/5/14/chartex" xmlns:mc="http://schemas.openxmlformats.org/markup-compatibility/2006" xmlns:aink="http://schemas.microsoft.com/office/drawing/2016/ink" xmlns:am3d="http://schemas.microsoft.com/office/drawing/2017/model3d" xmlns:o="urn:schemas-microsoft-com:office:office" xmlns:oel="http://schemas.microsoft.com/office/2019/extlst" xmlns:r="http://schemas.openxmlformats.org/officeDocument/2006/relationships" xmlns:m="http://schemas.openxmlformats.org/officeDocument/2006/math" xmlns:v="urn:schemas-microsoft-com:vml" xmlns:wp14="http://schemas.microsoft.com/office/word/2010/wordprocessingDrawing" xmlns:wp="http://schemas.openxmlformats.org/drawingml/2006/wordprocessingDrawing" xmlns:w10="urn:schemas-microsoft-com:office:word" xmlns:w="http://schemas.openxmlformats.org/wordprocessingml/2006/main" xmlns:w14="http://schemas.microsoft.com/office/word/2010/wordml" xmlns:w15="http://schemas.microsoft.com/office/word/2012/wordml" xmlns:w16cex="http://schemas.microsoft.com/office/word/2018/wordml/cex" xmlns:w16cid="http://schemas.microsoft.com/office/word/2016/wordml/cid" xmlns:w16="http://schemas.microsoft.com/office/word/2018/wordml" xmlns:w16du="http://schemas.microsoft.com/office/word/2023/wordml/word16du" xmlns:w16sdtdh="http://schemas.microsoft.com/office/word/2020/wordml/sdtdatahash" xmlns:w16se="http://schemas.microsoft.com/office/word/2015/wordml/symex" xmlns:wpg="http://schemas.microsoft.com/office/word/2010/wordprocessingGroup" xmlns:wpi="http://schemas.microsoft.com/office/word/2010/wordprocessingInk" xmlns:wne="http://schemas.microsoft.com/office/word/2006/wordml" xmlns:wps="http://schemas.microsoft.com/office/word/2010/wordprocessingShape" mc:Ignorable="w14 w15 w16se w16cid w16 w16cex w16sdtdh w16du wp14">
+<w:numbering xmlns:wpc="http://schemas.microsoft.com/office/word/2010/wordprocessingCanvas" xmlns:cx="http://schemas.microsoft.com/office/drawing/2014/chartex" xmlns:cx1="http://schemas.microsoft.com/office/drawing/2015/9/8/chartex" xmlns:cx2="http://schemas.microsoft.com/office/drawing/2015/10/21/chartex" xmlns:cx3="http://schemas.microsoft.com/office/drawing/2016/5/9/chartex" xmlns:cx4="http://schemas.microsoft.com/office/drawing/2016/5/10/chartex" xmlns:cx5="http://schemas.microsoft.com/office/drawing/2016/5/11/chartex" xmlns:cx6="http://schemas.microsoft.com/office/drawing/2016/5/12/chartex" xmlns:cx7="http://schemas.microsoft.com/office/drawing/2016/5/13/chartex" xmlns:cx8="http://schemas.microsoft.com/office/drawing/2016/5/14/chartex" xmlns:mc="http://schemas.openxmlformats.org/markup-compatibility/2006" xmlns:aink="http://schemas.microsoft.com/office/drawing/2016/ink" xmlns:am3d="http://schemas.microsoft.com/office/drawing/2017/model3d" xmlns:o="urn:schemas-microsoft-com:office:office" xmlns:oel="http://schemas.microsoft.com/office/2019/extlst" xmlns:r="http://schemas.openxmlformats.org/officeDocument/2006/relationships" xmlns:m="http://schemas.openxmlformats.org/officeDocument/2006/math" xmlns:v="urn:schemas-microsoft-com:vml" xmlns:wp14="http://schemas.microsoft.com/office/word/2010/wordprocessingDrawing" xmlns:wp="http://schemas.openxmlformats.org/drawingml/2006/wordprocessingDrawing" xmlns:w10="urn:schemas-microsoft-com:office:word" xmlns:w="http://schemas.openxmlformats.org/wordprocessingml/2006/main" xmlns:w14="http://schemas.microsoft.com/office/word/2010/wordml" xmlns:w15="http://schemas.microsoft.com/office/word/2012/wordml" xmlns:w16cex="http://schemas.microsoft.com/office/word/2018/wordml/cex" xmlns:w16cid="http://schemas.microsoft.com/office/word/2016/wordml/cid" xmlns:w16="http://schemas.microsoft.com/office/word/2018/wordml" xmlns:w16du="http://schemas.microsoft.com/office/word/2023/wordml/word16du" xmlns:w16sdtdh="http://schemas.microsoft.com/office/word/2020/wordml/sdtdatahash" xmlns:w16sdtfl="http://schemas.microsoft.com/office/word/2024/wordml/sdtformatlock" xmlns:w16se="http://schemas.microsoft.com/office/word/2015/wordml/symex" xmlns:wpg="http://schemas.microsoft.com/office/word/2010/wordprocessingGroup" xmlns:wpi="http://schemas.microsoft.com/office/word/2010/wordprocessingInk" xmlns:wne="http://schemas.microsoft.com/office/word/2006/wordml" xmlns:wps="http://schemas.microsoft.com/office/word/2010/wordprocessingShape" mc:Ignorable="w14 w15 w16se w16cid w16 w16cex w16sdtdh w16sdtfl w16du wp14">
   <w:abstractNum w:abstractNumId="0" w15:restartNumberingAfterBreak="0">
     <w:nsid w:val="03CB30AA"/>
     <w:multiLevelType w:val="hybridMultilevel"/>
@@ -12465,7 +12877,7 @@
 </file>
 
 <file path=word/styles.xml><?xml version="1.0" encoding="utf-8"?>
-<w:styles xmlns:mc="http://schemas.openxmlformats.org/markup-compatibility/2006" xmlns:r="http://schemas.openxmlformats.org/officeDocument/2006/relationships" xmlns:w="http://schemas.openxmlformats.org/wordprocessingml/2006/main" xmlns:w14="http://schemas.microsoft.com/office/word/2010/wordml" xmlns:w15="http://schemas.microsoft.com/office/word/2012/wordml" xmlns:w16cex="http://schemas.microsoft.com/office/word/2018/wordml/cex" xmlns:w16cid="http://schemas.microsoft.com/office/word/2016/wordml/cid" xmlns:w16="http://schemas.microsoft.com/office/word/2018/wordml" xmlns:w16du="http://schemas.microsoft.com/office/word/2023/wordml/word16du" xmlns:w16sdtdh="http://schemas.microsoft.com/office/word/2020/wordml/sdtdatahash" xmlns:w16se="http://schemas.microsoft.com/office/word/2015/wordml/symex" mc:Ignorable="w14 w15 w16se w16cid w16 w16cex w16sdtdh w16du">
+<w:styles xmlns:mc="http://schemas.openxmlformats.org/markup-compatibility/2006" xmlns:r="http://schemas.openxmlformats.org/officeDocument/2006/relationships" xmlns:w="http://schemas.openxmlformats.org/wordprocessingml/2006/main" xmlns:w14="http://schemas.microsoft.com/office/word/2010/wordml" xmlns:w15="http://schemas.microsoft.com/office/word/2012/wordml" xmlns:w16cex="http://schemas.microsoft.com/office/word/2018/wordml/cex" xmlns:w16cid="http://schemas.microsoft.com/office/word/2016/wordml/cid" xmlns:w16="http://schemas.microsoft.com/office/word/2018/wordml" xmlns:w16du="http://schemas.microsoft.com/office/word/2023/wordml/word16du" xmlns:w16sdtdh="http://schemas.microsoft.com/office/word/2020/wordml/sdtdatahash" xmlns:w16sdtfl="http://schemas.microsoft.com/office/word/2024/wordml/sdtformatlock" xmlns:w16se="http://schemas.microsoft.com/office/word/2015/wordml/symex" mc:Ignorable="w14 w15 w16se w16cid w16 w16cex w16sdtdh w16sdtfl w16du">
   <w:docDefaults>
     <w:rPrDefault>
       <w:rPr>

</xml_diff>

<commit_message>
update essays of writing task 1
</commit_message>
<xml_diff>
--- a/IELTS Notes/Notes of IELTS.docx
+++ b/IELTS Notes/Notes of IELTS.docx
@@ -5795,7 +5795,7 @@
         <w:ind w:left="357"/>
         <w:outlineLvl w:val="1"/>
         <w:rPr>
-          <w:rFonts w:ascii="Times New Roman" w:hAnsi="Times New Roman" w:cs="Times New Roman" w:hint="eastAsia"/>
+          <w:rFonts w:ascii="Times New Roman" w:hAnsi="Times New Roman" w:cs="Times New Roman"/>
           <w:b/>
           <w:bCs/>
           <w:sz w:val="28"/>
@@ -7206,6 +7206,49 @@
     </w:p>
     <w:p>
       <w:pPr>
+        <w:pStyle w:val="ListParagraph"/>
+        <w:numPr>
+          <w:ilvl w:val="0"/>
+          <w:numId w:val="5"/>
+        </w:numPr>
+        <w:ind w:firstLineChars="0"/>
+        <w:rPr>
+          <w:rFonts w:ascii="Times New Roman" w:hAnsi="Times New Roman" w:cs="Times New Roman"/>
+          <w:sz w:val="24"/>
+          <w:szCs w:val="24"/>
+          <w:lang w:val="en-GB"/>
+        </w:rPr>
+      </w:pPr>
+      <w:r>
+        <w:rPr>
+          <w:rFonts w:ascii="Times New Roman" w:hAnsi="Times New Roman" w:cs="Times New Roman" w:hint="eastAsia"/>
+          <w:sz w:val="24"/>
+          <w:szCs w:val="24"/>
+          <w:lang w:val="en-GB"/>
+        </w:rPr>
+        <w:t>Review some model answers with examiners</w:t>
+      </w:r>
+      <w:r>
+        <w:rPr>
+          <w:rFonts w:ascii="Times New Roman" w:hAnsi="Times New Roman" w:cs="Times New Roman"/>
+          <w:sz w:val="24"/>
+          <w:szCs w:val="24"/>
+          <w:lang w:val="en-GB"/>
+        </w:rPr>
+        <w:t>’</w:t>
+      </w:r>
+      <w:r>
+        <w:rPr>
+          <w:rFonts w:ascii="Times New Roman" w:hAnsi="Times New Roman" w:cs="Times New Roman" w:hint="eastAsia"/>
+          <w:sz w:val="24"/>
+          <w:szCs w:val="24"/>
+          <w:lang w:val="en-GB"/>
+        </w:rPr>
+        <w:t xml:space="preserve"> comment, that gives you insight of IELTS and can help you to improve your writing. </w:t>
+      </w:r>
+    </w:p>
+    <w:p>
+      <w:pPr>
         <w:ind w:left="357"/>
         <w:outlineLvl w:val="1"/>
         <w:rPr>
@@ -7506,7 +7549,7 @@
       <w:pPr>
         <w:ind w:left="357"/>
         <w:rPr>
-          <w:rFonts w:ascii="Times New Roman" w:hAnsi="Times New Roman" w:cs="Times New Roman" w:hint="eastAsia"/>
+          <w:rFonts w:ascii="Times New Roman" w:hAnsi="Times New Roman" w:cs="Times New Roman"/>
           <w:sz w:val="24"/>
           <w:szCs w:val="24"/>
           <w:lang w:val="en-GB"/>
@@ -7690,7 +7733,7 @@
         <w:ind w:left="714" w:firstLineChars="0" w:hanging="357"/>
         <w:outlineLvl w:val="2"/>
         <w:rPr>
-          <w:rFonts w:ascii="Times New Roman" w:hAnsi="Times New Roman" w:cs="Times New Roman" w:hint="eastAsia"/>
+          <w:rFonts w:ascii="Times New Roman" w:hAnsi="Times New Roman" w:cs="Times New Roman"/>
           <w:b/>
           <w:bCs/>
           <w:sz w:val="28"/>
@@ -7707,6 +7750,7 @@
           <w:szCs w:val="28"/>
           <w:lang w:val="en-GB"/>
         </w:rPr>
+        <w:lastRenderedPageBreak/>
         <w:t>Maps</w:t>
       </w:r>
     </w:p>
@@ -7731,7 +7775,6 @@
           <w:szCs w:val="24"/>
           <w:lang w:val="en-GB"/>
         </w:rPr>
-        <w:lastRenderedPageBreak/>
         <w:t xml:space="preserve">How to describe a map for academic task 1? </w:t>
       </w:r>
     </w:p>
@@ -8620,7 +8663,16 @@
           <w:sz w:val="24"/>
           <w:szCs w:val="24"/>
         </w:rPr>
-        <w:t xml:space="preserve">4. Take at least one full test at home before sitting a real IELTS test. You had better set a alarm and finish all the three tests except for speaking within 2 hours and 40 minutes. </w:t>
+        <w:t xml:space="preserve">4. Take at least one full test at home before sitting a real IELTS test. You had </w:t>
+      </w:r>
+      <w:r>
+        <w:rPr>
+          <w:rFonts w:ascii="Times New Roman" w:hAnsi="Times New Roman" w:cs="Times New Roman" w:hint="eastAsia"/>
+          <w:sz w:val="24"/>
+          <w:szCs w:val="24"/>
+        </w:rPr>
+        <w:lastRenderedPageBreak/>
+        <w:t xml:space="preserve">better set a alarm and finish all the three tests except for speaking within 2 hours and 40 minutes. </w:t>
       </w:r>
     </w:p>
     <w:p>
@@ -8639,7 +8691,6 @@
           <w:sz w:val="24"/>
           <w:szCs w:val="24"/>
         </w:rPr>
-        <w:lastRenderedPageBreak/>
         <w:t>5. Make use of thesauruses to find synonyms.</w:t>
       </w:r>
     </w:p>
@@ -10046,7 +10097,16 @@
           <w:sz w:val="24"/>
           <w:szCs w:val="24"/>
         </w:rPr>
-        <w:t xml:space="preserve"> appreciate the accessibility of amenities, the cultural diversity and the range of employment opportunities available.</w:t>
+        <w:t xml:space="preserve"> appreciate the accessibility of amenities, the cultural diversity and the range of employment opportunities </w:t>
+      </w:r>
+      <w:r>
+        <w:rPr>
+          <w:rFonts w:ascii="Times New Roman" w:hAnsi="Times New Roman" w:cs="Times New Roman"/>
+          <w:sz w:val="24"/>
+          <w:szCs w:val="24"/>
+        </w:rPr>
+        <w:lastRenderedPageBreak/>
+        <w:t>available.</w:t>
       </w:r>
     </w:p>
     <w:p>
@@ -10076,7 +10136,6 @@
           <w:sz w:val="24"/>
           <w:szCs w:val="24"/>
         </w:rPr>
-        <w:lastRenderedPageBreak/>
         <w:t>Cities offer a plethora of experiences, from a vibrant nightlife and a diverse range of cuisines, but they also pose challenges like no</w:t>
       </w:r>
       <w:r>

</xml_diff>

<commit_message>
an exercise of bar charts
</commit_message>
<xml_diff>
--- a/IELTS Notes/Notes of IELTS.docx
+++ b/IELTS Notes/Notes of IELTS.docx
@@ -7490,8 +7490,8 @@
           <w:rFonts w:ascii="Times New Roman" w:hAnsi="Times New Roman" w:cs="Times New Roman"/>
           <w:b/>
           <w:bCs/>
-          <w:sz w:val="28"/>
-          <w:szCs w:val="28"/>
+          <w:sz w:val="32"/>
+          <w:szCs w:val="32"/>
           <w:lang w:val="en-GB"/>
         </w:rPr>
       </w:pPr>
@@ -7500,8 +7500,8 @@
           <w:rFonts w:ascii="Times New Roman" w:hAnsi="Times New Roman" w:cs="Times New Roman" w:hint="eastAsia"/>
           <w:b/>
           <w:bCs/>
-          <w:sz w:val="28"/>
-          <w:szCs w:val="28"/>
+          <w:sz w:val="32"/>
+          <w:szCs w:val="32"/>
           <w:lang w:val="en-GB"/>
         </w:rPr>
         <w:t xml:space="preserve">Writing </w:t>
@@ -7511,8 +7511,8 @@
           <w:rFonts w:ascii="Times New Roman" w:hAnsi="Times New Roman" w:cs="Times New Roman" w:hint="eastAsia"/>
           <w:b/>
           <w:bCs/>
-          <w:sz w:val="28"/>
-          <w:szCs w:val="28"/>
+          <w:sz w:val="32"/>
+          <w:szCs w:val="32"/>
           <w:lang w:val="en-GB"/>
         </w:rPr>
         <w:t>Task 1</w:t>
@@ -7787,6 +7787,76 @@
           <w:lang w:val="en-GB"/>
         </w:rPr>
       </w:pPr>
+      <w:r>
+        <w:rPr>
+          <w:rFonts w:ascii="Times New Roman" w:hAnsi="Times New Roman" w:cs="Times New Roman" w:hint="eastAsia"/>
+          <w:sz w:val="24"/>
+          <w:szCs w:val="24"/>
+          <w:lang w:val="en-GB"/>
+        </w:rPr>
+        <w:t xml:space="preserve">Overview paragraph is the most important part of Writing Task 1. </w:t>
+      </w:r>
+      <w:r>
+        <w:rPr>
+          <w:rFonts w:ascii="Times New Roman" w:hAnsi="Times New Roman" w:cs="Times New Roman" w:hint="eastAsia"/>
+          <w:sz w:val="24"/>
+          <w:szCs w:val="24"/>
+          <w:lang w:val="en-GB"/>
+        </w:rPr>
+        <w:t xml:space="preserve">A limited overview will limit your score. </w:t>
+      </w:r>
+      <w:r>
+        <w:rPr>
+          <w:rFonts w:ascii="Times New Roman" w:hAnsi="Times New Roman" w:cs="Times New Roman" w:hint="eastAsia"/>
+          <w:sz w:val="24"/>
+          <w:szCs w:val="24"/>
+          <w:lang w:val="en-GB"/>
+        </w:rPr>
+        <w:t>Don</w:t>
+      </w:r>
+      <w:r>
+        <w:rPr>
+          <w:rFonts w:ascii="Times New Roman" w:hAnsi="Times New Roman" w:cs="Times New Roman"/>
+          <w:sz w:val="24"/>
+          <w:szCs w:val="24"/>
+          <w:lang w:val="en-GB"/>
+        </w:rPr>
+        <w:t>’</w:t>
+      </w:r>
+      <w:r>
+        <w:rPr>
+          <w:rFonts w:ascii="Times New Roman" w:hAnsi="Times New Roman" w:cs="Times New Roman" w:hint="eastAsia"/>
+          <w:sz w:val="24"/>
+          <w:szCs w:val="24"/>
+          <w:lang w:val="en-GB"/>
+        </w:rPr>
+        <w:t>t forget to write an overview and a report without an overview can only get band 5.</w:t>
+      </w:r>
+    </w:p>
+    <w:p>
+      <w:pPr>
+        <w:pStyle w:val="ListParagraph"/>
+        <w:numPr>
+          <w:ilvl w:val="0"/>
+          <w:numId w:val="38"/>
+        </w:numPr>
+        <w:ind w:firstLineChars="0"/>
+        <w:rPr>
+          <w:rFonts w:ascii="Times New Roman" w:hAnsi="Times New Roman" w:cs="Times New Roman"/>
+          <w:sz w:val="24"/>
+          <w:szCs w:val="24"/>
+          <w:lang w:val="en-GB"/>
+        </w:rPr>
+      </w:pPr>
+      <w:r>
+        <w:rPr>
+          <w:rFonts w:ascii="Times New Roman" w:hAnsi="Times New Roman" w:cs="Times New Roman" w:hint="eastAsia"/>
+          <w:sz w:val="24"/>
+          <w:szCs w:val="24"/>
+          <w:lang w:val="en-GB"/>
+        </w:rPr>
+        <w:t xml:space="preserve">Incorporate numbers in body paragraphs to support your theses if there are in bar charts, or some other tasks. </w:t>
+      </w:r>
     </w:p>
     <w:p>
       <w:pPr>
@@ -8185,8 +8255,8 @@
           <w:rFonts w:ascii="Times New Roman" w:hAnsi="Times New Roman" w:cs="Times New Roman"/>
           <w:b/>
           <w:bCs/>
-          <w:sz w:val="28"/>
-          <w:szCs w:val="28"/>
+          <w:sz w:val="32"/>
+          <w:szCs w:val="32"/>
           <w:lang w:val="en-GB"/>
         </w:rPr>
       </w:pPr>
@@ -8195,8 +8265,8 @@
           <w:rFonts w:ascii="Times New Roman" w:hAnsi="Times New Roman" w:cs="Times New Roman" w:hint="eastAsia"/>
           <w:b/>
           <w:bCs/>
-          <w:sz w:val="28"/>
-          <w:szCs w:val="28"/>
+          <w:sz w:val="32"/>
+          <w:szCs w:val="32"/>
           <w:lang w:val="en-GB"/>
         </w:rPr>
         <w:t xml:space="preserve">Writing </w:t>
@@ -8206,8 +8276,8 @@
           <w:rFonts w:ascii="Times New Roman" w:hAnsi="Times New Roman" w:cs="Times New Roman" w:hint="eastAsia"/>
           <w:b/>
           <w:bCs/>
-          <w:sz w:val="28"/>
-          <w:szCs w:val="28"/>
+          <w:sz w:val="32"/>
+          <w:szCs w:val="32"/>
           <w:lang w:val="en-GB"/>
         </w:rPr>
         <w:t>Task 2</w:t>
@@ -8789,7 +8859,16 @@
           <w:sz w:val="24"/>
           <w:szCs w:val="24"/>
         </w:rPr>
-        <w:t xml:space="preserve">Namely, you need simple and compound sentences. Be sure not to make a lot of mistakes, a few mistakes are allowed up to a band score of 8. </w:t>
+        <w:t xml:space="preserve">Namely, you need simple and compound </w:t>
+      </w:r>
+      <w:r>
+        <w:rPr>
+          <w:rFonts w:ascii="Times New Roman" w:hAnsi="Times New Roman" w:cs="Times New Roman"/>
+          <w:sz w:val="24"/>
+          <w:szCs w:val="24"/>
+        </w:rPr>
+        <w:lastRenderedPageBreak/>
+        <w:t xml:space="preserve">sentences. Be sure not to make a lot of mistakes, a few mistakes are allowed up to a band score of 8. </w:t>
       </w:r>
       <w:r>
         <w:rPr>
@@ -8896,16 +8975,7 @@
           <w:sz w:val="24"/>
           <w:szCs w:val="24"/>
         </w:rPr>
-        <w:t xml:space="preserve">t have to take IELTS </w:t>
-      </w:r>
-      <w:r>
-        <w:rPr>
-          <w:rFonts w:ascii="Times New Roman" w:hAnsi="Times New Roman" w:cs="Times New Roman" w:hint="eastAsia"/>
-          <w:sz w:val="24"/>
-          <w:szCs w:val="24"/>
-        </w:rPr>
-        <w:lastRenderedPageBreak/>
-        <w:t>for many times so that you can save money.</w:t>
+        <w:t>t have to take IELTS for many times so that you can save money.</w:t>
       </w:r>
     </w:p>
     <w:p>
@@ -10251,6 +10321,7 @@
           <w:sz w:val="28"/>
           <w:szCs w:val="28"/>
         </w:rPr>
+        <w:lastRenderedPageBreak/>
         <w:t>Speaking or writing topics.</w:t>
       </w:r>
     </w:p>
@@ -10317,7 +10388,6 @@
           <w:sz w:val="24"/>
           <w:szCs w:val="24"/>
         </w:rPr>
-        <w:lastRenderedPageBreak/>
         <w:t>Pe</w:t>
       </w:r>
       <w:r>

</xml_diff>

<commit_message>
update a journal and notes on IELTS
</commit_message>
<xml_diff>
--- a/IELTS Notes/Notes of IELTS.docx
+++ b/IELTS Notes/Notes of IELTS.docx
@@ -7484,6 +7484,151 @@
     </w:p>
     <w:p>
       <w:pPr>
+        <w:pStyle w:val="ListParagraph"/>
+        <w:numPr>
+          <w:ilvl w:val="0"/>
+          <w:numId w:val="5"/>
+        </w:numPr>
+        <w:ind w:firstLineChars="0"/>
+        <w:rPr>
+          <w:rFonts w:ascii="Times New Roman" w:hAnsi="Times New Roman" w:cs="Times New Roman"/>
+          <w:sz w:val="24"/>
+          <w:szCs w:val="24"/>
+        </w:rPr>
+      </w:pPr>
+      <w:r>
+        <w:rPr>
+          <w:rFonts w:ascii="Times New Roman" w:hAnsi="Times New Roman" w:cs="Times New Roman" w:hint="eastAsia"/>
+          <w:sz w:val="24"/>
+          <w:szCs w:val="24"/>
+        </w:rPr>
+        <w:t>Don</w:t>
+      </w:r>
+      <w:r>
+        <w:rPr>
+          <w:rFonts w:ascii="Times New Roman" w:hAnsi="Times New Roman" w:cs="Times New Roman"/>
+          <w:sz w:val="24"/>
+          <w:szCs w:val="24"/>
+        </w:rPr>
+        <w:t>’</w:t>
+      </w:r>
+      <w:r>
+        <w:rPr>
+          <w:rFonts w:ascii="Times New Roman" w:hAnsi="Times New Roman" w:cs="Times New Roman" w:hint="eastAsia"/>
+          <w:sz w:val="24"/>
+          <w:szCs w:val="24"/>
+        </w:rPr>
+        <w:t xml:space="preserve">t state your point explictly. </w:t>
+      </w:r>
+    </w:p>
+    <w:p>
+      <w:pPr>
+        <w:pStyle w:val="ListParagraph"/>
+        <w:ind w:left="1080" w:firstLineChars="0" w:firstLine="0"/>
+        <w:rPr>
+          <w:rFonts w:ascii="Times New Roman" w:hAnsi="Times New Roman" w:cs="Times New Roman"/>
+          <w:sz w:val="24"/>
+          <w:szCs w:val="24"/>
+        </w:rPr>
+      </w:pPr>
+      <w:r>
+        <w:rPr>
+          <w:rFonts w:ascii="Times New Roman" w:hAnsi="Times New Roman" w:cs="Times New Roman" w:hint="eastAsia"/>
+          <w:sz w:val="24"/>
+          <w:szCs w:val="24"/>
+        </w:rPr>
+        <w:t>For instance,</w:t>
+      </w:r>
+      <w:r>
+        <w:rPr>
+          <w:rFonts w:ascii="Times New Roman" w:hAnsi="Times New Roman" w:cs="Times New Roman"/>
+          <w:sz w:val="24"/>
+          <w:szCs w:val="24"/>
+        </w:rPr>
+        <w:t>“</w:t>
+      </w:r>
+      <w:r>
+        <w:rPr>
+          <w:rFonts w:ascii="Times New Roman" w:hAnsi="Times New Roman" w:cs="Times New Roman" w:hint="eastAsia"/>
+          <w:sz w:val="24"/>
+          <w:szCs w:val="24"/>
+        </w:rPr>
+        <w:t>Climate change is dangerous, and regulation is needed.</w:t>
+      </w:r>
+      <w:r>
+        <w:rPr>
+          <w:rFonts w:ascii="Times New Roman" w:hAnsi="Times New Roman" w:cs="Times New Roman"/>
+          <w:sz w:val="24"/>
+          <w:szCs w:val="24"/>
+        </w:rPr>
+        <w:t>”</w:t>
+      </w:r>
+      <w:r>
+        <w:rPr>
+          <w:rFonts w:ascii="Times New Roman" w:hAnsi="Times New Roman" w:cs="Times New Roman" w:hint="eastAsia"/>
+          <w:sz w:val="24"/>
+          <w:szCs w:val="24"/>
+        </w:rPr>
+        <w:t xml:space="preserve"> is too direct and simple. Instead, we should write sentence like </w:t>
+      </w:r>
+      <w:r>
+        <w:rPr>
+          <w:rFonts w:ascii="Times New Roman" w:hAnsi="Times New Roman" w:cs="Times New Roman"/>
+          <w:sz w:val="24"/>
+          <w:szCs w:val="24"/>
+        </w:rPr>
+        <w:t>“</w:t>
+      </w:r>
+      <w:r>
+        <w:rPr>
+          <w:rFonts w:ascii="Times New Roman" w:hAnsi="Times New Roman" w:cs="Times New Roman" w:hint="eastAsia"/>
+          <w:sz w:val="24"/>
+          <w:szCs w:val="24"/>
+        </w:rPr>
+        <w:t>Given the alarming rate of climate change, one might sumarise that strict pollution controls are needed.</w:t>
+      </w:r>
+      <w:r>
+        <w:rPr>
+          <w:rFonts w:ascii="Times New Roman" w:hAnsi="Times New Roman" w:cs="Times New Roman"/>
+          <w:sz w:val="24"/>
+          <w:szCs w:val="24"/>
+        </w:rPr>
+        <w:t>”</w:t>
+      </w:r>
+    </w:p>
+    <w:p>
+      <w:pPr>
+        <w:pStyle w:val="ListParagraph"/>
+        <w:ind w:left="1080" w:firstLineChars="0" w:firstLine="0"/>
+        <w:rPr>
+          <w:rFonts w:ascii="Times New Roman" w:hAnsi="Times New Roman" w:cs="Times New Roman" w:hint="eastAsia"/>
+          <w:sz w:val="24"/>
+          <w:szCs w:val="24"/>
+        </w:rPr>
+      </w:pPr>
+      <w:r>
+        <w:rPr>
+          <w:rFonts w:ascii="Times New Roman" w:hAnsi="Times New Roman" w:cs="Times New Roman" w:hint="eastAsia"/>
+          <w:sz w:val="24"/>
+          <w:szCs w:val="24"/>
+        </w:rPr>
+        <w:t>Furthermore, writing sentences implicitly can help you gain high-level English ability which benefits your English reading and listening. Because once you gain the ability, you are easily able to understand and paraphrase complicated sentences with the same writing style in reading and listening tasks.</w:t>
+      </w:r>
+    </w:p>
+    <w:p>
+      <w:pPr>
+        <w:pStyle w:val="ListParagraph"/>
+        <w:ind w:left="1080" w:firstLineChars="0" w:firstLine="0"/>
+        <w:rPr>
+          <w:rFonts w:ascii="Times New Roman" w:hAnsi="Times New Roman" w:cs="Times New Roman"/>
+          <w:sz w:val="24"/>
+          <w:szCs w:val="24"/>
+          <w:lang w:val="en-GB"/>
+        </w:rPr>
+      </w:pPr>
+    </w:p>
+    <w:p>
+      <w:pPr>
         <w:ind w:left="357"/>
         <w:outlineLvl w:val="1"/>
         <w:rPr>
@@ -7769,7 +7914,16 @@
           <w:sz w:val="24"/>
           <w:szCs w:val="24"/>
         </w:rPr>
-        <w:t xml:space="preserve">For writing task 1, don’t try to describe every category in detail; fous on the most significant ones. </w:t>
+        <w:t xml:space="preserve">For writing task 1, don’t try to describe every category in detail; fous on the </w:t>
+      </w:r>
+      <w:r>
+        <w:rPr>
+          <w:rFonts w:ascii="Times New Roman" w:hAnsi="Times New Roman" w:cs="Times New Roman"/>
+          <w:sz w:val="24"/>
+          <w:szCs w:val="24"/>
+        </w:rPr>
+        <w:lastRenderedPageBreak/>
+        <w:t xml:space="preserve">most significant ones. </w:t>
       </w:r>
     </w:p>
     <w:p>
@@ -8644,7 +8798,7 @@
         <w:pStyle w:val="ListParagraph"/>
         <w:numPr>
           <w:ilvl w:val="0"/>
-          <w:numId w:val="39"/>
+          <w:numId w:val="21"/>
         </w:numPr>
         <w:ind w:firstLineChars="0"/>
         <w:rPr>
@@ -8713,6 +8867,7 @@
           <w:sz w:val="24"/>
           <w:szCs w:val="24"/>
         </w:rPr>
+        <w:lastRenderedPageBreak/>
         <w:t xml:space="preserve">The exaiminer is looking for task response. To response the task you should have focused ideas in each paragraph. Then you should have supported ideas and should develop and extend these ideas with more details. </w:t>
       </w:r>
     </w:p>
@@ -8859,16 +9014,7 @@
           <w:sz w:val="24"/>
           <w:szCs w:val="24"/>
         </w:rPr>
-        <w:t xml:space="preserve">Namely, you need simple and compound </w:t>
-      </w:r>
-      <w:r>
-        <w:rPr>
-          <w:rFonts w:ascii="Times New Roman" w:hAnsi="Times New Roman" w:cs="Times New Roman"/>
-          <w:sz w:val="24"/>
-          <w:szCs w:val="24"/>
-        </w:rPr>
-        <w:lastRenderedPageBreak/>
-        <w:t xml:space="preserve">sentences. Be sure not to make a lot of mistakes, a few mistakes are allowed up to a band score of 8. </w:t>
+        <w:t xml:space="preserve">Namely, you need simple and compound sentences. Be sure not to make a lot of mistakes, a few mistakes are allowed up to a band score of 8. </w:t>
       </w:r>
       <w:r>
         <w:rPr>
@@ -9839,7 +9985,16 @@
           <w:sz w:val="24"/>
           <w:szCs w:val="24"/>
         </w:rPr>
-        <w:t xml:space="preserve"> should make an effort to use public transportation in urban areas. (</w:t>
+        <w:t xml:space="preserve"> should make an effort to use public </w:t>
+      </w:r>
+      <w:r>
+        <w:rPr>
+          <w:rFonts w:ascii="Times New Roman" w:hAnsi="Times New Roman" w:cs="Times New Roman" w:hint="eastAsia"/>
+          <w:sz w:val="24"/>
+          <w:szCs w:val="24"/>
+        </w:rPr>
+        <w:lastRenderedPageBreak/>
+        <w:t>transportation in urban areas. (</w:t>
       </w:r>
       <w:r>
         <w:rPr>
@@ -10321,7 +10476,6 @@
           <w:sz w:val="28"/>
           <w:szCs w:val="28"/>
         </w:rPr>
-        <w:lastRenderedPageBreak/>
         <w:t>Speaking or writing topics.</w:t>
       </w:r>
     </w:p>
@@ -10881,6 +11035,7 @@
           <w:rFonts w:ascii="Times New Roman" w:hAnsi="Times New Roman" w:cs="Times New Roman"/>
           <w:noProof/>
         </w:rPr>
+        <w:lastRenderedPageBreak/>
         <w:drawing>
           <wp:inline distT="0" distB="0" distL="0" distR="0" wp14:anchorId="41AA3F9E" wp14:editId="439310A0">
             <wp:extent cx="5274310" cy="2428875"/>
@@ -10932,7 +11087,6 @@
           <w:rFonts w:ascii="Times New Roman" w:hAnsi="Times New Roman" w:cs="Times New Roman"/>
           <w:noProof/>
         </w:rPr>
-        <w:lastRenderedPageBreak/>
         <w:drawing>
           <wp:inline distT="0" distB="0" distL="0" distR="0" wp14:anchorId="5D4E89D5" wp14:editId="436D8FDB">
             <wp:extent cx="5274310" cy="1809115"/>

</xml_diff>

<commit_message>
add notes of speaking
</commit_message>
<xml_diff>
--- a/IELTS Notes/Notes of IELTS.docx
+++ b/IELTS Notes/Notes of IELTS.docx
@@ -5172,7 +5172,7 @@
         </w:numPr>
         <w:ind w:firstLineChars="0"/>
         <w:rPr>
-          <w:rFonts w:ascii="Times New Roman" w:hAnsi="Times New Roman" w:cs="Times New Roman"/>
+          <w:rFonts w:ascii="Times New Roman" w:hAnsi="Times New Roman" w:cs="Times New Roman" w:hint="eastAsia"/>
           <w:sz w:val="24"/>
           <w:szCs w:val="24"/>
         </w:rPr>
@@ -5231,8 +5231,180 @@
           <w:sz w:val="24"/>
           <w:szCs w:val="24"/>
         </w:rPr>
-        <w:t xml:space="preserve">Use specific words instead of general ones. </w:t>
-      </w:r>
+        <w:t>Use specific words instead of general ones</w:t>
+      </w:r>
+    </w:p>
+    <w:p>
+      <w:pPr>
+        <w:pStyle w:val="a3"/>
+        <w:numPr>
+          <w:ilvl w:val="0"/>
+          <w:numId w:val="4"/>
+        </w:numPr>
+        <w:ind w:firstLineChars="0"/>
+        <w:rPr>
+          <w:rFonts w:ascii="Times New Roman" w:hAnsi="Times New Roman" w:cs="Times New Roman"/>
+          <w:sz w:val="24"/>
+          <w:szCs w:val="24"/>
+        </w:rPr>
+      </w:pPr>
+      <w:r>
+        <w:rPr>
+          <w:rFonts w:ascii="Times New Roman" w:hAnsi="Times New Roman" w:cs="Times New Roman"/>
+          <w:sz w:val="24"/>
+          <w:szCs w:val="24"/>
+        </w:rPr>
+        <w:t xml:space="preserve">Never use basic terms such as “nice”, “be” when you are in a speaking test. For example, </w:t>
+      </w:r>
+      <w:r>
+        <w:rPr>
+          <w:rFonts w:ascii="Times New Roman" w:hAnsi="Times New Roman" w:cs="Times New Roman"/>
+          <w:sz w:val="24"/>
+          <w:szCs w:val="24"/>
+        </w:rPr>
+        <w:br/>
+      </w:r>
+      <w:r>
+        <w:rPr>
+          <w:rFonts w:ascii="Times New Roman" w:hAnsi="Times New Roman" w:cs="Times New Roman" w:hint="eastAsia"/>
+          <w:sz w:val="24"/>
+          <w:szCs w:val="24"/>
+        </w:rPr>
+        <w:t>*</w:t>
+      </w:r>
+      <w:r>
+        <w:rPr>
+          <w:rFonts w:ascii="Times New Roman" w:hAnsi="Times New Roman" w:cs="Times New Roman"/>
+          <w:sz w:val="24"/>
+          <w:szCs w:val="24"/>
+        </w:rPr>
+        <w:t xml:space="preserve"> “It’s a nice building” could be replaced by </w:t>
+      </w:r>
+      <w:r>
+        <w:rPr>
+          <w:rFonts w:ascii="Times New Roman" w:hAnsi="Times New Roman" w:cs="Times New Roman"/>
+          <w:sz w:val="24"/>
+          <w:szCs w:val="24"/>
+        </w:rPr>
+        <w:br/>
+        <w:t xml:space="preserve">“The building has beautiful artichitecture”, </w:t>
+      </w:r>
+      <w:r>
+        <w:rPr>
+          <w:rFonts w:ascii="Times New Roman" w:hAnsi="Times New Roman" w:cs="Times New Roman"/>
+          <w:sz w:val="24"/>
+          <w:szCs w:val="24"/>
+        </w:rPr>
+        <w:br/>
+      </w:r>
+      <w:r>
+        <w:rPr>
+          <w:rFonts w:ascii="Times New Roman" w:hAnsi="Times New Roman" w:cs="Times New Roman" w:hint="eastAsia"/>
+          <w:sz w:val="24"/>
+          <w:szCs w:val="24"/>
+        </w:rPr>
+        <w:t>*</w:t>
+      </w:r>
+      <w:r>
+        <w:rPr>
+          <w:rFonts w:ascii="Times New Roman" w:hAnsi="Times New Roman" w:cs="Times New Roman"/>
+          <w:sz w:val="24"/>
+          <w:szCs w:val="24"/>
+        </w:rPr>
+        <w:t xml:space="preserve"> “We have nice friends” should be replaced by </w:t>
+      </w:r>
+      <w:r>
+        <w:rPr>
+          <w:rFonts w:ascii="Times New Roman" w:hAnsi="Times New Roman" w:cs="Times New Roman"/>
+          <w:sz w:val="24"/>
+          <w:szCs w:val="24"/>
+        </w:rPr>
+        <w:br/>
+        <w:t>“We have friends who are always there for us.”</w:t>
+      </w:r>
+      <w:r>
+        <w:rPr>
+          <w:rFonts w:ascii="Times New Roman" w:hAnsi="Times New Roman" w:cs="Times New Roman"/>
+          <w:sz w:val="24"/>
+          <w:szCs w:val="24"/>
+        </w:rPr>
+        <w:br/>
+        <w:t>“I love mathematics because it is a nice school subject” is replaced by</w:t>
+      </w:r>
+      <w:r>
+        <w:rPr>
+          <w:rFonts w:ascii="Times New Roman" w:hAnsi="Times New Roman" w:cs="Times New Roman"/>
+          <w:sz w:val="24"/>
+          <w:szCs w:val="24"/>
+        </w:rPr>
+        <w:br/>
+        <w:t xml:space="preserve">“My most favourite school subject is geography.” </w:t>
+      </w:r>
+    </w:p>
+    <w:p>
+      <w:pPr>
+        <w:pStyle w:val="a3"/>
+        <w:numPr>
+          <w:ilvl w:val="0"/>
+          <w:numId w:val="20"/>
+        </w:numPr>
+        <w:ind w:firstLineChars="0"/>
+        <w:rPr>
+          <w:rFonts w:ascii="Times New Roman" w:hAnsi="Times New Roman" w:cs="Times New Roman"/>
+          <w:sz w:val="24"/>
+          <w:szCs w:val="24"/>
+        </w:rPr>
+      </w:pPr>
+      <w:r>
+        <w:rPr>
+          <w:rFonts w:ascii="Times New Roman" w:hAnsi="Times New Roman" w:cs="Times New Roman"/>
+          <w:sz w:val="24"/>
+          <w:szCs w:val="24"/>
+        </w:rPr>
+        <w:t>“I was in an interview yesterday.”</w:t>
+      </w:r>
+      <w:r>
+        <w:rPr>
+          <w:rFonts w:ascii="Times New Roman" w:hAnsi="Times New Roman" w:cs="Times New Roman" w:hint="eastAsia"/>
+          <w:sz w:val="24"/>
+          <w:szCs w:val="24"/>
+        </w:rPr>
+        <w:t xml:space="preserve"> </w:t>
+      </w:r>
+    </w:p>
+    <w:p>
+      <w:pPr>
+        <w:pStyle w:val="a3"/>
+        <w:ind w:left="1080" w:firstLineChars="0" w:firstLine="0"/>
+        <w:rPr>
+          <w:rFonts w:ascii="Times New Roman" w:hAnsi="Times New Roman" w:cs="Times New Roman"/>
+          <w:sz w:val="24"/>
+          <w:szCs w:val="24"/>
+        </w:rPr>
+      </w:pPr>
+      <w:r>
+        <w:rPr>
+          <w:rFonts w:ascii="Times New Roman" w:hAnsi="Times New Roman" w:cs="Times New Roman"/>
+          <w:sz w:val="24"/>
+          <w:szCs w:val="24"/>
+        </w:rPr>
+        <w:t>“I participated an interview yesterday.”</w:t>
+      </w:r>
+    </w:p>
+    <w:p>
+      <w:pPr>
+        <w:pStyle w:val="a3"/>
+        <w:numPr>
+          <w:ilvl w:val="0"/>
+          <w:numId w:val="4"/>
+        </w:numPr>
+        <w:ind w:firstLineChars="0"/>
+        <w:rPr>
+          <w:rFonts w:ascii="Times New Roman" w:hAnsi="Times New Roman" w:cs="Times New Roman"/>
+          <w:sz w:val="24"/>
+          <w:szCs w:val="24"/>
+        </w:rPr>
+      </w:pPr>
     </w:p>
     <w:p>
       <w:pPr>
@@ -5503,213 +5675,37 @@
         </w:numPr>
         <w:ind w:firstLineChars="0"/>
         <w:rPr>
-          <w:rFonts w:ascii="Times New Roman" w:hAnsi="Times New Roman" w:cs="Times New Roman"/>
-          <w:sz w:val="24"/>
-          <w:szCs w:val="24"/>
-        </w:rPr>
-      </w:pPr>
-      <w:r>
-        <w:rPr>
-          <w:rFonts w:ascii="Times New Roman" w:hAnsi="Times New Roman" w:cs="Times New Roman"/>
-          <w:sz w:val="24"/>
-          <w:szCs w:val="24"/>
-        </w:rPr>
-        <w:t>Never use</w:t>
-      </w:r>
-      <w:r>
-        <w:rPr>
-          <w:rFonts w:ascii="Times New Roman" w:hAnsi="Times New Roman" w:cs="Times New Roman"/>
-          <w:sz w:val="24"/>
-          <w:szCs w:val="24"/>
-        </w:rPr>
-        <w:t xml:space="preserve"> basic </w:t>
-      </w:r>
-      <w:r>
-        <w:rPr>
-          <w:rFonts w:ascii="Times New Roman" w:hAnsi="Times New Roman" w:cs="Times New Roman"/>
-          <w:sz w:val="24"/>
-          <w:szCs w:val="24"/>
-        </w:rPr>
-        <w:t xml:space="preserve">terms </w:t>
-      </w:r>
-      <w:r>
-        <w:rPr>
-          <w:rFonts w:ascii="Times New Roman" w:hAnsi="Times New Roman" w:cs="Times New Roman"/>
-          <w:sz w:val="24"/>
-          <w:szCs w:val="24"/>
-        </w:rPr>
-        <w:t>such as</w:t>
-      </w:r>
-      <w:r>
-        <w:rPr>
-          <w:rFonts w:ascii="Times New Roman" w:hAnsi="Times New Roman" w:cs="Times New Roman"/>
-          <w:sz w:val="24"/>
-          <w:szCs w:val="24"/>
-        </w:rPr>
-        <w:t xml:space="preserve"> “nice”</w:t>
-      </w:r>
-      <w:r>
-        <w:rPr>
-          <w:rFonts w:ascii="Times New Roman" w:hAnsi="Times New Roman" w:cs="Times New Roman"/>
-          <w:sz w:val="24"/>
-          <w:szCs w:val="24"/>
-        </w:rPr>
-        <w:t>, “be”</w:t>
-      </w:r>
-      <w:r>
-        <w:rPr>
-          <w:rFonts w:ascii="Times New Roman" w:hAnsi="Times New Roman" w:cs="Times New Roman"/>
-          <w:sz w:val="24"/>
-          <w:szCs w:val="24"/>
-        </w:rPr>
-        <w:t xml:space="preserve"> when you are in a speaking test. For example, </w:t>
-      </w:r>
-      <w:r>
-        <w:rPr>
-          <w:rFonts w:ascii="Times New Roman" w:hAnsi="Times New Roman" w:cs="Times New Roman"/>
-          <w:sz w:val="24"/>
-          <w:szCs w:val="24"/>
-        </w:rPr>
-        <w:br/>
-      </w:r>
-      <w:r>
-        <w:rPr>
-          <w:rFonts w:ascii="Times New Roman" w:hAnsi="Times New Roman" w:cs="Times New Roman" w:hint="eastAsia"/>
-          <w:sz w:val="24"/>
-          <w:szCs w:val="24"/>
-        </w:rPr>
-        <w:t>*</w:t>
-      </w:r>
-      <w:r>
-        <w:rPr>
-          <w:rFonts w:ascii="Times New Roman" w:hAnsi="Times New Roman" w:cs="Times New Roman"/>
-          <w:sz w:val="24"/>
-          <w:szCs w:val="24"/>
-        </w:rPr>
-        <w:t xml:space="preserve"> </w:t>
-      </w:r>
-      <w:r>
-        <w:rPr>
-          <w:rFonts w:ascii="Times New Roman" w:hAnsi="Times New Roman" w:cs="Times New Roman"/>
-          <w:sz w:val="24"/>
-          <w:szCs w:val="24"/>
-        </w:rPr>
-        <w:t>“</w:t>
-      </w:r>
-      <w:r>
-        <w:rPr>
-          <w:rFonts w:ascii="Times New Roman" w:hAnsi="Times New Roman" w:cs="Times New Roman"/>
-          <w:sz w:val="24"/>
-          <w:szCs w:val="24"/>
-        </w:rPr>
-        <w:t>I</w:t>
-      </w:r>
-      <w:r>
-        <w:rPr>
-          <w:rFonts w:ascii="Times New Roman" w:hAnsi="Times New Roman" w:cs="Times New Roman"/>
-          <w:sz w:val="24"/>
-          <w:szCs w:val="24"/>
-        </w:rPr>
-        <w:t xml:space="preserve">t’s a nice building” could be replaced by </w:t>
-      </w:r>
-      <w:r>
-        <w:rPr>
-          <w:rFonts w:ascii="Times New Roman" w:hAnsi="Times New Roman" w:cs="Times New Roman"/>
-          <w:sz w:val="24"/>
-          <w:szCs w:val="24"/>
-        </w:rPr>
-        <w:br/>
-      </w:r>
-      <w:r>
-        <w:rPr>
-          <w:rFonts w:ascii="Times New Roman" w:hAnsi="Times New Roman" w:cs="Times New Roman"/>
-          <w:sz w:val="24"/>
-          <w:szCs w:val="24"/>
-        </w:rPr>
-        <w:t xml:space="preserve">“The building has beautiful artichitecture”, </w:t>
-      </w:r>
-      <w:r>
-        <w:rPr>
-          <w:rFonts w:ascii="Times New Roman" w:hAnsi="Times New Roman" w:cs="Times New Roman"/>
-          <w:sz w:val="24"/>
-          <w:szCs w:val="24"/>
-        </w:rPr>
-        <w:br/>
-      </w:r>
-      <w:r>
-        <w:rPr>
-          <w:rFonts w:ascii="Times New Roman" w:hAnsi="Times New Roman" w:cs="Times New Roman" w:hint="eastAsia"/>
-          <w:sz w:val="24"/>
-          <w:szCs w:val="24"/>
-        </w:rPr>
-        <w:t>*</w:t>
-      </w:r>
-      <w:r>
-        <w:rPr>
-          <w:rFonts w:ascii="Times New Roman" w:hAnsi="Times New Roman" w:cs="Times New Roman"/>
-          <w:sz w:val="24"/>
-          <w:szCs w:val="24"/>
-        </w:rPr>
-        <w:t xml:space="preserve"> </w:t>
-      </w:r>
-      <w:r>
-        <w:rPr>
-          <w:rFonts w:ascii="Times New Roman" w:hAnsi="Times New Roman" w:cs="Times New Roman"/>
-          <w:sz w:val="24"/>
-          <w:szCs w:val="24"/>
-        </w:rPr>
-        <w:t xml:space="preserve">“We have nice friends” </w:t>
-      </w:r>
-      <w:r>
-        <w:rPr>
-          <w:rFonts w:ascii="Times New Roman" w:hAnsi="Times New Roman" w:cs="Times New Roman"/>
-          <w:sz w:val="24"/>
-          <w:szCs w:val="24"/>
-        </w:rPr>
-        <w:t xml:space="preserve">should be replaced by </w:t>
-      </w:r>
-      <w:r>
-        <w:rPr>
-          <w:rFonts w:ascii="Times New Roman" w:hAnsi="Times New Roman" w:cs="Times New Roman"/>
-          <w:sz w:val="24"/>
-          <w:szCs w:val="24"/>
-        </w:rPr>
-        <w:br/>
-        <w:t>“We have friends who are always there for us.”</w:t>
-      </w:r>
-      <w:r>
-        <w:rPr>
-          <w:rFonts w:ascii="Times New Roman" w:hAnsi="Times New Roman" w:cs="Times New Roman"/>
-          <w:sz w:val="24"/>
-          <w:szCs w:val="24"/>
-        </w:rPr>
-        <w:br/>
-        <w:t>“I love mathematics because it is a nice school subject” is replaced by</w:t>
-      </w:r>
-      <w:r>
-        <w:rPr>
-          <w:rFonts w:ascii="Times New Roman" w:hAnsi="Times New Roman" w:cs="Times New Roman"/>
-          <w:sz w:val="24"/>
-          <w:szCs w:val="24"/>
-        </w:rPr>
-        <w:br/>
-        <w:t>“My most favourite school subject is geography</w:t>
-      </w:r>
-      <w:r>
-        <w:rPr>
-          <w:rFonts w:ascii="Times New Roman" w:hAnsi="Times New Roman" w:cs="Times New Roman"/>
-          <w:sz w:val="24"/>
-          <w:szCs w:val="24"/>
-        </w:rPr>
-        <w:t>.</w:t>
-      </w:r>
-      <w:r>
-        <w:rPr>
-          <w:rFonts w:ascii="Times New Roman" w:hAnsi="Times New Roman" w:cs="Times New Roman"/>
-          <w:sz w:val="24"/>
-          <w:szCs w:val="24"/>
-        </w:rPr>
-        <w:t xml:space="preserve">” </w:t>
+          <w:rFonts w:ascii="Times New Roman" w:hAnsi="Times New Roman" w:cs="Times New Roman" w:hint="eastAsia"/>
+          <w:sz w:val="24"/>
+          <w:szCs w:val="24"/>
+        </w:rPr>
+      </w:pPr>
+      <w:r>
+        <w:rPr>
+          <w:rFonts w:ascii="Times New Roman" w:hAnsi="Times New Roman" w:cs="Times New Roman" w:hint="eastAsia"/>
+          <w:sz w:val="24"/>
+          <w:szCs w:val="24"/>
+        </w:rPr>
+        <w:t>Note of Band 7</w:t>
+      </w:r>
+    </w:p>
+    <w:p>
+      <w:pPr>
+        <w:pStyle w:val="a3"/>
+        <w:ind w:left="720" w:firstLineChars="0" w:firstLine="0"/>
+        <w:rPr>
+          <w:rFonts w:ascii="Times New Roman" w:hAnsi="Times New Roman" w:cs="Times New Roman" w:hint="eastAsia"/>
+          <w:sz w:val="24"/>
+          <w:szCs w:val="24"/>
+        </w:rPr>
+      </w:pPr>
+      <w:r>
+        <w:rPr>
+          <w:rFonts w:ascii="Times New Roman" w:hAnsi="Times New Roman" w:cs="Times New Roman" w:hint="eastAsia"/>
+          <w:sz w:val="24"/>
+          <w:szCs w:val="24"/>
+        </w:rPr>
+        <w:t>Notes of Koolearn Course offered by a foreign teacher.</w:t>
       </w:r>
     </w:p>
     <w:p>
@@ -5717,22 +5713,125 @@
         <w:pStyle w:val="a3"/>
         <w:numPr>
           <w:ilvl w:val="0"/>
-          <w:numId w:val="20"/>
+          <w:numId w:val="43"/>
         </w:numPr>
         <w:ind w:firstLineChars="0"/>
         <w:rPr>
-          <w:rFonts w:ascii="Times New Roman" w:hAnsi="Times New Roman" w:cs="Times New Roman"/>
-          <w:sz w:val="24"/>
-          <w:szCs w:val="24"/>
-        </w:rPr>
-      </w:pPr>
-      <w:r>
-        <w:rPr>
-          <w:rFonts w:ascii="Times New Roman" w:hAnsi="Times New Roman" w:cs="Times New Roman"/>
-          <w:sz w:val="24"/>
-          <w:szCs w:val="24"/>
-        </w:rPr>
-        <w:t>“I was in an interview yesterday.”</w:t>
+          <w:rFonts w:ascii="Times New Roman" w:hAnsi="Times New Roman" w:cs="Times New Roman" w:hint="eastAsia"/>
+          <w:sz w:val="24"/>
+          <w:szCs w:val="24"/>
+        </w:rPr>
+      </w:pPr>
+      <w:r>
+        <w:rPr>
+          <w:rFonts w:ascii="Times New Roman" w:hAnsi="Times New Roman" w:cs="Times New Roman" w:hint="eastAsia"/>
+          <w:sz w:val="24"/>
+          <w:szCs w:val="24"/>
+        </w:rPr>
+        <w:t xml:space="preserve">You have to learn lexical chunks(groups of words) and use them flexibly. </w:t>
+      </w:r>
+      <w:r>
+        <w:rPr>
+          <w:rFonts w:ascii="Times New Roman" w:hAnsi="Times New Roman" w:cs="Times New Roman" w:hint="eastAsia"/>
+          <w:sz w:val="24"/>
+          <w:szCs w:val="24"/>
+        </w:rPr>
+        <w:t>Human b</w:t>
+      </w:r>
+      <w:r>
+        <w:rPr>
+          <w:rFonts w:ascii="Times New Roman" w:hAnsi="Times New Roman" w:cs="Times New Roman" w:hint="eastAsia"/>
+          <w:sz w:val="24"/>
+          <w:szCs w:val="24"/>
+        </w:rPr>
+        <w:t xml:space="preserve">eings speak in groups of words. </w:t>
+      </w:r>
+    </w:p>
+    <w:p>
+      <w:pPr>
+        <w:pStyle w:val="a3"/>
+        <w:numPr>
+          <w:ilvl w:val="0"/>
+          <w:numId w:val="43"/>
+        </w:numPr>
+        <w:ind w:firstLineChars="0"/>
+        <w:rPr>
+          <w:rFonts w:ascii="Times New Roman" w:hAnsi="Times New Roman" w:cs="Times New Roman" w:hint="eastAsia"/>
+          <w:sz w:val="24"/>
+          <w:szCs w:val="24"/>
+        </w:rPr>
+      </w:pPr>
+      <w:r>
+        <w:rPr>
+          <w:rFonts w:ascii="Times New Roman" w:hAnsi="Times New Roman" w:cs="Times New Roman" w:hint="eastAsia"/>
+          <w:sz w:val="24"/>
+          <w:szCs w:val="24"/>
+        </w:rPr>
+        <w:lastRenderedPageBreak/>
+        <w:t>Use the language correctly. You don</w:t>
+      </w:r>
+      <w:r>
+        <w:rPr>
+          <w:rFonts w:ascii="Times New Roman" w:hAnsi="Times New Roman" w:cs="Times New Roman"/>
+          <w:sz w:val="24"/>
+          <w:szCs w:val="24"/>
+        </w:rPr>
+        <w:t>’</w:t>
+      </w:r>
+      <w:r>
+        <w:rPr>
+          <w:rFonts w:ascii="Times New Roman" w:hAnsi="Times New Roman" w:cs="Times New Roman" w:hint="eastAsia"/>
+          <w:sz w:val="24"/>
+          <w:szCs w:val="24"/>
+        </w:rPr>
+        <w:t xml:space="preserve">t need to speak compliated language to get a high band score. Instead, getting a high score is about using the correct language flexibly. </w:t>
+      </w:r>
+    </w:p>
+    <w:p>
+      <w:pPr>
+        <w:pStyle w:val="a3"/>
+        <w:numPr>
+          <w:ilvl w:val="0"/>
+          <w:numId w:val="43"/>
+        </w:numPr>
+        <w:ind w:firstLineChars="0"/>
+        <w:rPr>
+          <w:rFonts w:ascii="Times New Roman" w:hAnsi="Times New Roman" w:cs="Times New Roman" w:hint="eastAsia"/>
+          <w:sz w:val="24"/>
+          <w:szCs w:val="24"/>
+        </w:rPr>
+      </w:pPr>
+      <w:r>
+        <w:rPr>
+          <w:rFonts w:ascii="Times New Roman" w:hAnsi="Times New Roman" w:cs="Times New Roman" w:hint="eastAsia"/>
+          <w:sz w:val="24"/>
+          <w:szCs w:val="24"/>
+        </w:rPr>
+        <w:t>Don</w:t>
+      </w:r>
+      <w:r>
+        <w:rPr>
+          <w:rFonts w:ascii="Times New Roman" w:hAnsi="Times New Roman" w:cs="Times New Roman"/>
+          <w:sz w:val="24"/>
+          <w:szCs w:val="24"/>
+        </w:rPr>
+        <w:t>’</w:t>
+      </w:r>
+      <w:r>
+        <w:rPr>
+          <w:rFonts w:ascii="Times New Roman" w:hAnsi="Times New Roman" w:cs="Times New Roman" w:hint="eastAsia"/>
+          <w:sz w:val="24"/>
+          <w:szCs w:val="24"/>
+        </w:rPr>
+        <w:t>t underestimate Part 1 which take</w:t>
+      </w:r>
+      <w:r>
+        <w:rPr>
+          <w:rFonts w:ascii="Times New Roman" w:hAnsi="Times New Roman" w:cs="Times New Roman" w:hint="eastAsia"/>
+          <w:sz w:val="24"/>
+          <w:szCs w:val="24"/>
+        </w:rPr>
+        <w:t xml:space="preserve"> 33 persent of the total score. Practice question types of this part. </w:t>
       </w:r>
       <w:r>
         <w:rPr>
@@ -5746,32 +5845,216 @@
     <w:p>
       <w:pPr>
         <w:pStyle w:val="a3"/>
-        <w:ind w:left="1080" w:firstLineChars="0" w:firstLine="0"/>
-        <w:rPr>
-          <w:rFonts w:ascii="Times New Roman" w:hAnsi="Times New Roman" w:cs="Times New Roman"/>
-          <w:sz w:val="24"/>
-          <w:szCs w:val="24"/>
-        </w:rPr>
-      </w:pPr>
-      <w:r>
-        <w:rPr>
-          <w:rFonts w:ascii="Times New Roman" w:hAnsi="Times New Roman" w:cs="Times New Roman"/>
-          <w:sz w:val="24"/>
-          <w:szCs w:val="24"/>
-        </w:rPr>
-        <w:t>“I participated an interview yesterday.”</w:t>
-      </w:r>
-    </w:p>
-    <w:p>
-      <w:pPr>
-        <w:pStyle w:val="a3"/>
-        <w:ind w:left="1080" w:firstLineChars="0" w:firstLine="0"/>
-        <w:rPr>
-          <w:rFonts w:ascii="Times New Roman" w:hAnsi="Times New Roman" w:cs="Times New Roman"/>
-          <w:sz w:val="24"/>
-          <w:szCs w:val="24"/>
-        </w:rPr>
-      </w:pPr>
+        <w:numPr>
+          <w:ilvl w:val="0"/>
+          <w:numId w:val="43"/>
+        </w:numPr>
+        <w:ind w:firstLineChars="0"/>
+        <w:rPr>
+          <w:rFonts w:ascii="Times New Roman" w:hAnsi="Times New Roman" w:cs="Times New Roman" w:hint="eastAsia"/>
+          <w:sz w:val="24"/>
+          <w:szCs w:val="24"/>
+        </w:rPr>
+      </w:pPr>
+      <w:r>
+        <w:rPr>
+          <w:rFonts w:ascii="Times New Roman" w:hAnsi="Times New Roman" w:cs="Times New Roman" w:hint="eastAsia"/>
+          <w:sz w:val="24"/>
+          <w:szCs w:val="24"/>
+        </w:rPr>
+        <w:t>Speak at a calm, controlled pace. Don</w:t>
+      </w:r>
+      <w:r>
+        <w:rPr>
+          <w:rFonts w:ascii="Times New Roman" w:hAnsi="Times New Roman" w:cs="Times New Roman"/>
+          <w:sz w:val="24"/>
+          <w:szCs w:val="24"/>
+        </w:rPr>
+        <w:t>’</w:t>
+      </w:r>
+      <w:r>
+        <w:rPr>
+          <w:rFonts w:ascii="Times New Roman" w:hAnsi="Times New Roman" w:cs="Times New Roman" w:hint="eastAsia"/>
+          <w:sz w:val="24"/>
+          <w:szCs w:val="24"/>
+        </w:rPr>
+        <w:t xml:space="preserve">t speak fast. </w:t>
+      </w:r>
+    </w:p>
+    <w:p>
+      <w:pPr>
+        <w:pStyle w:val="a3"/>
+        <w:numPr>
+          <w:ilvl w:val="0"/>
+          <w:numId w:val="43"/>
+        </w:numPr>
+        <w:ind w:firstLineChars="0"/>
+        <w:rPr>
+          <w:rFonts w:ascii="Times New Roman" w:hAnsi="Times New Roman" w:cs="Times New Roman" w:hint="eastAsia"/>
+          <w:sz w:val="24"/>
+          <w:szCs w:val="24"/>
+        </w:rPr>
+      </w:pPr>
+      <w:r>
+        <w:rPr>
+          <w:rFonts w:ascii="Times New Roman" w:hAnsi="Times New Roman" w:cs="Times New Roman" w:hint="eastAsia"/>
+          <w:sz w:val="24"/>
+          <w:szCs w:val="24"/>
+        </w:rPr>
+        <w:t>Don</w:t>
+      </w:r>
+      <w:r>
+        <w:rPr>
+          <w:rFonts w:ascii="Times New Roman" w:hAnsi="Times New Roman" w:cs="Times New Roman"/>
+          <w:sz w:val="24"/>
+          <w:szCs w:val="24"/>
+        </w:rPr>
+        <w:t>’</w:t>
+      </w:r>
+      <w:r>
+        <w:rPr>
+          <w:rFonts w:ascii="Times New Roman" w:hAnsi="Times New Roman" w:cs="Times New Roman" w:hint="eastAsia"/>
+          <w:sz w:val="24"/>
+          <w:szCs w:val="24"/>
+        </w:rPr>
+        <w:t xml:space="preserve">t worry about the time. The examiner will interupt you if your time is used up. </w:t>
+      </w:r>
+    </w:p>
+    <w:p>
+      <w:pPr>
+        <w:pStyle w:val="a3"/>
+        <w:numPr>
+          <w:ilvl w:val="0"/>
+          <w:numId w:val="43"/>
+        </w:numPr>
+        <w:ind w:firstLineChars="0"/>
+        <w:rPr>
+          <w:rFonts w:ascii="Times New Roman" w:hAnsi="Times New Roman" w:cs="Times New Roman" w:hint="eastAsia"/>
+          <w:sz w:val="24"/>
+          <w:szCs w:val="24"/>
+        </w:rPr>
+      </w:pPr>
+      <w:r>
+        <w:rPr>
+          <w:rFonts w:ascii="Times New Roman" w:hAnsi="Times New Roman" w:cs="Times New Roman" w:hint="eastAsia"/>
+          <w:sz w:val="24"/>
+          <w:szCs w:val="24"/>
+        </w:rPr>
+        <w:t>Don</w:t>
+      </w:r>
+      <w:r>
+        <w:rPr>
+          <w:rFonts w:ascii="Times New Roman" w:hAnsi="Times New Roman" w:cs="Times New Roman"/>
+          <w:sz w:val="24"/>
+          <w:szCs w:val="24"/>
+        </w:rPr>
+        <w:t>’</w:t>
+      </w:r>
+      <w:r>
+        <w:rPr>
+          <w:rFonts w:ascii="Times New Roman" w:hAnsi="Times New Roman" w:cs="Times New Roman" w:hint="eastAsia"/>
+          <w:sz w:val="24"/>
+          <w:szCs w:val="24"/>
+        </w:rPr>
+        <w:t>t worry if you don</w:t>
+      </w:r>
+      <w:r>
+        <w:rPr>
+          <w:rFonts w:ascii="Times New Roman" w:hAnsi="Times New Roman" w:cs="Times New Roman"/>
+          <w:sz w:val="24"/>
+          <w:szCs w:val="24"/>
+        </w:rPr>
+        <w:t>’</w:t>
+      </w:r>
+      <w:r>
+        <w:rPr>
+          <w:rFonts w:ascii="Times New Roman" w:hAnsi="Times New Roman" w:cs="Times New Roman" w:hint="eastAsia"/>
+          <w:sz w:val="24"/>
+          <w:szCs w:val="24"/>
+        </w:rPr>
+        <w:t>t have enough to finish your answers. It</w:t>
+      </w:r>
+      <w:r>
+        <w:rPr>
+          <w:rFonts w:ascii="Times New Roman" w:hAnsi="Times New Roman" w:cs="Times New Roman"/>
+          <w:sz w:val="24"/>
+          <w:szCs w:val="24"/>
+        </w:rPr>
+        <w:t>’</w:t>
+      </w:r>
+      <w:r>
+        <w:rPr>
+          <w:rFonts w:ascii="Times New Roman" w:hAnsi="Times New Roman" w:cs="Times New Roman" w:hint="eastAsia"/>
+          <w:sz w:val="24"/>
+          <w:szCs w:val="24"/>
+        </w:rPr>
+        <w:t>s fine and won</w:t>
+      </w:r>
+      <w:r>
+        <w:rPr>
+          <w:rFonts w:ascii="Times New Roman" w:hAnsi="Times New Roman" w:cs="Times New Roman"/>
+          <w:sz w:val="24"/>
+          <w:szCs w:val="24"/>
+        </w:rPr>
+        <w:t>’</w:t>
+      </w:r>
+      <w:r>
+        <w:rPr>
+          <w:rFonts w:ascii="Times New Roman" w:hAnsi="Times New Roman" w:cs="Times New Roman" w:hint="eastAsia"/>
+          <w:sz w:val="24"/>
+          <w:szCs w:val="24"/>
+        </w:rPr>
+        <w:t xml:space="preserve">t affect your </w:t>
+      </w:r>
+      <w:r>
+        <w:rPr>
+          <w:rFonts w:ascii="Times New Roman" w:hAnsi="Times New Roman" w:cs="Times New Roman" w:hint="eastAsia"/>
+          <w:sz w:val="24"/>
+          <w:szCs w:val="24"/>
+        </w:rPr>
+        <w:t xml:space="preserve">band </w:t>
+      </w:r>
+      <w:r>
+        <w:rPr>
+          <w:rFonts w:ascii="Times New Roman" w:hAnsi="Times New Roman" w:cs="Times New Roman" w:hint="eastAsia"/>
+          <w:sz w:val="24"/>
+          <w:szCs w:val="24"/>
+        </w:rPr>
+        <w:t xml:space="preserve">socre. </w:t>
+      </w:r>
+    </w:p>
+    <w:p>
+      <w:pPr>
+        <w:pStyle w:val="a3"/>
+        <w:numPr>
+          <w:ilvl w:val="0"/>
+          <w:numId w:val="43"/>
+        </w:numPr>
+        <w:ind w:firstLineChars="0"/>
+        <w:rPr>
+          <w:rFonts w:ascii="Times New Roman" w:hAnsi="Times New Roman" w:cs="Times New Roman"/>
+          <w:sz w:val="24"/>
+          <w:szCs w:val="24"/>
+        </w:rPr>
+      </w:pPr>
+      <w:r>
+        <w:rPr>
+          <w:rFonts w:ascii="Times New Roman" w:hAnsi="Times New Roman" w:cs="Times New Roman" w:hint="eastAsia"/>
+          <w:sz w:val="24"/>
+          <w:szCs w:val="24"/>
+        </w:rPr>
+        <w:t>Record y</w:t>
+      </w:r>
+      <w:r>
+        <w:rPr>
+          <w:rFonts w:ascii="Times New Roman" w:hAnsi="Times New Roman" w:cs="Times New Roman" w:hint="eastAsia"/>
+          <w:sz w:val="24"/>
+          <w:szCs w:val="24"/>
+        </w:rPr>
+        <w:t xml:space="preserve">ourself and listen to yourself so that you can correct yourself. </w:t>
+      </w:r>
+      <w:bookmarkStart w:id="0" w:name="_GoBack"/>
+      <w:bookmarkEnd w:id="0"/>
     </w:p>
     <w:p>
       <w:pPr>
@@ -5827,7 +6110,6 @@
           <w:sz w:val="24"/>
           <w:szCs w:val="24"/>
         </w:rPr>
-        <w:lastRenderedPageBreak/>
         <w:t>Read the questions first.</w:t>
       </w:r>
     </w:p>
@@ -5948,8 +6230,6 @@
         </w:rPr>
         <w:t xml:space="preserve"> Because NO.2 is between NO.1 and NO.3.</w:t>
       </w:r>
-      <w:bookmarkStart w:id="0" w:name="_GoBack"/>
-      <w:bookmarkEnd w:id="0"/>
       <w:r>
         <w:rPr>
           <w:rFonts w:ascii="Times New Roman" w:hAnsi="Times New Roman" w:cs="Times New Roman" w:hint="eastAsia"/>
@@ -5968,7 +6248,7 @@
         </w:numPr>
         <w:ind w:firstLineChars="0"/>
         <w:rPr>
-          <w:rFonts w:ascii="Times New Roman" w:hAnsi="Times New Roman" w:cs="Times New Roman" w:hint="eastAsia"/>
+          <w:rFonts w:ascii="Times New Roman" w:hAnsi="Times New Roman" w:cs="Times New Roman"/>
           <w:sz w:val="24"/>
           <w:szCs w:val="24"/>
         </w:rPr>
@@ -6082,7 +6362,7 @@
       <w:pPr>
         <w:ind w:left="1080"/>
         <w:rPr>
-          <w:rFonts w:ascii="Times New Roman" w:hAnsi="Times New Roman" w:cs="Times New Roman" w:hint="eastAsia"/>
+          <w:rFonts w:ascii="Times New Roman" w:hAnsi="Times New Roman" w:cs="Times New Roman"/>
           <w:i/>
           <w:sz w:val="24"/>
           <w:szCs w:val="24"/>
@@ -6111,7 +6391,7 @@
       <w:pPr>
         <w:ind w:left="1080"/>
         <w:rPr>
-          <w:rFonts w:ascii="Times New Roman" w:hAnsi="Times New Roman" w:cs="Times New Roman" w:hint="eastAsia"/>
+          <w:rFonts w:ascii="Times New Roman" w:hAnsi="Times New Roman" w:cs="Times New Roman"/>
           <w:i/>
           <w:sz w:val="24"/>
           <w:szCs w:val="24"/>
@@ -6131,7 +6411,7 @@
       <w:pPr>
         <w:ind w:left="1080"/>
         <w:rPr>
-          <w:rFonts w:ascii="Times New Roman" w:hAnsi="Times New Roman" w:cs="Times New Roman" w:hint="eastAsia"/>
+          <w:rFonts w:ascii="Times New Roman" w:hAnsi="Times New Roman" w:cs="Times New Roman"/>
           <w:sz w:val="24"/>
           <w:szCs w:val="24"/>
         </w:rPr>
@@ -6167,7 +6447,7 @@
       <w:pPr>
         <w:ind w:left="1080"/>
         <w:rPr>
-          <w:rFonts w:ascii="Times New Roman" w:hAnsi="Times New Roman" w:cs="Times New Roman" w:hint="eastAsia"/>
+          <w:rFonts w:ascii="Times New Roman" w:hAnsi="Times New Roman" w:cs="Times New Roman"/>
           <w:sz w:val="24"/>
           <w:szCs w:val="24"/>
         </w:rPr>
@@ -6185,7 +6465,7 @@
       <w:pPr>
         <w:ind w:left="1080"/>
         <w:rPr>
-          <w:rFonts w:ascii="Times New Roman" w:hAnsi="Times New Roman" w:cs="Times New Roman" w:hint="eastAsia"/>
+          <w:rFonts w:ascii="Times New Roman" w:hAnsi="Times New Roman" w:cs="Times New Roman"/>
           <w:sz w:val="24"/>
           <w:szCs w:val="24"/>
         </w:rPr>
@@ -6254,7 +6534,7 @@
       <w:pPr>
         <w:ind w:left="1080"/>
         <w:rPr>
-          <w:rFonts w:ascii="Times New Roman" w:hAnsi="Times New Roman" w:cs="Times New Roman" w:hint="eastAsia"/>
+          <w:rFonts w:ascii="Times New Roman" w:hAnsi="Times New Roman" w:cs="Times New Roman"/>
           <w:sz w:val="24"/>
           <w:szCs w:val="24"/>
         </w:rPr>
@@ -6281,7 +6561,7 @@
       <w:pPr>
         <w:ind w:left="1080"/>
         <w:rPr>
-          <w:rFonts w:ascii="Times New Roman" w:hAnsi="Times New Roman" w:cs="Times New Roman" w:hint="eastAsia"/>
+          <w:rFonts w:ascii="Times New Roman" w:hAnsi="Times New Roman" w:cs="Times New Roman"/>
           <w:sz w:val="24"/>
           <w:szCs w:val="24"/>
         </w:rPr>
@@ -6591,7 +6871,16 @@
           <w:sz w:val="24"/>
           <w:szCs w:val="24"/>
         </w:rPr>
-        <w:t>ones. a-&gt;b, b-&gt;c…</w:t>
+        <w:t xml:space="preserve">ones. </w:t>
+      </w:r>
+      <w:r>
+        <w:rPr>
+          <w:rFonts w:ascii="Times New Roman" w:hAnsi="Times New Roman" w:cs="Times New Roman"/>
+          <w:sz w:val="24"/>
+          <w:szCs w:val="24"/>
+        </w:rPr>
+        <w:lastRenderedPageBreak/>
+        <w:t>a-&gt;b, b-&gt;c…</w:t>
       </w:r>
       <w:r>
         <w:rPr>
@@ -6874,16 +7163,7 @@
           <w:sz w:val="24"/>
           <w:szCs w:val="24"/>
         </w:rPr>
-        <w:t xml:space="preserve">Review model answers and examiner’s comments on that, you will know </w:t>
-      </w:r>
-      <w:r>
-        <w:rPr>
-          <w:rFonts w:ascii="Times New Roman" w:hAnsi="Times New Roman" w:cs="Times New Roman"/>
-          <w:sz w:val="24"/>
-          <w:szCs w:val="24"/>
-        </w:rPr>
-        <w:lastRenderedPageBreak/>
-        <w:t>how to get a high score in writing tasks.</w:t>
+        <w:t>Review model answers and examiner’s comments on that, you will know how to get a high score in writing tasks.</w:t>
       </w:r>
     </w:p>
     <w:p>
@@ -8062,7 +8342,16 @@
           <w:sz w:val="24"/>
           <w:szCs w:val="24"/>
         </w:rPr>
-        <w:t xml:space="preserve"> is too direct and simple. Instead, we should write sentence like </w:t>
+        <w:t xml:space="preserve"> is </w:t>
+      </w:r>
+      <w:r>
+        <w:rPr>
+          <w:rFonts w:ascii="Times New Roman" w:hAnsi="Times New Roman" w:cs="Times New Roman" w:hint="eastAsia"/>
+          <w:sz w:val="24"/>
+          <w:szCs w:val="24"/>
+        </w:rPr>
+        <w:lastRenderedPageBreak/>
+        <w:t xml:space="preserve">too direct and simple. Instead, we should write sentence like </w:t>
       </w:r>
       <w:r>
         <w:rPr>
@@ -8251,7 +8540,6 @@
           <w:szCs w:val="32"/>
           <w:lang w:val="en-GB"/>
         </w:rPr>
-        <w:lastRenderedPageBreak/>
         <w:t xml:space="preserve">Writing </w:t>
       </w:r>
       <w:r>
@@ -8729,6 +9017,7 @@
           <w:szCs w:val="24"/>
           <w:lang w:val="en-GB"/>
         </w:rPr>
+        <w:lastRenderedPageBreak/>
         <w:drawing>
           <wp:inline distT="0" distB="0" distL="0" distR="0">
             <wp:extent cx="3333750" cy="2325156"/>
@@ -9427,7 +9716,17 @@
           <w:szCs w:val="24"/>
           <w:lang w:val="en-GB"/>
         </w:rPr>
-        <w:t>t look for something interesting. Your essay don</w:t>
+        <w:t xml:space="preserve">t look </w:t>
+      </w:r>
+      <w:r>
+        <w:rPr>
+          <w:rFonts w:ascii="Times New Roman" w:hAnsi="Times New Roman" w:cs="Times New Roman" w:hint="eastAsia"/>
+          <w:sz w:val="24"/>
+          <w:szCs w:val="24"/>
+          <w:lang w:val="en-GB"/>
+        </w:rPr>
+        <w:lastRenderedPageBreak/>
+        <w:t>for something interesting. Your essay don</w:t>
       </w:r>
       <w:r>
         <w:rPr>
@@ -9851,7 +10150,6 @@
           <w:sz w:val="24"/>
           <w:szCs w:val="24"/>
         </w:rPr>
-        <w:lastRenderedPageBreak/>
         <w:t xml:space="preserve">3. Aiming </w:t>
       </w:r>
       <w:r>
@@ -10381,6 +10679,7 @@
           <w:sz w:val="24"/>
           <w:szCs w:val="24"/>
         </w:rPr>
+        <w:lastRenderedPageBreak/>
         <w:t>The amount of meat consumed</w:t>
       </w:r>
       <w:r>
@@ -11322,7 +11621,6 @@
           <w:sz w:val="26"/>
           <w:szCs w:val="26"/>
         </w:rPr>
-        <w:lastRenderedPageBreak/>
         <w:t>Living in Cities</w:t>
       </w:r>
     </w:p>
@@ -11907,7 +12205,6 @@
           <w:noProof/>
           <w:lang w:val="en-GB"/>
         </w:rPr>
-        <w:lastRenderedPageBreak/>
         <w:drawing>
           <wp:inline distT="0" distB="0" distL="0" distR="0">
             <wp:extent cx="5274310" cy="1809115"/>
@@ -12781,6 +13078,95 @@
     </w:lvl>
   </w:abstractNum>
   <w:abstractNum w:abstractNumId="7">
+    <w:nsid w:val="14D42A7B"/>
+    <w:multiLevelType w:val="hybridMultilevel"/>
+    <w:tmpl w:val="53CC1B9A"/>
+    <w:lvl w:ilvl="0" w:tplc="664607EC">
+      <w:start w:val="1"/>
+      <w:numFmt w:val="decimal"/>
+      <w:lvlText w:val="%1."/>
+      <w:lvlJc w:val="left"/>
+      <w:pPr>
+        <w:ind w:left="1080" w:hanging="360"/>
+      </w:pPr>
+      <w:rPr>
+        <w:rFonts w:hint="default"/>
+      </w:rPr>
+    </w:lvl>
+    <w:lvl w:ilvl="1" w:tplc="08090019" w:tentative="1">
+      <w:start w:val="1"/>
+      <w:numFmt w:val="lowerLetter"/>
+      <w:lvlText w:val="%2."/>
+      <w:lvlJc w:val="left"/>
+      <w:pPr>
+        <w:ind w:left="1800" w:hanging="360"/>
+      </w:pPr>
+    </w:lvl>
+    <w:lvl w:ilvl="2" w:tplc="0809001B" w:tentative="1">
+      <w:start w:val="1"/>
+      <w:numFmt w:val="lowerRoman"/>
+      <w:lvlText w:val="%3."/>
+      <w:lvlJc w:val="right"/>
+      <w:pPr>
+        <w:ind w:left="2520" w:hanging="180"/>
+      </w:pPr>
+    </w:lvl>
+    <w:lvl w:ilvl="3" w:tplc="0809000F" w:tentative="1">
+      <w:start w:val="1"/>
+      <w:numFmt w:val="decimal"/>
+      <w:lvlText w:val="%4."/>
+      <w:lvlJc w:val="left"/>
+      <w:pPr>
+        <w:ind w:left="3240" w:hanging="360"/>
+      </w:pPr>
+    </w:lvl>
+    <w:lvl w:ilvl="4" w:tplc="08090019" w:tentative="1">
+      <w:start w:val="1"/>
+      <w:numFmt w:val="lowerLetter"/>
+      <w:lvlText w:val="%5."/>
+      <w:lvlJc w:val="left"/>
+      <w:pPr>
+        <w:ind w:left="3960" w:hanging="360"/>
+      </w:pPr>
+    </w:lvl>
+    <w:lvl w:ilvl="5" w:tplc="0809001B" w:tentative="1">
+      <w:start w:val="1"/>
+      <w:numFmt w:val="lowerRoman"/>
+      <w:lvlText w:val="%6."/>
+      <w:lvlJc w:val="right"/>
+      <w:pPr>
+        <w:ind w:left="4680" w:hanging="180"/>
+      </w:pPr>
+    </w:lvl>
+    <w:lvl w:ilvl="6" w:tplc="0809000F" w:tentative="1">
+      <w:start w:val="1"/>
+      <w:numFmt w:val="decimal"/>
+      <w:lvlText w:val="%7."/>
+      <w:lvlJc w:val="left"/>
+      <w:pPr>
+        <w:ind w:left="5400" w:hanging="360"/>
+      </w:pPr>
+    </w:lvl>
+    <w:lvl w:ilvl="7" w:tplc="08090019" w:tentative="1">
+      <w:start w:val="1"/>
+      <w:numFmt w:val="lowerLetter"/>
+      <w:lvlText w:val="%8."/>
+      <w:lvlJc w:val="left"/>
+      <w:pPr>
+        <w:ind w:left="6120" w:hanging="360"/>
+      </w:pPr>
+    </w:lvl>
+    <w:lvl w:ilvl="8" w:tplc="0809001B" w:tentative="1">
+      <w:start w:val="1"/>
+      <w:numFmt w:val="lowerRoman"/>
+      <w:lvlText w:val="%9."/>
+      <w:lvlJc w:val="right"/>
+      <w:pPr>
+        <w:ind w:left="6840" w:hanging="180"/>
+      </w:pPr>
+    </w:lvl>
+  </w:abstractNum>
+  <w:abstractNum w:abstractNumId="8">
     <w:nsid w:val="16A7494D"/>
     <w:multiLevelType w:val="hybridMultilevel"/>
     <w:tmpl w:val="B5AC2462"/>
@@ -12869,7 +13255,7 @@
       </w:pPr>
     </w:lvl>
   </w:abstractNum>
-  <w:abstractNum w:abstractNumId="8">
+  <w:abstractNum w:abstractNumId="9">
     <w:nsid w:val="18A80F16"/>
     <w:multiLevelType w:val="hybridMultilevel"/>
     <w:tmpl w:val="126AB91E"/>
@@ -12958,7 +13344,7 @@
       </w:pPr>
     </w:lvl>
   </w:abstractNum>
-  <w:abstractNum w:abstractNumId="9">
+  <w:abstractNum w:abstractNumId="10">
     <w:nsid w:val="1B9A1FE7"/>
     <w:multiLevelType w:val="hybridMultilevel"/>
     <w:tmpl w:val="55B452CA"/>
@@ -13044,7 +13430,7 @@
       </w:pPr>
     </w:lvl>
   </w:abstractNum>
-  <w:abstractNum w:abstractNumId="10">
+  <w:abstractNum w:abstractNumId="11">
     <w:nsid w:val="209238C5"/>
     <w:multiLevelType w:val="hybridMultilevel"/>
     <w:tmpl w:val="A0243708"/>
@@ -13157,7 +13543,7 @@
       </w:rPr>
     </w:lvl>
   </w:abstractNum>
-  <w:abstractNum w:abstractNumId="11">
+  <w:abstractNum w:abstractNumId="12">
     <w:nsid w:val="212124E8"/>
     <w:multiLevelType w:val="hybridMultilevel"/>
     <w:tmpl w:val="69A8EF30"/>
@@ -13247,7 +13633,7 @@
       </w:pPr>
     </w:lvl>
   </w:abstractNum>
-  <w:abstractNum w:abstractNumId="12">
+  <w:abstractNum w:abstractNumId="13">
     <w:nsid w:val="2BEB1066"/>
     <w:multiLevelType w:val="hybridMultilevel"/>
     <w:tmpl w:val="E6D86D48"/>
@@ -13336,7 +13722,7 @@
       </w:pPr>
     </w:lvl>
   </w:abstractNum>
-  <w:abstractNum w:abstractNumId="13">
+  <w:abstractNum w:abstractNumId="14">
     <w:nsid w:val="2C062616"/>
     <w:multiLevelType w:val="hybridMultilevel"/>
     <w:tmpl w:val="95989316"/>
@@ -13425,7 +13811,7 @@
       </w:pPr>
     </w:lvl>
   </w:abstractNum>
-  <w:abstractNum w:abstractNumId="14">
+  <w:abstractNum w:abstractNumId="15">
     <w:nsid w:val="31540ECA"/>
     <w:multiLevelType w:val="hybridMultilevel"/>
     <w:tmpl w:val="126AB91E"/>
@@ -13514,7 +13900,7 @@
       </w:pPr>
     </w:lvl>
   </w:abstractNum>
-  <w:abstractNum w:abstractNumId="15">
+  <w:abstractNum w:abstractNumId="16">
     <w:nsid w:val="39023B55"/>
     <w:multiLevelType w:val="hybridMultilevel"/>
     <w:tmpl w:val="088C4908"/>
@@ -13603,7 +13989,7 @@
       </w:pPr>
     </w:lvl>
   </w:abstractNum>
-  <w:abstractNum w:abstractNumId="16">
+  <w:abstractNum w:abstractNumId="17">
     <w:nsid w:val="39187DDC"/>
     <w:multiLevelType w:val="multilevel"/>
     <w:tmpl w:val="4BF67E82"/>
@@ -13752,7 +14138,7 @@
       </w:rPr>
     </w:lvl>
   </w:abstractNum>
-  <w:abstractNum w:abstractNumId="17">
+  <w:abstractNum w:abstractNumId="18">
     <w:nsid w:val="39EC4767"/>
     <w:multiLevelType w:val="multilevel"/>
     <w:tmpl w:val="1958AEFE"/>
@@ -13865,7 +14251,7 @@
       </w:pPr>
     </w:lvl>
   </w:abstractNum>
-  <w:abstractNum w:abstractNumId="18">
+  <w:abstractNum w:abstractNumId="19">
     <w:nsid w:val="3B3220EC"/>
     <w:multiLevelType w:val="hybridMultilevel"/>
     <w:tmpl w:val="B68E0AD8"/>
@@ -13954,7 +14340,7 @@
       </w:pPr>
     </w:lvl>
   </w:abstractNum>
-  <w:abstractNum w:abstractNumId="19">
+  <w:abstractNum w:abstractNumId="20">
     <w:nsid w:val="41023E2D"/>
     <w:multiLevelType w:val="hybridMultilevel"/>
     <w:tmpl w:val="6192BA58"/>
@@ -14066,7 +14452,7 @@
       </w:rPr>
     </w:lvl>
   </w:abstractNum>
-  <w:abstractNum w:abstractNumId="20">
+  <w:abstractNum w:abstractNumId="21">
     <w:nsid w:val="410D4E95"/>
     <w:multiLevelType w:val="hybridMultilevel"/>
     <w:tmpl w:val="7BB0B226"/>
@@ -14155,7 +14541,7 @@
       </w:pPr>
     </w:lvl>
   </w:abstractNum>
-  <w:abstractNum w:abstractNumId="21">
+  <w:abstractNum w:abstractNumId="22">
     <w:nsid w:val="41C612F8"/>
     <w:multiLevelType w:val="hybridMultilevel"/>
     <w:tmpl w:val="FA423BE8"/>
@@ -14244,7 +14630,7 @@
       </w:pPr>
     </w:lvl>
   </w:abstractNum>
-  <w:abstractNum w:abstractNumId="22">
+  <w:abstractNum w:abstractNumId="23">
     <w:nsid w:val="431D7B70"/>
     <w:multiLevelType w:val="hybridMultilevel"/>
     <w:tmpl w:val="B88C75C0"/>
@@ -14333,7 +14719,7 @@
       </w:pPr>
     </w:lvl>
   </w:abstractNum>
-  <w:abstractNum w:abstractNumId="23">
+  <w:abstractNum w:abstractNumId="24">
     <w:nsid w:val="45AC0CEE"/>
     <w:multiLevelType w:val="hybridMultilevel"/>
     <w:tmpl w:val="A6FA4E9E"/>
@@ -14422,7 +14808,7 @@
       </w:pPr>
     </w:lvl>
   </w:abstractNum>
-  <w:abstractNum w:abstractNumId="24">
+  <w:abstractNum w:abstractNumId="25">
     <w:nsid w:val="49614F41"/>
     <w:multiLevelType w:val="hybridMultilevel"/>
     <w:tmpl w:val="21F4F90A"/>
@@ -14511,7 +14897,7 @@
       </w:pPr>
     </w:lvl>
   </w:abstractNum>
-  <w:abstractNum w:abstractNumId="25">
+  <w:abstractNum w:abstractNumId="26">
     <w:nsid w:val="4CDD0872"/>
     <w:multiLevelType w:val="hybridMultilevel"/>
     <w:tmpl w:val="77F44C94"/>
@@ -14600,7 +14986,7 @@
       </w:pPr>
     </w:lvl>
   </w:abstractNum>
-  <w:abstractNum w:abstractNumId="26">
+  <w:abstractNum w:abstractNumId="27">
     <w:nsid w:val="4E11184C"/>
     <w:multiLevelType w:val="hybridMultilevel"/>
     <w:tmpl w:val="228EF806"/>
@@ -14689,7 +15075,7 @@
       </w:pPr>
     </w:lvl>
   </w:abstractNum>
-  <w:abstractNum w:abstractNumId="27">
+  <w:abstractNum w:abstractNumId="28">
     <w:nsid w:val="501466CA"/>
     <w:multiLevelType w:val="hybridMultilevel"/>
     <w:tmpl w:val="DB060F1C"/>
@@ -14778,7 +15164,7 @@
       </w:pPr>
     </w:lvl>
   </w:abstractNum>
-  <w:abstractNum w:abstractNumId="28">
+  <w:abstractNum w:abstractNumId="29">
     <w:nsid w:val="520832F2"/>
     <w:multiLevelType w:val="hybridMultilevel"/>
     <w:tmpl w:val="BCEC49F6"/>
@@ -14867,7 +15253,7 @@
       </w:pPr>
     </w:lvl>
   </w:abstractNum>
-  <w:abstractNum w:abstractNumId="29">
+  <w:abstractNum w:abstractNumId="30">
     <w:nsid w:val="52E96F60"/>
     <w:multiLevelType w:val="hybridMultilevel"/>
     <w:tmpl w:val="4C9EDF58"/>
@@ -14956,7 +15342,7 @@
       </w:pPr>
     </w:lvl>
   </w:abstractNum>
-  <w:abstractNum w:abstractNumId="30">
+  <w:abstractNum w:abstractNumId="31">
     <w:nsid w:val="564B4D6F"/>
     <w:multiLevelType w:val="hybridMultilevel"/>
     <w:tmpl w:val="463245A8"/>
@@ -15045,7 +15431,7 @@
       </w:pPr>
     </w:lvl>
   </w:abstractNum>
-  <w:abstractNum w:abstractNumId="31">
+  <w:abstractNum w:abstractNumId="32">
     <w:nsid w:val="58B561CD"/>
     <w:multiLevelType w:val="hybridMultilevel"/>
     <w:tmpl w:val="29B0D430"/>
@@ -15134,7 +15520,7 @@
       </w:pPr>
     </w:lvl>
   </w:abstractNum>
-  <w:abstractNum w:abstractNumId="32">
+  <w:abstractNum w:abstractNumId="33">
     <w:nsid w:val="5B161B8B"/>
     <w:multiLevelType w:val="hybridMultilevel"/>
     <w:tmpl w:val="EC52B5E6"/>
@@ -15223,7 +15609,7 @@
       </w:pPr>
     </w:lvl>
   </w:abstractNum>
-  <w:abstractNum w:abstractNumId="33">
+  <w:abstractNum w:abstractNumId="34">
     <w:nsid w:val="6AB57236"/>
     <w:multiLevelType w:val="hybridMultilevel"/>
     <w:tmpl w:val="93409AFE"/>
@@ -15312,7 +15698,7 @@
       </w:pPr>
     </w:lvl>
   </w:abstractNum>
-  <w:abstractNum w:abstractNumId="34">
+  <w:abstractNum w:abstractNumId="35">
     <w:nsid w:val="6B015DF7"/>
     <w:multiLevelType w:val="hybridMultilevel"/>
     <w:tmpl w:val="7944BF90"/>
@@ -15425,7 +15811,7 @@
       </w:rPr>
     </w:lvl>
   </w:abstractNum>
-  <w:abstractNum w:abstractNumId="35">
+  <w:abstractNum w:abstractNumId="36">
     <w:nsid w:val="6B1541E7"/>
     <w:multiLevelType w:val="multilevel"/>
     <w:tmpl w:val="0956637E"/>
@@ -15538,7 +15924,7 @@
       </w:rPr>
     </w:lvl>
   </w:abstractNum>
-  <w:abstractNum w:abstractNumId="36">
+  <w:abstractNum w:abstractNumId="37">
     <w:nsid w:val="6D424F83"/>
     <w:multiLevelType w:val="hybridMultilevel"/>
     <w:tmpl w:val="538C7D02"/>
@@ -15627,7 +16013,7 @@
       </w:pPr>
     </w:lvl>
   </w:abstractNum>
-  <w:abstractNum w:abstractNumId="37">
+  <w:abstractNum w:abstractNumId="38">
     <w:nsid w:val="72492BB2"/>
     <w:multiLevelType w:val="hybridMultilevel"/>
     <w:tmpl w:val="0876E89C"/>
@@ -15716,7 +16102,7 @@
       </w:pPr>
     </w:lvl>
   </w:abstractNum>
-  <w:abstractNum w:abstractNumId="38">
+  <w:abstractNum w:abstractNumId="39">
     <w:nsid w:val="72D95071"/>
     <w:multiLevelType w:val="multilevel"/>
     <w:tmpl w:val="93E65C2C"/>
@@ -15829,7 +16215,7 @@
       </w:pPr>
     </w:lvl>
   </w:abstractNum>
-  <w:abstractNum w:abstractNumId="39">
+  <w:abstractNum w:abstractNumId="40">
     <w:nsid w:val="742C11E5"/>
     <w:multiLevelType w:val="hybridMultilevel"/>
     <w:tmpl w:val="6F6AD0D8"/>
@@ -15915,7 +16301,7 @@
       </w:pPr>
     </w:lvl>
   </w:abstractNum>
-  <w:abstractNum w:abstractNumId="40">
+  <w:abstractNum w:abstractNumId="41">
     <w:nsid w:val="759F2CA0"/>
     <w:multiLevelType w:val="hybridMultilevel"/>
     <w:tmpl w:val="E3D4CFB6"/>
@@ -16004,7 +16390,7 @@
       </w:pPr>
     </w:lvl>
   </w:abstractNum>
-  <w:abstractNum w:abstractNumId="41">
+  <w:abstractNum w:abstractNumId="42">
     <w:nsid w:val="79341CC1"/>
     <w:multiLevelType w:val="hybridMultilevel"/>
     <w:tmpl w:val="670CA2F0"/>
@@ -16094,13 +16480,13 @@
     </w:lvl>
   </w:abstractNum>
   <w:num w:numId="1">
-    <w:abstractNumId w:val="25"/>
+    <w:abstractNumId w:val="26"/>
   </w:num>
   <w:num w:numId="2">
-    <w:abstractNumId w:val="21"/>
+    <w:abstractNumId w:val="22"/>
   </w:num>
   <w:num w:numId="3">
-    <w:abstractNumId w:val="18"/>
+    <w:abstractNumId w:val="19"/>
   </w:num>
   <w:num w:numId="4">
     <w:abstractNumId w:val="4"/>
@@ -16109,85 +16495,85 @@
     <w:abstractNumId w:val="2"/>
   </w:num>
   <w:num w:numId="6">
-    <w:abstractNumId w:val="22"/>
+    <w:abstractNumId w:val="23"/>
   </w:num>
   <w:num w:numId="7">
     <w:abstractNumId w:val="5"/>
   </w:num>
   <w:num w:numId="8">
+    <w:abstractNumId w:val="28"/>
+  </w:num>
+  <w:num w:numId="9">
+    <w:abstractNumId w:val="32"/>
+  </w:num>
+  <w:num w:numId="10">
+    <w:abstractNumId w:val="17"/>
+  </w:num>
+  <w:num w:numId="11">
+    <w:abstractNumId w:val="12"/>
+  </w:num>
+  <w:num w:numId="12">
+    <w:abstractNumId w:val="34"/>
+  </w:num>
+  <w:num w:numId="13">
+    <w:abstractNumId w:val="38"/>
+  </w:num>
+  <w:num w:numId="14">
+    <w:abstractNumId w:val="35"/>
+  </w:num>
+  <w:num w:numId="15">
+    <w:abstractNumId w:val="11"/>
+  </w:num>
+  <w:num w:numId="16">
+    <w:abstractNumId w:val="36"/>
+  </w:num>
+  <w:num w:numId="17">
+    <w:abstractNumId w:val="40"/>
+  </w:num>
+  <w:num w:numId="18">
+    <w:abstractNumId w:val="13"/>
+  </w:num>
+  <w:num w:numId="19">
+    <w:abstractNumId w:val="31"/>
+  </w:num>
+  <w:num w:numId="20">
+    <w:abstractNumId w:val="20"/>
+  </w:num>
+  <w:num w:numId="21">
+    <w:abstractNumId w:val="33"/>
+  </w:num>
+  <w:num w:numId="22">
+    <w:abstractNumId w:val="21"/>
+  </w:num>
+  <w:num w:numId="23">
+    <w:abstractNumId w:val="25"/>
+  </w:num>
+  <w:num w:numId="24">
+    <w:abstractNumId w:val="14"/>
+  </w:num>
+  <w:num w:numId="25">
+    <w:abstractNumId w:val="42"/>
+  </w:num>
+  <w:num w:numId="26">
+    <w:abstractNumId w:val="30"/>
+  </w:num>
+  <w:num w:numId="27">
+    <w:abstractNumId w:val="16"/>
+  </w:num>
+  <w:num w:numId="28">
+    <w:abstractNumId w:val="29"/>
+  </w:num>
+  <w:num w:numId="29">
+    <w:abstractNumId w:val="8"/>
+  </w:num>
+  <w:num w:numId="30">
     <w:abstractNumId w:val="27"/>
   </w:num>
-  <w:num w:numId="9">
-    <w:abstractNumId w:val="31"/>
-  </w:num>
-  <w:num w:numId="10">
-    <w:abstractNumId w:val="16"/>
-  </w:num>
-  <w:num w:numId="11">
-    <w:abstractNumId w:val="11"/>
-  </w:num>
-  <w:num w:numId="12">
-    <w:abstractNumId w:val="33"/>
-  </w:num>
-  <w:num w:numId="13">
-    <w:abstractNumId w:val="37"/>
-  </w:num>
-  <w:num w:numId="14">
-    <w:abstractNumId w:val="34"/>
-  </w:num>
-  <w:num w:numId="15">
-    <w:abstractNumId w:val="10"/>
-  </w:num>
-  <w:num w:numId="16">
-    <w:abstractNumId w:val="35"/>
-  </w:num>
-  <w:num w:numId="17">
-    <w:abstractNumId w:val="39"/>
-  </w:num>
-  <w:num w:numId="18">
-    <w:abstractNumId w:val="12"/>
-  </w:num>
-  <w:num w:numId="19">
-    <w:abstractNumId w:val="30"/>
-  </w:num>
-  <w:num w:numId="20">
-    <w:abstractNumId w:val="19"/>
-  </w:num>
-  <w:num w:numId="21">
-    <w:abstractNumId w:val="32"/>
-  </w:num>
-  <w:num w:numId="22">
-    <w:abstractNumId w:val="20"/>
-  </w:num>
-  <w:num w:numId="23">
-    <w:abstractNumId w:val="24"/>
-  </w:num>
-  <w:num w:numId="24">
-    <w:abstractNumId w:val="13"/>
-  </w:num>
-  <w:num w:numId="25">
+  <w:num w:numId="31">
     <w:abstractNumId w:val="41"/>
   </w:num>
-  <w:num w:numId="26">
-    <w:abstractNumId w:val="29"/>
-  </w:num>
-  <w:num w:numId="27">
-    <w:abstractNumId w:val="15"/>
-  </w:num>
-  <w:num w:numId="28">
-    <w:abstractNumId w:val="28"/>
-  </w:num>
-  <w:num w:numId="29">
-    <w:abstractNumId w:val="7"/>
-  </w:num>
-  <w:num w:numId="30">
-    <w:abstractNumId w:val="26"/>
-  </w:num>
-  <w:num w:numId="31">
-    <w:abstractNumId w:val="40"/>
-  </w:num>
   <w:num w:numId="32">
-    <w:abstractNumId w:val="23"/>
+    <w:abstractNumId w:val="24"/>
   </w:num>
   <w:num w:numId="33">
     <w:abstractNumId w:val="1"/>
@@ -16196,28 +16582,31 @@
     <w:abstractNumId w:val="0"/>
   </w:num>
   <w:num w:numId="35">
-    <w:abstractNumId w:val="38"/>
+    <w:abstractNumId w:val="39"/>
   </w:num>
   <w:num w:numId="36">
-    <w:abstractNumId w:val="17"/>
+    <w:abstractNumId w:val="18"/>
   </w:num>
   <w:num w:numId="37">
-    <w:abstractNumId w:val="14"/>
+    <w:abstractNumId w:val="15"/>
   </w:num>
   <w:num w:numId="38">
-    <w:abstractNumId w:val="9"/>
+    <w:abstractNumId w:val="10"/>
   </w:num>
   <w:num w:numId="39">
-    <w:abstractNumId w:val="36"/>
+    <w:abstractNumId w:val="37"/>
   </w:num>
   <w:num w:numId="40">
-    <w:abstractNumId w:val="8"/>
+    <w:abstractNumId w:val="9"/>
   </w:num>
   <w:num w:numId="41">
     <w:abstractNumId w:val="3"/>
   </w:num>
   <w:num w:numId="42">
     <w:abstractNumId w:val="6"/>
+  </w:num>
+  <w:num w:numId="43">
+    <w:abstractNumId w:val="7"/>
   </w:num>
 </w:numbering>
 </file>
@@ -17089,7 +17478,7 @@
   <a:extraClrSchemeLst/>
   <a:extLst>
     <a:ext uri="{05A4C25C-085E-4340-85A3-A5531E510DB2}">
-      <thm15:themeFamily xmlns="" xmlns:thm15="http://schemas.microsoft.com/office/thememl/2012/main" name="Office Theme" id="{62F939B6-93AF-4DB8-9C6B-D6C7DFDC589F}" vid="{4A3C46E8-61CC-4603-A589-7422A47A8E4A}"/>
+      <thm15:themeFamily xmlns:thm15="http://schemas.microsoft.com/office/thememl/2012/main" xmlns="" name="Office Theme" id="{62F939B6-93AF-4DB8-9C6B-D6C7DFDC589F}" vid="{4A3C46E8-61CC-4603-A589-7422A47A8E4A}"/>
     </a:ext>
   </a:extLst>
 </a:theme>

</xml_diff>

<commit_message>
udpate notes of reading of IELTS
</commit_message>
<xml_diff>
--- a/IELTS Notes/Notes of IELTS.docx
+++ b/IELTS Notes/Notes of IELTS.docx
@@ -5172,7 +5172,7 @@
         </w:numPr>
         <w:ind w:firstLineChars="0"/>
         <w:rPr>
-          <w:rFonts w:ascii="Times New Roman" w:hAnsi="Times New Roman" w:cs="Times New Roman" w:hint="eastAsia"/>
+          <w:rFonts w:ascii="Times New Roman" w:hAnsi="Times New Roman" w:cs="Times New Roman"/>
           <w:sz w:val="24"/>
           <w:szCs w:val="24"/>
         </w:rPr>
@@ -5675,7 +5675,7 @@
         </w:numPr>
         <w:ind w:firstLineChars="0"/>
         <w:rPr>
-          <w:rFonts w:ascii="Times New Roman" w:hAnsi="Times New Roman" w:cs="Times New Roman" w:hint="eastAsia"/>
+          <w:rFonts w:ascii="Times New Roman" w:hAnsi="Times New Roman" w:cs="Times New Roman"/>
           <w:sz w:val="24"/>
           <w:szCs w:val="24"/>
         </w:rPr>
@@ -5694,7 +5694,7 @@
         <w:pStyle w:val="a3"/>
         <w:ind w:left="720" w:firstLineChars="0" w:firstLine="0"/>
         <w:rPr>
-          <w:rFonts w:ascii="Times New Roman" w:hAnsi="Times New Roman" w:cs="Times New Roman" w:hint="eastAsia"/>
+          <w:rFonts w:ascii="Times New Roman" w:hAnsi="Times New Roman" w:cs="Times New Roman"/>
           <w:sz w:val="24"/>
           <w:szCs w:val="24"/>
         </w:rPr>
@@ -5717,7 +5717,7 @@
         </w:numPr>
         <w:ind w:firstLineChars="0"/>
         <w:rPr>
-          <w:rFonts w:ascii="Times New Roman" w:hAnsi="Times New Roman" w:cs="Times New Roman" w:hint="eastAsia"/>
+          <w:rFonts w:ascii="Times New Roman" w:hAnsi="Times New Roman" w:cs="Times New Roman"/>
           <w:sz w:val="24"/>
           <w:szCs w:val="24"/>
         </w:rPr>
@@ -5756,7 +5756,7 @@
         </w:numPr>
         <w:ind w:firstLineChars="0"/>
         <w:rPr>
-          <w:rFonts w:ascii="Times New Roman" w:hAnsi="Times New Roman" w:cs="Times New Roman" w:hint="eastAsia"/>
+          <w:rFonts w:ascii="Times New Roman" w:hAnsi="Times New Roman" w:cs="Times New Roman"/>
           <w:sz w:val="24"/>
           <w:szCs w:val="24"/>
         </w:rPr>
@@ -5796,7 +5796,7 @@
         </w:numPr>
         <w:ind w:firstLineChars="0"/>
         <w:rPr>
-          <w:rFonts w:ascii="Times New Roman" w:hAnsi="Times New Roman" w:cs="Times New Roman" w:hint="eastAsia"/>
+          <w:rFonts w:ascii="Times New Roman" w:hAnsi="Times New Roman" w:cs="Times New Roman"/>
           <w:sz w:val="24"/>
           <w:szCs w:val="24"/>
         </w:rPr>
@@ -5851,7 +5851,7 @@
         </w:numPr>
         <w:ind w:firstLineChars="0"/>
         <w:rPr>
-          <w:rFonts w:ascii="Times New Roman" w:hAnsi="Times New Roman" w:cs="Times New Roman" w:hint="eastAsia"/>
+          <w:rFonts w:ascii="Times New Roman" w:hAnsi="Times New Roman" w:cs="Times New Roman"/>
           <w:sz w:val="24"/>
           <w:szCs w:val="24"/>
         </w:rPr>
@@ -5890,7 +5890,7 @@
         </w:numPr>
         <w:ind w:firstLineChars="0"/>
         <w:rPr>
-          <w:rFonts w:ascii="Times New Roman" w:hAnsi="Times New Roman" w:cs="Times New Roman" w:hint="eastAsia"/>
+          <w:rFonts w:ascii="Times New Roman" w:hAnsi="Times New Roman" w:cs="Times New Roman"/>
           <w:sz w:val="24"/>
           <w:szCs w:val="24"/>
         </w:rPr>
@@ -5929,7 +5929,7 @@
         </w:numPr>
         <w:ind w:firstLineChars="0"/>
         <w:rPr>
-          <w:rFonts w:ascii="Times New Roman" w:hAnsi="Times New Roman" w:cs="Times New Roman" w:hint="eastAsia"/>
+          <w:rFonts w:ascii="Times New Roman" w:hAnsi="Times New Roman" w:cs="Times New Roman"/>
           <w:sz w:val="24"/>
           <w:szCs w:val="24"/>
         </w:rPr>
@@ -6053,8 +6053,6 @@
         </w:rPr>
         <w:t xml:space="preserve">ourself and listen to yourself so that you can correct yourself. </w:t>
       </w:r>
-      <w:bookmarkStart w:id="0" w:name="_GoBack"/>
-      <w:bookmarkEnd w:id="0"/>
     </w:p>
     <w:p>
       <w:pPr>
@@ -6375,7 +6373,7 @@
           <w:sz w:val="24"/>
           <w:szCs w:val="24"/>
         </w:rPr>
-        <w:t>An Example</w:t>
+        <w:t>Here is a</w:t>
       </w:r>
       <w:r>
         <w:rPr>
@@ -6384,6 +6382,15 @@
           <w:sz w:val="24"/>
           <w:szCs w:val="24"/>
         </w:rPr>
+        <w:t>n Example</w:t>
+      </w:r>
+      <w:r>
+        <w:rPr>
+          <w:rFonts w:ascii="Times New Roman" w:hAnsi="Times New Roman" w:cs="Times New Roman" w:hint="eastAsia"/>
+          <w:i/>
+          <w:sz w:val="24"/>
+          <w:szCs w:val="24"/>
+        </w:rPr>
         <w:t>.</w:t>
       </w:r>
     </w:p>
@@ -6588,7 +6595,7 @@
       <w:pPr>
         <w:ind w:left="1080"/>
         <w:rPr>
-          <w:rFonts w:ascii="Times New Roman" w:hAnsi="Times New Roman" w:cs="Times New Roman"/>
+          <w:rFonts w:ascii="Times New Roman" w:hAnsi="Times New Roman" w:cs="Times New Roman" w:hint="eastAsia"/>
           <w:sz w:val="24"/>
           <w:szCs w:val="24"/>
         </w:rPr>
@@ -6609,6 +6616,142 @@
           <w:szCs w:val="24"/>
         </w:rPr>
         <w:t>: allocate</w:t>
+      </w:r>
+    </w:p>
+    <w:p>
+      <w:pPr>
+        <w:pStyle w:val="a3"/>
+        <w:numPr>
+          <w:ilvl w:val="0"/>
+          <w:numId w:val="3"/>
+        </w:numPr>
+        <w:ind w:firstLineChars="0"/>
+        <w:rPr>
+          <w:rFonts w:ascii="Times New Roman" w:hAnsi="Times New Roman" w:cs="Times New Roman" w:hint="eastAsia"/>
+          <w:sz w:val="24"/>
+          <w:szCs w:val="24"/>
+        </w:rPr>
+      </w:pPr>
+      <w:r>
+        <w:rPr>
+          <w:rFonts w:ascii="Times New Roman" w:hAnsi="Times New Roman" w:cs="Times New Roman" w:hint="eastAsia"/>
+          <w:sz w:val="24"/>
+          <w:szCs w:val="24"/>
+        </w:rPr>
+        <w:t>Remember the meaning of False/No.</w:t>
+      </w:r>
+    </w:p>
+    <w:p>
+      <w:pPr>
+        <w:pStyle w:val="a3"/>
+        <w:ind w:left="1080" w:firstLineChars="0" w:firstLine="0"/>
+        <w:rPr>
+          <w:rFonts w:ascii="Times New Roman" w:hAnsi="Times New Roman" w:cs="Times New Roman" w:hint="eastAsia"/>
+          <w:sz w:val="24"/>
+          <w:szCs w:val="24"/>
+        </w:rPr>
+      </w:pPr>
+      <w:r>
+        <w:rPr>
+          <w:rFonts w:ascii="Times New Roman" w:hAnsi="Times New Roman" w:cs="Times New Roman" w:hint="eastAsia"/>
+          <w:sz w:val="24"/>
+          <w:szCs w:val="24"/>
+        </w:rPr>
+        <w:t>False/No = the information does not match. (x)</w:t>
+      </w:r>
+    </w:p>
+    <w:p>
+      <w:pPr>
+        <w:pStyle w:val="a3"/>
+        <w:ind w:left="1080" w:firstLineChars="0" w:firstLine="0"/>
+        <w:rPr>
+          <w:rFonts w:ascii="Times New Roman" w:hAnsi="Times New Roman" w:cs="Times New Roman" w:hint="eastAsia"/>
+          <w:sz w:val="24"/>
+          <w:szCs w:val="24"/>
+        </w:rPr>
+      </w:pPr>
+      <w:r>
+        <w:rPr>
+          <w:rFonts w:ascii="Times New Roman" w:hAnsi="Times New Roman" w:cs="Times New Roman" w:hint="eastAsia"/>
+          <w:sz w:val="24"/>
+          <w:szCs w:val="24"/>
+        </w:rPr>
+        <w:t>False/No = the information is oppsite (</w:t>
+      </w:r>
+      <w:r>
+        <w:rPr>
+          <w:rFonts w:ascii="MS Gothic" w:eastAsia="MS Gothic" w:hAnsi="MS Gothic" w:cs="MS Gothic" w:hint="eastAsia"/>
+        </w:rPr>
+        <w:t>✓</w:t>
+      </w:r>
+      <w:r>
+        <w:rPr>
+          <w:rFonts w:ascii="Times New Roman" w:hAnsi="Times New Roman" w:cs="Times New Roman" w:hint="eastAsia"/>
+          <w:sz w:val="24"/>
+          <w:szCs w:val="24"/>
+        </w:rPr>
+        <w:t>)</w:t>
+      </w:r>
+      <w:r>
+        <w:rPr>
+          <w:rFonts w:ascii="Times New Roman" w:hAnsi="Times New Roman" w:cs="Times New Roman" w:hint="eastAsia"/>
+          <w:sz w:val="24"/>
+          <w:szCs w:val="24"/>
+        </w:rPr>
+        <w:t>.</w:t>
+      </w:r>
+    </w:p>
+    <w:p>
+      <w:pPr>
+        <w:pStyle w:val="a3"/>
+        <w:ind w:left="1080" w:firstLineChars="0" w:firstLine="0"/>
+        <w:rPr>
+          <w:rFonts w:ascii="Times New Roman" w:hAnsi="Times New Roman" w:cs="Times New Roman"/>
+          <w:sz w:val="24"/>
+          <w:szCs w:val="24"/>
+        </w:rPr>
+      </w:pPr>
+      <w:r>
+        <w:rPr>
+          <w:rFonts w:ascii="Times New Roman" w:hAnsi="Times New Roman" w:cs="Times New Roman" w:hint="eastAsia"/>
+          <w:sz w:val="24"/>
+          <w:szCs w:val="24"/>
+        </w:rPr>
+        <w:t xml:space="preserve">Note that if a statement is False or No, it must be the opposite meaning of the </w:t>
+      </w:r>
+      <w:r>
+        <w:rPr>
+          <w:rFonts w:ascii="Times New Roman" w:hAnsi="Times New Roman" w:cs="Times New Roman" w:hint="eastAsia"/>
+          <w:sz w:val="24"/>
+          <w:szCs w:val="24"/>
+        </w:rPr>
+        <w:t>sentence</w:t>
+      </w:r>
+      <w:bookmarkStart w:id="0" w:name="_GoBack"/>
+      <w:bookmarkEnd w:id="0"/>
+      <w:r>
+        <w:rPr>
+          <w:rFonts w:ascii="Times New Roman" w:hAnsi="Times New Roman" w:cs="Times New Roman" w:hint="eastAsia"/>
+          <w:sz w:val="24"/>
+          <w:szCs w:val="24"/>
+        </w:rPr>
+        <w:t xml:space="preserve"> in the passage, but it dosen</w:t>
+      </w:r>
+      <w:r>
+        <w:rPr>
+          <w:rFonts w:ascii="Times New Roman" w:hAnsi="Times New Roman" w:cs="Times New Roman"/>
+          <w:sz w:val="24"/>
+          <w:szCs w:val="24"/>
+        </w:rPr>
+        <w:t>’</w:t>
+      </w:r>
+      <w:r>
+        <w:rPr>
+          <w:rFonts w:ascii="Times New Roman" w:hAnsi="Times New Roman" w:cs="Times New Roman" w:hint="eastAsia"/>
+          <w:sz w:val="24"/>
+          <w:szCs w:val="24"/>
+        </w:rPr>
+        <w:t xml:space="preserve">t mean that it does not match. </w:t>
       </w:r>
     </w:p>
     <w:p>
@@ -6704,6 +6847,7 @@
           <w:sz w:val="24"/>
           <w:szCs w:val="24"/>
         </w:rPr>
+        <w:lastRenderedPageBreak/>
         <w:t xml:space="preserve">Use synonyms as more as possible. </w:t>
       </w:r>
       <w:r>
@@ -6871,16 +7015,7 @@
           <w:sz w:val="24"/>
           <w:szCs w:val="24"/>
         </w:rPr>
-        <w:t xml:space="preserve">ones. </w:t>
-      </w:r>
-      <w:r>
-        <w:rPr>
-          <w:rFonts w:ascii="Times New Roman" w:hAnsi="Times New Roman" w:cs="Times New Roman"/>
-          <w:sz w:val="24"/>
-          <w:szCs w:val="24"/>
-        </w:rPr>
-        <w:lastRenderedPageBreak/>
-        <w:t>a-&gt;b, b-&gt;c…</w:t>
+        <w:t>ones. a-&gt;b, b-&gt;c…</w:t>
       </w:r>
       <w:r>
         <w:rPr>
@@ -8153,6 +8288,7 @@
           <w:szCs w:val="24"/>
           <w:lang w:val="en-GB"/>
         </w:rPr>
+        <w:lastRenderedPageBreak/>
         <w:t>Don</w:t>
       </w:r>
       <w:r>
@@ -8342,16 +8478,7 @@
           <w:sz w:val="24"/>
           <w:szCs w:val="24"/>
         </w:rPr>
-        <w:t xml:space="preserve"> is </w:t>
-      </w:r>
-      <w:r>
-        <w:rPr>
-          <w:rFonts w:ascii="Times New Roman" w:hAnsi="Times New Roman" w:cs="Times New Roman" w:hint="eastAsia"/>
-          <w:sz w:val="24"/>
-          <w:szCs w:val="24"/>
-        </w:rPr>
-        <w:lastRenderedPageBreak/>
-        <w:t xml:space="preserve">too direct and simple. Instead, we should write sentence like </w:t>
+        <w:t xml:space="preserve"> is too direct and simple. Instead, we should write sentence like </w:t>
       </w:r>
       <w:r>
         <w:rPr>
@@ -17478,7 +17605,7 @@
   <a:extraClrSchemeLst/>
   <a:extLst>
     <a:ext uri="{05A4C25C-085E-4340-85A3-A5531E510DB2}">
-      <thm15:themeFamily xmlns:thm15="http://schemas.microsoft.com/office/thememl/2012/main" xmlns="" name="Office Theme" id="{62F939B6-93AF-4DB8-9C6B-D6C7DFDC589F}" vid="{4A3C46E8-61CC-4603-A589-7422A47A8E4A}"/>
+      <thm15:themeFamily xmlns="" xmlns:thm15="http://schemas.microsoft.com/office/thememl/2012/main" name="Office Theme" id="{62F939B6-93AF-4DB8-9C6B-D6C7DFDC589F}" vid="{4A3C46E8-61CC-4603-A589-7422A47A8E4A}"/>
     </a:ext>
   </a:extLst>
 </a:theme>

</xml_diff>

<commit_message>
updat notes of listening
</commit_message>
<xml_diff>
--- a/IELTS Notes/Notes of IELTS.docx
+++ b/IELTS Notes/Notes of IELTS.docx
@@ -67,7 +67,7 @@
         </w:numPr>
         <w:ind w:firstLineChars="0"/>
         <w:rPr>
-          <w:rFonts w:ascii="Times New Roman" w:hAnsi="Times New Roman" w:cs="Times New Roman"/>
+          <w:rFonts w:ascii="Times New Roman" w:hAnsi="Times New Roman" w:cs="Times New Roman" w:hint="eastAsia"/>
           <w:sz w:val="24"/>
           <w:szCs w:val="24"/>
         </w:rPr>
@@ -109,31 +109,25 @@
           <w:sz w:val="24"/>
           <w:szCs w:val="24"/>
         </w:rPr>
-        <w:t xml:space="preserve">Read the </w:t>
-      </w:r>
-      <w:r>
-        <w:rPr>
-          <w:rFonts w:ascii="Times New Roman" w:hAnsi="Times New Roman" w:cs="Times New Roman" w:hint="eastAsia"/>
-          <w:sz w:val="24"/>
-          <w:szCs w:val="24"/>
-        </w:rPr>
-        <w:t>questions</w:t>
-      </w:r>
-      <w:r>
-        <w:rPr>
-          <w:rFonts w:ascii="Times New Roman" w:hAnsi="Times New Roman" w:cs="Times New Roman" w:hint="eastAsia"/>
-          <w:sz w:val="24"/>
-          <w:szCs w:val="24"/>
-        </w:rPr>
-        <w:t xml:space="preserve"> first if you have time.</w:t>
-      </w:r>
-      <w:r>
-        <w:rPr>
-          <w:rFonts w:ascii="Times New Roman" w:hAnsi="Times New Roman" w:cs="Times New Roman" w:hint="eastAsia"/>
-          <w:sz w:val="24"/>
-          <w:szCs w:val="24"/>
-        </w:rPr>
-        <w:t xml:space="preserve"> </w:t>
+        <w:t xml:space="preserve">Always remember that listening test is testing your understanding of English grammar and </w:t>
+      </w:r>
+      <w:r>
+        <w:rPr>
+          <w:rFonts w:ascii="Times New Roman" w:hAnsi="Times New Roman" w:cs="Times New Roman" w:hint="eastAsia"/>
+          <w:sz w:val="24"/>
+          <w:szCs w:val="24"/>
+        </w:rPr>
+        <w:t xml:space="preserve">English </w:t>
+      </w:r>
+      <w:bookmarkStart w:id="0" w:name="_GoBack"/>
+      <w:bookmarkEnd w:id="0"/>
+      <w:r>
+        <w:rPr>
+          <w:rFonts w:ascii="Times New Roman" w:hAnsi="Times New Roman" w:cs="Times New Roman" w:hint="eastAsia"/>
+          <w:sz w:val="24"/>
+          <w:szCs w:val="24"/>
+        </w:rPr>
+        <w:t xml:space="preserve">vocabulary. </w:t>
       </w:r>
     </w:p>
     <w:p>
@@ -156,215 +150,31 @@
           <w:sz w:val="24"/>
           <w:szCs w:val="24"/>
         </w:rPr>
-        <w:t>Answers can come quickly</w:t>
-      </w:r>
-      <w:r>
-        <w:rPr>
-          <w:rFonts w:ascii="Times New Roman" w:hAnsi="Times New Roman" w:cs="Times New Roman" w:hint="eastAsia"/>
-          <w:sz w:val="24"/>
-          <w:szCs w:val="24"/>
-        </w:rPr>
-        <w:t xml:space="preserve"> and don</w:t>
-      </w:r>
-      <w:r>
-        <w:rPr>
-          <w:rFonts w:ascii="Times New Roman" w:hAnsi="Times New Roman" w:cs="Times New Roman"/>
-          <w:sz w:val="24"/>
-          <w:szCs w:val="24"/>
-        </w:rPr>
-        <w:t>’</w:t>
-      </w:r>
-      <w:r>
-        <w:rPr>
-          <w:rFonts w:ascii="Times New Roman" w:hAnsi="Times New Roman" w:cs="Times New Roman" w:hint="eastAsia"/>
-          <w:sz w:val="24"/>
-          <w:szCs w:val="24"/>
-        </w:rPr>
-        <w:t>t come at regular intervals</w:t>
-      </w:r>
-      <w:r>
-        <w:rPr>
-          <w:rFonts w:ascii="Times New Roman" w:hAnsi="Times New Roman" w:cs="Times New Roman" w:hint="eastAsia"/>
-          <w:sz w:val="24"/>
-          <w:szCs w:val="24"/>
-        </w:rPr>
-        <w:t xml:space="preserve"> so keep your eye on the next question and don</w:t>
-      </w:r>
-      <w:r>
-        <w:rPr>
-          <w:rFonts w:ascii="Times New Roman" w:hAnsi="Times New Roman" w:cs="Times New Roman"/>
-          <w:sz w:val="24"/>
-          <w:szCs w:val="24"/>
-        </w:rPr>
-        <w:t>’</w:t>
-      </w:r>
-      <w:r>
-        <w:rPr>
-          <w:rFonts w:ascii="Times New Roman" w:hAnsi="Times New Roman" w:cs="Times New Roman" w:hint="eastAsia"/>
-          <w:sz w:val="24"/>
-          <w:szCs w:val="24"/>
-        </w:rPr>
-        <w:t>t try to write the whole word if it is to</w:t>
-      </w:r>
-      <w:r>
-        <w:rPr>
-          <w:rFonts w:ascii="Times New Roman" w:hAnsi="Times New Roman" w:cs="Times New Roman" w:hint="eastAsia"/>
-          <w:sz w:val="24"/>
-          <w:szCs w:val="24"/>
-        </w:rPr>
-        <w:t>o</w:t>
-      </w:r>
-      <w:r>
-        <w:rPr>
-          <w:rFonts w:ascii="Times New Roman" w:hAnsi="Times New Roman" w:cs="Times New Roman" w:hint="eastAsia"/>
-          <w:sz w:val="24"/>
-          <w:szCs w:val="24"/>
-        </w:rPr>
-        <w:t xml:space="preserve"> complicated. For example, you can wri</w:t>
-      </w:r>
-      <w:r>
-        <w:rPr>
-          <w:rFonts w:ascii="Times New Roman" w:hAnsi="Times New Roman" w:cs="Times New Roman" w:hint="eastAsia"/>
-          <w:sz w:val="24"/>
-          <w:szCs w:val="24"/>
-        </w:rPr>
-        <w:t>t</w:t>
-      </w:r>
-      <w:r>
-        <w:rPr>
-          <w:rFonts w:ascii="Times New Roman" w:hAnsi="Times New Roman" w:cs="Times New Roman" w:hint="eastAsia"/>
-          <w:sz w:val="24"/>
-          <w:szCs w:val="24"/>
-        </w:rPr>
-        <w:t xml:space="preserve">e </w:t>
-      </w:r>
-      <w:r>
-        <w:rPr>
-          <w:rFonts w:ascii="Times New Roman" w:hAnsi="Times New Roman" w:cs="Times New Roman"/>
-          <w:sz w:val="24"/>
-          <w:szCs w:val="24"/>
-        </w:rPr>
-        <w:t>‘</w:t>
-      </w:r>
-      <w:r>
-        <w:rPr>
-          <w:rFonts w:ascii="Times New Roman" w:hAnsi="Times New Roman" w:cs="Times New Roman" w:hint="eastAsia"/>
-          <w:sz w:val="24"/>
-          <w:szCs w:val="24"/>
-        </w:rPr>
-        <w:t>uni</w:t>
-      </w:r>
-      <w:r>
-        <w:rPr>
-          <w:rFonts w:ascii="Times New Roman" w:hAnsi="Times New Roman" w:cs="Times New Roman"/>
-          <w:sz w:val="24"/>
-          <w:szCs w:val="24"/>
-        </w:rPr>
-        <w:t>’</w:t>
-      </w:r>
-      <w:r>
-        <w:rPr>
-          <w:rFonts w:ascii="Times New Roman" w:hAnsi="Times New Roman" w:cs="Times New Roman" w:hint="eastAsia"/>
-          <w:sz w:val="24"/>
-          <w:szCs w:val="24"/>
-        </w:rPr>
-        <w:t xml:space="preserve"> for </w:t>
-      </w:r>
-      <w:r>
-        <w:rPr>
-          <w:rFonts w:ascii="Times New Roman" w:hAnsi="Times New Roman" w:cs="Times New Roman"/>
-          <w:sz w:val="24"/>
-          <w:szCs w:val="24"/>
-        </w:rPr>
-        <w:t>‘</w:t>
-      </w:r>
-      <w:r>
-        <w:rPr>
-          <w:rFonts w:ascii="Times New Roman" w:hAnsi="Times New Roman" w:cs="Times New Roman" w:hint="eastAsia"/>
-          <w:sz w:val="24"/>
-          <w:szCs w:val="24"/>
-        </w:rPr>
-        <w:t>universe</w:t>
-      </w:r>
-      <w:r>
-        <w:rPr>
-          <w:rFonts w:ascii="Times New Roman" w:hAnsi="Times New Roman" w:cs="Times New Roman"/>
-          <w:sz w:val="24"/>
-          <w:szCs w:val="24"/>
-        </w:rPr>
-        <w:t>’</w:t>
-      </w:r>
-      <w:r>
-        <w:rPr>
-          <w:rFonts w:ascii="Times New Roman" w:hAnsi="Times New Roman" w:cs="Times New Roman" w:hint="eastAsia"/>
-          <w:sz w:val="24"/>
-          <w:szCs w:val="24"/>
-        </w:rPr>
-        <w:t xml:space="preserve"> and </w:t>
-      </w:r>
-      <w:r>
-        <w:rPr>
-          <w:rFonts w:ascii="Times New Roman" w:hAnsi="Times New Roman" w:cs="Times New Roman"/>
-          <w:sz w:val="24"/>
-          <w:szCs w:val="24"/>
-        </w:rPr>
-        <w:t>‘</w:t>
-      </w:r>
-      <w:r>
-        <w:rPr>
-          <w:rFonts w:ascii="Times New Roman" w:hAnsi="Times New Roman" w:cs="Times New Roman" w:hint="eastAsia"/>
-          <w:sz w:val="24"/>
-          <w:szCs w:val="24"/>
-        </w:rPr>
-        <w:t>bksp</w:t>
-      </w:r>
-      <w:r>
-        <w:rPr>
-          <w:rFonts w:ascii="Times New Roman" w:hAnsi="Times New Roman" w:cs="Times New Roman"/>
-          <w:sz w:val="24"/>
-          <w:szCs w:val="24"/>
-        </w:rPr>
-        <w:t>’</w:t>
-      </w:r>
-      <w:r>
-        <w:rPr>
-          <w:rFonts w:ascii="Times New Roman" w:hAnsi="Times New Roman" w:cs="Times New Roman" w:hint="eastAsia"/>
-          <w:sz w:val="24"/>
-          <w:szCs w:val="24"/>
-        </w:rPr>
-        <w:t xml:space="preserve"> for </w:t>
-      </w:r>
-      <w:r>
-        <w:rPr>
-          <w:rFonts w:ascii="Times New Roman" w:hAnsi="Times New Roman" w:cs="Times New Roman"/>
-          <w:sz w:val="24"/>
-          <w:szCs w:val="24"/>
-        </w:rPr>
-        <w:t>‘</w:t>
-      </w:r>
-      <w:r>
-        <w:rPr>
-          <w:rFonts w:ascii="Times New Roman" w:hAnsi="Times New Roman" w:cs="Times New Roman" w:hint="eastAsia"/>
-          <w:sz w:val="24"/>
-          <w:szCs w:val="24"/>
-        </w:rPr>
-        <w:t>bookshop</w:t>
-      </w:r>
-      <w:r>
-        <w:rPr>
-          <w:rFonts w:ascii="Times New Roman" w:hAnsi="Times New Roman" w:cs="Times New Roman"/>
-          <w:sz w:val="24"/>
-          <w:szCs w:val="24"/>
-        </w:rPr>
-        <w:t>’</w:t>
-      </w:r>
-      <w:r>
-        <w:rPr>
-          <w:rFonts w:ascii="Times New Roman" w:hAnsi="Times New Roman" w:cs="Times New Roman" w:hint="eastAsia"/>
-          <w:sz w:val="24"/>
-          <w:szCs w:val="24"/>
-        </w:rPr>
-        <w:t>.</w:t>
+        <w:t xml:space="preserve">Read the </w:t>
+      </w:r>
+      <w:r>
+        <w:rPr>
+          <w:rFonts w:ascii="Times New Roman" w:hAnsi="Times New Roman" w:cs="Times New Roman" w:hint="eastAsia"/>
+          <w:sz w:val="24"/>
+          <w:szCs w:val="24"/>
+        </w:rPr>
+        <w:t>questions</w:t>
+      </w:r>
+      <w:r>
+        <w:rPr>
+          <w:rFonts w:ascii="Times New Roman" w:hAnsi="Times New Roman" w:cs="Times New Roman" w:hint="eastAsia"/>
+          <w:sz w:val="24"/>
+          <w:szCs w:val="24"/>
+        </w:rPr>
+        <w:t xml:space="preserve"> first if you have time.</w:t>
+      </w:r>
+      <w:r>
+        <w:rPr>
+          <w:rFonts w:ascii="Times New Roman" w:hAnsi="Times New Roman" w:cs="Times New Roman" w:hint="eastAsia"/>
+          <w:sz w:val="24"/>
+          <w:szCs w:val="24"/>
+        </w:rPr>
+        <w:t xml:space="preserve"> </w:t>
       </w:r>
     </w:p>
     <w:p>
@@ -387,47 +197,15 @@
           <w:sz w:val="24"/>
           <w:szCs w:val="24"/>
         </w:rPr>
-        <w:t>Make notes</w:t>
-      </w:r>
-      <w:r>
-        <w:rPr>
-          <w:rFonts w:ascii="Times New Roman" w:hAnsi="Times New Roman" w:cs="Times New Roman" w:hint="eastAsia"/>
-          <w:sz w:val="24"/>
-          <w:szCs w:val="24"/>
-        </w:rPr>
-        <w:t>(such as answers</w:t>
-      </w:r>
-      <w:r>
-        <w:rPr>
-          <w:rFonts w:ascii="Times New Roman" w:hAnsi="Times New Roman" w:cs="Times New Roman" w:hint="eastAsia"/>
-          <w:sz w:val="24"/>
-          <w:szCs w:val="24"/>
-        </w:rPr>
-        <w:t xml:space="preserve"> the you guess</w:t>
-      </w:r>
-      <w:r>
-        <w:rPr>
-          <w:rFonts w:ascii="Times New Roman" w:hAnsi="Times New Roman" w:cs="Times New Roman" w:hint="eastAsia"/>
-          <w:sz w:val="24"/>
-          <w:szCs w:val="24"/>
-        </w:rPr>
-        <w:t>)</w:t>
-      </w:r>
-      <w:r>
-        <w:rPr>
-          <w:rFonts w:ascii="Times New Roman" w:hAnsi="Times New Roman" w:cs="Times New Roman" w:hint="eastAsia"/>
-          <w:sz w:val="24"/>
-          <w:szCs w:val="24"/>
-        </w:rPr>
-        <w:t xml:space="preserve"> when you are not sure your answers are not right because you can only hear the recording once. </w:t>
-      </w:r>
-      <w:r>
-        <w:rPr>
-          <w:rFonts w:ascii="Times New Roman" w:hAnsi="Times New Roman" w:cs="Times New Roman" w:hint="eastAsia"/>
-          <w:sz w:val="24"/>
-          <w:szCs w:val="24"/>
-        </w:rPr>
-        <w:t>Don</w:t>
+        <w:t>Answers can come quickly</w:t>
+      </w:r>
+      <w:r>
+        <w:rPr>
+          <w:rFonts w:ascii="Times New Roman" w:hAnsi="Times New Roman" w:cs="Times New Roman" w:hint="eastAsia"/>
+          <w:sz w:val="24"/>
+          <w:szCs w:val="24"/>
+        </w:rPr>
+        <w:t xml:space="preserve"> and don</w:t>
       </w:r>
       <w:r>
         <w:rPr>
@@ -443,31 +221,191 @@
           <w:sz w:val="24"/>
           <w:szCs w:val="24"/>
         </w:rPr>
-        <w:t xml:space="preserve">t leave </w:t>
-      </w:r>
-      <w:r>
-        <w:rPr>
-          <w:rFonts w:ascii="Times New Roman" w:hAnsi="Times New Roman" w:cs="Times New Roman" w:hint="eastAsia"/>
-          <w:sz w:val="24"/>
-          <w:szCs w:val="24"/>
-        </w:rPr>
-        <w:t>any</w:t>
-      </w:r>
-      <w:r>
-        <w:rPr>
-          <w:rFonts w:ascii="Times New Roman" w:hAnsi="Times New Roman" w:cs="Times New Roman" w:hint="eastAsia"/>
-          <w:sz w:val="24"/>
-          <w:szCs w:val="24"/>
-        </w:rPr>
-        <w:t xml:space="preserve"> </w:t>
-      </w:r>
-      <w:r>
-        <w:rPr>
-          <w:rFonts w:ascii="Times New Roman" w:hAnsi="Times New Roman" w:cs="Times New Roman" w:hint="eastAsia"/>
-          <w:sz w:val="24"/>
-          <w:szCs w:val="24"/>
-        </w:rPr>
-        <w:t xml:space="preserve">blank. </w:t>
+        <w:t>t come at regular intervals</w:t>
+      </w:r>
+      <w:r>
+        <w:rPr>
+          <w:rFonts w:ascii="Times New Roman" w:hAnsi="Times New Roman" w:cs="Times New Roman" w:hint="eastAsia"/>
+          <w:sz w:val="24"/>
+          <w:szCs w:val="24"/>
+        </w:rPr>
+        <w:t xml:space="preserve"> so keep your eye on the next question and don</w:t>
+      </w:r>
+      <w:r>
+        <w:rPr>
+          <w:rFonts w:ascii="Times New Roman" w:hAnsi="Times New Roman" w:cs="Times New Roman"/>
+          <w:sz w:val="24"/>
+          <w:szCs w:val="24"/>
+        </w:rPr>
+        <w:t>’</w:t>
+      </w:r>
+      <w:r>
+        <w:rPr>
+          <w:rFonts w:ascii="Times New Roman" w:hAnsi="Times New Roman" w:cs="Times New Roman" w:hint="eastAsia"/>
+          <w:sz w:val="24"/>
+          <w:szCs w:val="24"/>
+        </w:rPr>
+        <w:t>t try to write the whole word if it is to</w:t>
+      </w:r>
+      <w:r>
+        <w:rPr>
+          <w:rFonts w:ascii="Times New Roman" w:hAnsi="Times New Roman" w:cs="Times New Roman" w:hint="eastAsia"/>
+          <w:sz w:val="24"/>
+          <w:szCs w:val="24"/>
+        </w:rPr>
+        <w:t>o</w:t>
+      </w:r>
+      <w:r>
+        <w:rPr>
+          <w:rFonts w:ascii="Times New Roman" w:hAnsi="Times New Roman" w:cs="Times New Roman" w:hint="eastAsia"/>
+          <w:sz w:val="24"/>
+          <w:szCs w:val="24"/>
+        </w:rPr>
+        <w:t xml:space="preserve"> complicated. For example, you can wri</w:t>
+      </w:r>
+      <w:r>
+        <w:rPr>
+          <w:rFonts w:ascii="Times New Roman" w:hAnsi="Times New Roman" w:cs="Times New Roman" w:hint="eastAsia"/>
+          <w:sz w:val="24"/>
+          <w:szCs w:val="24"/>
+        </w:rPr>
+        <w:t>t</w:t>
+      </w:r>
+      <w:r>
+        <w:rPr>
+          <w:rFonts w:ascii="Times New Roman" w:hAnsi="Times New Roman" w:cs="Times New Roman" w:hint="eastAsia"/>
+          <w:sz w:val="24"/>
+          <w:szCs w:val="24"/>
+        </w:rPr>
+        <w:t xml:space="preserve">e </w:t>
+      </w:r>
+      <w:r>
+        <w:rPr>
+          <w:rFonts w:ascii="Times New Roman" w:hAnsi="Times New Roman" w:cs="Times New Roman"/>
+          <w:sz w:val="24"/>
+          <w:szCs w:val="24"/>
+        </w:rPr>
+        <w:t>‘</w:t>
+      </w:r>
+      <w:r>
+        <w:rPr>
+          <w:rFonts w:ascii="Times New Roman" w:hAnsi="Times New Roman" w:cs="Times New Roman" w:hint="eastAsia"/>
+          <w:sz w:val="24"/>
+          <w:szCs w:val="24"/>
+        </w:rPr>
+        <w:t>uni</w:t>
+      </w:r>
+      <w:r>
+        <w:rPr>
+          <w:rFonts w:ascii="Times New Roman" w:hAnsi="Times New Roman" w:cs="Times New Roman"/>
+          <w:sz w:val="24"/>
+          <w:szCs w:val="24"/>
+        </w:rPr>
+        <w:t>’</w:t>
+      </w:r>
+      <w:r>
+        <w:rPr>
+          <w:rFonts w:ascii="Times New Roman" w:hAnsi="Times New Roman" w:cs="Times New Roman" w:hint="eastAsia"/>
+          <w:sz w:val="24"/>
+          <w:szCs w:val="24"/>
+        </w:rPr>
+        <w:t xml:space="preserve"> for </w:t>
+      </w:r>
+      <w:r>
+        <w:rPr>
+          <w:rFonts w:ascii="Times New Roman" w:hAnsi="Times New Roman" w:cs="Times New Roman"/>
+          <w:sz w:val="24"/>
+          <w:szCs w:val="24"/>
+        </w:rPr>
+        <w:t>‘</w:t>
+      </w:r>
+      <w:r>
+        <w:rPr>
+          <w:rFonts w:ascii="Times New Roman" w:hAnsi="Times New Roman" w:cs="Times New Roman" w:hint="eastAsia"/>
+          <w:sz w:val="24"/>
+          <w:szCs w:val="24"/>
+        </w:rPr>
+        <w:t>universe</w:t>
+      </w:r>
+      <w:r>
+        <w:rPr>
+          <w:rFonts w:ascii="Times New Roman" w:hAnsi="Times New Roman" w:cs="Times New Roman"/>
+          <w:sz w:val="24"/>
+          <w:szCs w:val="24"/>
+        </w:rPr>
+        <w:t>’</w:t>
+      </w:r>
+      <w:r>
+        <w:rPr>
+          <w:rFonts w:ascii="Times New Roman" w:hAnsi="Times New Roman" w:cs="Times New Roman" w:hint="eastAsia"/>
+          <w:sz w:val="24"/>
+          <w:szCs w:val="24"/>
+        </w:rPr>
+        <w:t xml:space="preserve"> and </w:t>
+      </w:r>
+      <w:r>
+        <w:rPr>
+          <w:rFonts w:ascii="Times New Roman" w:hAnsi="Times New Roman" w:cs="Times New Roman"/>
+          <w:sz w:val="24"/>
+          <w:szCs w:val="24"/>
+        </w:rPr>
+        <w:t>‘</w:t>
+      </w:r>
+      <w:r>
+        <w:rPr>
+          <w:rFonts w:ascii="Times New Roman" w:hAnsi="Times New Roman" w:cs="Times New Roman" w:hint="eastAsia"/>
+          <w:sz w:val="24"/>
+          <w:szCs w:val="24"/>
+        </w:rPr>
+        <w:t>bksp</w:t>
+      </w:r>
+      <w:r>
+        <w:rPr>
+          <w:rFonts w:ascii="Times New Roman" w:hAnsi="Times New Roman" w:cs="Times New Roman"/>
+          <w:sz w:val="24"/>
+          <w:szCs w:val="24"/>
+        </w:rPr>
+        <w:t>’</w:t>
+      </w:r>
+      <w:r>
+        <w:rPr>
+          <w:rFonts w:ascii="Times New Roman" w:hAnsi="Times New Roman" w:cs="Times New Roman" w:hint="eastAsia"/>
+          <w:sz w:val="24"/>
+          <w:szCs w:val="24"/>
+        </w:rPr>
+        <w:t xml:space="preserve"> for </w:t>
+      </w:r>
+      <w:r>
+        <w:rPr>
+          <w:rFonts w:ascii="Times New Roman" w:hAnsi="Times New Roman" w:cs="Times New Roman"/>
+          <w:sz w:val="24"/>
+          <w:szCs w:val="24"/>
+        </w:rPr>
+        <w:t>‘</w:t>
+      </w:r>
+      <w:r>
+        <w:rPr>
+          <w:rFonts w:ascii="Times New Roman" w:hAnsi="Times New Roman" w:cs="Times New Roman" w:hint="eastAsia"/>
+          <w:sz w:val="24"/>
+          <w:szCs w:val="24"/>
+        </w:rPr>
+        <w:t>bookshop</w:t>
+      </w:r>
+      <w:r>
+        <w:rPr>
+          <w:rFonts w:ascii="Times New Roman" w:hAnsi="Times New Roman" w:cs="Times New Roman"/>
+          <w:sz w:val="24"/>
+          <w:szCs w:val="24"/>
+        </w:rPr>
+        <w:t>’</w:t>
+      </w:r>
+      <w:r>
+        <w:rPr>
+          <w:rFonts w:ascii="Times New Roman" w:hAnsi="Times New Roman" w:cs="Times New Roman" w:hint="eastAsia"/>
+          <w:sz w:val="24"/>
+          <w:szCs w:val="24"/>
+        </w:rPr>
+        <w:t>.</w:t>
       </w:r>
     </w:p>
     <w:p>
@@ -490,7 +428,47 @@
           <w:sz w:val="24"/>
           <w:szCs w:val="24"/>
         </w:rPr>
-        <w:t>There could be a big gap between two answers so don</w:t>
+        <w:t>Make notes</w:t>
+      </w:r>
+      <w:r>
+        <w:rPr>
+          <w:rFonts w:ascii="Times New Roman" w:hAnsi="Times New Roman" w:cs="Times New Roman" w:hint="eastAsia"/>
+          <w:sz w:val="24"/>
+          <w:szCs w:val="24"/>
+        </w:rPr>
+        <w:t>(such as answers</w:t>
+      </w:r>
+      <w:r>
+        <w:rPr>
+          <w:rFonts w:ascii="Times New Roman" w:hAnsi="Times New Roman" w:cs="Times New Roman" w:hint="eastAsia"/>
+          <w:sz w:val="24"/>
+          <w:szCs w:val="24"/>
+        </w:rPr>
+        <w:t xml:space="preserve"> the you guess</w:t>
+      </w:r>
+      <w:r>
+        <w:rPr>
+          <w:rFonts w:ascii="Times New Roman" w:hAnsi="Times New Roman" w:cs="Times New Roman" w:hint="eastAsia"/>
+          <w:sz w:val="24"/>
+          <w:szCs w:val="24"/>
+        </w:rPr>
+        <w:t>)</w:t>
+      </w:r>
+      <w:r>
+        <w:rPr>
+          <w:rFonts w:ascii="Times New Roman" w:hAnsi="Times New Roman" w:cs="Times New Roman" w:hint="eastAsia"/>
+          <w:sz w:val="24"/>
+          <w:szCs w:val="24"/>
+        </w:rPr>
+        <w:t xml:space="preserve"> when you are not sure your answers are not right because you can only hear the recording once. </w:t>
+      </w:r>
+      <w:r>
+        <w:rPr>
+          <w:rFonts w:ascii="Times New Roman" w:hAnsi="Times New Roman" w:cs="Times New Roman" w:hint="eastAsia"/>
+          <w:sz w:val="24"/>
+          <w:szCs w:val="24"/>
+        </w:rPr>
+        <w:t>Don</w:t>
       </w:r>
       <w:r>
         <w:rPr>
@@ -506,31 +484,31 @@
           <w:sz w:val="24"/>
           <w:szCs w:val="24"/>
         </w:rPr>
-        <w:t xml:space="preserve">t be panic when you are not hearing the answers of the question. </w:t>
-      </w:r>
-      <w:r>
-        <w:rPr>
-          <w:rFonts w:ascii="Times New Roman" w:hAnsi="Times New Roman" w:cs="Times New Roman" w:hint="eastAsia"/>
-          <w:sz w:val="24"/>
-          <w:szCs w:val="24"/>
-        </w:rPr>
-        <w:t>And answers may come altogether in a short period of time so don</w:t>
-      </w:r>
-      <w:r>
-        <w:rPr>
-          <w:rFonts w:ascii="Times New Roman" w:hAnsi="Times New Roman" w:cs="Times New Roman"/>
-          <w:sz w:val="24"/>
-          <w:szCs w:val="24"/>
-        </w:rPr>
-        <w:t>’</w:t>
-      </w:r>
-      <w:r>
-        <w:rPr>
-          <w:rFonts w:ascii="Times New Roman" w:hAnsi="Times New Roman" w:cs="Times New Roman" w:hint="eastAsia"/>
-          <w:sz w:val="24"/>
-          <w:szCs w:val="24"/>
-        </w:rPr>
-        <w:t xml:space="preserve">t write when you only hear one answer. </w:t>
+        <w:t xml:space="preserve">t leave </w:t>
+      </w:r>
+      <w:r>
+        <w:rPr>
+          <w:rFonts w:ascii="Times New Roman" w:hAnsi="Times New Roman" w:cs="Times New Roman" w:hint="eastAsia"/>
+          <w:sz w:val="24"/>
+          <w:szCs w:val="24"/>
+        </w:rPr>
+        <w:t>any</w:t>
+      </w:r>
+      <w:r>
+        <w:rPr>
+          <w:rFonts w:ascii="Times New Roman" w:hAnsi="Times New Roman" w:cs="Times New Roman" w:hint="eastAsia"/>
+          <w:sz w:val="24"/>
+          <w:szCs w:val="24"/>
+        </w:rPr>
+        <w:t xml:space="preserve"> </w:t>
+      </w:r>
+      <w:r>
+        <w:rPr>
+          <w:rFonts w:ascii="Times New Roman" w:hAnsi="Times New Roman" w:cs="Times New Roman" w:hint="eastAsia"/>
+          <w:sz w:val="24"/>
+          <w:szCs w:val="24"/>
+        </w:rPr>
+        <w:t xml:space="preserve">blank. </w:t>
       </w:r>
     </w:p>
     <w:p>
@@ -553,45 +531,47 @@
           <w:sz w:val="24"/>
           <w:szCs w:val="24"/>
         </w:rPr>
-        <w:t xml:space="preserve">Common traps: </w:t>
-      </w:r>
-    </w:p>
-    <w:p>
-      <w:pPr>
-        <w:pStyle w:val="a3"/>
-        <w:ind w:left="1080" w:firstLineChars="0" w:firstLine="0"/>
-        <w:rPr>
-          <w:rFonts w:ascii="Times New Roman" w:hAnsi="Times New Roman" w:cs="Times New Roman"/>
-          <w:sz w:val="24"/>
-          <w:szCs w:val="24"/>
-        </w:rPr>
-      </w:pPr>
-      <w:r>
-        <w:rPr>
-          <w:rFonts w:ascii="Times New Roman" w:hAnsi="Times New Roman" w:cs="Times New Roman" w:hint="eastAsia"/>
-          <w:sz w:val="24"/>
-          <w:szCs w:val="24"/>
-        </w:rPr>
-        <w:t>Answers are changed;</w:t>
-      </w:r>
-    </w:p>
-    <w:p>
-      <w:pPr>
-        <w:pStyle w:val="a3"/>
-        <w:ind w:left="1080" w:firstLineChars="0" w:firstLine="0"/>
-        <w:rPr>
-          <w:rFonts w:ascii="Times New Roman" w:hAnsi="Times New Roman" w:cs="Times New Roman"/>
-          <w:sz w:val="24"/>
-          <w:szCs w:val="24"/>
-        </w:rPr>
-      </w:pPr>
-      <w:r>
-        <w:rPr>
-          <w:rFonts w:ascii="Times New Roman" w:hAnsi="Times New Roman" w:cs="Times New Roman" w:hint="eastAsia"/>
-          <w:sz w:val="24"/>
-          <w:szCs w:val="24"/>
-        </w:rPr>
-        <w:t>Using similar words rather than paraphrases.</w:t>
+        <w:t>There could be a big gap between two answers so don</w:t>
+      </w:r>
+      <w:r>
+        <w:rPr>
+          <w:rFonts w:ascii="Times New Roman" w:hAnsi="Times New Roman" w:cs="Times New Roman"/>
+          <w:sz w:val="24"/>
+          <w:szCs w:val="24"/>
+        </w:rPr>
+        <w:t>’</w:t>
+      </w:r>
+      <w:r>
+        <w:rPr>
+          <w:rFonts w:ascii="Times New Roman" w:hAnsi="Times New Roman" w:cs="Times New Roman" w:hint="eastAsia"/>
+          <w:sz w:val="24"/>
+          <w:szCs w:val="24"/>
+        </w:rPr>
+        <w:t xml:space="preserve">t be panic when you are not hearing the answers of the question. </w:t>
+      </w:r>
+      <w:r>
+        <w:rPr>
+          <w:rFonts w:ascii="Times New Roman" w:hAnsi="Times New Roman" w:cs="Times New Roman" w:hint="eastAsia"/>
+          <w:sz w:val="24"/>
+          <w:szCs w:val="24"/>
+        </w:rPr>
+        <w:t>And answers may come altogether in a short period of time so don</w:t>
+      </w:r>
+      <w:r>
+        <w:rPr>
+          <w:rFonts w:ascii="Times New Roman" w:hAnsi="Times New Roman" w:cs="Times New Roman"/>
+          <w:sz w:val="24"/>
+          <w:szCs w:val="24"/>
+        </w:rPr>
+        <w:t>’</w:t>
+      </w:r>
+      <w:r>
+        <w:rPr>
+          <w:rFonts w:ascii="Times New Roman" w:hAnsi="Times New Roman" w:cs="Times New Roman" w:hint="eastAsia"/>
+          <w:sz w:val="24"/>
+          <w:szCs w:val="24"/>
+        </w:rPr>
+        <w:t xml:space="preserve">t write when you only hear one answer. </w:t>
       </w:r>
     </w:p>
     <w:p>
@@ -614,7 +594,45 @@
           <w:sz w:val="24"/>
           <w:szCs w:val="24"/>
         </w:rPr>
-        <w:t xml:space="preserve">Pay attention to plurals. </w:t>
+        <w:t xml:space="preserve">Common traps: </w:t>
+      </w:r>
+    </w:p>
+    <w:p>
+      <w:pPr>
+        <w:pStyle w:val="a3"/>
+        <w:ind w:left="1080" w:firstLineChars="0" w:firstLine="0"/>
+        <w:rPr>
+          <w:rFonts w:ascii="Times New Roman" w:hAnsi="Times New Roman" w:cs="Times New Roman"/>
+          <w:sz w:val="24"/>
+          <w:szCs w:val="24"/>
+        </w:rPr>
+      </w:pPr>
+      <w:r>
+        <w:rPr>
+          <w:rFonts w:ascii="Times New Roman" w:hAnsi="Times New Roman" w:cs="Times New Roman" w:hint="eastAsia"/>
+          <w:sz w:val="24"/>
+          <w:szCs w:val="24"/>
+        </w:rPr>
+        <w:t>Answers are changed;</w:t>
+      </w:r>
+    </w:p>
+    <w:p>
+      <w:pPr>
+        <w:pStyle w:val="a3"/>
+        <w:ind w:left="1080" w:firstLineChars="0" w:firstLine="0"/>
+        <w:rPr>
+          <w:rFonts w:ascii="Times New Roman" w:hAnsi="Times New Roman" w:cs="Times New Roman"/>
+          <w:sz w:val="24"/>
+          <w:szCs w:val="24"/>
+        </w:rPr>
+      </w:pPr>
+      <w:r>
+        <w:rPr>
+          <w:rFonts w:ascii="Times New Roman" w:hAnsi="Times New Roman" w:cs="Times New Roman" w:hint="eastAsia"/>
+          <w:sz w:val="24"/>
+          <w:szCs w:val="24"/>
+        </w:rPr>
+        <w:t>Using similar words rather than paraphrases.</w:t>
       </w:r>
     </w:p>
     <w:p>
@@ -633,19 +651,11 @@
       </w:pPr>
       <w:r>
         <w:rPr>
-          <w:rFonts w:ascii="Times New Roman" w:hAnsi="Times New Roman" w:cs="Times New Roman"/>
-          <w:sz w:val="24"/>
-          <w:szCs w:val="24"/>
-        </w:rPr>
-        <w:t>You should listen the introduction carefully. Don’t skip it.</w:t>
-      </w:r>
-      <w:r>
-        <w:rPr>
-          <w:rFonts w:ascii="Times New Roman" w:hAnsi="Times New Roman" w:cs="Times New Roman"/>
-          <w:sz w:val="24"/>
-          <w:szCs w:val="24"/>
-        </w:rPr>
-        <w:t xml:space="preserve"> It will tell you who will be talking and what they will talk about.</w:t>
+          <w:rFonts w:ascii="Times New Roman" w:hAnsi="Times New Roman" w:cs="Times New Roman" w:hint="eastAsia"/>
+          <w:sz w:val="24"/>
+          <w:szCs w:val="24"/>
+        </w:rPr>
+        <w:t xml:space="preserve">Pay attention to plurals. </w:t>
       </w:r>
     </w:p>
     <w:p>
@@ -668,7 +678,15 @@
           <w:sz w:val="24"/>
           <w:szCs w:val="24"/>
         </w:rPr>
-        <w:t>Repeat listening and try to completely understand every sentence in the audio. Don’t listen to the audio one by one quickly.</w:t>
+        <w:t>You should listen the introduction carefully. Don’t skip it.</w:t>
+      </w:r>
+      <w:r>
+        <w:rPr>
+          <w:rFonts w:ascii="Times New Roman" w:hAnsi="Times New Roman" w:cs="Times New Roman"/>
+          <w:sz w:val="24"/>
+          <w:szCs w:val="24"/>
+        </w:rPr>
+        <w:t xml:space="preserve"> It will tell you who will be talking and what they will talk about.</w:t>
       </w:r>
     </w:p>
     <w:p>
@@ -691,55 +709,7 @@
           <w:sz w:val="24"/>
           <w:szCs w:val="24"/>
         </w:rPr>
-        <w:t xml:space="preserve">Note </w:t>
-      </w:r>
-      <w:r>
-        <w:rPr>
-          <w:rFonts w:ascii="Times New Roman" w:hAnsi="Times New Roman" w:cs="Times New Roman"/>
-          <w:sz w:val="24"/>
-          <w:szCs w:val="24"/>
-        </w:rPr>
-        <w:t xml:space="preserve">that </w:t>
-      </w:r>
-      <w:r>
-        <w:rPr>
-          <w:rFonts w:ascii="Times New Roman" w:hAnsi="Times New Roman" w:cs="Times New Roman"/>
-          <w:sz w:val="24"/>
-          <w:szCs w:val="24"/>
-        </w:rPr>
-        <w:t>the adjectives before numbers, don’t’ forget to write it down. For example, in “approximately 2000”</w:t>
-      </w:r>
-      <w:r>
-        <w:rPr>
-          <w:rFonts w:ascii="Times New Roman" w:hAnsi="Times New Roman" w:cs="Times New Roman" w:hint="eastAsia"/>
-          <w:sz w:val="24"/>
-          <w:szCs w:val="24"/>
-        </w:rPr>
-        <w:t xml:space="preserve">, </w:t>
-      </w:r>
-      <w:r>
-        <w:rPr>
-          <w:rFonts w:ascii="Times New Roman" w:hAnsi="Times New Roman" w:cs="Times New Roman"/>
-          <w:sz w:val="24"/>
-          <w:szCs w:val="24"/>
-        </w:rPr>
-        <w:t xml:space="preserve"> it is wrong </w:t>
-      </w:r>
-      <w:r>
-        <w:rPr>
-          <w:rFonts w:ascii="Times New Roman" w:hAnsi="Times New Roman" w:cs="Times New Roman"/>
-          <w:sz w:val="24"/>
-          <w:szCs w:val="24"/>
-        </w:rPr>
-        <w:t xml:space="preserve">only </w:t>
-      </w:r>
-      <w:r>
-        <w:rPr>
-          <w:rFonts w:ascii="Times New Roman" w:hAnsi="Times New Roman" w:cs="Times New Roman"/>
-          <w:sz w:val="24"/>
-          <w:szCs w:val="24"/>
-        </w:rPr>
-        <w:t>to write “2000”.</w:t>
+        <w:t>Repeat listening and try to completely understand every sentence in the audio. Don’t listen to the audio one by one quickly.</w:t>
       </w:r>
     </w:p>
     <w:p>
@@ -758,208 +728,59 @@
       </w:pPr>
       <w:r>
         <w:rPr>
-          <w:rFonts w:ascii="Times New Roman" w:hAnsi="Times New Roman" w:cs="Times New Roman" w:hint="eastAsia"/>
-          <w:sz w:val="24"/>
-          <w:szCs w:val="24"/>
-        </w:rPr>
-        <w:t>The words you fill in the blanks must be grammatical</w:t>
-      </w:r>
-      <w:r>
-        <w:rPr>
-          <w:rFonts w:ascii="Times New Roman" w:hAnsi="Times New Roman" w:cs="Times New Roman" w:hint="eastAsia"/>
-          <w:sz w:val="24"/>
-          <w:szCs w:val="24"/>
-        </w:rPr>
-        <w:t>ly</w:t>
-      </w:r>
-      <w:r>
-        <w:rPr>
-          <w:rFonts w:ascii="Times New Roman" w:hAnsi="Times New Roman" w:cs="Times New Roman" w:hint="eastAsia"/>
-          <w:sz w:val="24"/>
-          <w:szCs w:val="24"/>
-        </w:rPr>
-        <w:t xml:space="preserve"> correct when joining the sentence. </w:t>
-      </w:r>
-    </w:p>
-    <w:p>
-      <w:pPr>
-        <w:pStyle w:val="a3"/>
-        <w:ind w:left="1080" w:firstLineChars="0" w:firstLine="0"/>
-        <w:rPr>
-          <w:rFonts w:ascii="Times New Roman" w:hAnsi="Times New Roman" w:cs="Times New Roman"/>
-          <w:sz w:val="24"/>
-          <w:szCs w:val="24"/>
-        </w:rPr>
-      </w:pPr>
-      <w:r>
-        <w:rPr>
-          <w:rFonts w:ascii="Times New Roman" w:hAnsi="Times New Roman" w:cs="Times New Roman" w:hint="eastAsia"/>
-          <w:sz w:val="24"/>
-          <w:szCs w:val="24"/>
-        </w:rPr>
-        <w:t xml:space="preserve">For example, </w:t>
-      </w:r>
-    </w:p>
-    <w:p>
-      <w:pPr>
-        <w:pStyle w:val="a3"/>
-        <w:ind w:left="1080" w:firstLineChars="0" w:firstLine="0"/>
-        <w:rPr>
-          <w:rFonts w:ascii="Times New Roman" w:hAnsi="Times New Roman" w:cs="Times New Roman"/>
-          <w:sz w:val="24"/>
-          <w:szCs w:val="24"/>
-        </w:rPr>
-      </w:pPr>
-      <w:r>
-        <w:rPr>
-          <w:rFonts w:ascii="Times New Roman" w:hAnsi="Times New Roman" w:cs="Times New Roman" w:hint="eastAsia"/>
-          <w:i/>
-          <w:iCs/>
-          <w:sz w:val="24"/>
-          <w:szCs w:val="24"/>
-        </w:rPr>
-        <w:t>hospital</w:t>
-      </w:r>
-      <w:r>
-        <w:rPr>
-          <w:rFonts w:ascii="Times New Roman" w:hAnsi="Times New Roman" w:cs="Times New Roman"/>
-          <w:sz w:val="24"/>
-          <w:szCs w:val="24"/>
-        </w:rPr>
-        <w:br/>
-      </w:r>
-      <w:r>
-        <w:rPr>
-          <w:rFonts w:ascii="Times New Roman" w:hAnsi="Times New Roman" w:cs="Times New Roman" w:hint="eastAsia"/>
-          <w:sz w:val="24"/>
-          <w:szCs w:val="24"/>
-        </w:rPr>
-        <w:t xml:space="preserve">PLACE: </w:t>
-      </w:r>
-      <w:r>
-        <w:rPr>
-          <w:rFonts w:ascii="Times New Roman" w:hAnsi="Times New Roman" w:cs="Times New Roman" w:hint="eastAsia"/>
-          <w:sz w:val="24"/>
-          <w:szCs w:val="24"/>
-          <w:u w:val="single"/>
-        </w:rPr>
-        <w:t>hospital</w:t>
-      </w:r>
-    </w:p>
-    <w:p>
-      <w:pPr>
-        <w:pStyle w:val="a3"/>
-        <w:ind w:left="1080" w:firstLineChars="0" w:firstLine="0"/>
-        <w:rPr>
-          <w:rFonts w:ascii="Times New Roman" w:hAnsi="Times New Roman" w:cs="Times New Roman"/>
-          <w:sz w:val="24"/>
-          <w:szCs w:val="24"/>
-        </w:rPr>
-      </w:pPr>
-      <w:r>
-        <w:rPr>
-          <w:rFonts w:ascii="Times New Roman" w:hAnsi="Times New Roman" w:cs="Times New Roman" w:hint="eastAsia"/>
-          <w:sz w:val="24"/>
-          <w:szCs w:val="24"/>
-        </w:rPr>
-        <w:t>T</w:t>
-      </w:r>
-      <w:r>
-        <w:rPr>
-          <w:rFonts w:ascii="Times New Roman" w:hAnsi="Times New Roman" w:cs="Times New Roman" w:hint="eastAsia"/>
-          <w:sz w:val="24"/>
-          <w:szCs w:val="24"/>
-        </w:rPr>
-        <w:t xml:space="preserve">he place to meet is </w:t>
-      </w:r>
-      <w:r>
-        <w:rPr>
-          <w:rFonts w:ascii="Times New Roman" w:hAnsi="Times New Roman" w:cs="Times New Roman" w:hint="eastAsia"/>
-          <w:sz w:val="24"/>
-          <w:szCs w:val="24"/>
-          <w:u w:val="single"/>
-        </w:rPr>
-        <w:t>at the hostipal</w:t>
-      </w:r>
-      <w:r>
-        <w:rPr>
-          <w:rFonts w:ascii="Times New Roman" w:hAnsi="Times New Roman" w:cs="Times New Roman" w:hint="eastAsia"/>
-          <w:sz w:val="24"/>
-          <w:szCs w:val="24"/>
-        </w:rPr>
-        <w:t>.</w:t>
-      </w:r>
-      <w:r>
-        <w:rPr>
-          <w:rFonts w:ascii="Times New Roman" w:hAnsi="Times New Roman" w:cs="Times New Roman" w:hint="eastAsia"/>
-          <w:sz w:val="24"/>
-          <w:szCs w:val="24"/>
-        </w:rPr>
-        <w:t xml:space="preserve"> Therefore </w:t>
-      </w:r>
-      <w:r>
-        <w:rPr>
-          <w:rFonts w:ascii="Times New Roman" w:hAnsi="Times New Roman" w:cs="Times New Roman"/>
-          <w:sz w:val="24"/>
-          <w:szCs w:val="24"/>
-        </w:rPr>
-        <w:t>‘</w:t>
-      </w:r>
-      <w:r>
-        <w:rPr>
-          <w:rFonts w:ascii="Times New Roman" w:hAnsi="Times New Roman" w:cs="Times New Roman" w:hint="eastAsia"/>
-          <w:sz w:val="24"/>
-          <w:szCs w:val="24"/>
-        </w:rPr>
-        <w:t>the hostipal</w:t>
-      </w:r>
-      <w:r>
-        <w:rPr>
-          <w:rFonts w:ascii="Times New Roman" w:hAnsi="Times New Roman" w:cs="Times New Roman"/>
-          <w:sz w:val="24"/>
-          <w:szCs w:val="24"/>
-        </w:rPr>
-        <w:t>’</w:t>
-      </w:r>
-      <w:r>
-        <w:rPr>
-          <w:rFonts w:ascii="Times New Roman" w:hAnsi="Times New Roman" w:cs="Times New Roman" w:hint="eastAsia"/>
-          <w:sz w:val="24"/>
-          <w:szCs w:val="24"/>
-        </w:rPr>
-        <w:t xml:space="preserve"> and </w:t>
-      </w:r>
-      <w:r>
-        <w:rPr>
-          <w:rFonts w:ascii="Times New Roman" w:hAnsi="Times New Roman" w:cs="Times New Roman"/>
-          <w:sz w:val="24"/>
-          <w:szCs w:val="24"/>
-        </w:rPr>
-        <w:t>‘</w:t>
-      </w:r>
-      <w:r>
-        <w:rPr>
-          <w:rFonts w:ascii="Times New Roman" w:hAnsi="Times New Roman" w:cs="Times New Roman" w:hint="eastAsia"/>
-          <w:sz w:val="24"/>
-          <w:szCs w:val="24"/>
-        </w:rPr>
-        <w:t>hostipal</w:t>
-      </w:r>
-      <w:r>
-        <w:rPr>
-          <w:rFonts w:ascii="Times New Roman" w:hAnsi="Times New Roman" w:cs="Times New Roman"/>
-          <w:sz w:val="24"/>
-          <w:szCs w:val="24"/>
-        </w:rPr>
-        <w:t>’</w:t>
-      </w:r>
-      <w:r>
-        <w:rPr>
-          <w:rFonts w:ascii="Times New Roman" w:hAnsi="Times New Roman" w:cs="Times New Roman" w:hint="eastAsia"/>
-          <w:sz w:val="24"/>
-          <w:szCs w:val="24"/>
-        </w:rPr>
-        <w:t xml:space="preserve"> are not correct answers. </w:t>
+          <w:rFonts w:ascii="Times New Roman" w:hAnsi="Times New Roman" w:cs="Times New Roman"/>
+          <w:sz w:val="24"/>
+          <w:szCs w:val="24"/>
+        </w:rPr>
+        <w:t xml:space="preserve">Note </w:t>
+      </w:r>
+      <w:r>
+        <w:rPr>
+          <w:rFonts w:ascii="Times New Roman" w:hAnsi="Times New Roman" w:cs="Times New Roman"/>
+          <w:sz w:val="24"/>
+          <w:szCs w:val="24"/>
+        </w:rPr>
+        <w:t xml:space="preserve">that </w:t>
+      </w:r>
+      <w:r>
+        <w:rPr>
+          <w:rFonts w:ascii="Times New Roman" w:hAnsi="Times New Roman" w:cs="Times New Roman"/>
+          <w:sz w:val="24"/>
+          <w:szCs w:val="24"/>
+        </w:rPr>
+        <w:t>the adjectives before numbers, don’t’ forget to write it down. For example, in “approximately 2000”</w:t>
+      </w:r>
+      <w:r>
+        <w:rPr>
+          <w:rFonts w:ascii="Times New Roman" w:hAnsi="Times New Roman" w:cs="Times New Roman" w:hint="eastAsia"/>
+          <w:sz w:val="24"/>
+          <w:szCs w:val="24"/>
+        </w:rPr>
+        <w:t xml:space="preserve">, </w:t>
+      </w:r>
+      <w:r>
+        <w:rPr>
+          <w:rFonts w:ascii="Times New Roman" w:hAnsi="Times New Roman" w:cs="Times New Roman"/>
+          <w:sz w:val="24"/>
+          <w:szCs w:val="24"/>
+        </w:rPr>
+        <w:t xml:space="preserve"> it is wrong </w:t>
+      </w:r>
+      <w:r>
+        <w:rPr>
+          <w:rFonts w:ascii="Times New Roman" w:hAnsi="Times New Roman" w:cs="Times New Roman"/>
+          <w:sz w:val="24"/>
+          <w:szCs w:val="24"/>
+        </w:rPr>
+        <w:t xml:space="preserve">only </w:t>
+      </w:r>
+      <w:r>
+        <w:rPr>
+          <w:rFonts w:ascii="Times New Roman" w:hAnsi="Times New Roman" w:cs="Times New Roman"/>
+          <w:sz w:val="24"/>
+          <w:szCs w:val="24"/>
+        </w:rPr>
+        <w:t>to write “2000”.</w:t>
       </w:r>
     </w:p>
     <w:p>
@@ -982,7 +803,156 @@
           <w:sz w:val="24"/>
           <w:szCs w:val="24"/>
         </w:rPr>
-        <w:t>Don</w:t>
+        <w:t>The words you fill in the blanks must be grammatical</w:t>
+      </w:r>
+      <w:r>
+        <w:rPr>
+          <w:rFonts w:ascii="Times New Roman" w:hAnsi="Times New Roman" w:cs="Times New Roman" w:hint="eastAsia"/>
+          <w:sz w:val="24"/>
+          <w:szCs w:val="24"/>
+        </w:rPr>
+        <w:t>ly</w:t>
+      </w:r>
+      <w:r>
+        <w:rPr>
+          <w:rFonts w:ascii="Times New Roman" w:hAnsi="Times New Roman" w:cs="Times New Roman" w:hint="eastAsia"/>
+          <w:sz w:val="24"/>
+          <w:szCs w:val="24"/>
+        </w:rPr>
+        <w:t xml:space="preserve"> correct when joining the sentence. </w:t>
+      </w:r>
+    </w:p>
+    <w:p>
+      <w:pPr>
+        <w:pStyle w:val="a3"/>
+        <w:ind w:left="1080" w:firstLineChars="0" w:firstLine="0"/>
+        <w:rPr>
+          <w:rFonts w:ascii="Times New Roman" w:hAnsi="Times New Roman" w:cs="Times New Roman"/>
+          <w:sz w:val="24"/>
+          <w:szCs w:val="24"/>
+        </w:rPr>
+      </w:pPr>
+      <w:r>
+        <w:rPr>
+          <w:rFonts w:ascii="Times New Roman" w:hAnsi="Times New Roman" w:cs="Times New Roman" w:hint="eastAsia"/>
+          <w:sz w:val="24"/>
+          <w:szCs w:val="24"/>
+        </w:rPr>
+        <w:t xml:space="preserve">For example, </w:t>
+      </w:r>
+    </w:p>
+    <w:p>
+      <w:pPr>
+        <w:pStyle w:val="a3"/>
+        <w:ind w:left="1080" w:firstLineChars="0" w:firstLine="0"/>
+        <w:rPr>
+          <w:rFonts w:ascii="Times New Roman" w:hAnsi="Times New Roman" w:cs="Times New Roman"/>
+          <w:sz w:val="24"/>
+          <w:szCs w:val="24"/>
+        </w:rPr>
+      </w:pPr>
+      <w:r>
+        <w:rPr>
+          <w:rFonts w:ascii="Times New Roman" w:hAnsi="Times New Roman" w:cs="Times New Roman" w:hint="eastAsia"/>
+          <w:i/>
+          <w:iCs/>
+          <w:sz w:val="24"/>
+          <w:szCs w:val="24"/>
+        </w:rPr>
+        <w:t>hospital</w:t>
+      </w:r>
+      <w:r>
+        <w:rPr>
+          <w:rFonts w:ascii="Times New Roman" w:hAnsi="Times New Roman" w:cs="Times New Roman"/>
+          <w:sz w:val="24"/>
+          <w:szCs w:val="24"/>
+        </w:rPr>
+        <w:br/>
+      </w:r>
+      <w:r>
+        <w:rPr>
+          <w:rFonts w:ascii="Times New Roman" w:hAnsi="Times New Roman" w:cs="Times New Roman" w:hint="eastAsia"/>
+          <w:sz w:val="24"/>
+          <w:szCs w:val="24"/>
+        </w:rPr>
+        <w:t xml:space="preserve">PLACE: </w:t>
+      </w:r>
+      <w:r>
+        <w:rPr>
+          <w:rFonts w:ascii="Times New Roman" w:hAnsi="Times New Roman" w:cs="Times New Roman" w:hint="eastAsia"/>
+          <w:sz w:val="24"/>
+          <w:szCs w:val="24"/>
+          <w:u w:val="single"/>
+        </w:rPr>
+        <w:t>hospital</w:t>
+      </w:r>
+    </w:p>
+    <w:p>
+      <w:pPr>
+        <w:pStyle w:val="a3"/>
+        <w:ind w:left="1080" w:firstLineChars="0" w:firstLine="0"/>
+        <w:rPr>
+          <w:rFonts w:ascii="Times New Roman" w:hAnsi="Times New Roman" w:cs="Times New Roman"/>
+          <w:sz w:val="24"/>
+          <w:szCs w:val="24"/>
+        </w:rPr>
+      </w:pPr>
+      <w:r>
+        <w:rPr>
+          <w:rFonts w:ascii="Times New Roman" w:hAnsi="Times New Roman" w:cs="Times New Roman" w:hint="eastAsia"/>
+          <w:sz w:val="24"/>
+          <w:szCs w:val="24"/>
+        </w:rPr>
+        <w:t>T</w:t>
+      </w:r>
+      <w:r>
+        <w:rPr>
+          <w:rFonts w:ascii="Times New Roman" w:hAnsi="Times New Roman" w:cs="Times New Roman" w:hint="eastAsia"/>
+          <w:sz w:val="24"/>
+          <w:szCs w:val="24"/>
+        </w:rPr>
+        <w:t xml:space="preserve">he place to meet is </w:t>
+      </w:r>
+      <w:r>
+        <w:rPr>
+          <w:rFonts w:ascii="Times New Roman" w:hAnsi="Times New Roman" w:cs="Times New Roman" w:hint="eastAsia"/>
+          <w:sz w:val="24"/>
+          <w:szCs w:val="24"/>
+          <w:u w:val="single"/>
+        </w:rPr>
+        <w:t>at the hostipal</w:t>
+      </w:r>
+      <w:r>
+        <w:rPr>
+          <w:rFonts w:ascii="Times New Roman" w:hAnsi="Times New Roman" w:cs="Times New Roman" w:hint="eastAsia"/>
+          <w:sz w:val="24"/>
+          <w:szCs w:val="24"/>
+        </w:rPr>
+        <w:t>.</w:t>
+      </w:r>
+      <w:r>
+        <w:rPr>
+          <w:rFonts w:ascii="Times New Roman" w:hAnsi="Times New Roman" w:cs="Times New Roman" w:hint="eastAsia"/>
+          <w:sz w:val="24"/>
+          <w:szCs w:val="24"/>
+        </w:rPr>
+        <w:t xml:space="preserve"> Therefore </w:t>
+      </w:r>
+      <w:r>
+        <w:rPr>
+          <w:rFonts w:ascii="Times New Roman" w:hAnsi="Times New Roman" w:cs="Times New Roman"/>
+          <w:sz w:val="24"/>
+          <w:szCs w:val="24"/>
+        </w:rPr>
+        <w:t>‘</w:t>
+      </w:r>
+      <w:r>
+        <w:rPr>
+          <w:rFonts w:ascii="Times New Roman" w:hAnsi="Times New Roman" w:cs="Times New Roman" w:hint="eastAsia"/>
+          <w:sz w:val="24"/>
+          <w:szCs w:val="24"/>
+        </w:rPr>
+        <w:t>the hostipal</w:t>
       </w:r>
       <w:r>
         <w:rPr>
@@ -998,15 +968,39 @@
           <w:sz w:val="24"/>
           <w:szCs w:val="24"/>
         </w:rPr>
-        <w:t xml:space="preserve">t try to understand everything. </w:t>
-      </w:r>
-      <w:r>
-        <w:rPr>
-          <w:rFonts w:ascii="Times New Roman" w:hAnsi="Times New Roman" w:cs="Times New Roman" w:hint="eastAsia"/>
-          <w:sz w:val="24"/>
-          <w:szCs w:val="24"/>
-        </w:rPr>
-        <w:t xml:space="preserve">Just focus on the answers you are looking for. </w:t>
+        <w:t xml:space="preserve"> and </w:t>
+      </w:r>
+      <w:r>
+        <w:rPr>
+          <w:rFonts w:ascii="Times New Roman" w:hAnsi="Times New Roman" w:cs="Times New Roman"/>
+          <w:sz w:val="24"/>
+          <w:szCs w:val="24"/>
+        </w:rPr>
+        <w:t>‘</w:t>
+      </w:r>
+      <w:r>
+        <w:rPr>
+          <w:rFonts w:ascii="Times New Roman" w:hAnsi="Times New Roman" w:cs="Times New Roman" w:hint="eastAsia"/>
+          <w:sz w:val="24"/>
+          <w:szCs w:val="24"/>
+        </w:rPr>
+        <w:t>hostipal</w:t>
+      </w:r>
+      <w:r>
+        <w:rPr>
+          <w:rFonts w:ascii="Times New Roman" w:hAnsi="Times New Roman" w:cs="Times New Roman"/>
+          <w:sz w:val="24"/>
+          <w:szCs w:val="24"/>
+        </w:rPr>
+        <w:t>’</w:t>
+      </w:r>
+      <w:r>
+        <w:rPr>
+          <w:rFonts w:ascii="Times New Roman" w:hAnsi="Times New Roman" w:cs="Times New Roman" w:hint="eastAsia"/>
+          <w:sz w:val="24"/>
+          <w:szCs w:val="24"/>
+        </w:rPr>
+        <w:t xml:space="preserve"> are not correct answers. </w:t>
       </w:r>
     </w:p>
     <w:p>
@@ -1029,14 +1023,6 @@
           <w:sz w:val="24"/>
           <w:szCs w:val="24"/>
         </w:rPr>
-        <w:t xml:space="preserve">There will be gaps between answers. </w:t>
-      </w:r>
-      <w:r>
-        <w:rPr>
-          <w:rFonts w:ascii="Times New Roman" w:hAnsi="Times New Roman" w:cs="Times New Roman" w:hint="eastAsia"/>
-          <w:sz w:val="24"/>
-          <w:szCs w:val="24"/>
-        </w:rPr>
         <w:t>Don</w:t>
       </w:r>
       <w:r>
@@ -1053,15 +1039,15 @@
           <w:sz w:val="24"/>
           <w:szCs w:val="24"/>
         </w:rPr>
-        <w:t xml:space="preserve">t be panic when you can not find answers and just keep on listening. </w:t>
-      </w:r>
-      <w:r>
-        <w:rPr>
-          <w:rFonts w:ascii="Times New Roman" w:hAnsi="Times New Roman" w:cs="Times New Roman" w:hint="eastAsia"/>
-          <w:sz w:val="24"/>
-          <w:szCs w:val="24"/>
-        </w:rPr>
-        <w:t>If you miss an answer, move quickly to the next one.</w:t>
+        <w:t xml:space="preserve">t try to understand everything. </w:t>
+      </w:r>
+      <w:r>
+        <w:rPr>
+          <w:rFonts w:ascii="Times New Roman" w:hAnsi="Times New Roman" w:cs="Times New Roman" w:hint="eastAsia"/>
+          <w:sz w:val="24"/>
+          <w:szCs w:val="24"/>
+        </w:rPr>
+        <w:t xml:space="preserve">Just focus on the answers you are looking for. </w:t>
       </w:r>
     </w:p>
     <w:p>
@@ -1084,15 +1070,39 @@
           <w:sz w:val="24"/>
           <w:szCs w:val="24"/>
         </w:rPr>
-        <w:t xml:space="preserve">Using similar words rather than paraphrases. </w:t>
-      </w:r>
-      <w:r>
-        <w:rPr>
-          <w:rFonts w:ascii="Times New Roman" w:hAnsi="Times New Roman" w:cs="Times New Roman" w:hint="eastAsia"/>
-          <w:sz w:val="24"/>
-          <w:szCs w:val="24"/>
-        </w:rPr>
-        <w:t xml:space="preserve">You should not expect to hear the exactly same words as in the answers in the recordings. </w:t>
+        <w:t xml:space="preserve">There will be gaps between answers. </w:t>
+      </w:r>
+      <w:r>
+        <w:rPr>
+          <w:rFonts w:ascii="Times New Roman" w:hAnsi="Times New Roman" w:cs="Times New Roman" w:hint="eastAsia"/>
+          <w:sz w:val="24"/>
+          <w:szCs w:val="24"/>
+        </w:rPr>
+        <w:t>Don</w:t>
+      </w:r>
+      <w:r>
+        <w:rPr>
+          <w:rFonts w:ascii="Times New Roman" w:hAnsi="Times New Roman" w:cs="Times New Roman"/>
+          <w:sz w:val="24"/>
+          <w:szCs w:val="24"/>
+        </w:rPr>
+        <w:t>’</w:t>
+      </w:r>
+      <w:r>
+        <w:rPr>
+          <w:rFonts w:ascii="Times New Roman" w:hAnsi="Times New Roman" w:cs="Times New Roman" w:hint="eastAsia"/>
+          <w:sz w:val="24"/>
+          <w:szCs w:val="24"/>
+        </w:rPr>
+        <w:t xml:space="preserve">t be panic when you can not find answers and just keep on listening. </w:t>
+      </w:r>
+      <w:r>
+        <w:rPr>
+          <w:rFonts w:ascii="Times New Roman" w:hAnsi="Times New Roman" w:cs="Times New Roman" w:hint="eastAsia"/>
+          <w:sz w:val="24"/>
+          <w:szCs w:val="24"/>
+        </w:rPr>
+        <w:t>If you miss an answer, move quickly to the next one.</w:t>
       </w:r>
     </w:p>
     <w:p>
@@ -1115,7 +1125,15 @@
           <w:sz w:val="24"/>
           <w:szCs w:val="24"/>
         </w:rPr>
-        <w:t xml:space="preserve">Technical or academical language is not always paraphrased. </w:t>
+        <w:t xml:space="preserve">Using similar words rather than paraphrases. </w:t>
+      </w:r>
+      <w:r>
+        <w:rPr>
+          <w:rFonts w:ascii="Times New Roman" w:hAnsi="Times New Roman" w:cs="Times New Roman" w:hint="eastAsia"/>
+          <w:sz w:val="24"/>
+          <w:szCs w:val="24"/>
+        </w:rPr>
+        <w:t xml:space="preserve">You should not expect to hear the exactly same words as in the answers in the recordings. </w:t>
       </w:r>
     </w:p>
     <w:p>
@@ -1138,6 +1156,30 @@
           <w:sz w:val="24"/>
           <w:szCs w:val="24"/>
         </w:rPr>
+        <w:t xml:space="preserve">Technical or academical language is not always paraphrased. </w:t>
+      </w:r>
+    </w:p>
+    <w:p>
+      <w:pPr>
+        <w:pStyle w:val="a3"/>
+        <w:numPr>
+          <w:ilvl w:val="0"/>
+          <w:numId w:val="18"/>
+        </w:numPr>
+        <w:ind w:firstLineChars="0"/>
+        <w:rPr>
+          <w:rFonts w:ascii="Times New Roman" w:hAnsi="Times New Roman" w:cs="Times New Roman"/>
+          <w:sz w:val="24"/>
+          <w:szCs w:val="24"/>
+        </w:rPr>
+      </w:pPr>
+      <w:r>
+        <w:rPr>
+          <w:rFonts w:ascii="Times New Roman" w:hAnsi="Times New Roman" w:cs="Times New Roman" w:hint="eastAsia"/>
+          <w:sz w:val="24"/>
+          <w:szCs w:val="24"/>
+        </w:rPr>
+        <w:lastRenderedPageBreak/>
         <w:t>Tips of English names.</w:t>
       </w:r>
     </w:p>
@@ -1184,7 +1226,6 @@
           <w:sz w:val="24"/>
           <w:szCs w:val="24"/>
         </w:rPr>
-        <w:lastRenderedPageBreak/>
         <w:t>Spelling.</w:t>
       </w:r>
     </w:p>
@@ -2777,6 +2818,7 @@
           <w:sz w:val="24"/>
           <w:szCs w:val="24"/>
         </w:rPr>
+        <w:lastRenderedPageBreak/>
         <w:t>an adult (</w:t>
       </w:r>
       <w:r>
@@ -2871,7 +2913,6 @@
           <w:sz w:val="32"/>
           <w:szCs w:val="24"/>
         </w:rPr>
-        <w:lastRenderedPageBreak/>
         <w:t>Question Types</w:t>
       </w:r>
     </w:p>
@@ -3272,6 +3313,52 @@
     </w:p>
     <w:p>
       <w:pPr>
+        <w:pStyle w:val="a3"/>
+        <w:numPr>
+          <w:ilvl w:val="0"/>
+          <w:numId w:val="41"/>
+        </w:numPr>
+        <w:ind w:firstLineChars="0"/>
+        <w:rPr>
+          <w:rFonts w:ascii="Times New Roman" w:hAnsi="Times New Roman" w:cs="Times New Roman" w:hint="eastAsia"/>
+          <w:sz w:val="24"/>
+          <w:szCs w:val="24"/>
+        </w:rPr>
+      </w:pPr>
+      <w:r>
+        <w:rPr>
+          <w:rFonts w:ascii="Times New Roman" w:hAnsi="Times New Roman" w:cs="Times New Roman" w:hint="eastAsia"/>
+          <w:sz w:val="24"/>
+          <w:szCs w:val="24"/>
+        </w:rPr>
+        <w:t>Sentence Completion</w:t>
+      </w:r>
+    </w:p>
+    <w:p>
+      <w:pPr>
+        <w:pStyle w:val="a3"/>
+        <w:numPr>
+          <w:ilvl w:val="0"/>
+          <w:numId w:val="44"/>
+        </w:numPr>
+        <w:ind w:firstLineChars="0"/>
+        <w:rPr>
+          <w:rFonts w:ascii="Times New Roman" w:hAnsi="Times New Roman" w:cs="Times New Roman" w:hint="eastAsia"/>
+          <w:sz w:val="24"/>
+          <w:szCs w:val="24"/>
+        </w:rPr>
+      </w:pPr>
+      <w:r>
+        <w:rPr>
+          <w:rFonts w:ascii="Times New Roman" w:hAnsi="Times New Roman" w:cs="Times New Roman" w:hint="eastAsia"/>
+          <w:sz w:val="24"/>
+          <w:szCs w:val="24"/>
+        </w:rPr>
+        <w:t xml:space="preserve">The answer of the question is not necessarily after the keywords; they may come before or after the keywords. So pay attention to the recording all the time. </w:t>
+      </w:r>
+    </w:p>
+    <w:p>
+      <w:pPr>
         <w:ind w:left="720"/>
         <w:rPr>
           <w:rFonts w:ascii="Times New Roman" w:hAnsi="Times New Roman" w:cs="Times New Roman"/>
@@ -3834,7 +3921,6 @@
           <w:sz w:val="24"/>
           <w:szCs w:val="24"/>
         </w:rPr>
-        <w:lastRenderedPageBreak/>
         <w:t>Suggestions</w:t>
       </w:r>
     </w:p>
@@ -4672,6 +4758,7 @@
           <w:sz w:val="24"/>
           <w:szCs w:val="24"/>
         </w:rPr>
+        <w:lastRenderedPageBreak/>
         <w:t>In speaking section, q</w:t>
       </w:r>
       <w:r>
@@ -4806,7 +4893,6 @@
                 <w:sz w:val="24"/>
                 <w:szCs w:val="24"/>
               </w:rPr>
-              <w:lastRenderedPageBreak/>
               <w:t>When you prepare for the test, you should write out your answers ahead of time. Later, when you get comfortable with that you can stop writing them out and get better at responding quickly.</w:t>
             </w:r>
           </w:p>
@@ -5618,6 +5704,7 @@
           <w:szCs w:val="24"/>
           <w:lang w:val="en-GB"/>
         </w:rPr>
+        <w:lastRenderedPageBreak/>
         <w:t xml:space="preserve">Use </w:t>
       </w:r>
       <w:r>
@@ -5767,7 +5854,6 @@
           <w:sz w:val="24"/>
           <w:szCs w:val="24"/>
         </w:rPr>
-        <w:lastRenderedPageBreak/>
         <w:t>Use the language correctly. You don</w:t>
       </w:r>
       <w:r>
@@ -6595,7 +6681,7 @@
       <w:pPr>
         <w:ind w:left="1080"/>
         <w:rPr>
-          <w:rFonts w:ascii="Times New Roman" w:hAnsi="Times New Roman" w:cs="Times New Roman" w:hint="eastAsia"/>
+          <w:rFonts w:ascii="Times New Roman" w:hAnsi="Times New Roman" w:cs="Times New Roman"/>
           <w:sz w:val="24"/>
           <w:szCs w:val="24"/>
         </w:rPr>
@@ -6627,7 +6713,7 @@
         </w:numPr>
         <w:ind w:firstLineChars="0"/>
         <w:rPr>
-          <w:rFonts w:ascii="Times New Roman" w:hAnsi="Times New Roman" w:cs="Times New Roman" w:hint="eastAsia"/>
+          <w:rFonts w:ascii="Times New Roman" w:hAnsi="Times New Roman" w:cs="Times New Roman"/>
           <w:sz w:val="24"/>
           <w:szCs w:val="24"/>
         </w:rPr>
@@ -6646,7 +6732,7 @@
         <w:pStyle w:val="a3"/>
         <w:ind w:left="1080" w:firstLineChars="0" w:firstLine="0"/>
         <w:rPr>
-          <w:rFonts w:ascii="Times New Roman" w:hAnsi="Times New Roman" w:cs="Times New Roman" w:hint="eastAsia"/>
+          <w:rFonts w:ascii="Times New Roman" w:hAnsi="Times New Roman" w:cs="Times New Roman"/>
           <w:sz w:val="24"/>
           <w:szCs w:val="24"/>
         </w:rPr>
@@ -6665,7 +6751,7 @@
         <w:pStyle w:val="a3"/>
         <w:ind w:left="1080" w:firstLineChars="0" w:firstLine="0"/>
         <w:rPr>
-          <w:rFonts w:ascii="Times New Roman" w:hAnsi="Times New Roman" w:cs="Times New Roman" w:hint="eastAsia"/>
+          <w:rFonts w:ascii="Times New Roman" w:hAnsi="Times New Roman" w:cs="Times New Roman"/>
           <w:sz w:val="24"/>
           <w:szCs w:val="24"/>
         </w:rPr>
@@ -6717,7 +6803,16 @@
           <w:sz w:val="24"/>
           <w:szCs w:val="24"/>
         </w:rPr>
-        <w:t xml:space="preserve">Note that if a statement is False or No, it must be the opposite meaning of the </w:t>
+        <w:t xml:space="preserve">Note that if a statement is False or No, it must be the opposite meaning of </w:t>
+      </w:r>
+      <w:r>
+        <w:rPr>
+          <w:rFonts w:ascii="Times New Roman" w:hAnsi="Times New Roman" w:cs="Times New Roman" w:hint="eastAsia"/>
+          <w:sz w:val="24"/>
+          <w:szCs w:val="24"/>
+        </w:rPr>
+        <w:lastRenderedPageBreak/>
+        <w:t xml:space="preserve">the </w:t>
       </w:r>
       <w:r>
         <w:rPr>
@@ -6727,8 +6822,6 @@
         </w:rPr>
         <w:t>sentence</w:t>
       </w:r>
-      <w:bookmarkStart w:id="0" w:name="_GoBack"/>
-      <w:bookmarkEnd w:id="0"/>
       <w:r>
         <w:rPr>
           <w:rFonts w:ascii="Times New Roman" w:hAnsi="Times New Roman" w:cs="Times New Roman" w:hint="eastAsia"/>
@@ -6847,7 +6940,6 @@
           <w:sz w:val="24"/>
           <w:szCs w:val="24"/>
         </w:rPr>
-        <w:lastRenderedPageBreak/>
         <w:t xml:space="preserve">Use synonyms as more as possible. </w:t>
       </w:r>
       <w:r>
@@ -8123,6 +8215,7 @@
           <w:szCs w:val="24"/>
           <w:lang w:val="en-GB"/>
         </w:rPr>
+        <w:lastRenderedPageBreak/>
         <w:t xml:space="preserve">Use specific words instead of general words. For instance, write </w:t>
       </w:r>
       <w:r>
@@ -8288,7 +8381,6 @@
           <w:szCs w:val="24"/>
           <w:lang w:val="en-GB"/>
         </w:rPr>
-        <w:lastRenderedPageBreak/>
         <w:t>Don</w:t>
       </w:r>
       <w:r>
@@ -9095,6 +9187,7 @@
           <w:szCs w:val="24"/>
           <w:lang w:val="en-GB"/>
         </w:rPr>
+        <w:lastRenderedPageBreak/>
         <w:t xml:space="preserve"> When writing an introduction paragraph, it is not necessary to read the main part of the question. Only </w:t>
       </w:r>
       <w:r>
@@ -9144,7 +9237,6 @@
           <w:szCs w:val="24"/>
           <w:lang w:val="en-GB"/>
         </w:rPr>
-        <w:lastRenderedPageBreak/>
         <w:drawing>
           <wp:inline distT="0" distB="0" distL="0" distR="0">
             <wp:extent cx="3333750" cy="2325156"/>
@@ -9795,6 +9887,7 @@
           <w:szCs w:val="24"/>
           <w:lang w:val="en-GB"/>
         </w:rPr>
+        <w:lastRenderedPageBreak/>
         <w:t xml:space="preserve">(3) </w:t>
       </w:r>
       <w:r>
@@ -9843,17 +9936,7 @@
           <w:szCs w:val="24"/>
           <w:lang w:val="en-GB"/>
         </w:rPr>
-        <w:t xml:space="preserve">t look </w:t>
-      </w:r>
-      <w:r>
-        <w:rPr>
-          <w:rFonts w:ascii="Times New Roman" w:hAnsi="Times New Roman" w:cs="Times New Roman" w:hint="eastAsia"/>
-          <w:sz w:val="24"/>
-          <w:szCs w:val="24"/>
-          <w:lang w:val="en-GB"/>
-        </w:rPr>
-        <w:lastRenderedPageBreak/>
-        <w:t>for something interesting. Your essay don</w:t>
+        <w:t>t look for something interesting. Your essay don</w:t>
       </w:r>
       <w:r>
         <w:rPr>
@@ -10729,6 +10812,7 @@
           <w:sz w:val="24"/>
           <w:szCs w:val="24"/>
         </w:rPr>
+        <w:lastRenderedPageBreak/>
         <w:t>The amount of fuel consumed</w:t>
       </w:r>
       <w:r>
@@ -10806,7 +10890,6 @@
           <w:sz w:val="24"/>
           <w:szCs w:val="24"/>
         </w:rPr>
-        <w:lastRenderedPageBreak/>
         <w:t>The amount of meat consumed</w:t>
       </w:r>
       <w:r>
@@ -12075,7 +12158,16 @@
           <w:sz w:val="24"/>
           <w:szCs w:val="24"/>
         </w:rPr>
-        <w:t>y into public services and infrastructure, which is improve the quality of life, even as they contend with issues like</w:t>
+        <w:t xml:space="preserve">y into public services and infrastructure, which is improve the quality of life, even as </w:t>
+      </w:r>
+      <w:r>
+        <w:rPr>
+          <w:rFonts w:ascii="Times New Roman" w:hAnsi="Times New Roman" w:cs="Times New Roman"/>
+          <w:sz w:val="24"/>
+          <w:szCs w:val="24"/>
+        </w:rPr>
+        <w:lastRenderedPageBreak/>
+        <w:t>they contend with issues like</w:t>
       </w:r>
       <w:r>
         <w:rPr>
@@ -14468,6 +14560,95 @@
     </w:lvl>
   </w:abstractNum>
   <w:abstractNum w:abstractNumId="20">
+    <w:nsid w:val="3CD27AEE"/>
+    <w:multiLevelType w:val="hybridMultilevel"/>
+    <w:tmpl w:val="CB0AC58E"/>
+    <w:lvl w:ilvl="0" w:tplc="89A64F76">
+      <w:start w:val="1"/>
+      <w:numFmt w:val="decimal"/>
+      <w:lvlText w:val="%1)"/>
+      <w:lvlJc w:val="left"/>
+      <w:pPr>
+        <w:ind w:left="1440" w:hanging="360"/>
+      </w:pPr>
+      <w:rPr>
+        <w:rFonts w:hint="default"/>
+      </w:rPr>
+    </w:lvl>
+    <w:lvl w:ilvl="1" w:tplc="08090019" w:tentative="1">
+      <w:start w:val="1"/>
+      <w:numFmt w:val="lowerLetter"/>
+      <w:lvlText w:val="%2."/>
+      <w:lvlJc w:val="left"/>
+      <w:pPr>
+        <w:ind w:left="2160" w:hanging="360"/>
+      </w:pPr>
+    </w:lvl>
+    <w:lvl w:ilvl="2" w:tplc="0809001B" w:tentative="1">
+      <w:start w:val="1"/>
+      <w:numFmt w:val="lowerRoman"/>
+      <w:lvlText w:val="%3."/>
+      <w:lvlJc w:val="right"/>
+      <w:pPr>
+        <w:ind w:left="2880" w:hanging="180"/>
+      </w:pPr>
+    </w:lvl>
+    <w:lvl w:ilvl="3" w:tplc="0809000F" w:tentative="1">
+      <w:start w:val="1"/>
+      <w:numFmt w:val="decimal"/>
+      <w:lvlText w:val="%4."/>
+      <w:lvlJc w:val="left"/>
+      <w:pPr>
+        <w:ind w:left="3600" w:hanging="360"/>
+      </w:pPr>
+    </w:lvl>
+    <w:lvl w:ilvl="4" w:tplc="08090019" w:tentative="1">
+      <w:start w:val="1"/>
+      <w:numFmt w:val="lowerLetter"/>
+      <w:lvlText w:val="%5."/>
+      <w:lvlJc w:val="left"/>
+      <w:pPr>
+        <w:ind w:left="4320" w:hanging="360"/>
+      </w:pPr>
+    </w:lvl>
+    <w:lvl w:ilvl="5" w:tplc="0809001B" w:tentative="1">
+      <w:start w:val="1"/>
+      <w:numFmt w:val="lowerRoman"/>
+      <w:lvlText w:val="%6."/>
+      <w:lvlJc w:val="right"/>
+      <w:pPr>
+        <w:ind w:left="5040" w:hanging="180"/>
+      </w:pPr>
+    </w:lvl>
+    <w:lvl w:ilvl="6" w:tplc="0809000F" w:tentative="1">
+      <w:start w:val="1"/>
+      <w:numFmt w:val="decimal"/>
+      <w:lvlText w:val="%7."/>
+      <w:lvlJc w:val="left"/>
+      <w:pPr>
+        <w:ind w:left="5760" w:hanging="360"/>
+      </w:pPr>
+    </w:lvl>
+    <w:lvl w:ilvl="7" w:tplc="08090019" w:tentative="1">
+      <w:start w:val="1"/>
+      <w:numFmt w:val="lowerLetter"/>
+      <w:lvlText w:val="%8."/>
+      <w:lvlJc w:val="left"/>
+      <w:pPr>
+        <w:ind w:left="6480" w:hanging="360"/>
+      </w:pPr>
+    </w:lvl>
+    <w:lvl w:ilvl="8" w:tplc="0809001B" w:tentative="1">
+      <w:start w:val="1"/>
+      <w:numFmt w:val="lowerRoman"/>
+      <w:lvlText w:val="%9."/>
+      <w:lvlJc w:val="right"/>
+      <w:pPr>
+        <w:ind w:left="7200" w:hanging="180"/>
+      </w:pPr>
+    </w:lvl>
+  </w:abstractNum>
+  <w:abstractNum w:abstractNumId="21">
     <w:nsid w:val="41023E2D"/>
     <w:multiLevelType w:val="hybridMultilevel"/>
     <w:tmpl w:val="6192BA58"/>
@@ -14579,7 +14760,7 @@
       </w:rPr>
     </w:lvl>
   </w:abstractNum>
-  <w:abstractNum w:abstractNumId="21">
+  <w:abstractNum w:abstractNumId="22">
     <w:nsid w:val="410D4E95"/>
     <w:multiLevelType w:val="hybridMultilevel"/>
     <w:tmpl w:val="7BB0B226"/>
@@ -14668,7 +14849,7 @@
       </w:pPr>
     </w:lvl>
   </w:abstractNum>
-  <w:abstractNum w:abstractNumId="22">
+  <w:abstractNum w:abstractNumId="23">
     <w:nsid w:val="41C612F8"/>
     <w:multiLevelType w:val="hybridMultilevel"/>
     <w:tmpl w:val="FA423BE8"/>
@@ -14757,7 +14938,7 @@
       </w:pPr>
     </w:lvl>
   </w:abstractNum>
-  <w:abstractNum w:abstractNumId="23">
+  <w:abstractNum w:abstractNumId="24">
     <w:nsid w:val="431D7B70"/>
     <w:multiLevelType w:val="hybridMultilevel"/>
     <w:tmpl w:val="B88C75C0"/>
@@ -14846,7 +15027,7 @@
       </w:pPr>
     </w:lvl>
   </w:abstractNum>
-  <w:abstractNum w:abstractNumId="24">
+  <w:abstractNum w:abstractNumId="25">
     <w:nsid w:val="45AC0CEE"/>
     <w:multiLevelType w:val="hybridMultilevel"/>
     <w:tmpl w:val="A6FA4E9E"/>
@@ -14935,7 +15116,7 @@
       </w:pPr>
     </w:lvl>
   </w:abstractNum>
-  <w:abstractNum w:abstractNumId="25">
+  <w:abstractNum w:abstractNumId="26">
     <w:nsid w:val="49614F41"/>
     <w:multiLevelType w:val="hybridMultilevel"/>
     <w:tmpl w:val="21F4F90A"/>
@@ -15024,7 +15205,7 @@
       </w:pPr>
     </w:lvl>
   </w:abstractNum>
-  <w:abstractNum w:abstractNumId="26">
+  <w:abstractNum w:abstractNumId="27">
     <w:nsid w:val="4CDD0872"/>
     <w:multiLevelType w:val="hybridMultilevel"/>
     <w:tmpl w:val="77F44C94"/>
@@ -15113,7 +15294,7 @@
       </w:pPr>
     </w:lvl>
   </w:abstractNum>
-  <w:abstractNum w:abstractNumId="27">
+  <w:abstractNum w:abstractNumId="28">
     <w:nsid w:val="4E11184C"/>
     <w:multiLevelType w:val="hybridMultilevel"/>
     <w:tmpl w:val="228EF806"/>
@@ -15202,7 +15383,7 @@
       </w:pPr>
     </w:lvl>
   </w:abstractNum>
-  <w:abstractNum w:abstractNumId="28">
+  <w:abstractNum w:abstractNumId="29">
     <w:nsid w:val="501466CA"/>
     <w:multiLevelType w:val="hybridMultilevel"/>
     <w:tmpl w:val="DB060F1C"/>
@@ -15291,7 +15472,7 @@
       </w:pPr>
     </w:lvl>
   </w:abstractNum>
-  <w:abstractNum w:abstractNumId="29">
+  <w:abstractNum w:abstractNumId="30">
     <w:nsid w:val="520832F2"/>
     <w:multiLevelType w:val="hybridMultilevel"/>
     <w:tmpl w:val="BCEC49F6"/>
@@ -15380,7 +15561,7 @@
       </w:pPr>
     </w:lvl>
   </w:abstractNum>
-  <w:abstractNum w:abstractNumId="30">
+  <w:abstractNum w:abstractNumId="31">
     <w:nsid w:val="52E96F60"/>
     <w:multiLevelType w:val="hybridMultilevel"/>
     <w:tmpl w:val="4C9EDF58"/>
@@ -15469,7 +15650,7 @@
       </w:pPr>
     </w:lvl>
   </w:abstractNum>
-  <w:abstractNum w:abstractNumId="31">
+  <w:abstractNum w:abstractNumId="32">
     <w:nsid w:val="564B4D6F"/>
     <w:multiLevelType w:val="hybridMultilevel"/>
     <w:tmpl w:val="463245A8"/>
@@ -15558,7 +15739,7 @@
       </w:pPr>
     </w:lvl>
   </w:abstractNum>
-  <w:abstractNum w:abstractNumId="32">
+  <w:abstractNum w:abstractNumId="33">
     <w:nsid w:val="58B561CD"/>
     <w:multiLevelType w:val="hybridMultilevel"/>
     <w:tmpl w:val="29B0D430"/>
@@ -15647,7 +15828,7 @@
       </w:pPr>
     </w:lvl>
   </w:abstractNum>
-  <w:abstractNum w:abstractNumId="33">
+  <w:abstractNum w:abstractNumId="34">
     <w:nsid w:val="5B161B8B"/>
     <w:multiLevelType w:val="hybridMultilevel"/>
     <w:tmpl w:val="EC52B5E6"/>
@@ -15736,7 +15917,7 @@
       </w:pPr>
     </w:lvl>
   </w:abstractNum>
-  <w:abstractNum w:abstractNumId="34">
+  <w:abstractNum w:abstractNumId="35">
     <w:nsid w:val="6AB57236"/>
     <w:multiLevelType w:val="hybridMultilevel"/>
     <w:tmpl w:val="93409AFE"/>
@@ -15825,7 +16006,7 @@
       </w:pPr>
     </w:lvl>
   </w:abstractNum>
-  <w:abstractNum w:abstractNumId="35">
+  <w:abstractNum w:abstractNumId="36">
     <w:nsid w:val="6B015DF7"/>
     <w:multiLevelType w:val="hybridMultilevel"/>
     <w:tmpl w:val="7944BF90"/>
@@ -15938,7 +16119,7 @@
       </w:rPr>
     </w:lvl>
   </w:abstractNum>
-  <w:abstractNum w:abstractNumId="36">
+  <w:abstractNum w:abstractNumId="37">
     <w:nsid w:val="6B1541E7"/>
     <w:multiLevelType w:val="multilevel"/>
     <w:tmpl w:val="0956637E"/>
@@ -16051,7 +16232,7 @@
       </w:rPr>
     </w:lvl>
   </w:abstractNum>
-  <w:abstractNum w:abstractNumId="37">
+  <w:abstractNum w:abstractNumId="38">
     <w:nsid w:val="6D424F83"/>
     <w:multiLevelType w:val="hybridMultilevel"/>
     <w:tmpl w:val="538C7D02"/>
@@ -16140,7 +16321,7 @@
       </w:pPr>
     </w:lvl>
   </w:abstractNum>
-  <w:abstractNum w:abstractNumId="38">
+  <w:abstractNum w:abstractNumId="39">
     <w:nsid w:val="72492BB2"/>
     <w:multiLevelType w:val="hybridMultilevel"/>
     <w:tmpl w:val="0876E89C"/>
@@ -16229,7 +16410,7 @@
       </w:pPr>
     </w:lvl>
   </w:abstractNum>
-  <w:abstractNum w:abstractNumId="39">
+  <w:abstractNum w:abstractNumId="40">
     <w:nsid w:val="72D95071"/>
     <w:multiLevelType w:val="multilevel"/>
     <w:tmpl w:val="93E65C2C"/>
@@ -16342,7 +16523,7 @@
       </w:pPr>
     </w:lvl>
   </w:abstractNum>
-  <w:abstractNum w:abstractNumId="40">
+  <w:abstractNum w:abstractNumId="41">
     <w:nsid w:val="742C11E5"/>
     <w:multiLevelType w:val="hybridMultilevel"/>
     <w:tmpl w:val="6F6AD0D8"/>
@@ -16428,7 +16609,7 @@
       </w:pPr>
     </w:lvl>
   </w:abstractNum>
-  <w:abstractNum w:abstractNumId="41">
+  <w:abstractNum w:abstractNumId="42">
     <w:nsid w:val="759F2CA0"/>
     <w:multiLevelType w:val="hybridMultilevel"/>
     <w:tmpl w:val="E3D4CFB6"/>
@@ -16517,7 +16698,7 @@
       </w:pPr>
     </w:lvl>
   </w:abstractNum>
-  <w:abstractNum w:abstractNumId="42">
+  <w:abstractNum w:abstractNumId="43">
     <w:nsid w:val="79341CC1"/>
     <w:multiLevelType w:val="hybridMultilevel"/>
     <w:tmpl w:val="670CA2F0"/>
@@ -16607,10 +16788,10 @@
     </w:lvl>
   </w:abstractNum>
   <w:num w:numId="1">
-    <w:abstractNumId w:val="26"/>
+    <w:abstractNumId w:val="27"/>
   </w:num>
   <w:num w:numId="2">
-    <w:abstractNumId w:val="22"/>
+    <w:abstractNumId w:val="23"/>
   </w:num>
   <w:num w:numId="3">
     <w:abstractNumId w:val="19"/>
@@ -16622,16 +16803,16 @@
     <w:abstractNumId w:val="2"/>
   </w:num>
   <w:num w:numId="6">
-    <w:abstractNumId w:val="23"/>
+    <w:abstractNumId w:val="24"/>
   </w:num>
   <w:num w:numId="7">
     <w:abstractNumId w:val="5"/>
   </w:num>
   <w:num w:numId="8">
-    <w:abstractNumId w:val="28"/>
+    <w:abstractNumId w:val="29"/>
   </w:num>
   <w:num w:numId="9">
-    <w:abstractNumId w:val="32"/>
+    <w:abstractNumId w:val="33"/>
   </w:num>
   <w:num w:numId="10">
     <w:abstractNumId w:val="17"/>
@@ -16640,67 +16821,67 @@
     <w:abstractNumId w:val="12"/>
   </w:num>
   <w:num w:numId="12">
-    <w:abstractNumId w:val="34"/>
+    <w:abstractNumId w:val="35"/>
   </w:num>
   <w:num w:numId="13">
-    <w:abstractNumId w:val="38"/>
+    <w:abstractNumId w:val="39"/>
   </w:num>
   <w:num w:numId="14">
-    <w:abstractNumId w:val="35"/>
+    <w:abstractNumId w:val="36"/>
   </w:num>
   <w:num w:numId="15">
     <w:abstractNumId w:val="11"/>
   </w:num>
   <w:num w:numId="16">
-    <w:abstractNumId w:val="36"/>
+    <w:abstractNumId w:val="37"/>
   </w:num>
   <w:num w:numId="17">
-    <w:abstractNumId w:val="40"/>
+    <w:abstractNumId w:val="41"/>
   </w:num>
   <w:num w:numId="18">
     <w:abstractNumId w:val="13"/>
   </w:num>
   <w:num w:numId="19">
-    <w:abstractNumId w:val="31"/>
+    <w:abstractNumId w:val="32"/>
   </w:num>
   <w:num w:numId="20">
-    <w:abstractNumId w:val="20"/>
+    <w:abstractNumId w:val="21"/>
   </w:num>
   <w:num w:numId="21">
-    <w:abstractNumId w:val="33"/>
+    <w:abstractNumId w:val="34"/>
   </w:num>
   <w:num w:numId="22">
-    <w:abstractNumId w:val="21"/>
+    <w:abstractNumId w:val="22"/>
   </w:num>
   <w:num w:numId="23">
-    <w:abstractNumId w:val="25"/>
+    <w:abstractNumId w:val="26"/>
   </w:num>
   <w:num w:numId="24">
     <w:abstractNumId w:val="14"/>
   </w:num>
   <w:num w:numId="25">
-    <w:abstractNumId w:val="42"/>
+    <w:abstractNumId w:val="43"/>
   </w:num>
   <w:num w:numId="26">
-    <w:abstractNumId w:val="30"/>
+    <w:abstractNumId w:val="31"/>
   </w:num>
   <w:num w:numId="27">
     <w:abstractNumId w:val="16"/>
   </w:num>
   <w:num w:numId="28">
-    <w:abstractNumId w:val="29"/>
+    <w:abstractNumId w:val="30"/>
   </w:num>
   <w:num w:numId="29">
     <w:abstractNumId w:val="8"/>
   </w:num>
   <w:num w:numId="30">
-    <w:abstractNumId w:val="27"/>
+    <w:abstractNumId w:val="28"/>
   </w:num>
   <w:num w:numId="31">
-    <w:abstractNumId w:val="41"/>
+    <w:abstractNumId w:val="42"/>
   </w:num>
   <w:num w:numId="32">
-    <w:abstractNumId w:val="24"/>
+    <w:abstractNumId w:val="25"/>
   </w:num>
   <w:num w:numId="33">
     <w:abstractNumId w:val="1"/>
@@ -16709,7 +16890,7 @@
     <w:abstractNumId w:val="0"/>
   </w:num>
   <w:num w:numId="35">
-    <w:abstractNumId w:val="39"/>
+    <w:abstractNumId w:val="40"/>
   </w:num>
   <w:num w:numId="36">
     <w:abstractNumId w:val="18"/>
@@ -16721,7 +16902,7 @@
     <w:abstractNumId w:val="10"/>
   </w:num>
   <w:num w:numId="39">
-    <w:abstractNumId w:val="37"/>
+    <w:abstractNumId w:val="38"/>
   </w:num>
   <w:num w:numId="40">
     <w:abstractNumId w:val="9"/>
@@ -16734,6 +16915,9 @@
   </w:num>
   <w:num w:numId="43">
     <w:abstractNumId w:val="7"/>
+  </w:num>
+  <w:num w:numId="44">
+    <w:abstractNumId w:val="20"/>
   </w:num>
 </w:numbering>
 </file>
@@ -17605,7 +17789,7 @@
   <a:extraClrSchemeLst/>
   <a:extLst>
     <a:ext uri="{05A4C25C-085E-4340-85A3-A5531E510DB2}">
-      <thm15:themeFamily xmlns="" xmlns:thm15="http://schemas.microsoft.com/office/thememl/2012/main" name="Office Theme" id="{62F939B6-93AF-4DB8-9C6B-D6C7DFDC589F}" vid="{4A3C46E8-61CC-4603-A589-7422A47A8E4A}"/>
+      <thm15:themeFamily xmlns:thm15="http://schemas.microsoft.com/office/thememl/2012/main" xmlns="" name="Office Theme" id="{62F939B6-93AF-4DB8-9C6B-D6C7DFDC589F}" vid="{4A3C46E8-61CC-4603-A589-7422A47A8E4A}"/>
     </a:ext>
   </a:extLst>
 </a:theme>

</xml_diff>

<commit_message>
add the journal of 29 May 2025
</commit_message>
<xml_diff>
--- a/IELTS Notes/Notes of IELTS.docx
+++ b/IELTS Notes/Notes of IELTS.docx
@@ -67,7 +67,7 @@
         </w:numPr>
         <w:ind w:firstLineChars="0"/>
         <w:rPr>
-          <w:rFonts w:ascii="Times New Roman" w:hAnsi="Times New Roman" w:cs="Times New Roman" w:hint="eastAsia"/>
+          <w:rFonts w:ascii="Times New Roman" w:hAnsi="Times New Roman" w:cs="Times New Roman"/>
           <w:sz w:val="24"/>
           <w:szCs w:val="24"/>
         </w:rPr>
@@ -119,8 +119,6 @@
         </w:rPr>
         <w:t xml:space="preserve">English </w:t>
       </w:r>
-      <w:bookmarkStart w:id="0" w:name="_GoBack"/>
-      <w:bookmarkEnd w:id="0"/>
       <w:r>
         <w:rPr>
           <w:rFonts w:ascii="Times New Roman" w:hAnsi="Times New Roman" w:cs="Times New Roman" w:hint="eastAsia"/>
@@ -3320,7 +3318,7 @@
         </w:numPr>
         <w:ind w:firstLineChars="0"/>
         <w:rPr>
-          <w:rFonts w:ascii="Times New Roman" w:hAnsi="Times New Roman" w:cs="Times New Roman" w:hint="eastAsia"/>
+          <w:rFonts w:ascii="Times New Roman" w:hAnsi="Times New Roman" w:cs="Times New Roman"/>
           <w:sz w:val="24"/>
           <w:szCs w:val="24"/>
         </w:rPr>
@@ -3343,7 +3341,7 @@
         </w:numPr>
         <w:ind w:firstLineChars="0"/>
         <w:rPr>
-          <w:rFonts w:ascii="Times New Roman" w:hAnsi="Times New Roman" w:cs="Times New Roman" w:hint="eastAsia"/>
+          <w:rFonts w:ascii="Times New Roman" w:hAnsi="Times New Roman" w:cs="Times New Roman"/>
           <w:sz w:val="24"/>
           <w:szCs w:val="24"/>
         </w:rPr>
@@ -6902,6 +6900,29 @@
         </w:numPr>
         <w:ind w:firstLineChars="0"/>
         <w:rPr>
+          <w:rFonts w:ascii="Times New Roman" w:hAnsi="Times New Roman" w:cs="Times New Roman" w:hint="eastAsia"/>
+          <w:sz w:val="24"/>
+          <w:szCs w:val="24"/>
+        </w:rPr>
+      </w:pPr>
+      <w:r>
+        <w:rPr>
+          <w:rFonts w:ascii="Times New Roman" w:hAnsi="Times New Roman" w:cs="Times New Roman" w:hint="eastAsia"/>
+          <w:sz w:val="24"/>
+          <w:szCs w:val="24"/>
+        </w:rPr>
+        <w:t xml:space="preserve">Read the offical descriptors of band score. Note that do not only read the descriptor of the band score at which you aim but also read descriptors for lower and higher score to learn how you lose marks and how you gain marks. </w:t>
+      </w:r>
+    </w:p>
+    <w:p>
+      <w:pPr>
+        <w:pStyle w:val="a3"/>
+        <w:numPr>
+          <w:ilvl w:val="0"/>
+          <w:numId w:val="5"/>
+        </w:numPr>
+        <w:ind w:firstLineChars="0"/>
+        <w:rPr>
           <w:rFonts w:ascii="Times New Roman" w:hAnsi="Times New Roman" w:cs="Times New Roman"/>
           <w:sz w:val="24"/>
           <w:szCs w:val="24"/>
@@ -7992,6 +8013,7 @@
           <w:szCs w:val="24"/>
           <w:lang w:val="en-GB"/>
         </w:rPr>
+        <w:lastRenderedPageBreak/>
         <w:t xml:space="preserve">If you write </w:t>
       </w:r>
       <w:r>
@@ -8215,7 +8237,6 @@
           <w:szCs w:val="24"/>
           <w:lang w:val="en-GB"/>
         </w:rPr>
-        <w:lastRenderedPageBreak/>
         <w:t xml:space="preserve">Use specific words instead of general words. For instance, write </w:t>
       </w:r>
       <w:r>
@@ -9110,6 +9131,7 @@
           <w:szCs w:val="24"/>
           <w:lang w:val="en-GB"/>
         </w:rPr>
+        <w:lastRenderedPageBreak/>
         <w:t xml:space="preserve">Incorporate numbers in body paragraphs to support your theses if there are in bar charts, or some other tasks. </w:t>
       </w:r>
     </w:p>
@@ -9187,7 +9209,6 @@
           <w:szCs w:val="24"/>
           <w:lang w:val="en-GB"/>
         </w:rPr>
-        <w:lastRenderedPageBreak/>
         <w:t xml:space="preserve"> When writing an introduction paragraph, it is not necessary to read the main part of the question. Only </w:t>
       </w:r>
       <w:r>
@@ -9778,6 +9799,7 @@
           <w:szCs w:val="24"/>
           <w:lang w:val="en-GB"/>
         </w:rPr>
+        <w:lastRenderedPageBreak/>
         <w:t>How to write an introduction in Writing Task 2?</w:t>
       </w:r>
     </w:p>
@@ -9887,7 +9909,6 @@
           <w:szCs w:val="24"/>
           <w:lang w:val="en-GB"/>
         </w:rPr>
-        <w:lastRenderedPageBreak/>
         <w:t xml:space="preserve">(3) </w:t>
       </w:r>
       <w:r>
@@ -10112,6 +10133,53 @@
         </w:rPr>
         <w:t xml:space="preserve">The number of an introduction paragraph is between 35 to 50 words. </w:t>
       </w:r>
+      <w:r>
+        <w:rPr>
+          <w:rFonts w:ascii="Times New Roman" w:hAnsi="Times New Roman" w:cs="Times New Roman" w:hint="eastAsia"/>
+          <w:sz w:val="24"/>
+          <w:szCs w:val="24"/>
+          <w:lang w:val="en-GB"/>
+        </w:rPr>
+        <w:t>You</w:t>
+      </w:r>
+      <w:r>
+        <w:rPr>
+          <w:rFonts w:ascii="Times New Roman" w:hAnsi="Times New Roman" w:cs="Times New Roman"/>
+          <w:sz w:val="24"/>
+          <w:szCs w:val="24"/>
+          <w:lang w:val="en-GB"/>
+        </w:rPr>
+        <w:t>’</w:t>
+      </w:r>
+      <w:r>
+        <w:rPr>
+          <w:rFonts w:ascii="Times New Roman" w:hAnsi="Times New Roman" w:cs="Times New Roman" w:hint="eastAsia"/>
+          <w:sz w:val="24"/>
+          <w:szCs w:val="24"/>
+          <w:lang w:val="en-GB"/>
+        </w:rPr>
+        <w:t>d better write more than 50 words because you don</w:t>
+      </w:r>
+      <w:r>
+        <w:rPr>
+          <w:rFonts w:ascii="Times New Roman" w:hAnsi="Times New Roman" w:cs="Times New Roman"/>
+          <w:sz w:val="24"/>
+          <w:szCs w:val="24"/>
+          <w:lang w:val="en-GB"/>
+        </w:rPr>
+        <w:t>’</w:t>
+      </w:r>
+      <w:r>
+        <w:rPr>
+          <w:rFonts w:ascii="Times New Roman" w:hAnsi="Times New Roman" w:cs="Times New Roman" w:hint="eastAsia"/>
+          <w:sz w:val="24"/>
+          <w:szCs w:val="24"/>
+          <w:lang w:val="en-GB"/>
+        </w:rPr>
+        <w:t xml:space="preserve">t have enough time since you should focous on the body paragraphs. </w:t>
+      </w:r>
+      <w:bookmarkStart w:id="0" w:name="_GoBack"/>
+      <w:bookmarkEnd w:id="0"/>
     </w:p>
     <w:p>
       <w:pPr>
@@ -10139,7 +10207,7 @@
     <w:p>
       <w:pPr>
         <w:pStyle w:val="a3"/>
-        <w:ind w:left="717" w:firstLineChars="0" w:firstLine="0"/>
+        <w:ind w:left="720" w:firstLineChars="0" w:firstLine="0"/>
         <w:rPr>
           <w:rFonts w:ascii="Times New Roman" w:hAnsi="Times New Roman" w:cs="Times New Roman"/>
           <w:sz w:val="24"/>
@@ -10174,7 +10242,7 @@
     <w:p>
       <w:pPr>
         <w:pStyle w:val="a3"/>
-        <w:ind w:left="717" w:firstLineChars="0" w:firstLine="0"/>
+        <w:ind w:left="720" w:firstLineChars="0" w:firstLine="0"/>
         <w:rPr>
           <w:rFonts w:ascii="Times New Roman" w:hAnsi="Times New Roman" w:cs="Times New Roman"/>
           <w:sz w:val="24"/>
@@ -10572,7 +10640,16 @@
           <w:sz w:val="24"/>
           <w:szCs w:val="24"/>
         </w:rPr>
-        <w:t>Some of synonyms of a word can be used but somes are not due the different meanings of the sentences in which they are</w:t>
+        <w:t xml:space="preserve">Some of synonyms of a word can be used but </w:t>
+      </w:r>
+      <w:r>
+        <w:rPr>
+          <w:rFonts w:ascii="Times New Roman" w:hAnsi="Times New Roman" w:cs="Times New Roman" w:hint="eastAsia"/>
+          <w:sz w:val="24"/>
+          <w:szCs w:val="24"/>
+        </w:rPr>
+        <w:lastRenderedPageBreak/>
+        <w:t>somes are not due the different meanings of the sentences in which they are</w:t>
       </w:r>
       <w:r>
         <w:rPr>
@@ -10812,7 +10889,6 @@
           <w:sz w:val="24"/>
           <w:szCs w:val="24"/>
         </w:rPr>
-        <w:lastRenderedPageBreak/>
         <w:t>The amount of fuel consumed</w:t>
       </w:r>
       <w:r>
@@ -12057,7 +12133,16 @@
           <w:sz w:val="24"/>
           <w:szCs w:val="24"/>
         </w:rPr>
-        <w:t>ing for a slower pace of life and a close-knit community is leading some to reconsider and move to countryside.</w:t>
+        <w:t xml:space="preserve">ing for a slower pace of life and a close-knit </w:t>
+      </w:r>
+      <w:r>
+        <w:rPr>
+          <w:rFonts w:ascii="Times New Roman" w:hAnsi="Times New Roman" w:cs="Times New Roman"/>
+          <w:sz w:val="24"/>
+          <w:szCs w:val="24"/>
+        </w:rPr>
+        <w:lastRenderedPageBreak/>
+        <w:t>community is leading some to reconsider and move to countryside.</w:t>
       </w:r>
     </w:p>
     <w:p>
@@ -12158,16 +12243,7 @@
           <w:sz w:val="24"/>
           <w:szCs w:val="24"/>
         </w:rPr>
-        <w:t xml:space="preserve">y into public services and infrastructure, which is improve the quality of life, even as </w:t>
-      </w:r>
-      <w:r>
-        <w:rPr>
-          <w:rFonts w:ascii="Times New Roman" w:hAnsi="Times New Roman" w:cs="Times New Roman"/>
-          <w:sz w:val="24"/>
-          <w:szCs w:val="24"/>
-        </w:rPr>
-        <w:lastRenderedPageBreak/>
-        <w:t>they contend with issues like</w:t>
+        <w:t>y into public services and infrastructure, which is improve the quality of life, even as they contend with issues like</w:t>
       </w:r>
       <w:r>
         <w:rPr>
@@ -12533,6 +12609,7 @@
           <w:sz w:val="24"/>
           <w:szCs w:val="24"/>
         </w:rPr>
+        <w:lastRenderedPageBreak/>
         <w:t>Preparing for writing task 1 could also help you on writing task 2, so don’t think the former is not as important as the la</w:t>
       </w:r>
       <w:r>
@@ -17789,7 +17866,7 @@
   <a:extraClrSchemeLst/>
   <a:extLst>
     <a:ext uri="{05A4C25C-085E-4340-85A3-A5531E510DB2}">
-      <thm15:themeFamily xmlns:thm15="http://schemas.microsoft.com/office/thememl/2012/main" xmlns="" name="Office Theme" id="{62F939B6-93AF-4DB8-9C6B-D6C7DFDC589F}" vid="{4A3C46E8-61CC-4603-A589-7422A47A8E4A}"/>
+      <thm15:themeFamily xmlns="" xmlns:thm15="http://schemas.microsoft.com/office/thememl/2012/main" name="Office Theme" id="{62F939B6-93AF-4DB8-9C6B-D6C7DFDC589F}" vid="{4A3C46E8-61CC-4603-A589-7422A47A8E4A}"/>
     </a:ext>
   </a:extLst>
 </a:theme>

</xml_diff>

<commit_message>
add the journal of 3 June 2025
</commit_message>
<xml_diff>
--- a/IELTS Notes/Notes of IELTS.docx
+++ b/IELTS Notes/Notes of IELTS.docx
@@ -1,6 +1,6 @@
 
 <file path=word/document.xml><?xml version="1.0" encoding="utf-8"?>
-<w:document xmlns:ve="http://schemas.openxmlformats.org/markup-compatibility/2006" xmlns:o="urn:schemas-microsoft-com:office:office" xmlns:r="http://schemas.openxmlformats.org/officeDocument/2006/relationships" xmlns:m="http://schemas.openxmlformats.org/officeDocument/2006/math" xmlns:v="urn:schemas-microsoft-com:vml" xmlns:wp="http://schemas.openxmlformats.org/drawingml/2006/wordprocessingDrawing" xmlns:w10="urn:schemas-microsoft-com:office:word" xmlns:w="http://schemas.openxmlformats.org/wordprocessingml/2006/main" xmlns:wne="http://schemas.microsoft.com/office/word/2006/wordml">
+<w:document xmlns:wpc="http://schemas.microsoft.com/office/word/2010/wordprocessingCanvas" xmlns:mc="http://schemas.openxmlformats.org/markup-compatibility/2006" xmlns:o="urn:schemas-microsoft-com:office:office" xmlns:r="http://schemas.openxmlformats.org/officeDocument/2006/relationships" xmlns:m="http://schemas.openxmlformats.org/officeDocument/2006/math" xmlns:v="urn:schemas-microsoft-com:vml" xmlns:wp14="http://schemas.microsoft.com/office/word/2010/wordprocessingDrawing" xmlns:wp="http://schemas.openxmlformats.org/drawingml/2006/wordprocessingDrawing" xmlns:w10="urn:schemas-microsoft-com:office:word" xmlns:w="http://schemas.openxmlformats.org/wordprocessingml/2006/main" xmlns:w14="http://schemas.microsoft.com/office/word/2010/wordml" xmlns:wpg="http://schemas.microsoft.com/office/word/2010/wordprocessingGroup" xmlns:wpi="http://schemas.microsoft.com/office/word/2010/wordprocessingInk" xmlns:wne="http://schemas.microsoft.com/office/word/2006/wordml" xmlns:wps="http://schemas.microsoft.com/office/word/2010/wordprocessingShape" mc:Ignorable="w14 wp14">
   <w:body>
     <w:p>
       <w:pPr>
@@ -1386,7 +1386,7 @@
         <w:tblStyle w:val="a7"/>
         <w:tblW w:w="0" w:type="auto"/>
         <w:tblInd w:w="1080" w:type="dxa"/>
-        <w:tblLook w:val="04A0"/>
+        <w:tblLook w:val="04A0" w:firstRow="1" w:lastRow="0" w:firstColumn="1" w:lastColumn="0" w:noHBand="0" w:noVBand="1"/>
       </w:tblPr>
       <w:tblGrid>
         <w:gridCol w:w="2414"/>
@@ -4481,7 +4481,7 @@
         <w:tblStyle w:val="a7"/>
         <w:tblW w:w="8296" w:type="dxa"/>
         <w:tblInd w:w="1147" w:type="dxa"/>
-        <w:tblLook w:val="04A0"/>
+        <w:tblLook w:val="04A0" w:firstRow="1" w:lastRow="0" w:firstColumn="1" w:lastColumn="0" w:noHBand="0" w:noVBand="1"/>
       </w:tblPr>
       <w:tblGrid>
         <w:gridCol w:w="8296"/>
@@ -5870,6 +5870,7 @@
       <w:r>
         <w:rPr>
           <w:noProof/>
+          <w:lang w:val="en-GB"/>
         </w:rPr>
         <w:lastRenderedPageBreak/>
         <w:drawing>
@@ -5888,7 +5889,7 @@
                     <pic:cNvPicPr/>
                   </pic:nvPicPr>
                   <pic:blipFill>
-                    <a:blip r:embed="rId7" cstate="print"/>
+                    <a:blip r:embed="rId8" cstate="print"/>
                     <a:stretch>
                       <a:fillRect/>
                     </a:stretch>
@@ -6210,7 +6211,7 @@
         </w:rPr>
         <w:t xml:space="preserve">Suggestions from </w:t>
       </w:r>
-      <w:hyperlink r:id="rId8" w:history="1">
+      <w:hyperlink r:id="rId9" w:history="1">
         <w:r>
           <w:rPr>
             <w:rStyle w:val="a6"/>
@@ -8177,7 +8178,7 @@
         </w:numPr>
         <w:ind w:firstLineChars="0"/>
         <w:rPr>
-          <w:rFonts w:ascii="Times New Roman" w:hAnsi="Times New Roman" w:cs="Times New Roman" w:hint="eastAsia"/>
+          <w:rFonts w:ascii="Times New Roman" w:hAnsi="Times New Roman" w:cs="Times New Roman"/>
           <w:sz w:val="24"/>
           <w:szCs w:val="24"/>
           <w:lang w:val="en-GB"/>
@@ -8202,7 +8203,7 @@
         </w:numPr>
         <w:ind w:firstLineChars="0"/>
         <w:rPr>
-          <w:rFonts w:ascii="Times New Roman" w:hAnsi="Times New Roman" w:cs="Times New Roman" w:hint="eastAsia"/>
+          <w:rFonts w:ascii="Times New Roman" w:hAnsi="Times New Roman" w:cs="Times New Roman"/>
           <w:sz w:val="24"/>
           <w:szCs w:val="24"/>
           <w:lang w:val="en-GB"/>
@@ -8254,7 +8255,7 @@
         </w:numPr>
         <w:ind w:firstLineChars="0"/>
         <w:rPr>
-          <w:rFonts w:ascii="Times New Roman" w:hAnsi="Times New Roman" w:cs="Times New Roman" w:hint="eastAsia"/>
+          <w:rFonts w:ascii="Times New Roman" w:hAnsi="Times New Roman" w:cs="Times New Roman"/>
           <w:sz w:val="24"/>
           <w:szCs w:val="24"/>
           <w:lang w:val="en-GB"/>
@@ -8314,6 +8315,7 @@
           <w:noProof/>
           <w:sz w:val="24"/>
           <w:szCs w:val="24"/>
+          <w:lang w:val="en-GB"/>
         </w:rPr>
         <w:drawing>
           <wp:inline distT="0" distB="0" distL="0" distR="0">
@@ -8333,7 +8335,7 @@
                     </pic:cNvPicPr>
                   </pic:nvPicPr>
                   <pic:blipFill>
-                    <a:blip r:embed="rId9" cstate="print"/>
+                    <a:blip r:embed="rId10" cstate="print"/>
                     <a:srcRect/>
                     <a:stretch>
                       <a:fillRect/>
@@ -8414,7 +8416,7 @@
           <w:lang w:val="en-GB"/>
         </w:rPr>
       </w:pPr>
-      <w:hyperlink r:id="rId10" w:history="1">
+      <w:hyperlink r:id="rId11" w:history="1">
         <w:r>
           <w:rPr>
             <w:rStyle w:val="a6"/>
@@ -8470,7 +8472,7 @@
           <w:lang w:val="en-GB"/>
         </w:rPr>
       </w:pPr>
-      <w:hyperlink r:id="rId11" w:history="1">
+      <w:hyperlink r:id="rId12" w:history="1">
         <w:r>
           <w:rPr>
             <w:rStyle w:val="a6"/>
@@ -8493,7 +8495,7 @@
           <w:lang w:val="en-GB"/>
         </w:rPr>
       </w:pPr>
-      <w:hyperlink r:id="rId12" w:anchor=":~:text=Output%20per%20worker%20and%20output,%25%20and%201.2%25%2C%20respectively." w:history="1">
+      <w:hyperlink r:id="rId13" w:anchor=":~:text=Output%20per%20worker%20and%20output,%25%20and%201.2%25%2C%20respectively." w:history="1">
         <w:r>
           <w:rPr>
             <w:rStyle w:val="a6"/>
@@ -8510,7 +8512,7 @@
       <w:pPr>
         <w:ind w:left="720"/>
       </w:pPr>
-      <w:hyperlink r:id="rId13" w:history="1">
+      <w:hyperlink r:id="rId14" w:history="1">
         <w:r>
           <w:rPr>
             <w:rStyle w:val="a6"/>
@@ -8563,7 +8565,7 @@
           <w:lang w:val="en-GB"/>
         </w:rPr>
       </w:pPr>
-      <w:hyperlink r:id="rId14" w:history="1">
+      <w:hyperlink r:id="rId15" w:history="1">
         <w:r>
           <w:rPr>
             <w:rStyle w:val="a6"/>
@@ -8844,6 +8846,198 @@
         </w:numPr>
         <w:ind w:firstLineChars="0"/>
         <w:rPr>
+          <w:rFonts w:ascii="Times New Roman" w:hAnsi="Times New Roman" w:cs="Times New Roman" w:hint="eastAsia"/>
+          <w:sz w:val="24"/>
+          <w:szCs w:val="24"/>
+          <w:lang w:val="en-GB"/>
+        </w:rPr>
+      </w:pPr>
+      <w:r>
+        <w:rPr>
+          <w:rFonts w:ascii="Times New Roman" w:hAnsi="Times New Roman" w:cs="Times New Roman" w:hint="eastAsia"/>
+          <w:sz w:val="24"/>
+          <w:szCs w:val="24"/>
+          <w:lang w:val="en-GB"/>
+        </w:rPr>
+        <w:t>IELTS Essay Structure</w:t>
+      </w:r>
+      <w:r>
+        <w:rPr>
+          <w:rFonts w:ascii="Times New Roman" w:hAnsi="Times New Roman" w:cs="Times New Roman" w:hint="eastAsia"/>
+          <w:sz w:val="24"/>
+          <w:szCs w:val="24"/>
+          <w:lang w:val="en-GB"/>
+        </w:rPr>
+        <w:t>.</w:t>
+      </w:r>
+    </w:p>
+    <w:p>
+      <w:pPr>
+        <w:pStyle w:val="a3"/>
+        <w:ind w:left="720" w:firstLineChars="0" w:firstLine="0"/>
+        <w:rPr>
+          <w:rFonts w:ascii="Times New Roman" w:hAnsi="Times New Roman" w:cs="Times New Roman" w:hint="eastAsia"/>
+          <w:sz w:val="24"/>
+          <w:szCs w:val="24"/>
+          <w:lang w:val="en-GB"/>
+        </w:rPr>
+      </w:pPr>
+      <w:r>
+        <w:rPr>
+          <w:rFonts w:ascii="Times New Roman" w:hAnsi="Times New Roman" w:cs="Times New Roman" w:hint="eastAsia"/>
+          <w:sz w:val="24"/>
+          <w:szCs w:val="24"/>
+          <w:lang w:val="en-GB"/>
+        </w:rPr>
+        <w:t>All IELTS essays will have the structure as below.</w:t>
+      </w:r>
+    </w:p>
+    <w:p>
+      <w:pPr>
+        <w:pStyle w:val="a3"/>
+        <w:ind w:left="720" w:firstLineChars="0" w:firstLine="0"/>
+        <w:rPr>
+          <w:rFonts w:ascii="Times New Roman" w:hAnsi="Times New Roman" w:cs="Times New Roman" w:hint="eastAsia"/>
+          <w:b/>
+          <w:sz w:val="24"/>
+          <w:szCs w:val="24"/>
+          <w:lang w:val="en-GB"/>
+        </w:rPr>
+      </w:pPr>
+      <w:bookmarkStart w:id="0" w:name="_GoBack"/>
+      <w:r>
+        <w:rPr>
+          <w:rFonts w:ascii="Times New Roman" w:hAnsi="Times New Roman" w:cs="Times New Roman" w:hint="eastAsia"/>
+          <w:b/>
+          <w:sz w:val="24"/>
+          <w:szCs w:val="24"/>
+          <w:lang w:val="en-GB"/>
+        </w:rPr>
+        <w:t>An introduction.</w:t>
+      </w:r>
+    </w:p>
+    <w:p>
+      <w:pPr>
+        <w:pStyle w:val="a3"/>
+        <w:ind w:left="720" w:firstLineChars="0" w:firstLine="0"/>
+        <w:rPr>
+          <w:rFonts w:ascii="Times New Roman" w:hAnsi="Times New Roman" w:cs="Times New Roman" w:hint="eastAsia"/>
+          <w:b/>
+          <w:sz w:val="24"/>
+          <w:szCs w:val="24"/>
+          <w:lang w:val="en-GB"/>
+        </w:rPr>
+      </w:pPr>
+      <w:r>
+        <w:rPr>
+          <w:rFonts w:ascii="Times New Roman" w:hAnsi="Times New Roman" w:cs="Times New Roman" w:hint="eastAsia"/>
+          <w:b/>
+          <w:sz w:val="24"/>
+          <w:szCs w:val="24"/>
+          <w:lang w:val="en-GB"/>
+        </w:rPr>
+        <w:t>Body P</w:t>
+      </w:r>
+      <w:r>
+        <w:rPr>
+          <w:rFonts w:ascii="Times New Roman" w:hAnsi="Times New Roman" w:cs="Times New Roman" w:hint="eastAsia"/>
+          <w:b/>
+          <w:sz w:val="24"/>
+          <w:szCs w:val="24"/>
+          <w:lang w:val="en-GB"/>
+        </w:rPr>
+        <w:t>aragraph 1</w:t>
+      </w:r>
+    </w:p>
+    <w:p>
+      <w:pPr>
+        <w:pStyle w:val="a3"/>
+        <w:ind w:left="720" w:firstLineChars="0" w:firstLine="0"/>
+        <w:rPr>
+          <w:rFonts w:ascii="Times New Roman" w:hAnsi="Times New Roman" w:cs="Times New Roman" w:hint="eastAsia"/>
+          <w:b/>
+          <w:sz w:val="24"/>
+          <w:szCs w:val="24"/>
+          <w:lang w:val="en-GB"/>
+        </w:rPr>
+      </w:pPr>
+      <w:r>
+        <w:rPr>
+          <w:rFonts w:ascii="Times New Roman" w:hAnsi="Times New Roman" w:cs="Times New Roman" w:hint="eastAsia"/>
+          <w:b/>
+          <w:sz w:val="24"/>
+          <w:szCs w:val="24"/>
+          <w:lang w:val="en-GB"/>
+        </w:rPr>
+        <w:t>Body P</w:t>
+      </w:r>
+      <w:r>
+        <w:rPr>
+          <w:rFonts w:ascii="Times New Roman" w:hAnsi="Times New Roman" w:cs="Times New Roman" w:hint="eastAsia"/>
+          <w:b/>
+          <w:sz w:val="24"/>
+          <w:szCs w:val="24"/>
+          <w:lang w:val="en-GB"/>
+        </w:rPr>
+        <w:t>aragraph 2</w:t>
+      </w:r>
+    </w:p>
+    <w:p>
+      <w:pPr>
+        <w:pStyle w:val="a3"/>
+        <w:ind w:left="720" w:firstLineChars="0" w:firstLine="0"/>
+        <w:rPr>
+          <w:rFonts w:ascii="Times New Roman" w:hAnsi="Times New Roman" w:cs="Times New Roman" w:hint="eastAsia"/>
+          <w:b/>
+          <w:sz w:val="24"/>
+          <w:szCs w:val="24"/>
+          <w:lang w:val="en-GB"/>
+        </w:rPr>
+      </w:pPr>
+      <w:r>
+        <w:rPr>
+          <w:rFonts w:ascii="Times New Roman" w:hAnsi="Times New Roman" w:cs="Times New Roman" w:hint="eastAsia"/>
+          <w:b/>
+          <w:sz w:val="24"/>
+          <w:szCs w:val="24"/>
+          <w:lang w:val="en-GB"/>
+        </w:rPr>
+        <w:t>Body Paragraph 3 (Optional)</w:t>
+      </w:r>
+    </w:p>
+    <w:p>
+      <w:pPr>
+        <w:pStyle w:val="a3"/>
+        <w:ind w:left="720" w:firstLineChars="0" w:firstLine="0"/>
+        <w:rPr>
+          <w:rFonts w:ascii="Times New Roman" w:hAnsi="Times New Roman" w:cs="Times New Roman" w:hint="eastAsia"/>
+          <w:b/>
+          <w:sz w:val="24"/>
+          <w:szCs w:val="24"/>
+          <w:lang w:val="en-GB"/>
+        </w:rPr>
+      </w:pPr>
+      <w:r>
+        <w:rPr>
+          <w:rFonts w:ascii="Times New Roman" w:hAnsi="Times New Roman" w:cs="Times New Roman" w:hint="eastAsia"/>
+          <w:b/>
+          <w:sz w:val="24"/>
+          <w:szCs w:val="24"/>
+          <w:lang w:val="en-GB"/>
+        </w:rPr>
+        <w:t>Conclusion</w:t>
+      </w:r>
+    </w:p>
+    <w:bookmarkEnd w:id="0"/>
+    <w:p>
+      <w:pPr>
+        <w:pStyle w:val="a3"/>
+        <w:numPr>
+          <w:ilvl w:val="0"/>
+          <w:numId w:val="21"/>
+        </w:numPr>
+        <w:ind w:firstLineChars="0"/>
+        <w:rPr>
           <w:rFonts w:ascii="Times New Roman" w:hAnsi="Times New Roman" w:cs="Times New Roman"/>
           <w:sz w:val="24"/>
           <w:szCs w:val="24"/>
@@ -9254,7 +9448,7 @@
         <w:pStyle w:val="a3"/>
         <w:ind w:left="717" w:firstLineChars="0" w:firstLine="0"/>
         <w:rPr>
-          <w:rFonts w:ascii="Times New Roman" w:hAnsi="Times New Roman" w:cs="Times New Roman"/>
+          <w:rFonts w:ascii="Times New Roman" w:hAnsi="Times New Roman" w:cs="Times New Roman" w:hint="eastAsia"/>
           <w:sz w:val="24"/>
           <w:szCs w:val="24"/>
         </w:rPr>
@@ -9266,6 +9460,29 @@
           <w:szCs w:val="24"/>
         </w:rPr>
         <w:t xml:space="preserve">The exaiminer is looking for task response. To response the task you should have focused ideas in each paragraph. Then you should have supported ideas and should develop and extend these ideas with more details. </w:t>
+      </w:r>
+    </w:p>
+    <w:p>
+      <w:pPr>
+        <w:pStyle w:val="a3"/>
+        <w:numPr>
+          <w:ilvl w:val="0"/>
+          <w:numId w:val="21"/>
+        </w:numPr>
+        <w:ind w:firstLineChars="0"/>
+        <w:rPr>
+          <w:rFonts w:ascii="Times New Roman" w:hAnsi="Times New Roman" w:cs="Times New Roman"/>
+          <w:sz w:val="24"/>
+          <w:szCs w:val="24"/>
+        </w:rPr>
+      </w:pPr>
+      <w:r>
+        <w:rPr>
+          <w:rFonts w:ascii="Times New Roman" w:hAnsi="Times New Roman" w:cs="Times New Roman" w:hint="eastAsia"/>
+          <w:sz w:val="24"/>
+          <w:szCs w:val="24"/>
+        </w:rPr>
+        <w:t xml:space="preserve">Normally, the essay in Writing Task 2 is between 270 and 290 words. You will NOT get a higher score for a longer essay. In fact, a longer essay can attract critism and can be granted a lower score. </w:t>
       </w:r>
     </w:p>
     <w:p>
@@ -9344,7 +9561,16 @@
           <w:sz w:val="24"/>
           <w:szCs w:val="24"/>
         </w:rPr>
-        <w:t>keep on reading, writing, listening and speaking English.</w:t>
+        <w:t xml:space="preserve">keep </w:t>
+      </w:r>
+      <w:r>
+        <w:rPr>
+          <w:rFonts w:ascii="Times New Roman" w:hAnsi="Times New Roman" w:cs="Times New Roman"/>
+          <w:sz w:val="24"/>
+          <w:szCs w:val="24"/>
+        </w:rPr>
+        <w:lastRenderedPageBreak/>
+        <w:t>on reading, writing, listening and speaking English.</w:t>
       </w:r>
       <w:r>
         <w:rPr>
@@ -9537,16 +9763,7 @@
           <w:sz w:val="24"/>
           <w:szCs w:val="24"/>
         </w:rPr>
-        <w:t xml:space="preserve">4. Take at least one full test at home before sitting a real IELTS test. You had </w:t>
-      </w:r>
-      <w:r>
-        <w:rPr>
-          <w:rFonts w:ascii="Times New Roman" w:hAnsi="Times New Roman" w:cs="Times New Roman" w:hint="eastAsia"/>
-          <w:sz w:val="24"/>
-          <w:szCs w:val="24"/>
-        </w:rPr>
-        <w:lastRenderedPageBreak/>
-        <w:t xml:space="preserve">better set a alarm and finish all the three tests except for speaking within 2 hours and 40 minutes. </w:t>
+        <w:t xml:space="preserve">4. Take at least one full test at home before sitting a real IELTS test. You had better set a alarm and finish all the three tests except for speaking within 2 hours and 40 minutes. </w:t>
       </w:r>
     </w:p>
     <w:p>
@@ -10718,6 +10935,7 @@
           <w:sz w:val="24"/>
           <w:szCs w:val="24"/>
         </w:rPr>
+        <w:lastRenderedPageBreak/>
         <w:t>The growth in youth crime</w:t>
       </w:r>
       <w:r>
@@ -10971,16 +11189,7 @@
           <w:sz w:val="24"/>
           <w:szCs w:val="24"/>
         </w:rPr>
-        <w:t xml:space="preserve"> appreciate the accessibility of </w:t>
-      </w:r>
-      <w:r>
-        <w:rPr>
-          <w:rFonts w:ascii="Times New Roman" w:hAnsi="Times New Roman" w:cs="Times New Roman"/>
-          <w:sz w:val="24"/>
-          <w:szCs w:val="24"/>
-        </w:rPr>
-        <w:lastRenderedPageBreak/>
-        <w:t>amenities, the cultural diversity and the range of employment opportunities available.</w:t>
+        <w:t xml:space="preserve"> appreciate the accessibility of amenities, the cultural diversity and the range of employment opportunities available.</w:t>
       </w:r>
     </w:p>
     <w:p>
@@ -11440,7 +11649,9 @@
         <w:rPr>
           <w:rFonts w:ascii="Times New Roman" w:hAnsi="Times New Roman" w:cs="Times New Roman"/>
           <w:noProof/>
-        </w:rPr>
+          <w:lang w:val="en-GB"/>
+        </w:rPr>
+        <w:lastRenderedPageBreak/>
         <w:drawing>
           <wp:inline distT="0" distB="0" distL="0" distR="0">
             <wp:extent cx="5274310" cy="2428875"/>
@@ -11457,7 +11668,7 @@
                     <pic:cNvPicPr/>
                   </pic:nvPicPr>
                   <pic:blipFill>
-                    <a:blip r:embed="rId15" cstate="print"/>
+                    <a:blip r:embed="rId16" cstate="print"/>
                     <a:stretch>
                       <a:fillRect/>
                     </a:stretch>
@@ -11491,8 +11702,8 @@
         <w:rPr>
           <w:rFonts w:ascii="Times New Roman" w:hAnsi="Times New Roman" w:cs="Times New Roman"/>
           <w:noProof/>
-        </w:rPr>
-        <w:lastRenderedPageBreak/>
+          <w:lang w:val="en-GB"/>
+        </w:rPr>
         <w:drawing>
           <wp:inline distT="0" distB="0" distL="0" distR="0">
             <wp:extent cx="5274310" cy="1809115"/>
@@ -11509,7 +11720,7 @@
                     <pic:cNvPicPr/>
                   </pic:nvPicPr>
                   <pic:blipFill>
-                    <a:blip r:embed="rId16" cstate="print"/>
+                    <a:blip r:embed="rId17" cstate="print"/>
                     <a:stretch>
                       <a:fillRect/>
                     </a:stretch>
@@ -11543,6 +11754,7 @@
         <w:rPr>
           <w:rFonts w:ascii="Times New Roman" w:hAnsi="Times New Roman" w:cs="Times New Roman"/>
           <w:noProof/>
+          <w:lang w:val="en-GB"/>
         </w:rPr>
         <w:drawing>
           <wp:inline distT="0" distB="0" distL="0" distR="0">
@@ -11560,7 +11772,7 @@
                     <pic:cNvPicPr/>
                   </pic:nvPicPr>
                   <pic:blipFill>
-                    <a:blip r:embed="rId17" cstate="print"/>
+                    <a:blip r:embed="rId18" cstate="print"/>
                     <a:stretch>
                       <a:fillRect/>
                     </a:stretch>
@@ -11662,7 +11874,7 @@
 </file>
 
 <file path=word/endnotes.xml><?xml version="1.0" encoding="utf-8"?>
-<w:endnotes xmlns:ve="http://schemas.openxmlformats.org/markup-compatibility/2006" xmlns:o="urn:schemas-microsoft-com:office:office" xmlns:r="http://schemas.openxmlformats.org/officeDocument/2006/relationships" xmlns:m="http://schemas.openxmlformats.org/officeDocument/2006/math" xmlns:v="urn:schemas-microsoft-com:vml" xmlns:wp="http://schemas.openxmlformats.org/drawingml/2006/wordprocessingDrawing" xmlns:w10="urn:schemas-microsoft-com:office:word" xmlns:w="http://schemas.openxmlformats.org/wordprocessingml/2006/main" xmlns:wne="http://schemas.microsoft.com/office/word/2006/wordml">
+<w:endnotes xmlns:wpc="http://schemas.microsoft.com/office/word/2010/wordprocessingCanvas" xmlns:mc="http://schemas.openxmlformats.org/markup-compatibility/2006" xmlns:o="urn:schemas-microsoft-com:office:office" xmlns:r="http://schemas.openxmlformats.org/officeDocument/2006/relationships" xmlns:m="http://schemas.openxmlformats.org/officeDocument/2006/math" xmlns:v="urn:schemas-microsoft-com:vml" xmlns:wp14="http://schemas.microsoft.com/office/word/2010/wordprocessingDrawing" xmlns:wp="http://schemas.openxmlformats.org/drawingml/2006/wordprocessingDrawing" xmlns:w10="urn:schemas-microsoft-com:office:word" xmlns:w="http://schemas.openxmlformats.org/wordprocessingml/2006/main" xmlns:w14="http://schemas.microsoft.com/office/word/2010/wordml" xmlns:wpg="http://schemas.microsoft.com/office/word/2010/wordprocessingGroup" xmlns:wpi="http://schemas.microsoft.com/office/word/2010/wordprocessingInk" xmlns:wne="http://schemas.microsoft.com/office/word/2006/wordml" xmlns:wps="http://schemas.microsoft.com/office/word/2010/wordprocessingShape" mc:Ignorable="w14 wp14">
   <w:endnote w:type="separator" w:id="-1">
     <w:p>
       <w:r>
@@ -11681,7 +11893,7 @@
 </file>
 
 <file path=word/footnotes.xml><?xml version="1.0" encoding="utf-8"?>
-<w:footnotes xmlns:ve="http://schemas.openxmlformats.org/markup-compatibility/2006" xmlns:o="urn:schemas-microsoft-com:office:office" xmlns:r="http://schemas.openxmlformats.org/officeDocument/2006/relationships" xmlns:m="http://schemas.openxmlformats.org/officeDocument/2006/math" xmlns:v="urn:schemas-microsoft-com:vml" xmlns:wp="http://schemas.openxmlformats.org/drawingml/2006/wordprocessingDrawing" xmlns:w10="urn:schemas-microsoft-com:office:word" xmlns:w="http://schemas.openxmlformats.org/wordprocessingml/2006/main" xmlns:wne="http://schemas.microsoft.com/office/word/2006/wordml">
+<w:footnotes xmlns:wpc="http://schemas.microsoft.com/office/word/2010/wordprocessingCanvas" xmlns:mc="http://schemas.openxmlformats.org/markup-compatibility/2006" xmlns:o="urn:schemas-microsoft-com:office:office" xmlns:r="http://schemas.openxmlformats.org/officeDocument/2006/relationships" xmlns:m="http://schemas.openxmlformats.org/officeDocument/2006/math" xmlns:v="urn:schemas-microsoft-com:vml" xmlns:wp14="http://schemas.microsoft.com/office/word/2010/wordprocessingDrawing" xmlns:wp="http://schemas.openxmlformats.org/drawingml/2006/wordprocessingDrawing" xmlns:w10="urn:schemas-microsoft-com:office:word" xmlns:w="http://schemas.openxmlformats.org/wordprocessingml/2006/main" xmlns:w14="http://schemas.microsoft.com/office/word/2010/wordml" xmlns:wpg="http://schemas.microsoft.com/office/word/2010/wordprocessingGroup" xmlns:wpi="http://schemas.microsoft.com/office/word/2010/wordprocessingInk" xmlns:wne="http://schemas.microsoft.com/office/word/2006/wordml" xmlns:wps="http://schemas.microsoft.com/office/word/2010/wordprocessingShape" mc:Ignorable="w14 wp14">
   <w:footnote w:type="separator" w:id="-1">
     <w:p>
       <w:r>
@@ -11700,7 +11912,7 @@
 </file>
 
 <file path=word/numbering.xml><?xml version="1.0" encoding="utf-8"?>
-<w:numbering xmlns:ve="http://schemas.openxmlformats.org/markup-compatibility/2006" xmlns:o="urn:schemas-microsoft-com:office:office" xmlns:r="http://schemas.openxmlformats.org/officeDocument/2006/relationships" xmlns:m="http://schemas.openxmlformats.org/officeDocument/2006/math" xmlns:v="urn:schemas-microsoft-com:vml" xmlns:wp="http://schemas.openxmlformats.org/drawingml/2006/wordprocessingDrawing" xmlns:w10="urn:schemas-microsoft-com:office:word" xmlns:w="http://schemas.openxmlformats.org/wordprocessingml/2006/main" xmlns:wne="http://schemas.microsoft.com/office/word/2006/wordml">
+<w:numbering xmlns:wpc="http://schemas.microsoft.com/office/word/2010/wordprocessingCanvas" xmlns:mc="http://schemas.openxmlformats.org/markup-compatibility/2006" xmlns:o="urn:schemas-microsoft-com:office:office" xmlns:r="http://schemas.openxmlformats.org/officeDocument/2006/relationships" xmlns:m="http://schemas.openxmlformats.org/officeDocument/2006/math" xmlns:v="urn:schemas-microsoft-com:vml" xmlns:wp14="http://schemas.microsoft.com/office/word/2010/wordprocessingDrawing" xmlns:wp="http://schemas.openxmlformats.org/drawingml/2006/wordprocessingDrawing" xmlns:w10="urn:schemas-microsoft-com:office:word" xmlns:w="http://schemas.openxmlformats.org/wordprocessingml/2006/main" xmlns:w14="http://schemas.microsoft.com/office/word/2010/wordml" xmlns:wpg="http://schemas.microsoft.com/office/word/2010/wordprocessingGroup" xmlns:wpi="http://schemas.microsoft.com/office/word/2010/wordprocessingInk" xmlns:wne="http://schemas.microsoft.com/office/word/2006/wordml" xmlns:wps="http://schemas.microsoft.com/office/word/2010/wordprocessingShape" mc:Ignorable="w14 wp14">
   <w:abstractNum w:abstractNumId="0">
     <w:nsid w:val="00544F40"/>
     <w:multiLevelType w:val="multilevel"/>
@@ -15607,7 +15819,7 @@
 </file>
 
 <file path=word/styles.xml><?xml version="1.0" encoding="utf-8"?>
-<w:styles xmlns:r="http://schemas.openxmlformats.org/officeDocument/2006/relationships" xmlns:w="http://schemas.openxmlformats.org/wordprocessingml/2006/main">
+<w:styles xmlns:mc="http://schemas.openxmlformats.org/markup-compatibility/2006" xmlns:r="http://schemas.openxmlformats.org/officeDocument/2006/relationships" xmlns:w="http://schemas.openxmlformats.org/wordprocessingml/2006/main" xmlns:w14="http://schemas.microsoft.com/office/word/2010/wordml" mc:Ignorable="w14">
   <w:docDefaults>
     <w:rPrDefault>
       <w:rPr>
@@ -15780,7 +15992,6 @@
     <w:uiPriority w:val="99"/>
     <w:semiHidden/>
     <w:unhideWhenUsed/>
-    <w:qFormat/>
     <w:tblPr>
       <w:tblInd w:w="0" w:type="dxa"/>
       <w:tblCellMar>
@@ -15991,6 +16202,196 @@
       <w:sz w:val="18"/>
       <w:szCs w:val="18"/>
     </w:rPr>
+  </w:style>
+</w:styles>
+</file>
+
+<file path=word/stylesWithEffects.xml><?xml version="1.0" encoding="utf-8"?>
+<w:styles xmlns:wpc="http://schemas.microsoft.com/office/word/2010/wordprocessingCanvas" xmlns:mc="http://schemas.openxmlformats.org/markup-compatibility/2006" xmlns:o="urn:schemas-microsoft-com:office:office" xmlns:r="http://schemas.openxmlformats.org/officeDocument/2006/relationships" xmlns:m="http://schemas.openxmlformats.org/officeDocument/2006/math" xmlns:v="urn:schemas-microsoft-com:vml" xmlns:wp14="http://schemas.microsoft.com/office/word/2010/wordprocessingDrawing" xmlns:wp="http://schemas.openxmlformats.org/drawingml/2006/wordprocessingDrawing" xmlns:w10="urn:schemas-microsoft-com:office:word" xmlns:w="http://schemas.openxmlformats.org/wordprocessingml/2006/main" xmlns:w14="http://schemas.microsoft.com/office/word/2010/wordml" xmlns:wpg="http://schemas.microsoft.com/office/word/2010/wordprocessingGroup" xmlns:wpi="http://schemas.microsoft.com/office/word/2010/wordprocessingInk" xmlns:wne="http://schemas.microsoft.com/office/word/2006/wordml" xmlns:wps="http://schemas.microsoft.com/office/word/2010/wordprocessingShape" mc:Ignorable="w14 wp14">
+  <w:docDefaults>
+    <w:rPrDefault>
+      <w:rPr>
+        <w:rFonts w:asciiTheme="minorHAnsi" w:eastAsiaTheme="minorEastAsia" w:hAnsiTheme="minorHAnsi" w:cstheme="minorBidi"/>
+        <w:sz w:val="22"/>
+        <w:szCs w:val="22"/>
+        <w:lang w:val="en-GB" w:eastAsia="zh-CN" w:bidi="ar-SA"/>
+      </w:rPr>
+    </w:rPrDefault>
+    <w:pPrDefault>
+      <w:pPr>
+        <w:spacing w:after="200" w:line="276" w:lineRule="auto"/>
+      </w:pPr>
+    </w:pPrDefault>
+  </w:docDefaults>
+  <w:latentStyles w:defLockedState="0" w:defUIPriority="99" w:defSemiHidden="1" w:defUnhideWhenUsed="1" w:defQFormat="0" w:count="267">
+    <w:lsdException w:name="Normal" w:semiHidden="0" w:uiPriority="0" w:unhideWhenUsed="0" w:qFormat="1"/>
+    <w:lsdException w:name="heading 1" w:semiHidden="0" w:uiPriority="9" w:unhideWhenUsed="0" w:qFormat="1"/>
+    <w:lsdException w:name="heading 2" w:uiPriority="9" w:qFormat="1"/>
+    <w:lsdException w:name="heading 3" w:uiPriority="9" w:qFormat="1"/>
+    <w:lsdException w:name="heading 4" w:uiPriority="9" w:qFormat="1"/>
+    <w:lsdException w:name="heading 5" w:uiPriority="9" w:qFormat="1"/>
+    <w:lsdException w:name="heading 6" w:uiPriority="9" w:qFormat="1"/>
+    <w:lsdException w:name="heading 7" w:uiPriority="9" w:qFormat="1"/>
+    <w:lsdException w:name="heading 8" w:uiPriority="9" w:qFormat="1"/>
+    <w:lsdException w:name="heading 9" w:uiPriority="9" w:qFormat="1"/>
+    <w:lsdException w:name="toc 1" w:uiPriority="39"/>
+    <w:lsdException w:name="toc 2" w:uiPriority="39"/>
+    <w:lsdException w:name="toc 3" w:uiPriority="39"/>
+    <w:lsdException w:name="toc 4" w:uiPriority="39"/>
+    <w:lsdException w:name="toc 5" w:uiPriority="39"/>
+    <w:lsdException w:name="toc 6" w:uiPriority="39"/>
+    <w:lsdException w:name="toc 7" w:uiPriority="39"/>
+    <w:lsdException w:name="toc 8" w:uiPriority="39"/>
+    <w:lsdException w:name="toc 9" w:uiPriority="39"/>
+    <w:lsdException w:name="caption" w:uiPriority="35" w:qFormat="1"/>
+    <w:lsdException w:name="Title" w:semiHidden="0" w:uiPriority="10" w:unhideWhenUsed="0" w:qFormat="1"/>
+    <w:lsdException w:name="Default Paragraph Font" w:uiPriority="1"/>
+    <w:lsdException w:name="Subtitle" w:semiHidden="0" w:uiPriority="11" w:unhideWhenUsed="0" w:qFormat="1"/>
+    <w:lsdException w:name="Strong" w:semiHidden="0" w:uiPriority="22" w:unhideWhenUsed="0" w:qFormat="1"/>
+    <w:lsdException w:name="Emphasis" w:semiHidden="0" w:uiPriority="20" w:unhideWhenUsed="0" w:qFormat="1"/>
+    <w:lsdException w:name="Table Grid" w:semiHidden="0" w:uiPriority="59" w:unhideWhenUsed="0"/>
+    <w:lsdException w:name="Placeholder Text" w:unhideWhenUsed="0"/>
+    <w:lsdException w:name="No Spacing" w:semiHidden="0" w:uiPriority="1" w:unhideWhenUsed="0" w:qFormat="1"/>
+    <w:lsdException w:name="Light Shading" w:semiHidden="0" w:uiPriority="60" w:unhideWhenUsed="0"/>
+    <w:lsdException w:name="Light List" w:semiHidden="0" w:uiPriority="61" w:unhideWhenUsed="0"/>
+    <w:lsdException w:name="Light Grid" w:semiHidden="0" w:uiPriority="62" w:unhideWhenUsed="0"/>
+    <w:lsdException w:name="Medium Shading 1" w:semiHidden="0" w:uiPriority="63" w:unhideWhenUsed="0"/>
+    <w:lsdException w:name="Medium Shading 2" w:semiHidden="0" w:uiPriority="64" w:unhideWhenUsed="0"/>
+    <w:lsdException w:name="Medium List 1" w:semiHidden="0" w:uiPriority="65" w:unhideWhenUsed="0"/>
+    <w:lsdException w:name="Medium List 2" w:semiHidden="0" w:uiPriority="66" w:unhideWhenUsed="0"/>
+    <w:lsdException w:name="Medium Grid 1" w:semiHidden="0" w:uiPriority="67" w:unhideWhenUsed="0"/>
+    <w:lsdException w:name="Medium Grid 2" w:semiHidden="0" w:uiPriority="68" w:unhideWhenUsed="0"/>
+    <w:lsdException w:name="Medium Grid 3" w:semiHidden="0" w:uiPriority="69" w:unhideWhenUsed="0"/>
+    <w:lsdException w:name="Dark List" w:semiHidden="0" w:uiPriority="70" w:unhideWhenUsed="0"/>
+    <w:lsdException w:name="Colorful Shading" w:semiHidden="0" w:uiPriority="71" w:unhideWhenUsed="0"/>
+    <w:lsdException w:name="Colorful List" w:semiHidden="0" w:uiPriority="72" w:unhideWhenUsed="0"/>
+    <w:lsdException w:name="Colorful Grid" w:semiHidden="0" w:uiPriority="73" w:unhideWhenUsed="0"/>
+    <w:lsdException w:name="Light Shading Accent 1" w:semiHidden="0" w:uiPriority="60" w:unhideWhenUsed="0"/>
+    <w:lsdException w:name="Light List Accent 1" w:semiHidden="0" w:uiPriority="61" w:unhideWhenUsed="0"/>
+    <w:lsdException w:name="Light Grid Accent 1" w:semiHidden="0" w:uiPriority="62" w:unhideWhenUsed="0"/>
+    <w:lsdException w:name="Medium Shading 1 Accent 1" w:semiHidden="0" w:uiPriority="63" w:unhideWhenUsed="0"/>
+    <w:lsdException w:name="Medium Shading 2 Accent 1" w:semiHidden="0" w:uiPriority="64" w:unhideWhenUsed="0"/>
+    <w:lsdException w:name="Medium List 1 Accent 1" w:semiHidden="0" w:uiPriority="65" w:unhideWhenUsed="0"/>
+    <w:lsdException w:name="Revision" w:unhideWhenUsed="0"/>
+    <w:lsdException w:name="List Paragraph" w:semiHidden="0" w:uiPriority="34" w:unhideWhenUsed="0" w:qFormat="1"/>
+    <w:lsdException w:name="Quote" w:semiHidden="0" w:uiPriority="29" w:unhideWhenUsed="0" w:qFormat="1"/>
+    <w:lsdException w:name="Intense Quote" w:semiHidden="0" w:uiPriority="30" w:unhideWhenUsed="0" w:qFormat="1"/>
+    <w:lsdException w:name="Medium List 2 Accent 1" w:semiHidden="0" w:uiPriority="66" w:unhideWhenUsed="0"/>
+    <w:lsdException w:name="Medium Grid 1 Accent 1" w:semiHidden="0" w:uiPriority="67" w:unhideWhenUsed="0"/>
+    <w:lsdException w:name="Medium Grid 2 Accent 1" w:semiHidden="0" w:uiPriority="68" w:unhideWhenUsed="0"/>
+    <w:lsdException w:name="Medium Grid 3 Accent 1" w:semiHidden="0" w:uiPriority="69" w:unhideWhenUsed="0"/>
+    <w:lsdException w:name="Dark List Accent 1" w:semiHidden="0" w:uiPriority="70" w:unhideWhenUsed="0"/>
+    <w:lsdException w:name="Colorful Shading Accent 1" w:semiHidden="0" w:uiPriority="71" w:unhideWhenUsed="0"/>
+    <w:lsdException w:name="Colorful List Accent 1" w:semiHidden="0" w:uiPriority="72" w:unhideWhenUsed="0"/>
+    <w:lsdException w:name="Colorful Grid Accent 1" w:semiHidden="0" w:uiPriority="73" w:unhideWhenUsed="0"/>
+    <w:lsdException w:name="Light Shading Accent 2" w:semiHidden="0" w:uiPriority="60" w:unhideWhenUsed="0"/>
+    <w:lsdException w:name="Light List Accent 2" w:semiHidden="0" w:uiPriority="61" w:unhideWhenUsed="0"/>
+    <w:lsdException w:name="Light Grid Accent 2" w:semiHidden="0" w:uiPriority="62" w:unhideWhenUsed="0"/>
+    <w:lsdException w:name="Medium Shading 1 Accent 2" w:semiHidden="0" w:uiPriority="63" w:unhideWhenUsed="0"/>
+    <w:lsdException w:name="Medium Shading 2 Accent 2" w:semiHidden="0" w:uiPriority="64" w:unhideWhenUsed="0"/>
+    <w:lsdException w:name="Medium List 1 Accent 2" w:semiHidden="0" w:uiPriority="65" w:unhideWhenUsed="0"/>
+    <w:lsdException w:name="Medium List 2 Accent 2" w:semiHidden="0" w:uiPriority="66" w:unhideWhenUsed="0"/>
+    <w:lsdException w:name="Medium Grid 1 Accent 2" w:semiHidden="0" w:uiPriority="67" w:unhideWhenUsed="0"/>
+    <w:lsdException w:name="Medium Grid 2 Accent 2" w:semiHidden="0" w:uiPriority="68" w:unhideWhenUsed="0"/>
+    <w:lsdException w:name="Medium Grid 3 Accent 2" w:semiHidden="0" w:uiPriority="69" w:unhideWhenUsed="0"/>
+    <w:lsdException w:name="Dark List Accent 2" w:semiHidden="0" w:uiPriority="70" w:unhideWhenUsed="0"/>
+    <w:lsdException w:name="Colorful Shading Accent 2" w:semiHidden="0" w:uiPriority="71" w:unhideWhenUsed="0"/>
+    <w:lsdException w:name="Colorful List Accent 2" w:semiHidden="0" w:uiPriority="72" w:unhideWhenUsed="0"/>
+    <w:lsdException w:name="Colorful Grid Accent 2" w:semiHidden="0" w:uiPriority="73" w:unhideWhenUsed="0"/>
+    <w:lsdException w:name="Light Shading Accent 3" w:semiHidden="0" w:uiPriority="60" w:unhideWhenUsed="0"/>
+    <w:lsdException w:name="Light List Accent 3" w:semiHidden="0" w:uiPriority="61" w:unhideWhenUsed="0"/>
+    <w:lsdException w:name="Light Grid Accent 3" w:semiHidden="0" w:uiPriority="62" w:unhideWhenUsed="0"/>
+    <w:lsdException w:name="Medium Shading 1 Accent 3" w:semiHidden="0" w:uiPriority="63" w:unhideWhenUsed="0"/>
+    <w:lsdException w:name="Medium Shading 2 Accent 3" w:semiHidden="0" w:uiPriority="64" w:unhideWhenUsed="0"/>
+    <w:lsdException w:name="Medium List 1 Accent 3" w:semiHidden="0" w:uiPriority="65" w:unhideWhenUsed="0"/>
+    <w:lsdException w:name="Medium List 2 Accent 3" w:semiHidden="0" w:uiPriority="66" w:unhideWhenUsed="0"/>
+    <w:lsdException w:name="Medium Grid 1 Accent 3" w:semiHidden="0" w:uiPriority="67" w:unhideWhenUsed="0"/>
+    <w:lsdException w:name="Medium Grid 2 Accent 3" w:semiHidden="0" w:uiPriority="68" w:unhideWhenUsed="0"/>
+    <w:lsdException w:name="Medium Grid 3 Accent 3" w:semiHidden="0" w:uiPriority="69" w:unhideWhenUsed="0"/>
+    <w:lsdException w:name="Dark List Accent 3" w:semiHidden="0" w:uiPriority="70" w:unhideWhenUsed="0"/>
+    <w:lsdException w:name="Colorful Shading Accent 3" w:semiHidden="0" w:uiPriority="71" w:unhideWhenUsed="0"/>
+    <w:lsdException w:name="Colorful List Accent 3" w:semiHidden="0" w:uiPriority="72" w:unhideWhenUsed="0"/>
+    <w:lsdException w:name="Colorful Grid Accent 3" w:semiHidden="0" w:uiPriority="73" w:unhideWhenUsed="0"/>
+    <w:lsdException w:name="Light Shading Accent 4" w:semiHidden="0" w:uiPriority="60" w:unhideWhenUsed="0"/>
+    <w:lsdException w:name="Light List Accent 4" w:semiHidden="0" w:uiPriority="61" w:unhideWhenUsed="0"/>
+    <w:lsdException w:name="Light Grid Accent 4" w:semiHidden="0" w:uiPriority="62" w:unhideWhenUsed="0"/>
+    <w:lsdException w:name="Medium Shading 1 Accent 4" w:semiHidden="0" w:uiPriority="63" w:unhideWhenUsed="0"/>
+    <w:lsdException w:name="Medium Shading 2 Accent 4" w:semiHidden="0" w:uiPriority="64" w:unhideWhenUsed="0"/>
+    <w:lsdException w:name="Medium List 1 Accent 4" w:semiHidden="0" w:uiPriority="65" w:unhideWhenUsed="0"/>
+    <w:lsdException w:name="Medium List 2 Accent 4" w:semiHidden="0" w:uiPriority="66" w:unhideWhenUsed="0"/>
+    <w:lsdException w:name="Medium Grid 1 Accent 4" w:semiHidden="0" w:uiPriority="67" w:unhideWhenUsed="0"/>
+    <w:lsdException w:name="Medium Grid 2 Accent 4" w:semiHidden="0" w:uiPriority="68" w:unhideWhenUsed="0"/>
+    <w:lsdException w:name="Medium Grid 3 Accent 4" w:semiHidden="0" w:uiPriority="69" w:unhideWhenUsed="0"/>
+    <w:lsdException w:name="Dark List Accent 4" w:semiHidden="0" w:uiPriority="70" w:unhideWhenUsed="0"/>
+    <w:lsdException w:name="Colorful Shading Accent 4" w:semiHidden="0" w:uiPriority="71" w:unhideWhenUsed="0"/>
+    <w:lsdException w:name="Colorful List Accent 4" w:semiHidden="0" w:uiPriority="72" w:unhideWhenUsed="0"/>
+    <w:lsdException w:name="Colorful Grid Accent 4" w:semiHidden="0" w:uiPriority="73" w:unhideWhenUsed="0"/>
+    <w:lsdException w:name="Light Shading Accent 5" w:semiHidden="0" w:uiPriority="60" w:unhideWhenUsed="0"/>
+    <w:lsdException w:name="Light List Accent 5" w:semiHidden="0" w:uiPriority="61" w:unhideWhenUsed="0"/>
+    <w:lsdException w:name="Light Grid Accent 5" w:semiHidden="0" w:uiPriority="62" w:unhideWhenUsed="0"/>
+    <w:lsdException w:name="Medium Shading 1 Accent 5" w:semiHidden="0" w:uiPriority="63" w:unhideWhenUsed="0"/>
+    <w:lsdException w:name="Medium Shading 2 Accent 5" w:semiHidden="0" w:uiPriority="64" w:unhideWhenUsed="0"/>
+    <w:lsdException w:name="Medium List 1 Accent 5" w:semiHidden="0" w:uiPriority="65" w:unhideWhenUsed="0"/>
+    <w:lsdException w:name="Medium List 2 Accent 5" w:semiHidden="0" w:uiPriority="66" w:unhideWhenUsed="0"/>
+    <w:lsdException w:name="Medium Grid 1 Accent 5" w:semiHidden="0" w:uiPriority="67" w:unhideWhenUsed="0"/>
+    <w:lsdException w:name="Medium Grid 2 Accent 5" w:semiHidden="0" w:uiPriority="68" w:unhideWhenUsed="0"/>
+    <w:lsdException w:name="Medium Grid 3 Accent 5" w:semiHidden="0" w:uiPriority="69" w:unhideWhenUsed="0"/>
+    <w:lsdException w:name="Dark List Accent 5" w:semiHidden="0" w:uiPriority="70" w:unhideWhenUsed="0"/>
+    <w:lsdException w:name="Colorful Shading Accent 5" w:semiHidden="0" w:uiPriority="71" w:unhideWhenUsed="0"/>
+    <w:lsdException w:name="Colorful List Accent 5" w:semiHidden="0" w:uiPriority="72" w:unhideWhenUsed="0"/>
+    <w:lsdException w:name="Colorful Grid Accent 5" w:semiHidden="0" w:uiPriority="73" w:unhideWhenUsed="0"/>
+    <w:lsdException w:name="Light Shading Accent 6" w:semiHidden="0" w:uiPriority="60" w:unhideWhenUsed="0"/>
+    <w:lsdException w:name="Light List Accent 6" w:semiHidden="0" w:uiPriority="61" w:unhideWhenUsed="0"/>
+    <w:lsdException w:name="Light Grid Accent 6" w:semiHidden="0" w:uiPriority="62" w:unhideWhenUsed="0"/>
+    <w:lsdException w:name="Medium Shading 1 Accent 6" w:semiHidden="0" w:uiPriority="63" w:unhideWhenUsed="0"/>
+    <w:lsdException w:name="Medium Shading 2 Accent 6" w:semiHidden="0" w:uiPriority="64" w:unhideWhenUsed="0"/>
+    <w:lsdException w:name="Medium List 1 Accent 6" w:semiHidden="0" w:uiPriority="65" w:unhideWhenUsed="0"/>
+    <w:lsdException w:name="Medium List 2 Accent 6" w:semiHidden="0" w:uiPriority="66" w:unhideWhenUsed="0"/>
+    <w:lsdException w:name="Medium Grid 1 Accent 6" w:semiHidden="0" w:uiPriority="67" w:unhideWhenUsed="0"/>
+    <w:lsdException w:name="Medium Grid 2 Accent 6" w:semiHidden="0" w:uiPriority="68" w:unhideWhenUsed="0"/>
+    <w:lsdException w:name="Medium Grid 3 Accent 6" w:semiHidden="0" w:uiPriority="69" w:unhideWhenUsed="0"/>
+    <w:lsdException w:name="Dark List Accent 6" w:semiHidden="0" w:uiPriority="70" w:unhideWhenUsed="0"/>
+    <w:lsdException w:name="Colorful Shading Accent 6" w:semiHidden="0" w:uiPriority="71" w:unhideWhenUsed="0"/>
+    <w:lsdException w:name="Colorful List Accent 6" w:semiHidden="0" w:uiPriority="72" w:unhideWhenUsed="0"/>
+    <w:lsdException w:name="Colorful Grid Accent 6" w:semiHidden="0" w:uiPriority="73" w:unhideWhenUsed="0"/>
+    <w:lsdException w:name="Subtle Emphasis" w:semiHidden="0" w:uiPriority="19" w:unhideWhenUsed="0" w:qFormat="1"/>
+    <w:lsdException w:name="Intense Emphasis" w:semiHidden="0" w:uiPriority="21" w:unhideWhenUsed="0" w:qFormat="1"/>
+    <w:lsdException w:name="Subtle Reference" w:semiHidden="0" w:uiPriority="31" w:unhideWhenUsed="0" w:qFormat="1"/>
+    <w:lsdException w:name="Intense Reference" w:semiHidden="0" w:uiPriority="32" w:unhideWhenUsed="0" w:qFormat="1"/>
+    <w:lsdException w:name="Book Title" w:semiHidden="0" w:uiPriority="33" w:unhideWhenUsed="0" w:qFormat="1"/>
+    <w:lsdException w:name="Bibliography" w:uiPriority="37"/>
+    <w:lsdException w:name="TOC Heading" w:uiPriority="39" w:qFormat="1"/>
+  </w:latentStyles>
+  <w:style w:type="paragraph" w:default="1" w:styleId="a">
+    <w:name w:val="Normal"/>
+    <w:qFormat/>
+  </w:style>
+  <w:style w:type="character" w:default="1" w:styleId="a0">
+    <w:name w:val="Default Paragraph Font"/>
+    <w:uiPriority w:val="1"/>
+    <w:semiHidden/>
+    <w:unhideWhenUsed/>
+  </w:style>
+  <w:style w:type="table" w:default="1" w:styleId="a1">
+    <w:name w:val="Normal Table"/>
+    <w:uiPriority w:val="99"/>
+    <w:semiHidden/>
+    <w:unhideWhenUsed/>
+    <w:tblPr>
+      <w:tblInd w:w="0" w:type="dxa"/>
+      <w:tblCellMar>
+        <w:top w:w="0" w:type="dxa"/>
+        <w:left w:w="108" w:type="dxa"/>
+        <w:bottom w:w="0" w:type="dxa"/>
+        <w:right w:w="108" w:type="dxa"/>
+      </w:tblCellMar>
+    </w:tblPr>
+  </w:style>
+  <w:style w:type="numbering" w:default="1" w:styleId="a2">
+    <w:name w:val="No List"/>
+    <w:uiPriority w:val="99"/>
+    <w:semiHidden/>
+    <w:unhideWhenUsed/>
   </w:style>
 </w:styles>
 </file>
@@ -16284,7 +16685,7 @@
   <a:extraClrSchemeLst/>
   <a:extLst>
     <a:ext uri="{05A4C25C-085E-4340-85A3-A5531E510DB2}">
-      <thm15:themeFamily xmlns:thm15="http://schemas.microsoft.com/office/thememl/2012/main" xmlns="" name="Office Theme" id="{62F939B6-93AF-4DB8-9C6B-D6C7DFDC589F}" vid="{4A3C46E8-61CC-4603-A589-7422A47A8E4A}"/>
+      <thm15:themeFamily xmlns="" xmlns:thm15="http://schemas.microsoft.com/office/thememl/2012/main" name="Office Theme" id="{62F939B6-93AF-4DB8-9C6B-D6C7DFDC589F}" vid="{4A3C46E8-61CC-4603-A589-7422A47A8E4A}"/>
     </a:ext>
   </a:extLst>
 </a:theme>

</xml_diff>

<commit_message>
update notes of writing
</commit_message>
<xml_diff>
--- a/IELTS Notes/Notes of IELTS.docx
+++ b/IELTS Notes/Notes of IELTS.docx
@@ -8846,7 +8846,7 @@
         </w:numPr>
         <w:ind w:firstLineChars="0"/>
         <w:rPr>
-          <w:rFonts w:ascii="Times New Roman" w:hAnsi="Times New Roman" w:cs="Times New Roman" w:hint="eastAsia"/>
+          <w:rFonts w:ascii="Times New Roman" w:hAnsi="Times New Roman" w:cs="Times New Roman"/>
           <w:sz w:val="24"/>
           <w:szCs w:val="24"/>
           <w:lang w:val="en-GB"/>
@@ -8876,7 +8876,7 @@
         <w:pStyle w:val="a3"/>
         <w:ind w:left="720" w:firstLineChars="0" w:firstLine="0"/>
         <w:rPr>
-          <w:rFonts w:ascii="Times New Roman" w:hAnsi="Times New Roman" w:cs="Times New Roman" w:hint="eastAsia"/>
+          <w:rFonts w:ascii="Times New Roman" w:hAnsi="Times New Roman" w:cs="Times New Roman"/>
           <w:sz w:val="24"/>
           <w:szCs w:val="24"/>
           <w:lang w:val="en-GB"/>
@@ -8897,14 +8897,13 @@
         <w:pStyle w:val="a3"/>
         <w:ind w:left="720" w:firstLineChars="0" w:firstLine="0"/>
         <w:rPr>
-          <w:rFonts w:ascii="Times New Roman" w:hAnsi="Times New Roman" w:cs="Times New Roman" w:hint="eastAsia"/>
+          <w:rFonts w:ascii="Times New Roman" w:hAnsi="Times New Roman" w:cs="Times New Roman"/>
           <w:b/>
           <w:sz w:val="24"/>
           <w:szCs w:val="24"/>
           <w:lang w:val="en-GB"/>
         </w:rPr>
       </w:pPr>
-      <w:bookmarkStart w:id="0" w:name="_GoBack"/>
       <w:r>
         <w:rPr>
           <w:rFonts w:ascii="Times New Roman" w:hAnsi="Times New Roman" w:cs="Times New Roman" w:hint="eastAsia"/>
@@ -8921,7 +8920,7 @@
         <w:pStyle w:val="a3"/>
         <w:ind w:left="720" w:firstLineChars="0" w:firstLine="0"/>
         <w:rPr>
-          <w:rFonts w:ascii="Times New Roman" w:hAnsi="Times New Roman" w:cs="Times New Roman" w:hint="eastAsia"/>
+          <w:rFonts w:ascii="Times New Roman" w:hAnsi="Times New Roman" w:cs="Times New Roman"/>
           <w:b/>
           <w:sz w:val="24"/>
           <w:szCs w:val="24"/>
@@ -8954,7 +8953,7 @@
         <w:pStyle w:val="a3"/>
         <w:ind w:left="720" w:firstLineChars="0" w:firstLine="0"/>
         <w:rPr>
-          <w:rFonts w:ascii="Times New Roman" w:hAnsi="Times New Roman" w:cs="Times New Roman" w:hint="eastAsia"/>
+          <w:rFonts w:ascii="Times New Roman" w:hAnsi="Times New Roman" w:cs="Times New Roman"/>
           <w:b/>
           <w:sz w:val="24"/>
           <w:szCs w:val="24"/>
@@ -8987,7 +8986,7 @@
         <w:pStyle w:val="a3"/>
         <w:ind w:left="720" w:firstLineChars="0" w:firstLine="0"/>
         <w:rPr>
-          <w:rFonts w:ascii="Times New Roman" w:hAnsi="Times New Roman" w:cs="Times New Roman" w:hint="eastAsia"/>
+          <w:rFonts w:ascii="Times New Roman" w:hAnsi="Times New Roman" w:cs="Times New Roman"/>
           <w:b/>
           <w:sz w:val="24"/>
           <w:szCs w:val="24"/>
@@ -9010,7 +9009,7 @@
         <w:pStyle w:val="a3"/>
         <w:ind w:left="720" w:firstLineChars="0" w:firstLine="0"/>
         <w:rPr>
-          <w:rFonts w:ascii="Times New Roman" w:hAnsi="Times New Roman" w:cs="Times New Roman" w:hint="eastAsia"/>
+          <w:rFonts w:ascii="Times New Roman" w:hAnsi="Times New Roman" w:cs="Times New Roman"/>
           <w:b/>
           <w:sz w:val="24"/>
           <w:szCs w:val="24"/>
@@ -9028,7 +9027,6 @@
         <w:t>Conclusion</w:t>
       </w:r>
     </w:p>
-    <w:bookmarkEnd w:id="0"/>
     <w:p>
       <w:pPr>
         <w:pStyle w:val="a3"/>
@@ -9085,12 +9083,21 @@
         <w:ind w:left="1080" w:firstLineChars="0" w:firstLine="0"/>
         <w:rPr>
           <w:rFonts w:ascii="Times New Roman" w:hAnsi="Times New Roman" w:cs="Times New Roman"/>
+          <w:sz w:val="24"/>
+          <w:szCs w:val="24"/>
+          <w:lang w:val="en-GB"/>
+        </w:rPr>
+      </w:pPr>
+      <w:r>
+        <w:rPr>
+          <w:rFonts w:ascii="Times New Roman" w:hAnsi="Times New Roman" w:cs="Times New Roman" w:hint="eastAsia"/>
           <w:strike/>
           <w:sz w:val="24"/>
           <w:szCs w:val="24"/>
           <w:lang w:val="en-GB"/>
         </w:rPr>
-      </w:pPr>
+        <w:t xml:space="preserve">(1) </w:t>
+      </w:r>
       <w:r>
         <w:rPr>
           <w:rFonts w:ascii="Times New Roman" w:hAnsi="Times New Roman" w:cs="Times New Roman" w:hint="eastAsia"/>
@@ -9099,18 +9106,17 @@
           <w:szCs w:val="24"/>
           <w:lang w:val="en-GB"/>
         </w:rPr>
-        <w:t xml:space="preserve">(1) </w:t>
-      </w:r>
-      <w:r>
-        <w:rPr>
-          <w:rFonts w:ascii="Times New Roman" w:hAnsi="Times New Roman" w:cs="Times New Roman" w:hint="eastAsia"/>
-          <w:strike/>
-          <w:sz w:val="24"/>
-          <w:szCs w:val="24"/>
-          <w:lang w:val="en-GB"/>
-        </w:rPr>
         <w:t>The hook</w:t>
       </w:r>
+      <w:r>
+        <w:rPr>
+          <w:rFonts w:ascii="Times New Roman" w:hAnsi="Times New Roman" w:cs="Times New Roman" w:hint="eastAsia"/>
+          <w:sz w:val="24"/>
+          <w:szCs w:val="24"/>
+          <w:lang w:val="en-GB"/>
+        </w:rPr>
+        <w:t xml:space="preserve"> (NOT needed)</w:t>
+      </w:r>
     </w:p>
     <w:p>
       <w:pPr>
@@ -9208,7 +9214,25 @@
           <w:szCs w:val="24"/>
           <w:lang w:val="en-GB"/>
         </w:rPr>
-        <w:t>t look for something interesting. Your essay don</w:t>
+        <w:t xml:space="preserve">t </w:t>
+      </w:r>
+      <w:r>
+        <w:rPr>
+          <w:rFonts w:ascii="Times New Roman" w:hAnsi="Times New Roman" w:cs="Times New Roman" w:hint="eastAsia"/>
+          <w:sz w:val="24"/>
+          <w:szCs w:val="24"/>
+          <w:lang w:val="en-GB"/>
+        </w:rPr>
+        <w:t>look for something interesting so y</w:t>
+      </w:r>
+      <w:r>
+        <w:rPr>
+          <w:rFonts w:ascii="Times New Roman" w:hAnsi="Times New Roman" w:cs="Times New Roman" w:hint="eastAsia"/>
+          <w:sz w:val="24"/>
+          <w:szCs w:val="24"/>
+          <w:lang w:val="en-GB"/>
+        </w:rPr>
+        <w:t>our essay don</w:t>
       </w:r>
       <w:r>
         <w:rPr>
@@ -9283,7 +9307,25 @@
           <w:szCs w:val="24"/>
           <w:lang w:val="en-GB"/>
         </w:rPr>
-        <w:t>Whereas, the other two parts are important.</w:t>
+        <w:t>Whereas, the other two parts are important</w:t>
+      </w:r>
+      <w:r>
+        <w:rPr>
+          <w:rFonts w:ascii="Times New Roman" w:hAnsi="Times New Roman" w:cs="Times New Roman" w:hint="eastAsia"/>
+          <w:sz w:val="24"/>
+          <w:szCs w:val="24"/>
+          <w:lang w:val="en-GB"/>
+        </w:rPr>
+        <w:t xml:space="preserve"> and essential</w:t>
+      </w:r>
+      <w:r>
+        <w:rPr>
+          <w:rFonts w:ascii="Times New Roman" w:hAnsi="Times New Roman" w:cs="Times New Roman" w:hint="eastAsia"/>
+          <w:sz w:val="24"/>
+          <w:szCs w:val="24"/>
+          <w:lang w:val="en-GB"/>
+        </w:rPr>
+        <w:t>.</w:t>
       </w:r>
     </w:p>
     <w:p>
@@ -9448,7 +9490,7 @@
         <w:pStyle w:val="a3"/>
         <w:ind w:left="717" w:firstLineChars="0" w:firstLine="0"/>
         <w:rPr>
-          <w:rFonts w:ascii="Times New Roman" w:hAnsi="Times New Roman" w:cs="Times New Roman" w:hint="eastAsia"/>
+          <w:rFonts w:ascii="Times New Roman" w:hAnsi="Times New Roman" w:cs="Times New Roman"/>
           <w:sz w:val="24"/>
           <w:szCs w:val="24"/>
         </w:rPr>
@@ -9482,7 +9524,25 @@
           <w:sz w:val="24"/>
           <w:szCs w:val="24"/>
         </w:rPr>
-        <w:t xml:space="preserve">Normally, the essay in Writing Task 2 is between 270 and 290 words. You will NOT get a higher score for a longer essay. In fact, a longer essay can attract critism and can be granted a lower score. </w:t>
+        <w:t xml:space="preserve">Normally, the essay in Writing Task 2 is between 270 and 290 words. You will NOT get a higher score for a longer essay. In fact, a longer essay can attract critism and can </w:t>
+      </w:r>
+      <w:r>
+        <w:rPr>
+          <w:rFonts w:ascii="Times New Roman" w:hAnsi="Times New Roman" w:cs="Times New Roman" w:hint="eastAsia"/>
+          <w:sz w:val="24"/>
+          <w:szCs w:val="24"/>
+        </w:rPr>
+        <w:t>gain</w:t>
+      </w:r>
+      <w:bookmarkStart w:id="0" w:name="_GoBack"/>
+      <w:bookmarkEnd w:id="0"/>
+      <w:r>
+        <w:rPr>
+          <w:rFonts w:ascii="Times New Roman" w:hAnsi="Times New Roman" w:cs="Times New Roman" w:hint="eastAsia"/>
+          <w:sz w:val="24"/>
+          <w:szCs w:val="24"/>
+        </w:rPr>
+        <w:t xml:space="preserve"> a lower score. </w:t>
       </w:r>
     </w:p>
     <w:p>
@@ -16685,7 +16745,7 @@
   <a:extraClrSchemeLst/>
   <a:extLst>
     <a:ext uri="{05A4C25C-085E-4340-85A3-A5531E510DB2}">
-      <thm15:themeFamily xmlns="" xmlns:thm15="http://schemas.microsoft.com/office/thememl/2012/main" name="Office Theme" id="{62F939B6-93AF-4DB8-9C6B-D6C7DFDC589F}" vid="{4A3C46E8-61CC-4603-A589-7422A47A8E4A}"/>
+      <thm15:themeFamily xmlns:thm15="http://schemas.microsoft.com/office/thememl/2012/main" xmlns="" name="Office Theme" id="{62F939B6-93AF-4DB8-9C6B-D6C7DFDC589F}" vid="{4A3C46E8-61CC-4603-A589-7422A47A8E4A}"/>
     </a:ext>
   </a:extLst>
 </a:theme>

</xml_diff>

<commit_message>
recovery the history of this repository
</commit_message>
<xml_diff>
--- a/IELTS Notes/Notes of IELTS.docx
+++ b/IELTS Notes/Notes of IELTS.docx
@@ -9009,7 +9009,7 @@
         <w:pStyle w:val="a3"/>
         <w:ind w:left="720" w:firstLineChars="0" w:firstLine="0"/>
         <w:rPr>
-          <w:rFonts w:ascii="Times New Roman" w:hAnsi="Times New Roman" w:cs="Times New Roman"/>
+          <w:rFonts w:ascii="Times New Roman" w:hAnsi="Times New Roman" w:cs="Times New Roman" w:hint="eastAsia"/>
           <w:b/>
           <w:sz w:val="24"/>
           <w:szCs w:val="24"/>
@@ -9026,6 +9026,487 @@
         </w:rPr>
         <w:t>Conclusion</w:t>
       </w:r>
+    </w:p>
+    <w:p>
+      <w:pPr>
+        <w:pStyle w:val="a3"/>
+        <w:ind w:left="720" w:firstLineChars="0" w:firstLine="0"/>
+        <w:rPr>
+          <w:rFonts w:ascii="Times New Roman" w:hAnsi="Times New Roman" w:cs="Times New Roman"/>
+          <w:b/>
+          <w:sz w:val="24"/>
+          <w:szCs w:val="24"/>
+          <w:lang w:val="en-GB"/>
+        </w:rPr>
+      </w:pPr>
+    </w:p>
+    <w:p>
+      <w:pPr>
+        <w:pStyle w:val="a3"/>
+        <w:numPr>
+          <w:ilvl w:val="0"/>
+          <w:numId w:val="41"/>
+        </w:numPr>
+        <w:ind w:firstLineChars="0"/>
+        <w:rPr>
+          <w:rFonts w:ascii="Times New Roman" w:hAnsi="Times New Roman" w:cs="Times New Roman" w:hint="eastAsia"/>
+          <w:sz w:val="24"/>
+          <w:szCs w:val="24"/>
+          <w:lang w:val="en-GB"/>
+        </w:rPr>
+      </w:pPr>
+      <w:r>
+        <w:rPr>
+          <w:rFonts w:ascii="Times New Roman" w:hAnsi="Times New Roman" w:cs="Times New Roman" w:hint="eastAsia"/>
+          <w:sz w:val="24"/>
+          <w:szCs w:val="24"/>
+          <w:lang w:val="en-GB"/>
+        </w:rPr>
+        <w:t xml:space="preserve">An introduction. </w:t>
+      </w:r>
+    </w:p>
+    <w:p>
+      <w:pPr>
+        <w:pStyle w:val="a3"/>
+        <w:ind w:left="720" w:firstLineChars="0" w:firstLine="0"/>
+        <w:rPr>
+          <w:rFonts w:ascii="Times New Roman" w:hAnsi="Times New Roman" w:cs="Times New Roman"/>
+          <w:sz w:val="24"/>
+          <w:szCs w:val="24"/>
+          <w:lang w:val="en-GB"/>
+        </w:rPr>
+      </w:pPr>
+      <w:r>
+        <w:rPr>
+          <w:rFonts w:ascii="Times New Roman" w:hAnsi="Times New Roman" w:cs="Times New Roman" w:hint="eastAsia"/>
+          <w:sz w:val="24"/>
+          <w:szCs w:val="24"/>
+          <w:lang w:val="en-GB"/>
+        </w:rPr>
+        <w:t>How to write an introduction in Writing Task 2?</w:t>
+      </w:r>
+    </w:p>
+    <w:p>
+      <w:pPr>
+        <w:pStyle w:val="a3"/>
+        <w:numPr>
+          <w:ilvl w:val="0"/>
+          <w:numId w:val="23"/>
+        </w:numPr>
+        <w:ind w:firstLineChars="0"/>
+        <w:rPr>
+          <w:rFonts w:ascii="Times New Roman" w:hAnsi="Times New Roman" w:cs="Times New Roman"/>
+          <w:sz w:val="24"/>
+          <w:szCs w:val="24"/>
+          <w:lang w:val="en-GB"/>
+        </w:rPr>
+      </w:pPr>
+      <w:r>
+        <w:rPr>
+          <w:rFonts w:ascii="Times New Roman" w:hAnsi="Times New Roman" w:cs="Times New Roman" w:hint="eastAsia"/>
+          <w:sz w:val="24"/>
+          <w:szCs w:val="24"/>
+          <w:lang w:val="en-GB"/>
+        </w:rPr>
+        <w:t>Normally, there are three parts of an introduction paragraph:</w:t>
+      </w:r>
+    </w:p>
+    <w:p>
+      <w:pPr>
+        <w:pStyle w:val="a3"/>
+        <w:ind w:left="1080" w:firstLineChars="0" w:firstLine="0"/>
+        <w:rPr>
+          <w:rFonts w:ascii="Times New Roman" w:hAnsi="Times New Roman" w:cs="Times New Roman"/>
+          <w:sz w:val="24"/>
+          <w:szCs w:val="24"/>
+          <w:lang w:val="en-GB"/>
+        </w:rPr>
+      </w:pPr>
+      <w:r>
+        <w:rPr>
+          <w:rFonts w:ascii="Times New Roman" w:hAnsi="Times New Roman" w:cs="Times New Roman" w:hint="eastAsia"/>
+          <w:strike/>
+          <w:sz w:val="24"/>
+          <w:szCs w:val="24"/>
+          <w:lang w:val="en-GB"/>
+        </w:rPr>
+        <w:t xml:space="preserve">(1) </w:t>
+      </w:r>
+      <w:r>
+        <w:rPr>
+          <w:rFonts w:ascii="Times New Roman" w:hAnsi="Times New Roman" w:cs="Times New Roman" w:hint="eastAsia"/>
+          <w:strike/>
+          <w:sz w:val="24"/>
+          <w:szCs w:val="24"/>
+          <w:lang w:val="en-GB"/>
+        </w:rPr>
+        <w:t>The hook</w:t>
+      </w:r>
+      <w:r>
+        <w:rPr>
+          <w:rFonts w:ascii="Times New Roman" w:hAnsi="Times New Roman" w:cs="Times New Roman" w:hint="eastAsia"/>
+          <w:sz w:val="24"/>
+          <w:szCs w:val="24"/>
+          <w:lang w:val="en-GB"/>
+        </w:rPr>
+        <w:t xml:space="preserve"> (NOT needed)</w:t>
+      </w:r>
+    </w:p>
+    <w:p>
+      <w:pPr>
+        <w:pStyle w:val="a3"/>
+        <w:ind w:left="1080" w:firstLineChars="0" w:firstLine="0"/>
+        <w:rPr>
+          <w:rFonts w:ascii="Times New Roman" w:hAnsi="Times New Roman" w:cs="Times New Roman"/>
+          <w:sz w:val="24"/>
+          <w:szCs w:val="24"/>
+          <w:lang w:val="en-GB"/>
+        </w:rPr>
+      </w:pPr>
+      <w:r>
+        <w:rPr>
+          <w:rFonts w:ascii="Times New Roman" w:hAnsi="Times New Roman" w:cs="Times New Roman" w:hint="eastAsia"/>
+          <w:sz w:val="24"/>
+          <w:szCs w:val="24"/>
+          <w:lang w:val="en-GB"/>
+        </w:rPr>
+        <w:t xml:space="preserve">(2) </w:t>
+      </w:r>
+      <w:r>
+        <w:rPr>
+          <w:rFonts w:ascii="Times New Roman" w:hAnsi="Times New Roman" w:cs="Times New Roman" w:hint="eastAsia"/>
+          <w:sz w:val="24"/>
+          <w:szCs w:val="24"/>
+          <w:lang w:val="en-GB"/>
+        </w:rPr>
+        <w:t>Background statement</w:t>
+      </w:r>
+    </w:p>
+    <w:p>
+      <w:pPr>
+        <w:pStyle w:val="a3"/>
+        <w:ind w:left="1080" w:firstLineChars="0" w:firstLine="0"/>
+        <w:rPr>
+          <w:rFonts w:ascii="Times New Roman" w:hAnsi="Times New Roman" w:cs="Times New Roman"/>
+          <w:sz w:val="24"/>
+          <w:szCs w:val="24"/>
+          <w:lang w:val="en-GB"/>
+        </w:rPr>
+      </w:pPr>
+      <w:r>
+        <w:rPr>
+          <w:rFonts w:ascii="Times New Roman" w:hAnsi="Times New Roman" w:cs="Times New Roman" w:hint="eastAsia"/>
+          <w:sz w:val="24"/>
+          <w:szCs w:val="24"/>
+          <w:lang w:val="en-GB"/>
+        </w:rPr>
+        <w:t xml:space="preserve">(3) </w:t>
+      </w:r>
+      <w:r>
+        <w:rPr>
+          <w:rFonts w:ascii="Times New Roman" w:hAnsi="Times New Roman" w:cs="Times New Roman" w:hint="eastAsia"/>
+          <w:sz w:val="24"/>
+          <w:szCs w:val="24"/>
+          <w:lang w:val="en-GB"/>
+        </w:rPr>
+        <w:t>Thesis statement</w:t>
+      </w:r>
+    </w:p>
+    <w:p>
+      <w:pPr>
+        <w:pStyle w:val="a3"/>
+        <w:ind w:left="1080" w:firstLineChars="0" w:firstLine="0"/>
+        <w:rPr>
+          <w:rFonts w:ascii="Times New Roman" w:hAnsi="Times New Roman" w:cs="Times New Roman"/>
+          <w:sz w:val="24"/>
+          <w:szCs w:val="24"/>
+          <w:lang w:val="en-GB"/>
+        </w:rPr>
+      </w:pPr>
+      <w:r>
+        <w:rPr>
+          <w:rFonts w:ascii="Times New Roman" w:hAnsi="Times New Roman" w:cs="Times New Roman" w:hint="eastAsia"/>
+          <w:sz w:val="24"/>
+          <w:szCs w:val="24"/>
+          <w:lang w:val="en-GB"/>
+        </w:rPr>
+        <w:t>The hook is not needed. One reason is that the IELTS examiners don</w:t>
+      </w:r>
+      <w:r>
+        <w:rPr>
+          <w:rFonts w:ascii="Times New Roman" w:hAnsi="Times New Roman" w:cs="Times New Roman"/>
+          <w:sz w:val="24"/>
+          <w:szCs w:val="24"/>
+          <w:lang w:val="en-GB"/>
+        </w:rPr>
+        <w:t>’</w:t>
+      </w:r>
+      <w:r>
+        <w:rPr>
+          <w:rFonts w:ascii="Times New Roman" w:hAnsi="Times New Roman" w:cs="Times New Roman" w:hint="eastAsia"/>
+          <w:sz w:val="24"/>
+          <w:szCs w:val="24"/>
+          <w:lang w:val="en-GB"/>
+        </w:rPr>
+        <w:t xml:space="preserve">t </w:t>
+      </w:r>
+      <w:r>
+        <w:rPr>
+          <w:rFonts w:ascii="Times New Roman" w:hAnsi="Times New Roman" w:cs="Times New Roman" w:hint="eastAsia"/>
+          <w:sz w:val="24"/>
+          <w:szCs w:val="24"/>
+          <w:lang w:val="en-GB"/>
+        </w:rPr>
+        <w:t>look for something interesting so y</w:t>
+      </w:r>
+      <w:r>
+        <w:rPr>
+          <w:rFonts w:ascii="Times New Roman" w:hAnsi="Times New Roman" w:cs="Times New Roman" w:hint="eastAsia"/>
+          <w:sz w:val="24"/>
+          <w:szCs w:val="24"/>
+          <w:lang w:val="en-GB"/>
+        </w:rPr>
+        <w:t>our essay don</w:t>
+      </w:r>
+      <w:r>
+        <w:rPr>
+          <w:rFonts w:ascii="Times New Roman" w:hAnsi="Times New Roman" w:cs="Times New Roman"/>
+          <w:sz w:val="24"/>
+          <w:szCs w:val="24"/>
+          <w:lang w:val="en-GB"/>
+        </w:rPr>
+        <w:t>’</w:t>
+      </w:r>
+      <w:r>
+        <w:rPr>
+          <w:rFonts w:ascii="Times New Roman" w:hAnsi="Times New Roman" w:cs="Times New Roman" w:hint="eastAsia"/>
+          <w:sz w:val="24"/>
+          <w:szCs w:val="24"/>
+          <w:lang w:val="en-GB"/>
+        </w:rPr>
+        <w:t xml:space="preserve">t have to be interested. </w:t>
+      </w:r>
+      <w:r>
+        <w:rPr>
+          <w:rFonts w:ascii="Times New Roman" w:hAnsi="Times New Roman" w:cs="Times New Roman" w:hint="eastAsia"/>
+          <w:sz w:val="24"/>
+          <w:szCs w:val="24"/>
+          <w:lang w:val="en-GB"/>
+        </w:rPr>
+        <w:t xml:space="preserve">Second is you </w:t>
+      </w:r>
+      <w:r>
+        <w:rPr>
+          <w:rFonts w:ascii="Times New Roman" w:hAnsi="Times New Roman" w:cs="Times New Roman" w:hint="eastAsia"/>
+          <w:sz w:val="24"/>
+          <w:szCs w:val="24"/>
+          <w:lang w:val="en-GB"/>
+        </w:rPr>
+        <w:t>don</w:t>
+      </w:r>
+      <w:r>
+        <w:rPr>
+          <w:rFonts w:ascii="Times New Roman" w:hAnsi="Times New Roman" w:cs="Times New Roman"/>
+          <w:sz w:val="24"/>
+          <w:szCs w:val="24"/>
+          <w:lang w:val="en-GB"/>
+        </w:rPr>
+        <w:t>’</w:t>
+      </w:r>
+      <w:r>
+        <w:rPr>
+          <w:rFonts w:ascii="Times New Roman" w:hAnsi="Times New Roman" w:cs="Times New Roman" w:hint="eastAsia"/>
+          <w:sz w:val="24"/>
+          <w:szCs w:val="24"/>
+          <w:lang w:val="en-GB"/>
+        </w:rPr>
+        <w:t xml:space="preserve">t have enough time. </w:t>
+      </w:r>
+    </w:p>
+    <w:p>
+      <w:pPr>
+        <w:pStyle w:val="a3"/>
+        <w:ind w:left="1080" w:firstLineChars="0" w:firstLine="0"/>
+        <w:rPr>
+          <w:rFonts w:ascii="Times New Roman" w:hAnsi="Times New Roman" w:cs="Times New Roman"/>
+          <w:sz w:val="24"/>
+          <w:szCs w:val="24"/>
+          <w:lang w:val="en-GB"/>
+        </w:rPr>
+      </w:pPr>
+      <w:r>
+        <w:rPr>
+          <w:rFonts w:ascii="Times New Roman" w:hAnsi="Times New Roman" w:cs="Times New Roman" w:hint="eastAsia"/>
+          <w:sz w:val="24"/>
+          <w:szCs w:val="24"/>
+          <w:lang w:val="en-GB"/>
+        </w:rPr>
+        <w:t>Whereas, the other two parts are important</w:t>
+      </w:r>
+      <w:r>
+        <w:rPr>
+          <w:rFonts w:ascii="Times New Roman" w:hAnsi="Times New Roman" w:cs="Times New Roman" w:hint="eastAsia"/>
+          <w:sz w:val="24"/>
+          <w:szCs w:val="24"/>
+          <w:lang w:val="en-GB"/>
+        </w:rPr>
+        <w:t xml:space="preserve"> and essential</w:t>
+      </w:r>
+      <w:r>
+        <w:rPr>
+          <w:rFonts w:ascii="Times New Roman" w:hAnsi="Times New Roman" w:cs="Times New Roman" w:hint="eastAsia"/>
+          <w:sz w:val="24"/>
+          <w:szCs w:val="24"/>
+          <w:lang w:val="en-GB"/>
+        </w:rPr>
+        <w:t>.</w:t>
+      </w:r>
+    </w:p>
+    <w:p>
+      <w:pPr>
+        <w:pStyle w:val="a3"/>
+        <w:ind w:left="1080" w:firstLineChars="0" w:firstLine="0"/>
+        <w:rPr>
+          <w:rFonts w:ascii="Times New Roman" w:hAnsi="Times New Roman" w:cs="Times New Roman"/>
+          <w:sz w:val="24"/>
+          <w:szCs w:val="24"/>
+          <w:lang w:val="en-GB"/>
+        </w:rPr>
+      </w:pPr>
+      <w:r>
+        <w:rPr>
+          <w:rFonts w:ascii="Times New Roman" w:hAnsi="Times New Roman" w:cs="Times New Roman" w:hint="eastAsia"/>
+          <w:sz w:val="24"/>
+          <w:szCs w:val="24"/>
+          <w:lang w:val="en-GB"/>
+        </w:rPr>
+        <w:t>Background statement is paraphrase of the question, but don</w:t>
+      </w:r>
+      <w:r>
+        <w:rPr>
+          <w:rFonts w:ascii="Times New Roman" w:hAnsi="Times New Roman" w:cs="Times New Roman"/>
+          <w:sz w:val="24"/>
+          <w:szCs w:val="24"/>
+          <w:lang w:val="en-GB"/>
+        </w:rPr>
+        <w:t>’</w:t>
+      </w:r>
+      <w:r>
+        <w:rPr>
+          <w:rFonts w:ascii="Times New Roman" w:hAnsi="Times New Roman" w:cs="Times New Roman" w:hint="eastAsia"/>
+          <w:sz w:val="24"/>
+          <w:szCs w:val="24"/>
+          <w:lang w:val="en-GB"/>
+        </w:rPr>
+        <w:t>t copy it. Instead, use your different words to say the same</w:t>
+      </w:r>
+      <w:r>
+        <w:rPr>
+          <w:rFonts w:ascii="Times New Roman" w:hAnsi="Times New Roman" w:cs="Times New Roman" w:hint="eastAsia"/>
+          <w:sz w:val="24"/>
+          <w:szCs w:val="24"/>
+          <w:lang w:val="en-GB"/>
+        </w:rPr>
+        <w:t xml:space="preserve"> </w:t>
+      </w:r>
+      <w:r>
+        <w:rPr>
+          <w:rFonts w:ascii="Times New Roman" w:hAnsi="Times New Roman" w:cs="Times New Roman" w:hint="eastAsia"/>
+          <w:sz w:val="24"/>
+          <w:szCs w:val="24"/>
+          <w:lang w:val="en-GB"/>
+        </w:rPr>
+        <w:t>thing.</w:t>
+      </w:r>
+    </w:p>
+    <w:p>
+      <w:pPr>
+        <w:pStyle w:val="a3"/>
+        <w:ind w:left="1080" w:firstLineChars="0" w:firstLine="0"/>
+        <w:rPr>
+          <w:rFonts w:ascii="Times New Roman" w:hAnsi="Times New Roman" w:cs="Times New Roman"/>
+          <w:sz w:val="24"/>
+          <w:szCs w:val="24"/>
+          <w:lang w:val="en-GB"/>
+        </w:rPr>
+      </w:pPr>
+      <w:r>
+        <w:rPr>
+          <w:rFonts w:ascii="Times New Roman" w:hAnsi="Times New Roman" w:cs="Times New Roman" w:hint="eastAsia"/>
+          <w:sz w:val="24"/>
+          <w:szCs w:val="24"/>
+          <w:lang w:val="en-GB"/>
+        </w:rPr>
+        <w:t>Thesis statement is your opinion. It is a response to the question.</w:t>
+      </w:r>
+    </w:p>
+    <w:p>
+      <w:pPr>
+        <w:pStyle w:val="a3"/>
+        <w:ind w:left="1080" w:firstLineChars="0" w:firstLine="0"/>
+        <w:rPr>
+          <w:rFonts w:ascii="Times New Roman" w:hAnsi="Times New Roman" w:cs="Times New Roman" w:hint="eastAsia"/>
+          <w:sz w:val="24"/>
+          <w:szCs w:val="24"/>
+          <w:lang w:val="en-GB"/>
+        </w:rPr>
+      </w:pPr>
+      <w:r>
+        <w:rPr>
+          <w:rFonts w:ascii="Times New Roman" w:hAnsi="Times New Roman" w:cs="Times New Roman" w:hint="eastAsia"/>
+          <w:sz w:val="24"/>
+          <w:szCs w:val="24"/>
+          <w:lang w:val="en-GB"/>
+        </w:rPr>
+        <w:t xml:space="preserve">The number of an introduction paragraph is between 35 to 50 words. </w:t>
+      </w:r>
+    </w:p>
+    <w:p>
+      <w:pPr>
+        <w:pStyle w:val="a3"/>
+        <w:numPr>
+          <w:ilvl w:val="0"/>
+          <w:numId w:val="41"/>
+        </w:numPr>
+        <w:ind w:firstLineChars="0"/>
+        <w:rPr>
+          <w:rFonts w:ascii="Times New Roman" w:hAnsi="Times New Roman" w:cs="Times New Roman" w:hint="eastAsia"/>
+          <w:sz w:val="24"/>
+          <w:szCs w:val="24"/>
+          <w:lang w:val="en-GB"/>
+        </w:rPr>
+      </w:pPr>
+      <w:r>
+        <w:rPr>
+          <w:rFonts w:ascii="Times New Roman" w:hAnsi="Times New Roman" w:cs="Times New Roman" w:hint="eastAsia"/>
+          <w:sz w:val="24"/>
+          <w:szCs w:val="24"/>
+          <w:lang w:val="en-GB"/>
+        </w:rPr>
+        <w:t>Body paragraphs</w:t>
+      </w:r>
+    </w:p>
+    <w:p>
+      <w:pPr>
+        <w:rPr>
+          <w:rFonts w:ascii="Times New Roman" w:hAnsi="Times New Roman" w:cs="Times New Roman" w:hint="eastAsia"/>
+          <w:sz w:val="24"/>
+          <w:szCs w:val="24"/>
+          <w:lang w:val="en-GB"/>
+        </w:rPr>
+      </w:pPr>
+      <w:bookmarkStart w:id="0" w:name="_GoBack"/>
+      <w:bookmarkEnd w:id="0"/>
+    </w:p>
+    <w:p>
+      <w:pPr>
+        <w:rPr>
+          <w:rFonts w:ascii="Times New Roman" w:hAnsi="Times New Roman" w:cs="Times New Roman"/>
+          <w:sz w:val="24"/>
+          <w:szCs w:val="24"/>
+          <w:lang w:val="en-GB"/>
+        </w:rPr>
+      </w:pPr>
     </w:p>
     <w:p>
       <w:pPr>
@@ -9039,171 +9520,40 @@
           <w:rFonts w:ascii="Times New Roman" w:hAnsi="Times New Roman" w:cs="Times New Roman"/>
           <w:sz w:val="24"/>
           <w:szCs w:val="24"/>
-          <w:lang w:val="en-GB"/>
-        </w:rPr>
-      </w:pPr>
-      <w:r>
-        <w:rPr>
-          <w:rFonts w:ascii="Times New Roman" w:hAnsi="Times New Roman" w:cs="Times New Roman" w:hint="eastAsia"/>
-          <w:sz w:val="24"/>
-          <w:szCs w:val="24"/>
-          <w:lang w:val="en-GB"/>
-        </w:rPr>
-        <w:t>How to write an introduction in Writing Task 2?</w:t>
-      </w:r>
-    </w:p>
-    <w:p>
-      <w:pPr>
-        <w:pStyle w:val="a3"/>
-        <w:numPr>
-          <w:ilvl w:val="0"/>
-          <w:numId w:val="23"/>
-        </w:numPr>
-        <w:ind w:firstLineChars="0"/>
-        <w:rPr>
-          <w:rFonts w:ascii="Times New Roman" w:hAnsi="Times New Roman" w:cs="Times New Roman"/>
-          <w:sz w:val="24"/>
-          <w:szCs w:val="24"/>
-          <w:lang w:val="en-GB"/>
-        </w:rPr>
-      </w:pPr>
-      <w:r>
-        <w:rPr>
-          <w:rFonts w:ascii="Times New Roman" w:hAnsi="Times New Roman" w:cs="Times New Roman" w:hint="eastAsia"/>
-          <w:sz w:val="24"/>
-          <w:szCs w:val="24"/>
-          <w:lang w:val="en-GB"/>
-        </w:rPr>
-        <w:t>Normally, there are three parts of an introduction paragraph:</w:t>
-      </w:r>
-    </w:p>
-    <w:p>
-      <w:pPr>
-        <w:pStyle w:val="a3"/>
-        <w:ind w:left="1080" w:firstLineChars="0" w:firstLine="0"/>
-        <w:rPr>
-          <w:rFonts w:ascii="Times New Roman" w:hAnsi="Times New Roman" w:cs="Times New Roman"/>
-          <w:sz w:val="24"/>
-          <w:szCs w:val="24"/>
-          <w:lang w:val="en-GB"/>
-        </w:rPr>
-      </w:pPr>
-      <w:r>
-        <w:rPr>
-          <w:rFonts w:ascii="Times New Roman" w:hAnsi="Times New Roman" w:cs="Times New Roman" w:hint="eastAsia"/>
-          <w:strike/>
-          <w:sz w:val="24"/>
-          <w:szCs w:val="24"/>
-          <w:lang w:val="en-GB"/>
-        </w:rPr>
-        <w:t xml:space="preserve">(1) </w:t>
-      </w:r>
-      <w:r>
-        <w:rPr>
-          <w:rFonts w:ascii="Times New Roman" w:hAnsi="Times New Roman" w:cs="Times New Roman" w:hint="eastAsia"/>
-          <w:strike/>
-          <w:sz w:val="24"/>
-          <w:szCs w:val="24"/>
-          <w:lang w:val="en-GB"/>
-        </w:rPr>
-        <w:t>The hook</w:t>
-      </w:r>
-      <w:r>
-        <w:rPr>
-          <w:rFonts w:ascii="Times New Roman" w:hAnsi="Times New Roman" w:cs="Times New Roman" w:hint="eastAsia"/>
-          <w:sz w:val="24"/>
-          <w:szCs w:val="24"/>
-          <w:lang w:val="en-GB"/>
-        </w:rPr>
-        <w:t xml:space="preserve"> (NOT needed)</w:t>
-      </w:r>
-    </w:p>
-    <w:p>
-      <w:pPr>
-        <w:pStyle w:val="a3"/>
-        <w:ind w:left="1080" w:firstLineChars="0" w:firstLine="0"/>
-        <w:rPr>
-          <w:rFonts w:ascii="Times New Roman" w:hAnsi="Times New Roman" w:cs="Times New Roman"/>
-          <w:sz w:val="24"/>
-          <w:szCs w:val="24"/>
-          <w:lang w:val="en-GB"/>
-        </w:rPr>
-      </w:pPr>
-      <w:r>
-        <w:rPr>
-          <w:rFonts w:ascii="Times New Roman" w:hAnsi="Times New Roman" w:cs="Times New Roman" w:hint="eastAsia"/>
-          <w:sz w:val="24"/>
-          <w:szCs w:val="24"/>
-          <w:lang w:val="en-GB"/>
-        </w:rPr>
-        <w:t xml:space="preserve">(2) </w:t>
-      </w:r>
-      <w:r>
-        <w:rPr>
-          <w:rFonts w:ascii="Times New Roman" w:hAnsi="Times New Roman" w:cs="Times New Roman" w:hint="eastAsia"/>
-          <w:sz w:val="24"/>
-          <w:szCs w:val="24"/>
-          <w:lang w:val="en-GB"/>
-        </w:rPr>
-        <w:t>Background statement</w:t>
-      </w:r>
-    </w:p>
-    <w:p>
-      <w:pPr>
-        <w:pStyle w:val="a3"/>
-        <w:ind w:left="1080" w:firstLineChars="0" w:firstLine="0"/>
-        <w:rPr>
-          <w:rFonts w:ascii="Times New Roman" w:hAnsi="Times New Roman" w:cs="Times New Roman"/>
-          <w:sz w:val="24"/>
-          <w:szCs w:val="24"/>
-          <w:lang w:val="en-GB"/>
-        </w:rPr>
-      </w:pPr>
-      <w:r>
-        <w:rPr>
-          <w:rFonts w:ascii="Times New Roman" w:hAnsi="Times New Roman" w:cs="Times New Roman" w:hint="eastAsia"/>
-          <w:sz w:val="24"/>
-          <w:szCs w:val="24"/>
-          <w:lang w:val="en-GB"/>
-        </w:rPr>
-        <w:t xml:space="preserve">(3) </w:t>
-      </w:r>
-      <w:r>
-        <w:rPr>
-          <w:rFonts w:ascii="Times New Roman" w:hAnsi="Times New Roman" w:cs="Times New Roman" w:hint="eastAsia"/>
-          <w:sz w:val="24"/>
-          <w:szCs w:val="24"/>
-          <w:lang w:val="en-GB"/>
-        </w:rPr>
-        <w:t>Thesis statement</w:t>
-      </w:r>
-    </w:p>
-    <w:p>
-      <w:pPr>
-        <w:pStyle w:val="a3"/>
-        <w:ind w:left="1080" w:firstLineChars="0" w:firstLine="0"/>
-        <w:rPr>
-          <w:rFonts w:ascii="Times New Roman" w:hAnsi="Times New Roman" w:cs="Times New Roman"/>
-          <w:sz w:val="24"/>
-          <w:szCs w:val="24"/>
-          <w:lang w:val="en-GB"/>
-        </w:rPr>
-      </w:pPr>
-      <w:r>
-        <w:rPr>
-          <w:rFonts w:ascii="Times New Roman" w:hAnsi="Times New Roman" w:cs="Times New Roman" w:hint="eastAsia"/>
-          <w:sz w:val="24"/>
-          <w:szCs w:val="24"/>
-          <w:lang w:val="en-GB"/>
-        </w:rPr>
-        <w:t>The hook is not needed. One reason is that the IELTS examiners don</w:t>
-      </w:r>
-      <w:r>
-        <w:rPr>
-          <w:rFonts w:ascii="Times New Roman" w:hAnsi="Times New Roman" w:cs="Times New Roman"/>
-          <w:sz w:val="24"/>
-          <w:szCs w:val="24"/>
-          <w:lang w:val="en-GB"/>
+        </w:rPr>
+      </w:pPr>
+      <w:r>
+        <w:rPr>
+          <w:rFonts w:ascii="Times New Roman" w:hAnsi="Times New Roman" w:cs="Times New Roman" w:hint="eastAsia"/>
+          <w:sz w:val="24"/>
+          <w:szCs w:val="24"/>
+        </w:rPr>
+        <w:t>Do ideas should be insteresting in Writing Task 2?</w:t>
+      </w:r>
+    </w:p>
+    <w:p>
+      <w:pPr>
+        <w:pStyle w:val="a3"/>
+        <w:ind w:left="717" w:firstLineChars="0" w:firstLine="0"/>
+        <w:rPr>
+          <w:rFonts w:ascii="Times New Roman" w:hAnsi="Times New Roman" w:cs="Times New Roman"/>
+          <w:sz w:val="24"/>
+          <w:szCs w:val="24"/>
+        </w:rPr>
+      </w:pPr>
+      <w:r>
+        <w:rPr>
+          <w:rFonts w:ascii="Times New Roman" w:hAnsi="Times New Roman" w:cs="Times New Roman" w:hint="eastAsia"/>
+          <w:sz w:val="24"/>
+          <w:szCs w:val="24"/>
+        </w:rPr>
+        <w:t>No, they don</w:t>
+      </w:r>
+      <w:r>
+        <w:rPr>
+          <w:rFonts w:ascii="Times New Roman" w:hAnsi="Times New Roman" w:cs="Times New Roman"/>
+          <w:sz w:val="24"/>
+          <w:szCs w:val="24"/>
         </w:rPr>
         <w:t>’</w:t>
       </w:r>
@@ -9212,219 +9562,27 @@
           <w:rFonts w:ascii="Times New Roman" w:hAnsi="Times New Roman" w:cs="Times New Roman" w:hint="eastAsia"/>
           <w:sz w:val="24"/>
           <w:szCs w:val="24"/>
-          <w:lang w:val="en-GB"/>
-        </w:rPr>
-        <w:t xml:space="preserve">t </w:t>
-      </w:r>
-      <w:r>
-        <w:rPr>
-          <w:rFonts w:ascii="Times New Roman" w:hAnsi="Times New Roman" w:cs="Times New Roman" w:hint="eastAsia"/>
-          <w:sz w:val="24"/>
-          <w:szCs w:val="24"/>
-          <w:lang w:val="en-GB"/>
-        </w:rPr>
-        <w:t>look for something interesting so y</w:t>
-      </w:r>
-      <w:r>
-        <w:rPr>
-          <w:rFonts w:ascii="Times New Roman" w:hAnsi="Times New Roman" w:cs="Times New Roman" w:hint="eastAsia"/>
-          <w:sz w:val="24"/>
-          <w:szCs w:val="24"/>
-          <w:lang w:val="en-GB"/>
-        </w:rPr>
-        <w:t>our essay don</w:t>
-      </w:r>
-      <w:r>
-        <w:rPr>
-          <w:rFonts w:ascii="Times New Roman" w:hAnsi="Times New Roman" w:cs="Times New Roman"/>
-          <w:sz w:val="24"/>
-          <w:szCs w:val="24"/>
-          <w:lang w:val="en-GB"/>
-        </w:rPr>
-        <w:t>’</w:t>
-      </w:r>
-      <w:r>
-        <w:rPr>
-          <w:rFonts w:ascii="Times New Roman" w:hAnsi="Times New Roman" w:cs="Times New Roman" w:hint="eastAsia"/>
-          <w:sz w:val="24"/>
-          <w:szCs w:val="24"/>
-          <w:lang w:val="en-GB"/>
-        </w:rPr>
-        <w:t xml:space="preserve">t have to be interested. </w:t>
-      </w:r>
-      <w:r>
-        <w:rPr>
-          <w:rFonts w:ascii="Times New Roman" w:hAnsi="Times New Roman" w:cs="Times New Roman" w:hint="eastAsia"/>
-          <w:sz w:val="24"/>
-          <w:szCs w:val="24"/>
-          <w:lang w:val="en-GB"/>
-        </w:rPr>
-        <w:t xml:space="preserve">Second is you </w:t>
-      </w:r>
-      <w:r>
-        <w:rPr>
-          <w:rFonts w:ascii="Times New Roman" w:hAnsi="Times New Roman" w:cs="Times New Roman" w:hint="eastAsia"/>
-          <w:sz w:val="24"/>
-          <w:szCs w:val="24"/>
-          <w:lang w:val="en-GB"/>
-        </w:rPr>
-        <w:t>don</w:t>
-      </w:r>
-      <w:r>
-        <w:rPr>
-          <w:rFonts w:ascii="Times New Roman" w:hAnsi="Times New Roman" w:cs="Times New Roman"/>
-          <w:sz w:val="24"/>
-          <w:szCs w:val="24"/>
-          <w:lang w:val="en-GB"/>
-        </w:rPr>
-        <w:t>’</w:t>
-      </w:r>
-      <w:r>
-        <w:rPr>
-          <w:rFonts w:ascii="Times New Roman" w:hAnsi="Times New Roman" w:cs="Times New Roman" w:hint="eastAsia"/>
-          <w:sz w:val="24"/>
-          <w:szCs w:val="24"/>
-          <w:lang w:val="en-GB"/>
-        </w:rPr>
-        <w:t xml:space="preserve">t have enough time. </w:t>
-      </w:r>
-    </w:p>
-    <w:p>
-      <w:pPr>
-        <w:pStyle w:val="a3"/>
-        <w:ind w:left="1080" w:firstLineChars="0" w:firstLine="0"/>
-        <w:rPr>
-          <w:rFonts w:ascii="Times New Roman" w:hAnsi="Times New Roman" w:cs="Times New Roman"/>
-          <w:sz w:val="24"/>
-          <w:szCs w:val="24"/>
-          <w:lang w:val="en-GB"/>
-        </w:rPr>
-      </w:pPr>
-      <w:r>
-        <w:rPr>
-          <w:rFonts w:ascii="Times New Roman" w:hAnsi="Times New Roman" w:cs="Times New Roman" w:hint="eastAsia"/>
-          <w:sz w:val="24"/>
-          <w:szCs w:val="24"/>
-          <w:lang w:val="en-GB"/>
-        </w:rPr>
-        <w:t>Whereas, the other two parts are important</w:t>
-      </w:r>
-      <w:r>
-        <w:rPr>
-          <w:rFonts w:ascii="Times New Roman" w:hAnsi="Times New Roman" w:cs="Times New Roman" w:hint="eastAsia"/>
-          <w:sz w:val="24"/>
-          <w:szCs w:val="24"/>
-          <w:lang w:val="en-GB"/>
-        </w:rPr>
-        <w:t xml:space="preserve"> and essential</w:t>
-      </w:r>
-      <w:r>
-        <w:rPr>
-          <w:rFonts w:ascii="Times New Roman" w:hAnsi="Times New Roman" w:cs="Times New Roman" w:hint="eastAsia"/>
-          <w:sz w:val="24"/>
-          <w:szCs w:val="24"/>
-          <w:lang w:val="en-GB"/>
-        </w:rPr>
-        <w:t>.</w:t>
-      </w:r>
-    </w:p>
-    <w:p>
-      <w:pPr>
-        <w:pStyle w:val="a3"/>
-        <w:ind w:left="1080" w:firstLineChars="0" w:firstLine="0"/>
-        <w:rPr>
-          <w:rFonts w:ascii="Times New Roman" w:hAnsi="Times New Roman" w:cs="Times New Roman"/>
-          <w:sz w:val="24"/>
-          <w:szCs w:val="24"/>
-          <w:lang w:val="en-GB"/>
-        </w:rPr>
-      </w:pPr>
-      <w:r>
-        <w:rPr>
-          <w:rFonts w:ascii="Times New Roman" w:hAnsi="Times New Roman" w:cs="Times New Roman" w:hint="eastAsia"/>
-          <w:sz w:val="24"/>
-          <w:szCs w:val="24"/>
-          <w:lang w:val="en-GB"/>
-        </w:rPr>
-        <w:t>Background statement is paraphrase of the question, but don</w:t>
-      </w:r>
-      <w:r>
-        <w:rPr>
-          <w:rFonts w:ascii="Times New Roman" w:hAnsi="Times New Roman" w:cs="Times New Roman"/>
-          <w:sz w:val="24"/>
-          <w:szCs w:val="24"/>
-          <w:lang w:val="en-GB"/>
-        </w:rPr>
-        <w:t>’</w:t>
-      </w:r>
-      <w:r>
-        <w:rPr>
-          <w:rFonts w:ascii="Times New Roman" w:hAnsi="Times New Roman" w:cs="Times New Roman" w:hint="eastAsia"/>
-          <w:sz w:val="24"/>
-          <w:szCs w:val="24"/>
-          <w:lang w:val="en-GB"/>
-        </w:rPr>
-        <w:t>t copy it. Instead, use your different words to say the same</w:t>
-      </w:r>
-      <w:r>
-        <w:rPr>
-          <w:rFonts w:ascii="Times New Roman" w:hAnsi="Times New Roman" w:cs="Times New Roman" w:hint="eastAsia"/>
-          <w:sz w:val="24"/>
-          <w:szCs w:val="24"/>
-          <w:lang w:val="en-GB"/>
-        </w:rPr>
-        <w:t xml:space="preserve"> </w:t>
-      </w:r>
-      <w:r>
-        <w:rPr>
-          <w:rFonts w:ascii="Times New Roman" w:hAnsi="Times New Roman" w:cs="Times New Roman" w:hint="eastAsia"/>
-          <w:sz w:val="24"/>
-          <w:szCs w:val="24"/>
-          <w:lang w:val="en-GB"/>
-        </w:rPr>
-        <w:t>thing.</w:t>
-      </w:r>
-    </w:p>
-    <w:p>
-      <w:pPr>
-        <w:pStyle w:val="a3"/>
-        <w:ind w:left="1080" w:firstLineChars="0" w:firstLine="0"/>
-        <w:rPr>
-          <w:rFonts w:ascii="Times New Roman" w:hAnsi="Times New Roman" w:cs="Times New Roman"/>
-          <w:sz w:val="24"/>
-          <w:szCs w:val="24"/>
-          <w:lang w:val="en-GB"/>
-        </w:rPr>
-      </w:pPr>
-      <w:r>
-        <w:rPr>
-          <w:rFonts w:ascii="Times New Roman" w:hAnsi="Times New Roman" w:cs="Times New Roman" w:hint="eastAsia"/>
-          <w:sz w:val="24"/>
-          <w:szCs w:val="24"/>
-          <w:lang w:val="en-GB"/>
-        </w:rPr>
-        <w:t>Thesis statement is your opinion. It is a response to the question.</w:t>
-      </w:r>
-    </w:p>
-    <w:p>
-      <w:pPr>
-        <w:pStyle w:val="a3"/>
-        <w:ind w:left="1080" w:firstLineChars="0" w:firstLine="0"/>
-        <w:rPr>
-          <w:rFonts w:ascii="Times New Roman" w:hAnsi="Times New Roman" w:cs="Times New Roman"/>
-          <w:sz w:val="24"/>
-          <w:szCs w:val="24"/>
-          <w:lang w:val="en-GB"/>
-        </w:rPr>
-      </w:pPr>
-      <w:r>
-        <w:rPr>
-          <w:rFonts w:ascii="Times New Roman" w:hAnsi="Times New Roman" w:cs="Times New Roman" w:hint="eastAsia"/>
-          <w:sz w:val="24"/>
-          <w:szCs w:val="24"/>
-          <w:lang w:val="en-GB"/>
-        </w:rPr>
-        <w:t xml:space="preserve">The number of an introduction paragraph is between 35 to 50 words. </w:t>
+        </w:rPr>
+        <w:t xml:space="preserve">t. It is not important whether your idea is insteresting or not. </w:t>
+      </w:r>
+    </w:p>
+    <w:p>
+      <w:pPr>
+        <w:pStyle w:val="a3"/>
+        <w:ind w:left="717" w:firstLineChars="0" w:firstLine="0"/>
+        <w:rPr>
+          <w:rFonts w:ascii="Times New Roman" w:hAnsi="Times New Roman" w:cs="Times New Roman"/>
+          <w:sz w:val="24"/>
+          <w:szCs w:val="24"/>
+        </w:rPr>
+      </w:pPr>
+      <w:r>
+        <w:rPr>
+          <w:rFonts w:ascii="Times New Roman" w:hAnsi="Times New Roman" w:cs="Times New Roman" w:hint="eastAsia"/>
+          <w:sz w:val="24"/>
+          <w:szCs w:val="24"/>
+        </w:rPr>
+        <w:t xml:space="preserve">The exaiminer is looking for task response. To response the task you should have focused ideas in each paragraph. Then you should have supported ideas and should develop and extend these ideas with more details. </w:t>
       </w:r>
     </w:p>
     <w:p>
@@ -9447,83 +9605,6 @@
           <w:sz w:val="24"/>
           <w:szCs w:val="24"/>
         </w:rPr>
-        <w:t>Do ideas should be insteresting in Writing Task 2?</w:t>
-      </w:r>
-    </w:p>
-    <w:p>
-      <w:pPr>
-        <w:pStyle w:val="a3"/>
-        <w:ind w:left="717" w:firstLineChars="0" w:firstLine="0"/>
-        <w:rPr>
-          <w:rFonts w:ascii="Times New Roman" w:hAnsi="Times New Roman" w:cs="Times New Roman"/>
-          <w:sz w:val="24"/>
-          <w:szCs w:val="24"/>
-        </w:rPr>
-      </w:pPr>
-      <w:r>
-        <w:rPr>
-          <w:rFonts w:ascii="Times New Roman" w:hAnsi="Times New Roman" w:cs="Times New Roman" w:hint="eastAsia"/>
-          <w:sz w:val="24"/>
-          <w:szCs w:val="24"/>
-        </w:rPr>
-        <w:t>No, they don</w:t>
-      </w:r>
-      <w:r>
-        <w:rPr>
-          <w:rFonts w:ascii="Times New Roman" w:hAnsi="Times New Roman" w:cs="Times New Roman"/>
-          <w:sz w:val="24"/>
-          <w:szCs w:val="24"/>
-        </w:rPr>
-        <w:t>’</w:t>
-      </w:r>
-      <w:r>
-        <w:rPr>
-          <w:rFonts w:ascii="Times New Roman" w:hAnsi="Times New Roman" w:cs="Times New Roman" w:hint="eastAsia"/>
-          <w:sz w:val="24"/>
-          <w:szCs w:val="24"/>
-        </w:rPr>
-        <w:t xml:space="preserve">t. It is not important whether your idea is insteresting or not. </w:t>
-      </w:r>
-    </w:p>
-    <w:p>
-      <w:pPr>
-        <w:pStyle w:val="a3"/>
-        <w:ind w:left="717" w:firstLineChars="0" w:firstLine="0"/>
-        <w:rPr>
-          <w:rFonts w:ascii="Times New Roman" w:hAnsi="Times New Roman" w:cs="Times New Roman"/>
-          <w:sz w:val="24"/>
-          <w:szCs w:val="24"/>
-        </w:rPr>
-      </w:pPr>
-      <w:r>
-        <w:rPr>
-          <w:rFonts w:ascii="Times New Roman" w:hAnsi="Times New Roman" w:cs="Times New Roman" w:hint="eastAsia"/>
-          <w:sz w:val="24"/>
-          <w:szCs w:val="24"/>
-        </w:rPr>
-        <w:t xml:space="preserve">The exaiminer is looking for task response. To response the task you should have focused ideas in each paragraph. Then you should have supported ideas and should develop and extend these ideas with more details. </w:t>
-      </w:r>
-    </w:p>
-    <w:p>
-      <w:pPr>
-        <w:pStyle w:val="a3"/>
-        <w:numPr>
-          <w:ilvl w:val="0"/>
-          <w:numId w:val="21"/>
-        </w:numPr>
-        <w:ind w:firstLineChars="0"/>
-        <w:rPr>
-          <w:rFonts w:ascii="Times New Roman" w:hAnsi="Times New Roman" w:cs="Times New Roman"/>
-          <w:sz w:val="24"/>
-          <w:szCs w:val="24"/>
-        </w:rPr>
-      </w:pPr>
-      <w:r>
-        <w:rPr>
-          <w:rFonts w:ascii="Times New Roman" w:hAnsi="Times New Roman" w:cs="Times New Roman" w:hint="eastAsia"/>
-          <w:sz w:val="24"/>
-          <w:szCs w:val="24"/>
-        </w:rPr>
         <w:t xml:space="preserve">Normally, the essay in Writing Task 2 is between 270 and 290 words. You will NOT get a higher score for a longer essay. In fact, a longer essay can attract critism and can </w:t>
       </w:r>
       <w:r>
@@ -9534,8 +9615,6 @@
         </w:rPr>
         <w:t>gain</w:t>
       </w:r>
-      <w:bookmarkStart w:id="0" w:name="_GoBack"/>
-      <w:bookmarkEnd w:id="0"/>
       <w:r>
         <w:rPr>
           <w:rFonts w:ascii="Times New Roman" w:hAnsi="Times New Roman" w:cs="Times New Roman" w:hint="eastAsia"/>
@@ -9621,16 +9700,7 @@
           <w:sz w:val="24"/>
           <w:szCs w:val="24"/>
         </w:rPr>
-        <w:t xml:space="preserve">keep </w:t>
-      </w:r>
-      <w:r>
-        <w:rPr>
-          <w:rFonts w:ascii="Times New Roman" w:hAnsi="Times New Roman" w:cs="Times New Roman"/>
-          <w:sz w:val="24"/>
-          <w:szCs w:val="24"/>
-        </w:rPr>
-        <w:lastRenderedPageBreak/>
-        <w:t>on reading, writing, listening and speaking English.</w:t>
+        <w:t>keep on reading, writing, listening and speaking English.</w:t>
       </w:r>
       <w:r>
         <w:rPr>
@@ -10724,7 +10794,16 @@
           <w:sz w:val="24"/>
           <w:szCs w:val="24"/>
         </w:rPr>
-        <w:t xml:space="preserve"> is not appropriately used in this sentence.</w:t>
+        <w:t xml:space="preserve"> is not appropriately used in </w:t>
+      </w:r>
+      <w:r>
+        <w:rPr>
+          <w:rFonts w:ascii="Times New Roman" w:hAnsi="Times New Roman" w:cs="Times New Roman" w:hint="eastAsia"/>
+          <w:sz w:val="24"/>
+          <w:szCs w:val="24"/>
+        </w:rPr>
+        <w:lastRenderedPageBreak/>
+        <w:t>this sentence.</w:t>
       </w:r>
       <w:r>
         <w:rPr>
@@ -10995,7 +11074,6 @@
           <w:sz w:val="24"/>
           <w:szCs w:val="24"/>
         </w:rPr>
-        <w:lastRenderedPageBreak/>
         <w:t>The growth in youth crime</w:t>
       </w:r>
       <w:r>
@@ -14352,6 +14430,95 @@
     </w:lvl>
   </w:abstractNum>
   <w:abstractNum w:abstractNumId="25">
+    <w:nsid w:val="4F2E6675"/>
+    <w:multiLevelType w:val="hybridMultilevel"/>
+    <w:tmpl w:val="39BA204C"/>
+    <w:lvl w:ilvl="0" w:tplc="D61EE2E6">
+      <w:start w:val="1"/>
+      <w:numFmt w:val="decimal"/>
+      <w:lvlText w:val="(%1)"/>
+      <w:lvlJc w:val="left"/>
+      <w:pPr>
+        <w:ind w:left="1080" w:hanging="360"/>
+      </w:pPr>
+      <w:rPr>
+        <w:rFonts w:hint="default"/>
+      </w:rPr>
+    </w:lvl>
+    <w:lvl w:ilvl="1" w:tplc="08090019" w:tentative="1">
+      <w:start w:val="1"/>
+      <w:numFmt w:val="lowerLetter"/>
+      <w:lvlText w:val="%2."/>
+      <w:lvlJc w:val="left"/>
+      <w:pPr>
+        <w:ind w:left="1800" w:hanging="360"/>
+      </w:pPr>
+    </w:lvl>
+    <w:lvl w:ilvl="2" w:tplc="0809001B" w:tentative="1">
+      <w:start w:val="1"/>
+      <w:numFmt w:val="lowerRoman"/>
+      <w:lvlText w:val="%3."/>
+      <w:lvlJc w:val="right"/>
+      <w:pPr>
+        <w:ind w:left="2520" w:hanging="180"/>
+      </w:pPr>
+    </w:lvl>
+    <w:lvl w:ilvl="3" w:tplc="0809000F" w:tentative="1">
+      <w:start w:val="1"/>
+      <w:numFmt w:val="decimal"/>
+      <w:lvlText w:val="%4."/>
+      <w:lvlJc w:val="left"/>
+      <w:pPr>
+        <w:ind w:left="3240" w:hanging="360"/>
+      </w:pPr>
+    </w:lvl>
+    <w:lvl w:ilvl="4" w:tplc="08090019" w:tentative="1">
+      <w:start w:val="1"/>
+      <w:numFmt w:val="lowerLetter"/>
+      <w:lvlText w:val="%5."/>
+      <w:lvlJc w:val="left"/>
+      <w:pPr>
+        <w:ind w:left="3960" w:hanging="360"/>
+      </w:pPr>
+    </w:lvl>
+    <w:lvl w:ilvl="5" w:tplc="0809001B" w:tentative="1">
+      <w:start w:val="1"/>
+      <w:numFmt w:val="lowerRoman"/>
+      <w:lvlText w:val="%6."/>
+      <w:lvlJc w:val="right"/>
+      <w:pPr>
+        <w:ind w:left="4680" w:hanging="180"/>
+      </w:pPr>
+    </w:lvl>
+    <w:lvl w:ilvl="6" w:tplc="0809000F" w:tentative="1">
+      <w:start w:val="1"/>
+      <w:numFmt w:val="decimal"/>
+      <w:lvlText w:val="%7."/>
+      <w:lvlJc w:val="left"/>
+      <w:pPr>
+        <w:ind w:left="5400" w:hanging="360"/>
+      </w:pPr>
+    </w:lvl>
+    <w:lvl w:ilvl="7" w:tplc="08090019" w:tentative="1">
+      <w:start w:val="1"/>
+      <w:numFmt w:val="lowerLetter"/>
+      <w:lvlText w:val="%8."/>
+      <w:lvlJc w:val="left"/>
+      <w:pPr>
+        <w:ind w:left="6120" w:hanging="360"/>
+      </w:pPr>
+    </w:lvl>
+    <w:lvl w:ilvl="8" w:tplc="0809001B" w:tentative="1">
+      <w:start w:val="1"/>
+      <w:numFmt w:val="lowerRoman"/>
+      <w:lvlText w:val="%9."/>
+      <w:lvlJc w:val="right"/>
+      <w:pPr>
+        <w:ind w:left="6840" w:hanging="180"/>
+      </w:pPr>
+    </w:lvl>
+  </w:abstractNum>
+  <w:abstractNum w:abstractNumId="26">
     <w:nsid w:val="501466CA"/>
     <w:multiLevelType w:val="hybridMultilevel"/>
     <w:tmpl w:val="DB060F1C"/>
@@ -14440,7 +14607,7 @@
       </w:pPr>
     </w:lvl>
   </w:abstractNum>
-  <w:abstractNum w:abstractNumId="26">
+  <w:abstractNum w:abstractNumId="27">
     <w:nsid w:val="520832F2"/>
     <w:multiLevelType w:val="hybridMultilevel"/>
     <w:tmpl w:val="BCEC49F6"/>
@@ -14529,7 +14696,7 @@
       </w:pPr>
     </w:lvl>
   </w:abstractNum>
-  <w:abstractNum w:abstractNumId="27">
+  <w:abstractNum w:abstractNumId="28">
     <w:nsid w:val="52E96F60"/>
     <w:multiLevelType w:val="hybridMultilevel"/>
     <w:tmpl w:val="4C9EDF58"/>
@@ -14618,7 +14785,7 @@
       </w:pPr>
     </w:lvl>
   </w:abstractNum>
-  <w:abstractNum w:abstractNumId="28">
+  <w:abstractNum w:abstractNumId="29">
     <w:nsid w:val="564B4D6F"/>
     <w:multiLevelType w:val="hybridMultilevel"/>
     <w:tmpl w:val="463245A8"/>
@@ -14707,7 +14874,7 @@
       </w:pPr>
     </w:lvl>
   </w:abstractNum>
-  <w:abstractNum w:abstractNumId="29">
+  <w:abstractNum w:abstractNumId="30">
     <w:nsid w:val="58B561CD"/>
     <w:multiLevelType w:val="hybridMultilevel"/>
     <w:tmpl w:val="29B0D430"/>
@@ -14796,7 +14963,7 @@
       </w:pPr>
     </w:lvl>
   </w:abstractNum>
-  <w:abstractNum w:abstractNumId="30">
+  <w:abstractNum w:abstractNumId="31">
     <w:nsid w:val="5B161B8B"/>
     <w:multiLevelType w:val="hybridMultilevel"/>
     <w:tmpl w:val="EC52B5E6"/>
@@ -14885,7 +15052,7 @@
       </w:pPr>
     </w:lvl>
   </w:abstractNum>
-  <w:abstractNum w:abstractNumId="31">
+  <w:abstractNum w:abstractNumId="32">
     <w:nsid w:val="6AB57236"/>
     <w:multiLevelType w:val="hybridMultilevel"/>
     <w:tmpl w:val="93409AFE"/>
@@ -14974,7 +15141,7 @@
       </w:pPr>
     </w:lvl>
   </w:abstractNum>
-  <w:abstractNum w:abstractNumId="32">
+  <w:abstractNum w:abstractNumId="33">
     <w:nsid w:val="6B015DF7"/>
     <w:multiLevelType w:val="hybridMultilevel"/>
     <w:tmpl w:val="7944BF90"/>
@@ -15087,7 +15254,7 @@
       </w:rPr>
     </w:lvl>
   </w:abstractNum>
-  <w:abstractNum w:abstractNumId="33">
+  <w:abstractNum w:abstractNumId="34">
     <w:nsid w:val="6B1541E7"/>
     <w:multiLevelType w:val="multilevel"/>
     <w:tmpl w:val="0956637E"/>
@@ -15200,7 +15367,7 @@
       </w:rPr>
     </w:lvl>
   </w:abstractNum>
-  <w:abstractNum w:abstractNumId="34">
+  <w:abstractNum w:abstractNumId="35">
     <w:nsid w:val="6D424F83"/>
     <w:multiLevelType w:val="hybridMultilevel"/>
     <w:tmpl w:val="538C7D02"/>
@@ -15289,7 +15456,7 @@
       </w:pPr>
     </w:lvl>
   </w:abstractNum>
-  <w:abstractNum w:abstractNumId="35">
+  <w:abstractNum w:abstractNumId="36">
     <w:nsid w:val="72492BB2"/>
     <w:multiLevelType w:val="hybridMultilevel"/>
     <w:tmpl w:val="0876E89C"/>
@@ -15378,7 +15545,7 @@
       </w:pPr>
     </w:lvl>
   </w:abstractNum>
-  <w:abstractNum w:abstractNumId="36">
+  <w:abstractNum w:abstractNumId="37">
     <w:nsid w:val="72D95071"/>
     <w:multiLevelType w:val="multilevel"/>
     <w:tmpl w:val="93E65C2C"/>
@@ -15491,7 +15658,7 @@
       </w:pPr>
     </w:lvl>
   </w:abstractNum>
-  <w:abstractNum w:abstractNumId="37">
+  <w:abstractNum w:abstractNumId="38">
     <w:nsid w:val="742C11E5"/>
     <w:multiLevelType w:val="hybridMultilevel"/>
     <w:tmpl w:val="6F6AD0D8"/>
@@ -15577,7 +15744,7 @@
       </w:pPr>
     </w:lvl>
   </w:abstractNum>
-  <w:abstractNum w:abstractNumId="38">
+  <w:abstractNum w:abstractNumId="39">
     <w:nsid w:val="759F2CA0"/>
     <w:multiLevelType w:val="hybridMultilevel"/>
     <w:tmpl w:val="E3D4CFB6"/>
@@ -15666,7 +15833,7 @@
       </w:pPr>
     </w:lvl>
   </w:abstractNum>
-  <w:abstractNum w:abstractNumId="39">
+  <w:abstractNum w:abstractNumId="40">
     <w:nsid w:val="79341CC1"/>
     <w:multiLevelType w:val="hybridMultilevel"/>
     <w:tmpl w:val="670CA2F0"/>
@@ -15777,10 +15944,10 @@
     <w:abstractNumId w:val="4"/>
   </w:num>
   <w:num w:numId="8">
-    <w:abstractNumId w:val="25"/>
+    <w:abstractNumId w:val="26"/>
   </w:num>
   <w:num w:numId="9">
-    <w:abstractNumId w:val="29"/>
+    <w:abstractNumId w:val="30"/>
   </w:num>
   <w:num w:numId="10">
     <w:abstractNumId w:val="14"/>
@@ -15789,34 +15956,34 @@
     <w:abstractNumId w:val="9"/>
   </w:num>
   <w:num w:numId="12">
-    <w:abstractNumId w:val="31"/>
+    <w:abstractNumId w:val="32"/>
   </w:num>
   <w:num w:numId="13">
-    <w:abstractNumId w:val="35"/>
+    <w:abstractNumId w:val="36"/>
   </w:num>
   <w:num w:numId="14">
-    <w:abstractNumId w:val="32"/>
+    <w:abstractNumId w:val="33"/>
   </w:num>
   <w:num w:numId="15">
     <w:abstractNumId w:val="8"/>
   </w:num>
   <w:num w:numId="16">
-    <w:abstractNumId w:val="33"/>
+    <w:abstractNumId w:val="34"/>
   </w:num>
   <w:num w:numId="17">
-    <w:abstractNumId w:val="37"/>
+    <w:abstractNumId w:val="38"/>
   </w:num>
   <w:num w:numId="18">
     <w:abstractNumId w:val="10"/>
   </w:num>
   <w:num w:numId="19">
-    <w:abstractNumId w:val="28"/>
+    <w:abstractNumId w:val="29"/>
   </w:num>
   <w:num w:numId="20">
     <w:abstractNumId w:val="17"/>
   </w:num>
   <w:num w:numId="21">
-    <w:abstractNumId w:val="30"/>
+    <w:abstractNumId w:val="31"/>
   </w:num>
   <w:num w:numId="22">
     <w:abstractNumId w:val="18"/>
@@ -15828,16 +15995,16 @@
     <w:abstractNumId w:val="11"/>
   </w:num>
   <w:num w:numId="25">
-    <w:abstractNumId w:val="39"/>
+    <w:abstractNumId w:val="40"/>
   </w:num>
   <w:num w:numId="26">
-    <w:abstractNumId w:val="27"/>
+    <w:abstractNumId w:val="28"/>
   </w:num>
   <w:num w:numId="27">
     <w:abstractNumId w:val="13"/>
   </w:num>
   <w:num w:numId="28">
-    <w:abstractNumId w:val="26"/>
+    <w:abstractNumId w:val="27"/>
   </w:num>
   <w:num w:numId="29">
     <w:abstractNumId w:val="5"/>
@@ -15846,7 +16013,7 @@
     <w:abstractNumId w:val="24"/>
   </w:num>
   <w:num w:numId="31">
-    <w:abstractNumId w:val="38"/>
+    <w:abstractNumId w:val="39"/>
   </w:num>
   <w:num w:numId="32">
     <w:abstractNumId w:val="21"/>
@@ -15858,7 +16025,7 @@
     <w:abstractNumId w:val="0"/>
   </w:num>
   <w:num w:numId="35">
-    <w:abstractNumId w:val="36"/>
+    <w:abstractNumId w:val="37"/>
   </w:num>
   <w:num w:numId="36">
     <w:abstractNumId w:val="15"/>
@@ -15870,10 +16037,13 @@
     <w:abstractNumId w:val="7"/>
   </w:num>
   <w:num w:numId="39">
-    <w:abstractNumId w:val="34"/>
+    <w:abstractNumId w:val="35"/>
   </w:num>
   <w:num w:numId="40">
     <w:abstractNumId w:val="6"/>
+  </w:num>
+  <w:num w:numId="41">
+    <w:abstractNumId w:val="25"/>
   </w:num>
 </w:numbering>
 </file>
@@ -16745,7 +16915,7 @@
   <a:extraClrSchemeLst/>
   <a:extLst>
     <a:ext uri="{05A4C25C-085E-4340-85A3-A5531E510DB2}">
-      <thm15:themeFamily xmlns:thm15="http://schemas.microsoft.com/office/thememl/2012/main" xmlns="" name="Office Theme" id="{62F939B6-93AF-4DB8-9C6B-D6C7DFDC589F}" vid="{4A3C46E8-61CC-4603-A589-7422A47A8E4A}"/>
+      <thm15:themeFamily xmlns="" xmlns:thm15="http://schemas.microsoft.com/office/thememl/2012/main" name="Office Theme" id="{62F939B6-93AF-4DB8-9C6B-D6C7DFDC589F}" vid="{4A3C46E8-61CC-4603-A589-7422A47A8E4A}"/>
     </a:ext>
   </a:extLst>
 </a:theme>

</xml_diff>

<commit_message>
add the journal of 25 June 2025
</commit_message>
<xml_diff>
--- a/IELTS Notes/Notes of IELTS.docx
+++ b/IELTS Notes/Notes of IELTS.docx
@@ -9009,7 +9009,7 @@
         <w:pStyle w:val="a3"/>
         <w:ind w:left="720" w:firstLineChars="0" w:firstLine="0"/>
         <w:rPr>
-          <w:rFonts w:ascii="Times New Roman" w:hAnsi="Times New Roman" w:cs="Times New Roman" w:hint="eastAsia"/>
+          <w:rFonts w:ascii="Times New Roman" w:hAnsi="Times New Roman" w:cs="Times New Roman"/>
           <w:b/>
           <w:sz w:val="24"/>
           <w:szCs w:val="24"/>
@@ -9049,7 +9049,7 @@
         </w:numPr>
         <w:ind w:firstLineChars="0"/>
         <w:rPr>
-          <w:rFonts w:ascii="Times New Roman" w:hAnsi="Times New Roman" w:cs="Times New Roman" w:hint="eastAsia"/>
+          <w:rFonts w:ascii="Times New Roman" w:hAnsi="Times New Roman" w:cs="Times New Roman"/>
           <w:sz w:val="24"/>
           <w:szCs w:val="24"/>
           <w:lang w:val="en-GB"/>
@@ -9215,14 +9215,19 @@
     <w:p>
       <w:pPr>
         <w:pStyle w:val="a3"/>
-        <w:ind w:left="1080" w:firstLineChars="0" w:firstLine="0"/>
-        <w:rPr>
-          <w:rFonts w:ascii="Times New Roman" w:hAnsi="Times New Roman" w:cs="Times New Roman"/>
-          <w:sz w:val="24"/>
-          <w:szCs w:val="24"/>
-          <w:lang w:val="en-GB"/>
-        </w:rPr>
-      </w:pPr>
+        <w:numPr>
+          <w:ilvl w:val="0"/>
+          <w:numId w:val="42"/>
+        </w:numPr>
+        <w:ind w:firstLineChars="0"/>
+        <w:rPr>
+          <w:rFonts w:ascii="Times New Roman" w:hAnsi="Times New Roman" w:cs="Times New Roman"/>
+          <w:sz w:val="24"/>
+          <w:szCs w:val="24"/>
+          <w:lang w:val="en-GB"/>
+        </w:rPr>
+      </w:pPr>
+      <w:bookmarkStart w:id="0" w:name="_GoBack"/>
       <w:r>
         <w:rPr>
           <w:rFonts w:ascii="Times New Roman" w:hAnsi="Times New Roman" w:cs="Times New Roman" w:hint="eastAsia"/>
@@ -9326,7 +9331,11 @@
     <w:p>
       <w:pPr>
         <w:pStyle w:val="a3"/>
-        <w:ind w:left="1080" w:firstLineChars="0" w:firstLine="0"/>
+        <w:numPr>
+          <w:ilvl w:val="0"/>
+          <w:numId w:val="42"/>
+        </w:numPr>
+        <w:ind w:firstLineChars="0"/>
         <w:rPr>
           <w:rFonts w:ascii="Times New Roman" w:hAnsi="Times New Roman" w:cs="Times New Roman"/>
           <w:sz w:val="24"/>
@@ -9365,7 +9374,11 @@
     <w:p>
       <w:pPr>
         <w:pStyle w:val="a3"/>
-        <w:ind w:left="1080" w:firstLineChars="0" w:firstLine="0"/>
+        <w:numPr>
+          <w:ilvl w:val="0"/>
+          <w:numId w:val="42"/>
+        </w:numPr>
+        <w:ind w:firstLineChars="0"/>
         <w:rPr>
           <w:rFonts w:ascii="Times New Roman" w:hAnsi="Times New Roman" w:cs="Times New Roman"/>
           <w:sz w:val="24"/>
@@ -9422,7 +9435,11 @@
     <w:p>
       <w:pPr>
         <w:pStyle w:val="a3"/>
-        <w:ind w:left="1080" w:firstLineChars="0" w:firstLine="0"/>
+        <w:numPr>
+          <w:ilvl w:val="0"/>
+          <w:numId w:val="42"/>
+        </w:numPr>
+        <w:ind w:firstLineChars="0"/>
         <w:rPr>
           <w:rFonts w:ascii="Times New Roman" w:hAnsi="Times New Roman" w:cs="Times New Roman"/>
           <w:sz w:val="24"/>
@@ -9443,9 +9460,13 @@
     <w:p>
       <w:pPr>
         <w:pStyle w:val="a3"/>
-        <w:ind w:left="1080" w:firstLineChars="0" w:firstLine="0"/>
-        <w:rPr>
-          <w:rFonts w:ascii="Times New Roman" w:hAnsi="Times New Roman" w:cs="Times New Roman" w:hint="eastAsia"/>
+        <w:numPr>
+          <w:ilvl w:val="0"/>
+          <w:numId w:val="42"/>
+        </w:numPr>
+        <w:ind w:firstLineChars="0"/>
+        <w:rPr>
+          <w:rFonts w:ascii="Times New Roman" w:hAnsi="Times New Roman" w:cs="Times New Roman"/>
           <w:sz w:val="24"/>
           <w:szCs w:val="24"/>
           <w:lang w:val="en-GB"/>
@@ -9461,6 +9482,7 @@
         <w:t xml:space="preserve">The number of an introduction paragraph is between 35 to 50 words. </w:t>
       </w:r>
     </w:p>
+    <w:bookmarkEnd w:id="0"/>
     <w:p>
       <w:pPr>
         <w:pStyle w:val="a3"/>
@@ -9470,7 +9492,7 @@
         </w:numPr>
         <w:ind w:firstLineChars="0"/>
         <w:rPr>
-          <w:rFonts w:ascii="Times New Roman" w:hAnsi="Times New Roman" w:cs="Times New Roman" w:hint="eastAsia"/>
+          <w:rFonts w:ascii="Times New Roman" w:hAnsi="Times New Roman" w:cs="Times New Roman"/>
           <w:sz w:val="24"/>
           <w:szCs w:val="24"/>
           <w:lang w:val="en-GB"/>
@@ -9489,14 +9511,12 @@
     <w:p>
       <w:pPr>
         <w:rPr>
-          <w:rFonts w:ascii="Times New Roman" w:hAnsi="Times New Roman" w:cs="Times New Roman" w:hint="eastAsia"/>
-          <w:sz w:val="24"/>
-          <w:szCs w:val="24"/>
-          <w:lang w:val="en-GB"/>
-        </w:rPr>
-      </w:pPr>
-      <w:bookmarkStart w:id="0" w:name="_GoBack"/>
-      <w:bookmarkEnd w:id="0"/>
+          <w:rFonts w:ascii="Times New Roman" w:hAnsi="Times New Roman" w:cs="Times New Roman"/>
+          <w:sz w:val="24"/>
+          <w:szCs w:val="24"/>
+          <w:lang w:val="en-GB"/>
+        </w:rPr>
+      </w:pPr>
     </w:p>
     <w:p>
       <w:pPr>
@@ -9605,7 +9625,16 @@
           <w:sz w:val="24"/>
           <w:szCs w:val="24"/>
         </w:rPr>
-        <w:t xml:space="preserve">Normally, the essay in Writing Task 2 is between 270 and 290 words. You will NOT get a higher score for a longer essay. In fact, a longer essay can attract critism and can </w:t>
+        <w:t xml:space="preserve">Normally, the essay in Writing Task 2 is between 270 and 290 words. You will NOT get a higher score for a longer essay. In fact, a longer essay can attract </w:t>
+      </w:r>
+      <w:r>
+        <w:rPr>
+          <w:rFonts w:ascii="Times New Roman" w:hAnsi="Times New Roman" w:cs="Times New Roman" w:hint="eastAsia"/>
+          <w:sz w:val="24"/>
+          <w:szCs w:val="24"/>
+        </w:rPr>
+        <w:lastRenderedPageBreak/>
+        <w:t xml:space="preserve">critism and can </w:t>
       </w:r>
       <w:r>
         <w:rPr>
@@ -10738,7 +10767,16 @@
           <w:sz w:val="24"/>
           <w:szCs w:val="24"/>
         </w:rPr>
-        <w:t xml:space="preserve"> should make an effort to use public transportation in urban areas. (</w:t>
+        <w:t xml:space="preserve"> should make an effort to use public </w:t>
+      </w:r>
+      <w:r>
+        <w:rPr>
+          <w:rFonts w:ascii="Times New Roman" w:hAnsi="Times New Roman" w:cs="Times New Roman" w:hint="eastAsia"/>
+          <w:sz w:val="24"/>
+          <w:szCs w:val="24"/>
+        </w:rPr>
+        <w:lastRenderedPageBreak/>
+        <w:t>transportation in urban areas. (</w:t>
       </w:r>
       <w:r>
         <w:rPr>
@@ -10794,16 +10832,7 @@
           <w:sz w:val="24"/>
           <w:szCs w:val="24"/>
         </w:rPr>
-        <w:t xml:space="preserve"> is not appropriately used in </w:t>
-      </w:r>
-      <w:r>
-        <w:rPr>
-          <w:rFonts w:ascii="Times New Roman" w:hAnsi="Times New Roman" w:cs="Times New Roman" w:hint="eastAsia"/>
-          <w:sz w:val="24"/>
-          <w:szCs w:val="24"/>
-        </w:rPr>
-        <w:lastRenderedPageBreak/>
-        <w:t>this sentence.</w:t>
+        <w:t xml:space="preserve"> is not appropriately used in this sentence.</w:t>
       </w:r>
       <w:r>
         <w:rPr>
@@ -14074,6 +14103,92 @@
     </w:lvl>
   </w:abstractNum>
   <w:abstractNum w:abstractNumId="21">
+    <w:nsid w:val="451D1A3C"/>
+    <w:multiLevelType w:val="hybridMultilevel"/>
+    <w:tmpl w:val="2CD07A90"/>
+    <w:lvl w:ilvl="0" w:tplc="04090019">
+      <w:start w:val="1"/>
+      <w:numFmt w:val="lowerLetter"/>
+      <w:lvlText w:val="%1)"/>
+      <w:lvlJc w:val="left"/>
+      <w:pPr>
+        <w:ind w:left="1800" w:hanging="360"/>
+      </w:pPr>
+    </w:lvl>
+    <w:lvl w:ilvl="1" w:tplc="08090019" w:tentative="1">
+      <w:start w:val="1"/>
+      <w:numFmt w:val="lowerLetter"/>
+      <w:lvlText w:val="%2."/>
+      <w:lvlJc w:val="left"/>
+      <w:pPr>
+        <w:ind w:left="2520" w:hanging="360"/>
+      </w:pPr>
+    </w:lvl>
+    <w:lvl w:ilvl="2" w:tplc="0809001B" w:tentative="1">
+      <w:start w:val="1"/>
+      <w:numFmt w:val="lowerRoman"/>
+      <w:lvlText w:val="%3."/>
+      <w:lvlJc w:val="right"/>
+      <w:pPr>
+        <w:ind w:left="3240" w:hanging="180"/>
+      </w:pPr>
+    </w:lvl>
+    <w:lvl w:ilvl="3" w:tplc="0809000F" w:tentative="1">
+      <w:start w:val="1"/>
+      <w:numFmt w:val="decimal"/>
+      <w:lvlText w:val="%4."/>
+      <w:lvlJc w:val="left"/>
+      <w:pPr>
+        <w:ind w:left="3960" w:hanging="360"/>
+      </w:pPr>
+    </w:lvl>
+    <w:lvl w:ilvl="4" w:tplc="08090019" w:tentative="1">
+      <w:start w:val="1"/>
+      <w:numFmt w:val="lowerLetter"/>
+      <w:lvlText w:val="%5."/>
+      <w:lvlJc w:val="left"/>
+      <w:pPr>
+        <w:ind w:left="4680" w:hanging="360"/>
+      </w:pPr>
+    </w:lvl>
+    <w:lvl w:ilvl="5" w:tplc="0809001B" w:tentative="1">
+      <w:start w:val="1"/>
+      <w:numFmt w:val="lowerRoman"/>
+      <w:lvlText w:val="%6."/>
+      <w:lvlJc w:val="right"/>
+      <w:pPr>
+        <w:ind w:left="5400" w:hanging="180"/>
+      </w:pPr>
+    </w:lvl>
+    <w:lvl w:ilvl="6" w:tplc="0809000F" w:tentative="1">
+      <w:start w:val="1"/>
+      <w:numFmt w:val="decimal"/>
+      <w:lvlText w:val="%7."/>
+      <w:lvlJc w:val="left"/>
+      <w:pPr>
+        <w:ind w:left="6120" w:hanging="360"/>
+      </w:pPr>
+    </w:lvl>
+    <w:lvl w:ilvl="7" w:tplc="08090019" w:tentative="1">
+      <w:start w:val="1"/>
+      <w:numFmt w:val="lowerLetter"/>
+      <w:lvlText w:val="%8."/>
+      <w:lvlJc w:val="left"/>
+      <w:pPr>
+        <w:ind w:left="6840" w:hanging="360"/>
+      </w:pPr>
+    </w:lvl>
+    <w:lvl w:ilvl="8" w:tplc="0809001B" w:tentative="1">
+      <w:start w:val="1"/>
+      <w:numFmt w:val="lowerRoman"/>
+      <w:lvlText w:val="%9."/>
+      <w:lvlJc w:val="right"/>
+      <w:pPr>
+        <w:ind w:left="7560" w:hanging="180"/>
+      </w:pPr>
+    </w:lvl>
+  </w:abstractNum>
+  <w:abstractNum w:abstractNumId="22">
     <w:nsid w:val="45AC0CEE"/>
     <w:multiLevelType w:val="hybridMultilevel"/>
     <w:tmpl w:val="A6FA4E9E"/>
@@ -14162,7 +14277,7 @@
       </w:pPr>
     </w:lvl>
   </w:abstractNum>
-  <w:abstractNum w:abstractNumId="22">
+  <w:abstractNum w:abstractNumId="23">
     <w:nsid w:val="49614F41"/>
     <w:multiLevelType w:val="hybridMultilevel"/>
     <w:tmpl w:val="21F4F90A"/>
@@ -14251,7 +14366,7 @@
       </w:pPr>
     </w:lvl>
   </w:abstractNum>
-  <w:abstractNum w:abstractNumId="23">
+  <w:abstractNum w:abstractNumId="24">
     <w:nsid w:val="4CDD0872"/>
     <w:multiLevelType w:val="hybridMultilevel"/>
     <w:tmpl w:val="77F44C94"/>
@@ -14340,7 +14455,7 @@
       </w:pPr>
     </w:lvl>
   </w:abstractNum>
-  <w:abstractNum w:abstractNumId="24">
+  <w:abstractNum w:abstractNumId="25">
     <w:nsid w:val="4E11184C"/>
     <w:multiLevelType w:val="hybridMultilevel"/>
     <w:tmpl w:val="228EF806"/>
@@ -14429,7 +14544,7 @@
       </w:pPr>
     </w:lvl>
   </w:abstractNum>
-  <w:abstractNum w:abstractNumId="25">
+  <w:abstractNum w:abstractNumId="26">
     <w:nsid w:val="4F2E6675"/>
     <w:multiLevelType w:val="hybridMultilevel"/>
     <w:tmpl w:val="39BA204C"/>
@@ -14518,7 +14633,7 @@
       </w:pPr>
     </w:lvl>
   </w:abstractNum>
-  <w:abstractNum w:abstractNumId="26">
+  <w:abstractNum w:abstractNumId="27">
     <w:nsid w:val="501466CA"/>
     <w:multiLevelType w:val="hybridMultilevel"/>
     <w:tmpl w:val="DB060F1C"/>
@@ -14607,7 +14722,7 @@
       </w:pPr>
     </w:lvl>
   </w:abstractNum>
-  <w:abstractNum w:abstractNumId="27">
+  <w:abstractNum w:abstractNumId="28">
     <w:nsid w:val="520832F2"/>
     <w:multiLevelType w:val="hybridMultilevel"/>
     <w:tmpl w:val="BCEC49F6"/>
@@ -14696,7 +14811,7 @@
       </w:pPr>
     </w:lvl>
   </w:abstractNum>
-  <w:abstractNum w:abstractNumId="28">
+  <w:abstractNum w:abstractNumId="29">
     <w:nsid w:val="52E96F60"/>
     <w:multiLevelType w:val="hybridMultilevel"/>
     <w:tmpl w:val="4C9EDF58"/>
@@ -14785,7 +14900,7 @@
       </w:pPr>
     </w:lvl>
   </w:abstractNum>
-  <w:abstractNum w:abstractNumId="29">
+  <w:abstractNum w:abstractNumId="30">
     <w:nsid w:val="564B4D6F"/>
     <w:multiLevelType w:val="hybridMultilevel"/>
     <w:tmpl w:val="463245A8"/>
@@ -14874,7 +14989,7 @@
       </w:pPr>
     </w:lvl>
   </w:abstractNum>
-  <w:abstractNum w:abstractNumId="30">
+  <w:abstractNum w:abstractNumId="31">
     <w:nsid w:val="58B561CD"/>
     <w:multiLevelType w:val="hybridMultilevel"/>
     <w:tmpl w:val="29B0D430"/>
@@ -14963,7 +15078,7 @@
       </w:pPr>
     </w:lvl>
   </w:abstractNum>
-  <w:abstractNum w:abstractNumId="31">
+  <w:abstractNum w:abstractNumId="32">
     <w:nsid w:val="5B161B8B"/>
     <w:multiLevelType w:val="hybridMultilevel"/>
     <w:tmpl w:val="EC52B5E6"/>
@@ -15052,7 +15167,7 @@
       </w:pPr>
     </w:lvl>
   </w:abstractNum>
-  <w:abstractNum w:abstractNumId="32">
+  <w:abstractNum w:abstractNumId="33">
     <w:nsid w:val="6AB57236"/>
     <w:multiLevelType w:val="hybridMultilevel"/>
     <w:tmpl w:val="93409AFE"/>
@@ -15141,7 +15256,7 @@
       </w:pPr>
     </w:lvl>
   </w:abstractNum>
-  <w:abstractNum w:abstractNumId="33">
+  <w:abstractNum w:abstractNumId="34">
     <w:nsid w:val="6B015DF7"/>
     <w:multiLevelType w:val="hybridMultilevel"/>
     <w:tmpl w:val="7944BF90"/>
@@ -15254,7 +15369,7 @@
       </w:rPr>
     </w:lvl>
   </w:abstractNum>
-  <w:abstractNum w:abstractNumId="34">
+  <w:abstractNum w:abstractNumId="35">
     <w:nsid w:val="6B1541E7"/>
     <w:multiLevelType w:val="multilevel"/>
     <w:tmpl w:val="0956637E"/>
@@ -15367,7 +15482,7 @@
       </w:rPr>
     </w:lvl>
   </w:abstractNum>
-  <w:abstractNum w:abstractNumId="35">
+  <w:abstractNum w:abstractNumId="36">
     <w:nsid w:val="6D424F83"/>
     <w:multiLevelType w:val="hybridMultilevel"/>
     <w:tmpl w:val="538C7D02"/>
@@ -15456,7 +15571,7 @@
       </w:pPr>
     </w:lvl>
   </w:abstractNum>
-  <w:abstractNum w:abstractNumId="36">
+  <w:abstractNum w:abstractNumId="37">
     <w:nsid w:val="72492BB2"/>
     <w:multiLevelType w:val="hybridMultilevel"/>
     <w:tmpl w:val="0876E89C"/>
@@ -15545,7 +15660,7 @@
       </w:pPr>
     </w:lvl>
   </w:abstractNum>
-  <w:abstractNum w:abstractNumId="37">
+  <w:abstractNum w:abstractNumId="38">
     <w:nsid w:val="72D95071"/>
     <w:multiLevelType w:val="multilevel"/>
     <w:tmpl w:val="93E65C2C"/>
@@ -15658,7 +15773,7 @@
       </w:pPr>
     </w:lvl>
   </w:abstractNum>
-  <w:abstractNum w:abstractNumId="38">
+  <w:abstractNum w:abstractNumId="39">
     <w:nsid w:val="742C11E5"/>
     <w:multiLevelType w:val="hybridMultilevel"/>
     <w:tmpl w:val="6F6AD0D8"/>
@@ -15744,7 +15859,7 @@
       </w:pPr>
     </w:lvl>
   </w:abstractNum>
-  <w:abstractNum w:abstractNumId="39">
+  <w:abstractNum w:abstractNumId="40">
     <w:nsid w:val="759F2CA0"/>
     <w:multiLevelType w:val="hybridMultilevel"/>
     <w:tmpl w:val="E3D4CFB6"/>
@@ -15833,7 +15948,7 @@
       </w:pPr>
     </w:lvl>
   </w:abstractNum>
-  <w:abstractNum w:abstractNumId="40">
+  <w:abstractNum w:abstractNumId="41">
     <w:nsid w:val="79341CC1"/>
     <w:multiLevelType w:val="hybridMultilevel"/>
     <w:tmpl w:val="670CA2F0"/>
@@ -15923,7 +16038,7 @@
     </w:lvl>
   </w:abstractNum>
   <w:num w:numId="1">
-    <w:abstractNumId w:val="23"/>
+    <w:abstractNumId w:val="24"/>
   </w:num>
   <w:num w:numId="2">
     <w:abstractNumId w:val="19"/>
@@ -15944,10 +16059,10 @@
     <w:abstractNumId w:val="4"/>
   </w:num>
   <w:num w:numId="8">
-    <w:abstractNumId w:val="26"/>
+    <w:abstractNumId w:val="27"/>
   </w:num>
   <w:num w:numId="9">
-    <w:abstractNumId w:val="30"/>
+    <w:abstractNumId w:val="31"/>
   </w:num>
   <w:num w:numId="10">
     <w:abstractNumId w:val="14"/>
@@ -15956,67 +16071,67 @@
     <w:abstractNumId w:val="9"/>
   </w:num>
   <w:num w:numId="12">
-    <w:abstractNumId w:val="32"/>
+    <w:abstractNumId w:val="33"/>
   </w:num>
   <w:num w:numId="13">
-    <w:abstractNumId w:val="36"/>
+    <w:abstractNumId w:val="37"/>
   </w:num>
   <w:num w:numId="14">
-    <w:abstractNumId w:val="33"/>
+    <w:abstractNumId w:val="34"/>
   </w:num>
   <w:num w:numId="15">
     <w:abstractNumId w:val="8"/>
   </w:num>
   <w:num w:numId="16">
-    <w:abstractNumId w:val="34"/>
+    <w:abstractNumId w:val="35"/>
   </w:num>
   <w:num w:numId="17">
-    <w:abstractNumId w:val="38"/>
+    <w:abstractNumId w:val="39"/>
   </w:num>
   <w:num w:numId="18">
     <w:abstractNumId w:val="10"/>
   </w:num>
   <w:num w:numId="19">
-    <w:abstractNumId w:val="29"/>
+    <w:abstractNumId w:val="30"/>
   </w:num>
   <w:num w:numId="20">
     <w:abstractNumId w:val="17"/>
   </w:num>
   <w:num w:numId="21">
-    <w:abstractNumId w:val="31"/>
+    <w:abstractNumId w:val="32"/>
   </w:num>
   <w:num w:numId="22">
     <w:abstractNumId w:val="18"/>
   </w:num>
   <w:num w:numId="23">
-    <w:abstractNumId w:val="22"/>
+    <w:abstractNumId w:val="23"/>
   </w:num>
   <w:num w:numId="24">
     <w:abstractNumId w:val="11"/>
   </w:num>
   <w:num w:numId="25">
-    <w:abstractNumId w:val="40"/>
+    <w:abstractNumId w:val="41"/>
   </w:num>
   <w:num w:numId="26">
-    <w:abstractNumId w:val="28"/>
+    <w:abstractNumId w:val="29"/>
   </w:num>
   <w:num w:numId="27">
     <w:abstractNumId w:val="13"/>
   </w:num>
   <w:num w:numId="28">
-    <w:abstractNumId w:val="27"/>
+    <w:abstractNumId w:val="28"/>
   </w:num>
   <w:num w:numId="29">
     <w:abstractNumId w:val="5"/>
   </w:num>
   <w:num w:numId="30">
-    <w:abstractNumId w:val="24"/>
+    <w:abstractNumId w:val="25"/>
   </w:num>
   <w:num w:numId="31">
-    <w:abstractNumId w:val="39"/>
+    <w:abstractNumId w:val="40"/>
   </w:num>
   <w:num w:numId="32">
-    <w:abstractNumId w:val="21"/>
+    <w:abstractNumId w:val="22"/>
   </w:num>
   <w:num w:numId="33">
     <w:abstractNumId w:val="1"/>
@@ -16025,7 +16140,7 @@
     <w:abstractNumId w:val="0"/>
   </w:num>
   <w:num w:numId="35">
-    <w:abstractNumId w:val="37"/>
+    <w:abstractNumId w:val="38"/>
   </w:num>
   <w:num w:numId="36">
     <w:abstractNumId w:val="15"/>
@@ -16037,13 +16152,16 @@
     <w:abstractNumId w:val="7"/>
   </w:num>
   <w:num w:numId="39">
-    <w:abstractNumId w:val="35"/>
+    <w:abstractNumId w:val="36"/>
   </w:num>
   <w:num w:numId="40">
     <w:abstractNumId w:val="6"/>
   </w:num>
   <w:num w:numId="41">
-    <w:abstractNumId w:val="25"/>
+    <w:abstractNumId w:val="26"/>
+  </w:num>
+  <w:num w:numId="42">
+    <w:abstractNumId w:val="21"/>
   </w:num>
 </w:numbering>
 </file>
@@ -16915,7 +17033,7 @@
   <a:extraClrSchemeLst/>
   <a:extLst>
     <a:ext uri="{05A4C25C-085E-4340-85A3-A5531E510DB2}">
-      <thm15:themeFamily xmlns="" xmlns:thm15="http://schemas.microsoft.com/office/thememl/2012/main" name="Office Theme" id="{62F939B6-93AF-4DB8-9C6B-D6C7DFDC589F}" vid="{4A3C46E8-61CC-4603-A589-7422A47A8E4A}"/>
+      <thm15:themeFamily xmlns:thm15="http://schemas.microsoft.com/office/thememl/2012/main" xmlns="" name="Office Theme" id="{62F939B6-93AF-4DB8-9C6B-D6C7DFDC589F}" vid="{4A3C46E8-61CC-4603-A589-7422A47A8E4A}"/>
     </a:ext>
   </a:extLst>
 </a:theme>

</xml_diff>

<commit_message>
review my journals written yesterday and the day before yesterday
</commit_message>
<xml_diff>
--- a/IELTS Notes/Notes of IELTS.docx
+++ b/IELTS Notes/Notes of IELTS.docx
@@ -3558,57 +3558,37 @@
         <w:ind w:left="714" w:firstLineChars="0" w:hanging="357"/>
         <w:outlineLvl w:val="1"/>
         <w:rPr>
-          <w:rFonts w:ascii="Times New Roman" w:hAnsi="Times New Roman" w:cs="Times New Roman"/>
-          <w:sz w:val="24"/>
-          <w:szCs w:val="24"/>
-        </w:rPr>
-      </w:pPr>
-      <w:r>
-        <w:rPr>
-          <w:rFonts w:ascii="Times New Roman" w:hAnsi="Times New Roman" w:cs="Times New Roman"/>
-          <w:sz w:val="24"/>
-          <w:szCs w:val="24"/>
-        </w:rPr>
-        <w:t>Greeting examiners.</w:t>
-      </w:r>
-    </w:p>
-    <w:p>
-      <w:pPr>
-        <w:pStyle w:val="a3"/>
-        <w:numPr>
-          <w:ilvl w:val="1"/>
-          <w:numId w:val="16"/>
-        </w:numPr>
-        <w:ind w:firstLineChars="0"/>
-        <w:rPr>
-          <w:rFonts w:ascii="Times New Roman" w:hAnsi="Times New Roman" w:cs="Times New Roman"/>
-          <w:sz w:val="24"/>
-          <w:szCs w:val="24"/>
-        </w:rPr>
-      </w:pPr>
-      <w:r>
-        <w:rPr>
-          <w:rFonts w:ascii="Times New Roman" w:hAnsi="Times New Roman" w:cs="Times New Roman"/>
-          <w:sz w:val="24"/>
-          <w:szCs w:val="24"/>
-        </w:rPr>
-        <w:t>Don’</w:t>
-      </w:r>
-      <w:r>
-        <w:rPr>
-          <w:rFonts w:ascii="Times New Roman" w:hAnsi="Times New Roman" w:cs="Times New Roman" w:hint="eastAsia"/>
-          <w:sz w:val="24"/>
-          <w:szCs w:val="24"/>
-        </w:rPr>
-        <w:t>t</w:t>
-      </w:r>
-      <w:r>
-        <w:rPr>
-          <w:rFonts w:ascii="Times New Roman" w:hAnsi="Times New Roman" w:cs="Times New Roman"/>
-          <w:sz w:val="24"/>
-          <w:szCs w:val="24"/>
-        </w:rPr>
-        <w:t xml:space="preserve"> address examiners first name preceded by Miss/Mr.. That’s not correct in English.</w:t>
+          <w:rFonts w:ascii="Times New Roman" w:hAnsi="Times New Roman" w:cs="Times New Roman" w:hint="eastAsia"/>
+          <w:sz w:val="24"/>
+          <w:szCs w:val="24"/>
+        </w:rPr>
+      </w:pPr>
+      <w:r>
+        <w:rPr>
+          <w:rFonts w:ascii="Times New Roman" w:hAnsi="Times New Roman" w:cs="Times New Roman" w:hint="eastAsia"/>
+          <w:sz w:val="24"/>
+          <w:szCs w:val="24"/>
+        </w:rPr>
+        <w:t>The Importance of Part 1.</w:t>
+      </w:r>
+    </w:p>
+    <w:p>
+      <w:pPr>
+        <w:pStyle w:val="a3"/>
+        <w:ind w:left="714" w:firstLineChars="0" w:firstLine="0"/>
+        <w:rPr>
+          <w:rFonts w:ascii="Times New Roman" w:hAnsi="Times New Roman" w:cs="Times New Roman" w:hint="eastAsia"/>
+          <w:sz w:val="24"/>
+          <w:szCs w:val="24"/>
+        </w:rPr>
+      </w:pPr>
+      <w:r>
+        <w:rPr>
+          <w:rFonts w:ascii="Times New Roman" w:hAnsi="Times New Roman" w:cs="Times New Roman" w:hint="eastAsia"/>
+          <w:sz w:val="24"/>
+          <w:szCs w:val="24"/>
+        </w:rPr>
+        <w:t xml:space="preserve">Part 1 is equivalent to Part 2 and Part 3; you can use less common words or collocations in this part. When your Part 3 is weak, the examiner will take part 1 more into account. </w:t>
       </w:r>
     </w:p>
     <w:p>
@@ -3621,17 +3601,344 @@
         <w:ind w:left="714" w:firstLineChars="0" w:hanging="357"/>
         <w:outlineLvl w:val="1"/>
         <w:rPr>
-          <w:rFonts w:ascii="Times New Roman" w:hAnsi="Times New Roman" w:cs="Times New Roman"/>
-          <w:sz w:val="24"/>
-          <w:szCs w:val="24"/>
-        </w:rPr>
-      </w:pPr>
-      <w:r>
-        <w:rPr>
-          <w:rFonts w:ascii="Times New Roman" w:hAnsi="Times New Roman" w:cs="Times New Roman"/>
-          <w:sz w:val="24"/>
-          <w:szCs w:val="24"/>
-        </w:rPr>
+          <w:rFonts w:ascii="Times New Roman" w:hAnsi="Times New Roman" w:cs="Times New Roman" w:hint="eastAsia"/>
+          <w:sz w:val="24"/>
+          <w:szCs w:val="24"/>
+        </w:rPr>
+      </w:pPr>
+      <w:r>
+        <w:rPr>
+          <w:rFonts w:ascii="Times New Roman" w:hAnsi="Times New Roman" w:cs="Times New Roman" w:hint="eastAsia"/>
+          <w:sz w:val="24"/>
+          <w:szCs w:val="24"/>
+        </w:rPr>
+        <w:t>Lexical chunks.</w:t>
+      </w:r>
+    </w:p>
+    <w:p>
+      <w:pPr>
+        <w:pStyle w:val="a3"/>
+        <w:ind w:left="714" w:firstLineChars="0" w:firstLine="0"/>
+        <w:rPr>
+          <w:rFonts w:ascii="Times New Roman" w:hAnsi="Times New Roman" w:cs="Times New Roman" w:hint="eastAsia"/>
+          <w:sz w:val="24"/>
+          <w:szCs w:val="24"/>
+        </w:rPr>
+      </w:pPr>
+      <w:bookmarkStart w:id="0" w:name="_GoBack"/>
+      <w:r>
+        <w:rPr>
+          <w:rFonts w:ascii="Times New Roman" w:hAnsi="Times New Roman" w:cs="Times New Roman" w:hint="eastAsia"/>
+          <w:sz w:val="24"/>
+          <w:szCs w:val="24"/>
+        </w:rPr>
+        <w:t xml:space="preserve">A sentence is made of several lexical chunks. </w:t>
+      </w:r>
+    </w:p>
+    <w:p>
+      <w:pPr>
+        <w:pStyle w:val="a3"/>
+        <w:ind w:left="714" w:firstLineChars="0" w:firstLine="0"/>
+        <w:rPr>
+          <w:rFonts w:ascii="Times New Roman" w:hAnsi="Times New Roman" w:cs="Times New Roman" w:hint="eastAsia"/>
+          <w:sz w:val="24"/>
+          <w:szCs w:val="24"/>
+        </w:rPr>
+      </w:pPr>
+      <w:r>
+        <w:rPr>
+          <w:rFonts w:ascii="Times New Roman" w:hAnsi="Times New Roman" w:cs="Times New Roman" w:hint="eastAsia"/>
+          <w:sz w:val="24"/>
+          <w:szCs w:val="24"/>
+        </w:rPr>
+        <w:t xml:space="preserve">A lexical chunk is a group of words that go well together. </w:t>
+      </w:r>
+    </w:p>
+    <w:p>
+      <w:pPr>
+        <w:pStyle w:val="a3"/>
+        <w:ind w:left="714" w:firstLineChars="0" w:firstLine="0"/>
+        <w:rPr>
+          <w:rFonts w:ascii="Times New Roman" w:hAnsi="Times New Roman" w:cs="Times New Roman" w:hint="eastAsia"/>
+          <w:sz w:val="24"/>
+          <w:szCs w:val="24"/>
+        </w:rPr>
+      </w:pPr>
+      <w:r>
+        <w:rPr>
+          <w:rFonts w:ascii="Times New Roman" w:hAnsi="Times New Roman" w:cs="Times New Roman" w:hint="eastAsia"/>
+          <w:sz w:val="24"/>
+          <w:szCs w:val="24"/>
+        </w:rPr>
+        <w:t>The important thing is to learn word in chunks in context.</w:t>
+      </w:r>
+    </w:p>
+    <w:bookmarkEnd w:id="0"/>
+    <w:p>
+      <w:pPr>
+        <w:pStyle w:val="a3"/>
+        <w:numPr>
+          <w:ilvl w:val="0"/>
+          <w:numId w:val="12"/>
+        </w:numPr>
+        <w:ind w:left="714" w:firstLineChars="0" w:hanging="357"/>
+        <w:outlineLvl w:val="1"/>
+        <w:rPr>
+          <w:rFonts w:ascii="Times New Roman" w:hAnsi="Times New Roman" w:cs="Times New Roman" w:hint="eastAsia"/>
+          <w:sz w:val="24"/>
+          <w:szCs w:val="24"/>
+        </w:rPr>
+      </w:pPr>
+      <w:r>
+        <w:rPr>
+          <w:rFonts w:ascii="Times New Roman" w:hAnsi="Times New Roman" w:cs="Times New Roman" w:hint="eastAsia"/>
+          <w:sz w:val="24"/>
+          <w:szCs w:val="24"/>
+        </w:rPr>
+        <w:t>Don</w:t>
+      </w:r>
+      <w:r>
+        <w:rPr>
+          <w:rFonts w:ascii="Times New Roman" w:hAnsi="Times New Roman" w:cs="Times New Roman"/>
+          <w:sz w:val="24"/>
+          <w:szCs w:val="24"/>
+        </w:rPr>
+        <w:t>’</w:t>
+      </w:r>
+      <w:r>
+        <w:rPr>
+          <w:rFonts w:ascii="Times New Roman" w:hAnsi="Times New Roman" w:cs="Times New Roman" w:hint="eastAsia"/>
+          <w:sz w:val="24"/>
+          <w:szCs w:val="24"/>
+        </w:rPr>
+        <w:t>t repeat the words in the questios.</w:t>
+      </w:r>
+    </w:p>
+    <w:p>
+      <w:pPr>
+        <w:pStyle w:val="a3"/>
+        <w:ind w:left="714" w:firstLineChars="0" w:firstLine="0"/>
+        <w:outlineLvl w:val="1"/>
+        <w:rPr>
+          <w:rFonts w:ascii="Times New Roman" w:hAnsi="Times New Roman" w:cs="Times New Roman" w:hint="eastAsia"/>
+          <w:sz w:val="24"/>
+          <w:szCs w:val="24"/>
+        </w:rPr>
+      </w:pPr>
+      <w:r>
+        <w:rPr>
+          <w:rFonts w:ascii="Times New Roman" w:hAnsi="Times New Roman" w:cs="Times New Roman" w:hint="eastAsia"/>
+          <w:sz w:val="24"/>
+          <w:szCs w:val="24"/>
+        </w:rPr>
+        <w:t>For instance, the examiner asks you how long you live there. You</w:t>
+      </w:r>
+      <w:r>
+        <w:rPr>
+          <w:rFonts w:ascii="Times New Roman" w:hAnsi="Times New Roman" w:cs="Times New Roman"/>
+          <w:sz w:val="24"/>
+          <w:szCs w:val="24"/>
+        </w:rPr>
+        <w:t>’</w:t>
+      </w:r>
+      <w:r>
+        <w:rPr>
+          <w:rFonts w:ascii="Times New Roman" w:hAnsi="Times New Roman" w:cs="Times New Roman" w:hint="eastAsia"/>
+          <w:sz w:val="24"/>
+          <w:szCs w:val="24"/>
+        </w:rPr>
+        <w:t xml:space="preserve">d better not say that I have lived here </w:t>
+      </w:r>
+      <w:r>
+        <w:rPr>
+          <w:rFonts w:ascii="Times New Roman" w:hAnsi="Times New Roman" w:cs="Times New Roman" w:hint="eastAsia"/>
+          <w:sz w:val="24"/>
+          <w:szCs w:val="24"/>
+        </w:rPr>
+        <w:t>for 5 years</w:t>
+      </w:r>
+      <w:r>
+        <w:rPr>
+          <w:rFonts w:ascii="Times New Roman" w:hAnsi="Times New Roman" w:cs="Times New Roman" w:hint="eastAsia"/>
+          <w:sz w:val="24"/>
+          <w:szCs w:val="24"/>
+        </w:rPr>
+        <w:t>. Instead, you cou</w:t>
+      </w:r>
+      <w:r>
+        <w:rPr>
+          <w:rFonts w:ascii="Times New Roman" w:hAnsi="Times New Roman" w:cs="Times New Roman" w:hint="eastAsia"/>
+          <w:sz w:val="24"/>
+          <w:szCs w:val="24"/>
+        </w:rPr>
+        <w:t>ld say,</w:t>
+      </w:r>
+      <w:r>
+        <w:rPr>
+          <w:rFonts w:ascii="Times New Roman" w:hAnsi="Times New Roman" w:cs="Times New Roman" w:hint="eastAsia"/>
+          <w:sz w:val="24"/>
+          <w:szCs w:val="24"/>
+        </w:rPr>
+        <w:t xml:space="preserve"> </w:t>
+      </w:r>
+      <w:r>
+        <w:rPr>
+          <w:rFonts w:ascii="Times New Roman" w:hAnsi="Times New Roman" w:cs="Times New Roman"/>
+          <w:sz w:val="24"/>
+          <w:szCs w:val="24"/>
+        </w:rPr>
+        <w:t>“</w:t>
+      </w:r>
+      <w:r>
+        <w:rPr>
+          <w:rFonts w:ascii="Times New Roman" w:hAnsi="Times New Roman" w:cs="Times New Roman" w:hint="eastAsia"/>
+          <w:sz w:val="24"/>
+          <w:szCs w:val="24"/>
+        </w:rPr>
+        <w:t xml:space="preserve">I arrived here </w:t>
+      </w:r>
+      <w:r>
+        <w:rPr>
+          <w:rFonts w:ascii="Times New Roman" w:hAnsi="Times New Roman" w:cs="Times New Roman" w:hint="eastAsia"/>
+          <w:sz w:val="24"/>
+          <w:szCs w:val="24"/>
+        </w:rPr>
+        <w:t>in 2020</w:t>
+      </w:r>
+      <w:r>
+        <w:rPr>
+          <w:rFonts w:ascii="Times New Roman" w:hAnsi="Times New Roman" w:cs="Times New Roman" w:hint="eastAsia"/>
+          <w:sz w:val="24"/>
+          <w:szCs w:val="24"/>
+        </w:rPr>
+        <w:t>.</w:t>
+      </w:r>
+      <w:r>
+        <w:rPr>
+          <w:rFonts w:ascii="Times New Roman" w:hAnsi="Times New Roman" w:cs="Times New Roman" w:hint="eastAsia"/>
+          <w:sz w:val="24"/>
+          <w:szCs w:val="24"/>
+        </w:rPr>
+        <w:t xml:space="preserve"> I</w:t>
+      </w:r>
+      <w:r>
+        <w:rPr>
+          <w:rFonts w:ascii="Times New Roman" w:hAnsi="Times New Roman" w:cs="Times New Roman"/>
+          <w:sz w:val="24"/>
+          <w:szCs w:val="24"/>
+        </w:rPr>
+        <w:t>’</w:t>
+      </w:r>
+      <w:r>
+        <w:rPr>
+          <w:rFonts w:ascii="Times New Roman" w:hAnsi="Times New Roman" w:cs="Times New Roman" w:hint="eastAsia"/>
+          <w:sz w:val="24"/>
+          <w:szCs w:val="24"/>
+        </w:rPr>
+        <w:t>ve been living here for 5 years.</w:t>
+      </w:r>
+      <w:r>
+        <w:rPr>
+          <w:rFonts w:ascii="Times New Roman" w:hAnsi="Times New Roman" w:cs="Times New Roman"/>
+          <w:sz w:val="24"/>
+          <w:szCs w:val="24"/>
+        </w:rPr>
+        <w:t>”</w:t>
+      </w:r>
+      <w:r>
+        <w:rPr>
+          <w:rFonts w:ascii="Times New Roman" w:hAnsi="Times New Roman" w:cs="Times New Roman" w:hint="eastAsia"/>
+          <w:sz w:val="24"/>
+          <w:szCs w:val="24"/>
+        </w:rPr>
+        <w:t xml:space="preserve"> After that, you can extend your answer by adding that how time flies when you are busy and productive. </w:t>
+      </w:r>
+    </w:p>
+    <w:p>
+      <w:pPr>
+        <w:pStyle w:val="a3"/>
+        <w:numPr>
+          <w:ilvl w:val="0"/>
+          <w:numId w:val="12"/>
+        </w:numPr>
+        <w:ind w:left="714" w:firstLineChars="0" w:hanging="357"/>
+        <w:outlineLvl w:val="1"/>
+        <w:rPr>
+          <w:rFonts w:ascii="Times New Roman" w:hAnsi="Times New Roman" w:cs="Times New Roman"/>
+          <w:sz w:val="24"/>
+          <w:szCs w:val="24"/>
+        </w:rPr>
+      </w:pPr>
+      <w:r>
+        <w:rPr>
+          <w:rFonts w:ascii="Times New Roman" w:hAnsi="Times New Roman" w:cs="Times New Roman"/>
+          <w:sz w:val="24"/>
+          <w:szCs w:val="24"/>
+        </w:rPr>
+        <w:t>Greeting examiners.</w:t>
+      </w:r>
+    </w:p>
+    <w:p>
+      <w:pPr>
+        <w:pStyle w:val="a3"/>
+        <w:numPr>
+          <w:ilvl w:val="1"/>
+          <w:numId w:val="16"/>
+        </w:numPr>
+        <w:ind w:firstLineChars="0"/>
+        <w:rPr>
+          <w:rFonts w:ascii="Times New Roman" w:hAnsi="Times New Roman" w:cs="Times New Roman"/>
+          <w:sz w:val="24"/>
+          <w:szCs w:val="24"/>
+        </w:rPr>
+      </w:pPr>
+      <w:r>
+        <w:rPr>
+          <w:rFonts w:ascii="Times New Roman" w:hAnsi="Times New Roman" w:cs="Times New Roman"/>
+          <w:sz w:val="24"/>
+          <w:szCs w:val="24"/>
+        </w:rPr>
+        <w:t>Don’</w:t>
+      </w:r>
+      <w:r>
+        <w:rPr>
+          <w:rFonts w:ascii="Times New Roman" w:hAnsi="Times New Roman" w:cs="Times New Roman" w:hint="eastAsia"/>
+          <w:sz w:val="24"/>
+          <w:szCs w:val="24"/>
+        </w:rPr>
+        <w:t>t</w:t>
+      </w:r>
+      <w:r>
+        <w:rPr>
+          <w:rFonts w:ascii="Times New Roman" w:hAnsi="Times New Roman" w:cs="Times New Roman"/>
+          <w:sz w:val="24"/>
+          <w:szCs w:val="24"/>
+        </w:rPr>
+        <w:t xml:space="preserve"> address examiners first name preceded by Miss/Mr.. That’s not correct in English.</w:t>
+      </w:r>
+    </w:p>
+    <w:p>
+      <w:pPr>
+        <w:pStyle w:val="a3"/>
+        <w:numPr>
+          <w:ilvl w:val="0"/>
+          <w:numId w:val="12"/>
+        </w:numPr>
+        <w:ind w:left="714" w:firstLineChars="0" w:hanging="357"/>
+        <w:outlineLvl w:val="1"/>
+        <w:rPr>
+          <w:rFonts w:ascii="Times New Roman" w:hAnsi="Times New Roman" w:cs="Times New Roman"/>
+          <w:sz w:val="24"/>
+          <w:szCs w:val="24"/>
+        </w:rPr>
+      </w:pPr>
+      <w:r>
+        <w:rPr>
+          <w:rFonts w:ascii="Times New Roman" w:hAnsi="Times New Roman" w:cs="Times New Roman"/>
+          <w:sz w:val="24"/>
+          <w:szCs w:val="24"/>
+        </w:rPr>
+        <w:lastRenderedPageBreak/>
         <w:t>Suggestions</w:t>
       </w:r>
     </w:p>
@@ -3655,7 +3962,16 @@
           <w:sz w:val="24"/>
           <w:szCs w:val="24"/>
         </w:rPr>
-        <w:t>Open your mouth and speak slowly</w:t>
+        <w:t xml:space="preserve">Open your mouth and speak </w:t>
+      </w:r>
+      <w:r>
+        <w:rPr>
+          <w:rFonts w:ascii="Times New Roman" w:hAnsi="Times New Roman" w:cs="Times New Roman" w:hint="eastAsia"/>
+          <w:b/>
+          <w:sz w:val="24"/>
+          <w:szCs w:val="24"/>
+        </w:rPr>
+        <w:t>slowly</w:t>
       </w:r>
       <w:r>
         <w:rPr>
@@ -3786,7 +4102,15 @@
           <w:sz w:val="24"/>
           <w:szCs w:val="24"/>
         </w:rPr>
-        <w:t xml:space="preserve">the extreated </w:t>
+        <w:t>the extrac</w:t>
+      </w:r>
+      <w:r>
+        <w:rPr>
+          <w:rFonts w:ascii="Times New Roman" w:hAnsi="Times New Roman" w:cs="Times New Roman" w:hint="eastAsia"/>
+          <w:sz w:val="24"/>
+          <w:szCs w:val="24"/>
+        </w:rPr>
+        <w:t xml:space="preserve">ted </w:t>
       </w:r>
       <w:r>
         <w:rPr>
@@ -3892,16 +4216,7 @@
           <w:sz w:val="24"/>
           <w:szCs w:val="24"/>
         </w:rPr>
-        <w:t xml:space="preserve">talk about </w:t>
-      </w:r>
-      <w:r>
-        <w:rPr>
-          <w:rFonts w:ascii="Times New Roman" w:hAnsi="Times New Roman" w:cs="Times New Roman"/>
-          <w:sz w:val="24"/>
-          <w:szCs w:val="24"/>
-        </w:rPr>
-        <w:lastRenderedPageBreak/>
-        <w:t xml:space="preserve">how beautiful you hometown is or </w:t>
+        <w:t xml:space="preserve">talk about how beautiful you hometown is or </w:t>
       </w:r>
       <w:r>
         <w:rPr>
@@ -4573,7 +4888,16 @@
                 <w:sz w:val="24"/>
                 <w:szCs w:val="24"/>
               </w:rPr>
-              <w:t>When you prepare for the test, you should write out your answers ahead of time. Later, when you get comfortable with that you can stop writing them out and get better at responding quickly.</w:t>
+              <w:t xml:space="preserve">When you prepare for the test, you should write out your answers ahead of time. </w:t>
+            </w:r>
+            <w:r>
+              <w:rPr>
+                <w:rFonts w:ascii="Times New Roman" w:hAnsi="Times New Roman" w:cs="Times New Roman"/>
+                <w:sz w:val="24"/>
+                <w:szCs w:val="24"/>
+              </w:rPr>
+              <w:lastRenderedPageBreak/>
+              <w:t>Later, when you get comfortable with that you can stop writing them out and get better at responding quickly.</w:t>
             </w:r>
           </w:p>
           <w:p>
@@ -4807,16 +5131,7 @@
           <w:sz w:val="24"/>
           <w:szCs w:val="24"/>
         </w:rPr>
-        <w:t xml:space="preserve">Chunking is how we </w:t>
-      </w:r>
-      <w:r>
-        <w:rPr>
-          <w:rFonts w:ascii="Times New Roman" w:hAnsi="Times New Roman" w:cs="Times New Roman"/>
-          <w:sz w:val="24"/>
-          <w:szCs w:val="24"/>
-        </w:rPr>
-        <w:lastRenderedPageBreak/>
-        <w:t xml:space="preserve">group </w:t>
+        <w:t xml:space="preserve">Chunking is how we group </w:t>
       </w:r>
       <w:r>
         <w:rPr>
@@ -5625,6 +5940,7 @@
           <w:sz w:val="24"/>
           <w:szCs w:val="24"/>
         </w:rPr>
+        <w:lastRenderedPageBreak/>
         <w:t>In true or false questions a</w:t>
       </w:r>
       <w:r>
@@ -5872,7 +6188,6 @@
           <w:noProof/>
           <w:lang w:val="en-GB"/>
         </w:rPr>
-        <w:lastRenderedPageBreak/>
         <w:drawing>
           <wp:inline distT="0" distB="0" distL="0" distR="0">
             <wp:extent cx="4638095" cy="3095238"/>
@@ -6343,6 +6658,7 @@
           <w:sz w:val="24"/>
           <w:szCs w:val="24"/>
         </w:rPr>
+        <w:lastRenderedPageBreak/>
         <w:t xml:space="preserve">You should </w:t>
       </w:r>
       <w:r>
@@ -6590,16 +6906,7 @@
           <w:sz w:val="24"/>
           <w:szCs w:val="24"/>
         </w:rPr>
-        <w:t xml:space="preserve">The amount of rice </w:t>
-      </w:r>
-      <w:r>
-        <w:rPr>
-          <w:rFonts w:ascii="Times New Roman" w:hAnsi="Times New Roman" w:cs="Times New Roman"/>
-          <w:sz w:val="24"/>
-          <w:szCs w:val="24"/>
-        </w:rPr>
-        <w:lastRenderedPageBreak/>
-        <w:t>increased.</w:t>
+        <w:t>The amount of rice increased.</w:t>
       </w:r>
     </w:p>
     <w:p>
@@ -7731,7 +8038,16 @@
           <w:sz w:val="24"/>
           <w:szCs w:val="24"/>
         </w:rPr>
-        <w:t>Then you can g</w:t>
+        <w:t xml:space="preserve">Then </w:t>
+      </w:r>
+      <w:r>
+        <w:rPr>
+          <w:rFonts w:ascii="Times New Roman" w:hAnsi="Times New Roman" w:cs="Times New Roman" w:hint="eastAsia"/>
+          <w:sz w:val="24"/>
+          <w:szCs w:val="24"/>
+        </w:rPr>
+        <w:lastRenderedPageBreak/>
+        <w:t>you can g</w:t>
       </w:r>
       <w:r>
         <w:rPr>
@@ -7972,17 +8288,7 @@
           <w:szCs w:val="24"/>
           <w:lang w:val="en-GB"/>
         </w:rPr>
-        <w:t xml:space="preserve">, this is </w:t>
-      </w:r>
-      <w:r>
-        <w:rPr>
-          <w:rFonts w:ascii="Times New Roman" w:hAnsi="Times New Roman" w:cs="Times New Roman"/>
-          <w:sz w:val="24"/>
-          <w:szCs w:val="24"/>
-          <w:lang w:val="en-GB"/>
-        </w:rPr>
-        <w:lastRenderedPageBreak/>
-        <w:t>critically important.</w:t>
+        <w:t>, this is critically important.</w:t>
       </w:r>
     </w:p>
     <w:p>
@@ -8639,7 +8945,6 @@
           <w:szCs w:val="24"/>
           <w:lang w:val="en-GB"/>
         </w:rPr>
-        <w:lastRenderedPageBreak/>
         <w:t xml:space="preserve">How to describe a map for academic task 1? </w:t>
       </w:r>
     </w:p>
@@ -9227,7 +9532,6 @@
           <w:lang w:val="en-GB"/>
         </w:rPr>
       </w:pPr>
-      <w:bookmarkStart w:id="0" w:name="_GoBack"/>
       <w:r>
         <w:rPr>
           <w:rFonts w:ascii="Times New Roman" w:hAnsi="Times New Roman" w:cs="Times New Roman" w:hint="eastAsia"/>
@@ -9482,7 +9786,6 @@
         <w:t xml:space="preserve">The number of an introduction paragraph is between 35 to 50 words. </w:t>
       </w:r>
     </w:p>
-    <w:bookmarkEnd w:id="0"/>
     <w:p>
       <w:pPr>
         <w:pStyle w:val="a3"/>
@@ -9625,16 +9928,7 @@
           <w:sz w:val="24"/>
           <w:szCs w:val="24"/>
         </w:rPr>
-        <w:t xml:space="preserve">Normally, the essay in Writing Task 2 is between 270 and 290 words. You will NOT get a higher score for a longer essay. In fact, a longer essay can attract </w:t>
-      </w:r>
-      <w:r>
-        <w:rPr>
-          <w:rFonts w:ascii="Times New Roman" w:hAnsi="Times New Roman" w:cs="Times New Roman" w:hint="eastAsia"/>
-          <w:sz w:val="24"/>
-          <w:szCs w:val="24"/>
-        </w:rPr>
-        <w:lastRenderedPageBreak/>
-        <w:t xml:space="preserve">critism and can </w:t>
+        <w:t xml:space="preserve">Normally, the essay in Writing Task 2 is between 270 and 290 words. You will NOT get a higher score for a longer essay. In fact, a longer essay can attract critism and can </w:t>
       </w:r>
       <w:r>
         <w:rPr>
@@ -10472,6 +10766,7 @@
           <w:sz w:val="24"/>
           <w:szCs w:val="24"/>
         </w:rPr>
+        <w:lastRenderedPageBreak/>
         <w:t>The amount of meat eaten</w:t>
       </w:r>
       <w:r>
@@ -10767,16 +11062,7 @@
           <w:sz w:val="24"/>
           <w:szCs w:val="24"/>
         </w:rPr>
-        <w:t xml:space="preserve"> should make an effort to use public </w:t>
-      </w:r>
-      <w:r>
-        <w:rPr>
-          <w:rFonts w:ascii="Times New Roman" w:hAnsi="Times New Roman" w:cs="Times New Roman" w:hint="eastAsia"/>
-          <w:sz w:val="24"/>
-          <w:szCs w:val="24"/>
-        </w:rPr>
-        <w:lastRenderedPageBreak/>
-        <w:t>transportation in urban areas. (</w:t>
+        <w:t xml:space="preserve"> should make an effort to use public transportation in urban areas. (</w:t>
       </w:r>
       <w:r>
         <w:rPr>
@@ -11686,6 +11972,7 @@
           <w:sz w:val="28"/>
           <w:szCs w:val="28"/>
         </w:rPr>
+        <w:lastRenderedPageBreak/>
         <w:t>VII. Others Notes</w:t>
       </w:r>
     </w:p>
@@ -11818,7 +12105,6 @@
           <w:noProof/>
           <w:lang w:val="en-GB"/>
         </w:rPr>
-        <w:lastRenderedPageBreak/>
         <w:drawing>
           <wp:inline distT="0" distB="0" distL="0" distR="0">
             <wp:extent cx="5274310" cy="2428875"/>
@@ -17033,7 +17319,7 @@
   <a:extraClrSchemeLst/>
   <a:extLst>
     <a:ext uri="{05A4C25C-085E-4340-85A3-A5531E510DB2}">
-      <thm15:themeFamily xmlns:thm15="http://schemas.microsoft.com/office/thememl/2012/main" xmlns="" name="Office Theme" id="{62F939B6-93AF-4DB8-9C6B-D6C7DFDC589F}" vid="{4A3C46E8-61CC-4603-A589-7422A47A8E4A}"/>
+      <thm15:themeFamily xmlns="" xmlns:thm15="http://schemas.microsoft.com/office/thememl/2012/main" name="Office Theme" id="{62F939B6-93AF-4DB8-9C6B-D6C7DFDC589F}" vid="{4A3C46E8-61CC-4603-A589-7422A47A8E4A}"/>
     </a:ext>
   </a:extLst>
 </a:theme>

</xml_diff>

<commit_message>
add the journal of 27 June 2025
</commit_message>
<xml_diff>
--- a/IELTS Notes/Notes of IELTS.docx
+++ b/IELTS Notes/Notes of IELTS.docx
@@ -3558,7 +3558,7 @@
         <w:ind w:left="714" w:firstLineChars="0" w:hanging="357"/>
         <w:outlineLvl w:val="1"/>
         <w:rPr>
-          <w:rFonts w:ascii="Times New Roman" w:hAnsi="Times New Roman" w:cs="Times New Roman" w:hint="eastAsia"/>
+          <w:rFonts w:ascii="Times New Roman" w:hAnsi="Times New Roman" w:cs="Times New Roman"/>
           <w:sz w:val="24"/>
           <w:szCs w:val="24"/>
         </w:rPr>
@@ -3577,7 +3577,7 @@
         <w:pStyle w:val="a3"/>
         <w:ind w:left="714" w:firstLineChars="0" w:firstLine="0"/>
         <w:rPr>
-          <w:rFonts w:ascii="Times New Roman" w:hAnsi="Times New Roman" w:cs="Times New Roman" w:hint="eastAsia"/>
+          <w:rFonts w:ascii="Times New Roman" w:hAnsi="Times New Roman" w:cs="Times New Roman"/>
           <w:sz w:val="24"/>
           <w:szCs w:val="24"/>
         </w:rPr>
@@ -3601,7 +3601,7 @@
         <w:ind w:left="714" w:firstLineChars="0" w:hanging="357"/>
         <w:outlineLvl w:val="1"/>
         <w:rPr>
-          <w:rFonts w:ascii="Times New Roman" w:hAnsi="Times New Roman" w:cs="Times New Roman" w:hint="eastAsia"/>
+          <w:rFonts w:ascii="Times New Roman" w:hAnsi="Times New Roman" w:cs="Times New Roman"/>
           <w:sz w:val="24"/>
           <w:szCs w:val="24"/>
         </w:rPr>
@@ -3620,12 +3620,11 @@
         <w:pStyle w:val="a3"/>
         <w:ind w:left="714" w:firstLineChars="0" w:firstLine="0"/>
         <w:rPr>
-          <w:rFonts w:ascii="Times New Roman" w:hAnsi="Times New Roman" w:cs="Times New Roman" w:hint="eastAsia"/>
-          <w:sz w:val="24"/>
-          <w:szCs w:val="24"/>
-        </w:rPr>
-      </w:pPr>
-      <w:bookmarkStart w:id="0" w:name="_GoBack"/>
+          <w:rFonts w:ascii="Times New Roman" w:hAnsi="Times New Roman" w:cs="Times New Roman"/>
+          <w:sz w:val="24"/>
+          <w:szCs w:val="24"/>
+        </w:rPr>
+      </w:pPr>
       <w:r>
         <w:rPr>
           <w:rFonts w:ascii="Times New Roman" w:hAnsi="Times New Roman" w:cs="Times New Roman" w:hint="eastAsia"/>
@@ -3640,7 +3639,7 @@
         <w:pStyle w:val="a3"/>
         <w:ind w:left="714" w:firstLineChars="0" w:firstLine="0"/>
         <w:rPr>
-          <w:rFonts w:ascii="Times New Roman" w:hAnsi="Times New Roman" w:cs="Times New Roman" w:hint="eastAsia"/>
+          <w:rFonts w:ascii="Times New Roman" w:hAnsi="Times New Roman" w:cs="Times New Roman"/>
           <w:sz w:val="24"/>
           <w:szCs w:val="24"/>
         </w:rPr>
@@ -3659,7 +3658,7 @@
         <w:pStyle w:val="a3"/>
         <w:ind w:left="714" w:firstLineChars="0" w:firstLine="0"/>
         <w:rPr>
-          <w:rFonts w:ascii="Times New Roman" w:hAnsi="Times New Roman" w:cs="Times New Roman" w:hint="eastAsia"/>
+          <w:rFonts w:ascii="Times New Roman" w:hAnsi="Times New Roman" w:cs="Times New Roman"/>
           <w:sz w:val="24"/>
           <w:szCs w:val="24"/>
         </w:rPr>
@@ -3673,7 +3672,6 @@
         <w:t>The important thing is to learn word in chunks in context.</w:t>
       </w:r>
     </w:p>
-    <w:bookmarkEnd w:id="0"/>
     <w:p>
       <w:pPr>
         <w:pStyle w:val="a3"/>
@@ -3684,7 +3682,7 @@
         <w:ind w:left="714" w:firstLineChars="0" w:hanging="357"/>
         <w:outlineLvl w:val="1"/>
         <w:rPr>
-          <w:rFonts w:ascii="Times New Roman" w:hAnsi="Times New Roman" w:cs="Times New Roman" w:hint="eastAsia"/>
+          <w:rFonts w:ascii="Times New Roman" w:hAnsi="Times New Roman" w:cs="Times New Roman"/>
           <w:sz w:val="24"/>
           <w:szCs w:val="24"/>
         </w:rPr>
@@ -3720,7 +3718,7 @@
         <w:ind w:left="714" w:firstLineChars="0" w:firstLine="0"/>
         <w:outlineLvl w:val="1"/>
         <w:rPr>
-          <w:rFonts w:ascii="Times New Roman" w:hAnsi="Times New Roman" w:cs="Times New Roman" w:hint="eastAsia"/>
+          <w:rFonts w:ascii="Times New Roman" w:hAnsi="Times New Roman" w:cs="Times New Roman"/>
           <w:sz w:val="24"/>
           <w:szCs w:val="24"/>
         </w:rPr>
@@ -9917,7 +9915,7 @@
         </w:numPr>
         <w:ind w:firstLineChars="0"/>
         <w:rPr>
-          <w:rFonts w:ascii="Times New Roman" w:hAnsi="Times New Roman" w:cs="Times New Roman"/>
+          <w:rFonts w:ascii="Times New Roman" w:hAnsi="Times New Roman" w:cs="Times New Roman" w:hint="eastAsia"/>
           <w:sz w:val="24"/>
           <w:szCs w:val="24"/>
         </w:rPr>
@@ -9945,6 +9943,55 @@
           <w:szCs w:val="24"/>
         </w:rPr>
         <w:t xml:space="preserve"> a lower score. </w:t>
+      </w:r>
+    </w:p>
+    <w:p>
+      <w:pPr>
+        <w:pStyle w:val="a3"/>
+        <w:numPr>
+          <w:ilvl w:val="0"/>
+          <w:numId w:val="21"/>
+        </w:numPr>
+        <w:ind w:firstLineChars="0"/>
+        <w:rPr>
+          <w:rFonts w:ascii="Times New Roman" w:hAnsi="Times New Roman" w:cs="Times New Roman"/>
+          <w:sz w:val="24"/>
+          <w:szCs w:val="24"/>
+        </w:rPr>
+      </w:pPr>
+      <w:r>
+        <w:rPr>
+          <w:rFonts w:ascii="Times New Roman" w:hAnsi="Times New Roman" w:cs="Times New Roman" w:hint="eastAsia"/>
+          <w:sz w:val="24"/>
+          <w:szCs w:val="24"/>
+        </w:rPr>
+        <w:t>If you only have 5 minut</w:t>
+      </w:r>
+      <w:r>
+        <w:rPr>
+          <w:rFonts w:ascii="Times New Roman" w:hAnsi="Times New Roman" w:cs="Times New Roman" w:hint="eastAsia"/>
+          <w:sz w:val="24"/>
+          <w:szCs w:val="24"/>
+        </w:rPr>
+        <w:t>e</w:t>
+      </w:r>
+      <w:bookmarkStart w:id="0" w:name="_GoBack"/>
+      <w:bookmarkEnd w:id="0"/>
+      <w:r>
+        <w:rPr>
+          <w:rFonts w:ascii="Times New Roman" w:hAnsi="Times New Roman" w:cs="Times New Roman" w:hint="eastAsia"/>
+          <w:sz w:val="24"/>
+          <w:szCs w:val="24"/>
+        </w:rPr>
+        <w:t>s left, w</w:t>
+      </w:r>
+      <w:r>
+        <w:rPr>
+          <w:rFonts w:ascii="Times New Roman" w:hAnsi="Times New Roman" w:cs="Times New Roman" w:hint="eastAsia"/>
+          <w:sz w:val="24"/>
+          <w:szCs w:val="24"/>
+        </w:rPr>
+        <w:t>rite an conclusion immediately. Because a conclusion account for 25% of an essay in Task 2.</w:t>
       </w:r>
     </w:p>
     <w:p>
@@ -10630,6 +10677,7 @@
           <w:sz w:val="24"/>
           <w:szCs w:val="24"/>
         </w:rPr>
+        <w:lastRenderedPageBreak/>
         <w:t>The amount of meat consumed</w:t>
       </w:r>
       <w:r>
@@ -10766,7 +10814,6 @@
           <w:sz w:val="24"/>
           <w:szCs w:val="24"/>
         </w:rPr>
-        <w:lastRenderedPageBreak/>
         <w:t>The amount of meat eaten</w:t>
       </w:r>
       <w:r>
@@ -11972,7 +12019,6 @@
           <w:sz w:val="28"/>
           <w:szCs w:val="28"/>
         </w:rPr>
-        <w:lastRenderedPageBreak/>
         <w:t>VII. Others Notes</w:t>
       </w:r>
     </w:p>
@@ -17319,7 +17365,7 @@
   <a:extraClrSchemeLst/>
   <a:extLst>
     <a:ext uri="{05A4C25C-085E-4340-85A3-A5531E510DB2}">
-      <thm15:themeFamily xmlns="" xmlns:thm15="http://schemas.microsoft.com/office/thememl/2012/main" name="Office Theme" id="{62F939B6-93AF-4DB8-9C6B-D6C7DFDC589F}" vid="{4A3C46E8-61CC-4603-A589-7422A47A8E4A}"/>
+      <thm15:themeFamily xmlns:thm15="http://schemas.microsoft.com/office/thememl/2012/main" xmlns="" name="Office Theme" id="{62F939B6-93AF-4DB8-9C6B-D6C7DFDC589F}" vid="{4A3C46E8-61CC-4603-A589-7422A47A8E4A}"/>
     </a:ext>
   </a:extLst>
 </a:theme>

</xml_diff>

<commit_message>
add the journal of July 2 2025
</commit_message>
<xml_diff>
--- a/IELTS Notes/Notes of IELTS.docx
+++ b/IELTS Notes/Notes of IELTS.docx
@@ -9915,7 +9915,7 @@
         </w:numPr>
         <w:ind w:firstLineChars="0"/>
         <w:rPr>
-          <w:rFonts w:ascii="Times New Roman" w:hAnsi="Times New Roman" w:cs="Times New Roman" w:hint="eastAsia"/>
+          <w:rFonts w:ascii="Times New Roman" w:hAnsi="Times New Roman" w:cs="Times New Roman"/>
           <w:sz w:val="24"/>
           <w:szCs w:val="24"/>
         </w:rPr>
@@ -9954,7 +9954,7 @@
         </w:numPr>
         <w:ind w:firstLineChars="0"/>
         <w:rPr>
-          <w:rFonts w:ascii="Times New Roman" w:hAnsi="Times New Roman" w:cs="Times New Roman"/>
+          <w:rFonts w:ascii="Times New Roman" w:hAnsi="Times New Roman" w:cs="Times New Roman" w:hint="eastAsia"/>
           <w:sz w:val="24"/>
           <w:szCs w:val="24"/>
         </w:rPr>
@@ -9974,25 +9974,48 @@
           <w:szCs w:val="24"/>
         </w:rPr>
         <w:t>e</w:t>
+      </w:r>
+      <w:r>
+        <w:rPr>
+          <w:rFonts w:ascii="Times New Roman" w:hAnsi="Times New Roman" w:cs="Times New Roman" w:hint="eastAsia"/>
+          <w:sz w:val="24"/>
+          <w:szCs w:val="24"/>
+        </w:rPr>
+        <w:t>s left, w</w:t>
+      </w:r>
+      <w:r>
+        <w:rPr>
+          <w:rFonts w:ascii="Times New Roman" w:hAnsi="Times New Roman" w:cs="Times New Roman" w:hint="eastAsia"/>
+          <w:sz w:val="24"/>
+          <w:szCs w:val="24"/>
+        </w:rPr>
+        <w:t>rite an conclusion immediately. Because a conclusion account for 25% of an essay in Task 2.</w:t>
+      </w:r>
+    </w:p>
+    <w:p>
+      <w:pPr>
+        <w:pStyle w:val="a3"/>
+        <w:numPr>
+          <w:ilvl w:val="0"/>
+          <w:numId w:val="21"/>
+        </w:numPr>
+        <w:ind w:firstLineChars="0"/>
+        <w:rPr>
+          <w:rFonts w:ascii="Times New Roman" w:hAnsi="Times New Roman" w:cs="Times New Roman"/>
+          <w:sz w:val="24"/>
+          <w:szCs w:val="24"/>
+        </w:rPr>
+      </w:pPr>
+      <w:r>
+        <w:rPr>
+          <w:rFonts w:ascii="Times New Roman" w:hAnsi="Times New Roman" w:cs="Times New Roman" w:hint="eastAsia"/>
+          <w:sz w:val="24"/>
+          <w:szCs w:val="24"/>
+        </w:rPr>
+        <w:t xml:space="preserve">You will lose marks if you write irrelevant information of go off topic. </w:t>
       </w:r>
       <w:bookmarkStart w:id="0" w:name="_GoBack"/>
       <w:bookmarkEnd w:id="0"/>
-      <w:r>
-        <w:rPr>
-          <w:rFonts w:ascii="Times New Roman" w:hAnsi="Times New Roman" w:cs="Times New Roman" w:hint="eastAsia"/>
-          <w:sz w:val="24"/>
-          <w:szCs w:val="24"/>
-        </w:rPr>
-        <w:t>s left, w</w:t>
-      </w:r>
-      <w:r>
-        <w:rPr>
-          <w:rFonts w:ascii="Times New Roman" w:hAnsi="Times New Roman" w:cs="Times New Roman" w:hint="eastAsia"/>
-          <w:sz w:val="24"/>
-          <w:szCs w:val="24"/>
-        </w:rPr>
-        <w:t>rite an conclusion immediately. Because a conclusion account for 25% of an essay in Task 2.</w:t>
-      </w:r>
     </w:p>
     <w:p>
       <w:pPr>
@@ -10624,6 +10647,7 @@
           <w:sz w:val="24"/>
           <w:szCs w:val="24"/>
         </w:rPr>
+        <w:lastRenderedPageBreak/>
         <w:t>The amount of fuel used</w:t>
       </w:r>
       <w:r>
@@ -10677,7 +10701,6 @@
           <w:sz w:val="24"/>
           <w:szCs w:val="24"/>
         </w:rPr>
-        <w:lastRenderedPageBreak/>
         <w:t>The amount of meat consumed</w:t>
       </w:r>
       <w:r>
@@ -17365,7 +17388,7 @@
   <a:extraClrSchemeLst/>
   <a:extLst>
     <a:ext uri="{05A4C25C-085E-4340-85A3-A5531E510DB2}">
-      <thm15:themeFamily xmlns:thm15="http://schemas.microsoft.com/office/thememl/2012/main" xmlns="" name="Office Theme" id="{62F939B6-93AF-4DB8-9C6B-D6C7DFDC589F}" vid="{4A3C46E8-61CC-4603-A589-7422A47A8E4A}"/>
+      <thm15:themeFamily xmlns="" xmlns:thm15="http://schemas.microsoft.com/office/thememl/2012/main" name="Office Theme" id="{62F939B6-93AF-4DB8-9C6B-D6C7DFDC589F}" vid="{4A3C46E8-61CC-4603-A589-7422A47A8E4A}"/>
     </a:ext>
   </a:extLst>
 </a:theme>

</xml_diff>

<commit_message>
add the journal of 4 July 2025
</commit_message>
<xml_diff>
--- a/IELTS Notes/Notes of IELTS.docx
+++ b/IELTS Notes/Notes of IELTS.docx
@@ -9954,7 +9954,7 @@
         </w:numPr>
         <w:ind w:firstLineChars="0"/>
         <w:rPr>
-          <w:rFonts w:ascii="Times New Roman" w:hAnsi="Times New Roman" w:cs="Times New Roman" w:hint="eastAsia"/>
+          <w:rFonts w:ascii="Times New Roman" w:hAnsi="Times New Roman" w:cs="Times New Roman"/>
           <w:sz w:val="24"/>
           <w:szCs w:val="24"/>
         </w:rPr>
@@ -10001,7 +10001,7 @@
         </w:numPr>
         <w:ind w:firstLineChars="0"/>
         <w:rPr>
-          <w:rFonts w:ascii="Times New Roman" w:hAnsi="Times New Roman" w:cs="Times New Roman"/>
+          <w:rFonts w:ascii="Times New Roman" w:hAnsi="Times New Roman" w:cs="Times New Roman" w:hint="eastAsia"/>
           <w:sz w:val="24"/>
           <w:szCs w:val="24"/>
         </w:rPr>
@@ -10013,9 +10013,176 @@
           <w:szCs w:val="24"/>
         </w:rPr>
         <w:t xml:space="preserve">You will lose marks if you write irrelevant information of go off topic. </w:t>
+      </w:r>
+    </w:p>
+    <w:p>
+      <w:pPr>
+        <w:pStyle w:val="a3"/>
+        <w:numPr>
+          <w:ilvl w:val="0"/>
+          <w:numId w:val="21"/>
+        </w:numPr>
+        <w:ind w:firstLineChars="0"/>
+        <w:rPr>
+          <w:rFonts w:ascii="Times New Roman" w:hAnsi="Times New Roman" w:cs="Times New Roman"/>
+          <w:sz w:val="24"/>
+          <w:szCs w:val="24"/>
+        </w:rPr>
+      </w:pPr>
+      <w:r>
+        <w:rPr>
+          <w:rFonts w:ascii="Times New Roman" w:hAnsi="Times New Roman" w:cs="Times New Roman"/>
+          <w:sz w:val="24"/>
+          <w:szCs w:val="24"/>
+        </w:rPr>
+        <w:t>“</w:t>
+      </w:r>
+      <w:r>
+        <w:rPr>
+          <w:rFonts w:ascii="Times New Roman" w:hAnsi="Times New Roman" w:cs="Times New Roman" w:hint="eastAsia"/>
+          <w:sz w:val="24"/>
+          <w:szCs w:val="24"/>
+        </w:rPr>
+        <w:t>As far as I am concerned</w:t>
+      </w:r>
+      <w:r>
+        <w:rPr>
+          <w:rFonts w:ascii="Times New Roman" w:hAnsi="Times New Roman" w:cs="Times New Roman"/>
+          <w:sz w:val="24"/>
+          <w:szCs w:val="24"/>
+        </w:rPr>
+        <w:t>”</w:t>
+      </w:r>
+      <w:r>
+        <w:rPr>
+          <w:rFonts w:ascii="Times New Roman" w:hAnsi="Times New Roman" w:cs="Times New Roman" w:hint="eastAsia"/>
+          <w:sz w:val="24"/>
+          <w:szCs w:val="24"/>
+        </w:rPr>
+        <w:t xml:space="preserve"> is not appropriate for written English; it is colloquial.</w:t>
+      </w:r>
+      <w:r>
+        <w:rPr>
+          <w:rFonts w:ascii="Times New Roman" w:hAnsi="Times New Roman" w:cs="Times New Roman" w:hint="eastAsia"/>
+          <w:sz w:val="24"/>
+          <w:szCs w:val="24"/>
+        </w:rPr>
+        <w:t xml:space="preserve"> Formal expression can be used in Task 2 are </w:t>
+      </w:r>
+      <w:r>
+        <w:rPr>
+          <w:rFonts w:ascii="Times New Roman" w:hAnsi="Times New Roman" w:cs="Times New Roman"/>
+          <w:sz w:val="24"/>
+          <w:szCs w:val="24"/>
+        </w:rPr>
+        <w:t>“</w:t>
+      </w:r>
+      <w:r>
+        <w:rPr>
+          <w:rFonts w:ascii="Times New Roman" w:hAnsi="Times New Roman" w:cs="Times New Roman" w:hint="eastAsia"/>
+          <w:sz w:val="24"/>
+          <w:szCs w:val="24"/>
+        </w:rPr>
+        <w:t>In my opinion</w:t>
+      </w:r>
+      <w:r>
+        <w:rPr>
+          <w:rFonts w:ascii="Times New Roman" w:hAnsi="Times New Roman" w:cs="Times New Roman"/>
+          <w:sz w:val="24"/>
+          <w:szCs w:val="24"/>
+        </w:rPr>
+        <w:t>”</w:t>
+      </w:r>
+      <w:r>
+        <w:rPr>
+          <w:rFonts w:ascii="Times New Roman" w:hAnsi="Times New Roman" w:cs="Times New Roman" w:hint="eastAsia"/>
+          <w:sz w:val="24"/>
+          <w:szCs w:val="24"/>
+        </w:rPr>
+        <w:t xml:space="preserve">, </w:t>
+      </w:r>
+      <w:r>
+        <w:rPr>
+          <w:rFonts w:ascii="Times New Roman" w:hAnsi="Times New Roman" w:cs="Times New Roman"/>
+          <w:sz w:val="24"/>
+          <w:szCs w:val="24"/>
+        </w:rPr>
+        <w:t>“</w:t>
+      </w:r>
+      <w:r>
+        <w:rPr>
+          <w:rFonts w:ascii="Times New Roman" w:hAnsi="Times New Roman" w:cs="Times New Roman" w:hint="eastAsia"/>
+          <w:sz w:val="24"/>
+          <w:szCs w:val="24"/>
+        </w:rPr>
+        <w:t>I think/believe</w:t>
+      </w:r>
+      <w:r>
+        <w:rPr>
+          <w:rFonts w:ascii="Times New Roman" w:hAnsi="Times New Roman" w:cs="Times New Roman"/>
+          <w:sz w:val="24"/>
+          <w:szCs w:val="24"/>
+        </w:rPr>
+        <w:t>”</w:t>
+      </w:r>
+      <w:r>
+        <w:rPr>
+          <w:rFonts w:ascii="Times New Roman" w:hAnsi="Times New Roman" w:cs="Times New Roman" w:hint="eastAsia"/>
+          <w:sz w:val="24"/>
+          <w:szCs w:val="24"/>
+        </w:rPr>
+        <w:t xml:space="preserve"> and </w:t>
+      </w:r>
+      <w:r>
+        <w:rPr>
+          <w:rFonts w:ascii="Times New Roman" w:hAnsi="Times New Roman" w:cs="Times New Roman"/>
+          <w:sz w:val="24"/>
+          <w:szCs w:val="24"/>
+        </w:rPr>
+        <w:t>“</w:t>
+      </w:r>
+      <w:r>
+        <w:rPr>
+          <w:rFonts w:ascii="Times New Roman" w:hAnsi="Times New Roman" w:cs="Times New Roman" w:hint="eastAsia"/>
+          <w:sz w:val="24"/>
+          <w:szCs w:val="24"/>
+        </w:rPr>
+        <w:t>In my view.</w:t>
+      </w:r>
+      <w:r>
+        <w:rPr>
+          <w:rFonts w:ascii="Times New Roman" w:hAnsi="Times New Roman" w:cs="Times New Roman"/>
+          <w:sz w:val="24"/>
+          <w:szCs w:val="24"/>
+        </w:rPr>
+        <w:t>”</w:t>
+      </w:r>
+      <w:r>
+        <w:rPr>
+          <w:rFonts w:ascii="Times New Roman" w:hAnsi="Times New Roman" w:cs="Times New Roman" w:hint="eastAsia"/>
+          <w:sz w:val="24"/>
+          <w:szCs w:val="24"/>
+        </w:rPr>
+        <w:t xml:space="preserve"> which will help the examiner to spot your thesis statement</w:t>
+      </w:r>
+      <w:r>
+        <w:rPr>
+          <w:rFonts w:ascii="Times New Roman" w:hAnsi="Times New Roman" w:cs="Times New Roman" w:hint="eastAsia"/>
+          <w:sz w:val="24"/>
+          <w:szCs w:val="24"/>
+        </w:rPr>
+        <w:t xml:space="preserve"> easily</w:t>
       </w:r>
       <w:bookmarkStart w:id="0" w:name="_GoBack"/>
       <w:bookmarkEnd w:id="0"/>
+      <w:r>
+        <w:rPr>
+          <w:rFonts w:ascii="Times New Roman" w:hAnsi="Times New Roman" w:cs="Times New Roman" w:hint="eastAsia"/>
+          <w:sz w:val="24"/>
+          <w:szCs w:val="24"/>
+        </w:rPr>
+        <w:t xml:space="preserve">. </w:t>
+      </w:r>
     </w:p>
     <w:p>
       <w:pPr>
@@ -10474,7 +10641,16 @@
           <w:sz w:val="24"/>
           <w:szCs w:val="24"/>
         </w:rPr>
-        <w:t xml:space="preserve"> are synonyms but they are not always equivalent to each other at all </w:t>
+        <w:t xml:space="preserve"> are synonyms but they are not always </w:t>
+      </w:r>
+      <w:r>
+        <w:rPr>
+          <w:rFonts w:ascii="Times New Roman" w:hAnsi="Times New Roman" w:cs="Times New Roman" w:hint="eastAsia"/>
+          <w:sz w:val="24"/>
+          <w:szCs w:val="24"/>
+        </w:rPr>
+        <w:lastRenderedPageBreak/>
+        <w:t xml:space="preserve">equivalent to each other at all </w:t>
       </w:r>
       <w:r>
         <w:rPr>
@@ -10647,7 +10823,6 @@
           <w:sz w:val="24"/>
           <w:szCs w:val="24"/>
         </w:rPr>
-        <w:lastRenderedPageBreak/>
         <w:t>The amount of fuel used</w:t>
       </w:r>
       <w:r>
@@ -12358,6 +12533,7 @@
           <w:sz w:val="24"/>
           <w:szCs w:val="24"/>
         </w:rPr>
+        <w:lastRenderedPageBreak/>
         <w:t xml:space="preserve">Read the </w:t>
       </w:r>
       <w:r>
@@ -17388,7 +17564,7 @@
   <a:extraClrSchemeLst/>
   <a:extLst>
     <a:ext uri="{05A4C25C-085E-4340-85A3-A5531E510DB2}">
-      <thm15:themeFamily xmlns="" xmlns:thm15="http://schemas.microsoft.com/office/thememl/2012/main" name="Office Theme" id="{62F939B6-93AF-4DB8-9C6B-D6C7DFDC589F}" vid="{4A3C46E8-61CC-4603-A589-7422A47A8E4A}"/>
+      <thm15:themeFamily xmlns:thm15="http://schemas.microsoft.com/office/thememl/2012/main" xmlns="" name="Office Theme" id="{62F939B6-93AF-4DB8-9C6B-D6C7DFDC589F}" vid="{4A3C46E8-61CC-4603-A589-7422A47A8E4A}"/>
     </a:ext>
   </a:extLst>
 </a:theme>

</xml_diff>

<commit_message>
add the journal of 7 July 2025
</commit_message>
<xml_diff>
--- a/IELTS Notes/Notes of IELTS.docx
+++ b/IELTS Notes/Notes of IELTS.docx
@@ -10001,7 +10001,7 @@
         </w:numPr>
         <w:ind w:firstLineChars="0"/>
         <w:rPr>
-          <w:rFonts w:ascii="Times New Roman" w:hAnsi="Times New Roman" w:cs="Times New Roman" w:hint="eastAsia"/>
+          <w:rFonts w:ascii="Times New Roman" w:hAnsi="Times New Roman" w:cs="Times New Roman"/>
           <w:sz w:val="24"/>
           <w:szCs w:val="24"/>
         </w:rPr>
@@ -10024,7 +10024,7 @@
         </w:numPr>
         <w:ind w:firstLineChars="0"/>
         <w:rPr>
-          <w:rFonts w:ascii="Times New Roman" w:hAnsi="Times New Roman" w:cs="Times New Roman"/>
+          <w:rFonts w:ascii="Times New Roman" w:hAnsi="Times New Roman" w:cs="Times New Roman" w:hint="eastAsia"/>
           <w:sz w:val="24"/>
           <w:szCs w:val="24"/>
         </w:rPr>
@@ -10173,27 +10173,453 @@
         </w:rPr>
         <w:t xml:space="preserve"> easily</w:t>
       </w:r>
+      <w:r>
+        <w:rPr>
+          <w:rFonts w:ascii="Times New Roman" w:hAnsi="Times New Roman" w:cs="Times New Roman" w:hint="eastAsia"/>
+          <w:sz w:val="24"/>
+          <w:szCs w:val="24"/>
+        </w:rPr>
+        <w:t xml:space="preserve">. </w:t>
+      </w:r>
+    </w:p>
+    <w:p>
+      <w:pPr>
+        <w:pStyle w:val="a3"/>
+        <w:numPr>
+          <w:ilvl w:val="0"/>
+          <w:numId w:val="21"/>
+        </w:numPr>
+        <w:ind w:firstLineChars="0"/>
+        <w:rPr>
+          <w:rFonts w:ascii="Times New Roman" w:hAnsi="Times New Roman" w:cs="Times New Roman" w:hint="eastAsia"/>
+          <w:sz w:val="24"/>
+          <w:szCs w:val="24"/>
+        </w:rPr>
+      </w:pPr>
+      <w:r>
+        <w:rPr>
+          <w:rFonts w:ascii="Times New Roman" w:hAnsi="Times New Roman" w:cs="Times New Roman"/>
+          <w:sz w:val="24"/>
+          <w:szCs w:val="24"/>
+        </w:rPr>
+        <w:t>“</w:t>
+      </w:r>
+      <w:r>
+        <w:rPr>
+          <w:rFonts w:ascii="Times New Roman" w:hAnsi="Times New Roman" w:cs="Times New Roman" w:hint="eastAsia"/>
+          <w:sz w:val="24"/>
+          <w:szCs w:val="24"/>
+        </w:rPr>
+        <w:t>like</w:t>
+      </w:r>
+      <w:r>
+        <w:rPr>
+          <w:rFonts w:ascii="Times New Roman" w:hAnsi="Times New Roman" w:cs="Times New Roman"/>
+          <w:sz w:val="24"/>
+          <w:szCs w:val="24"/>
+        </w:rPr>
+        <w:t>”</w:t>
+      </w:r>
+      <w:r>
+        <w:rPr>
+          <w:rFonts w:ascii="Times New Roman" w:hAnsi="Times New Roman" w:cs="Times New Roman" w:hint="eastAsia"/>
+          <w:sz w:val="24"/>
+          <w:szCs w:val="24"/>
+        </w:rPr>
+        <w:t xml:space="preserve"> is an informal word when it is used as a linking device. We should use </w:t>
+      </w:r>
+      <w:r>
+        <w:rPr>
+          <w:rFonts w:ascii="Times New Roman" w:hAnsi="Times New Roman" w:cs="Times New Roman"/>
+          <w:sz w:val="24"/>
+          <w:szCs w:val="24"/>
+        </w:rPr>
+        <w:t>“</w:t>
+      </w:r>
+      <w:r>
+        <w:rPr>
+          <w:rFonts w:ascii="Times New Roman" w:hAnsi="Times New Roman" w:cs="Times New Roman" w:hint="eastAsia"/>
+          <w:sz w:val="24"/>
+          <w:szCs w:val="24"/>
+        </w:rPr>
+        <w:t>such as</w:t>
+      </w:r>
+      <w:r>
+        <w:rPr>
+          <w:rFonts w:ascii="Times New Roman" w:hAnsi="Times New Roman" w:cs="Times New Roman"/>
+          <w:sz w:val="24"/>
+          <w:szCs w:val="24"/>
+        </w:rPr>
+        <w:t>”</w:t>
+      </w:r>
+      <w:r>
+        <w:rPr>
+          <w:rFonts w:ascii="Times New Roman" w:hAnsi="Times New Roman" w:cs="Times New Roman" w:hint="eastAsia"/>
+          <w:sz w:val="24"/>
+          <w:szCs w:val="24"/>
+        </w:rPr>
+        <w:t xml:space="preserve"> or </w:t>
+      </w:r>
+      <w:r>
+        <w:rPr>
+          <w:rFonts w:ascii="Times New Roman" w:hAnsi="Times New Roman" w:cs="Times New Roman"/>
+          <w:sz w:val="24"/>
+          <w:szCs w:val="24"/>
+        </w:rPr>
+        <w:t>“</w:t>
+      </w:r>
+      <w:r>
+        <w:rPr>
+          <w:rFonts w:ascii="Times New Roman" w:hAnsi="Times New Roman" w:cs="Times New Roman" w:hint="eastAsia"/>
+          <w:sz w:val="24"/>
+          <w:szCs w:val="24"/>
+        </w:rPr>
+        <w:t>namely</w:t>
+      </w:r>
+      <w:r>
+        <w:rPr>
+          <w:rFonts w:ascii="Times New Roman" w:hAnsi="Times New Roman" w:cs="Times New Roman"/>
+          <w:sz w:val="24"/>
+          <w:szCs w:val="24"/>
+        </w:rPr>
+        <w:t>”</w:t>
+      </w:r>
+      <w:r>
+        <w:rPr>
+          <w:rFonts w:ascii="Times New Roman" w:hAnsi="Times New Roman" w:cs="Times New Roman" w:hint="eastAsia"/>
+          <w:sz w:val="24"/>
+          <w:szCs w:val="24"/>
+        </w:rPr>
+        <w:t xml:space="preserve"> instead. To illustrate, </w:t>
+      </w:r>
+      <w:r>
+        <w:rPr>
+          <w:rFonts w:ascii="Times New Roman" w:hAnsi="Times New Roman" w:cs="Times New Roman"/>
+          <w:sz w:val="24"/>
+          <w:szCs w:val="24"/>
+        </w:rPr>
+        <w:t>“</w:t>
+      </w:r>
+      <w:r>
+        <w:rPr>
+          <w:rFonts w:ascii="Times New Roman" w:hAnsi="Times New Roman" w:cs="Times New Roman" w:hint="eastAsia"/>
+          <w:sz w:val="24"/>
+          <w:szCs w:val="24"/>
+        </w:rPr>
+        <w:t xml:space="preserve">Fast food can lead to serious helthy problems, </w:t>
+      </w:r>
+      <w:r>
+        <w:rPr>
+          <w:rFonts w:ascii="Times New Roman" w:hAnsi="Times New Roman" w:cs="Times New Roman" w:hint="eastAsia"/>
+          <w:sz w:val="24"/>
+          <w:szCs w:val="24"/>
+          <w:highlight w:val="darkGray"/>
+          <w:u w:val="single"/>
+        </w:rPr>
+        <w:t>like</w:t>
+      </w:r>
+      <w:r>
+        <w:rPr>
+          <w:rFonts w:ascii="Times New Roman" w:hAnsi="Times New Roman" w:cs="Times New Roman" w:hint="eastAsia"/>
+          <w:sz w:val="24"/>
+          <w:szCs w:val="24"/>
+        </w:rPr>
+        <w:t xml:space="preserve"> obesity and cardian disease, </w:t>
+      </w:r>
+      <w:r>
+        <w:rPr>
+          <w:rFonts w:ascii="Times New Roman" w:hAnsi="Times New Roman" w:cs="Times New Roman" w:hint="eastAsia"/>
+          <w:sz w:val="24"/>
+          <w:szCs w:val="24"/>
+        </w:rPr>
+        <w:t>when eaten in quantity.</w:t>
+      </w:r>
+      <w:r>
+        <w:rPr>
+          <w:rFonts w:ascii="Times New Roman" w:hAnsi="Times New Roman" w:cs="Times New Roman"/>
+          <w:sz w:val="24"/>
+          <w:szCs w:val="24"/>
+        </w:rPr>
+        <w:t>”</w:t>
+      </w:r>
+    </w:p>
+    <w:p>
+      <w:pPr>
+        <w:pStyle w:val="a3"/>
+        <w:ind w:left="720" w:firstLineChars="0" w:firstLine="0"/>
+        <w:rPr>
+          <w:rFonts w:ascii="Times New Roman" w:hAnsi="Times New Roman" w:cs="Times New Roman" w:hint="eastAsia"/>
+          <w:sz w:val="24"/>
+          <w:szCs w:val="24"/>
+        </w:rPr>
+      </w:pPr>
+      <w:r>
+        <w:rPr>
+          <w:rFonts w:ascii="Times New Roman" w:hAnsi="Times New Roman" w:cs="Times New Roman" w:hint="eastAsia"/>
+          <w:sz w:val="24"/>
+          <w:szCs w:val="24"/>
+        </w:rPr>
+        <w:t xml:space="preserve">Other link devices such as </w:t>
+      </w:r>
+      <w:r>
+        <w:rPr>
+          <w:rFonts w:ascii="Times New Roman" w:hAnsi="Times New Roman" w:cs="Times New Roman"/>
+          <w:sz w:val="24"/>
+          <w:szCs w:val="24"/>
+        </w:rPr>
+        <w:t>“</w:t>
+      </w:r>
+      <w:r>
+        <w:rPr>
+          <w:rFonts w:ascii="Times New Roman" w:hAnsi="Times New Roman" w:cs="Times New Roman" w:hint="eastAsia"/>
+          <w:sz w:val="24"/>
+          <w:szCs w:val="24"/>
+        </w:rPr>
+        <w:t>For example, For instance, To illustrate, As an illustration and To give a clear example</w:t>
+      </w:r>
+      <w:r>
+        <w:rPr>
+          <w:rFonts w:ascii="Times New Roman" w:hAnsi="Times New Roman" w:cs="Times New Roman"/>
+          <w:sz w:val="24"/>
+          <w:szCs w:val="24"/>
+        </w:rPr>
+        <w:t>”</w:t>
+      </w:r>
+      <w:r>
+        <w:rPr>
+          <w:rFonts w:ascii="Times New Roman" w:hAnsi="Times New Roman" w:cs="Times New Roman" w:hint="eastAsia"/>
+          <w:sz w:val="24"/>
+          <w:szCs w:val="24"/>
+        </w:rPr>
+        <w:t xml:space="preserve"> can also be used</w:t>
+      </w:r>
+      <w:r>
+        <w:rPr>
+          <w:rFonts w:ascii="Times New Roman" w:hAnsi="Times New Roman" w:cs="Times New Roman" w:hint="eastAsia"/>
+          <w:sz w:val="24"/>
+          <w:szCs w:val="24"/>
+        </w:rPr>
+        <w:t xml:space="preserve">; they are all formal ones. </w:t>
+      </w:r>
+    </w:p>
+    <w:p>
+      <w:pPr>
+        <w:pStyle w:val="a3"/>
+        <w:numPr>
+          <w:ilvl w:val="0"/>
+          <w:numId w:val="21"/>
+        </w:numPr>
+        <w:ind w:firstLineChars="0"/>
+        <w:rPr>
+          <w:rFonts w:ascii="Times New Roman" w:hAnsi="Times New Roman" w:cs="Times New Roman" w:hint="eastAsia"/>
+          <w:sz w:val="24"/>
+          <w:szCs w:val="24"/>
+        </w:rPr>
+      </w:pPr>
+      <w:r>
+        <w:rPr>
+          <w:rFonts w:ascii="Times New Roman" w:hAnsi="Times New Roman" w:cs="Times New Roman" w:hint="eastAsia"/>
+          <w:sz w:val="24"/>
+          <w:szCs w:val="24"/>
+        </w:rPr>
+        <w:t xml:space="preserve">Never use </w:t>
+      </w:r>
+      <w:r>
+        <w:rPr>
+          <w:rFonts w:ascii="Times New Roman" w:hAnsi="Times New Roman" w:cs="Times New Roman"/>
+          <w:sz w:val="24"/>
+          <w:szCs w:val="24"/>
+        </w:rPr>
+        <w:t>“</w:t>
+      </w:r>
+      <w:r>
+        <w:rPr>
+          <w:rFonts w:ascii="Times New Roman" w:hAnsi="Times New Roman" w:cs="Times New Roman" w:hint="eastAsia"/>
+          <w:sz w:val="24"/>
+          <w:szCs w:val="24"/>
+        </w:rPr>
+        <w:t>but</w:t>
+      </w:r>
+      <w:r>
+        <w:rPr>
+          <w:rFonts w:ascii="Times New Roman" w:hAnsi="Times New Roman" w:cs="Times New Roman"/>
+          <w:sz w:val="24"/>
+          <w:szCs w:val="24"/>
+        </w:rPr>
+        <w:t>”</w:t>
+      </w:r>
+      <w:r>
+        <w:rPr>
+          <w:rFonts w:ascii="Times New Roman" w:hAnsi="Times New Roman" w:cs="Times New Roman" w:hint="eastAsia"/>
+          <w:sz w:val="24"/>
+          <w:szCs w:val="24"/>
+        </w:rPr>
+        <w:t xml:space="preserve"> or </w:t>
+      </w:r>
+      <w:r>
+        <w:rPr>
+          <w:rFonts w:ascii="Times New Roman" w:hAnsi="Times New Roman" w:cs="Times New Roman"/>
+          <w:sz w:val="24"/>
+          <w:szCs w:val="24"/>
+        </w:rPr>
+        <w:t>“</w:t>
+      </w:r>
+      <w:r>
+        <w:rPr>
+          <w:rFonts w:ascii="Times New Roman" w:hAnsi="Times New Roman" w:cs="Times New Roman" w:hint="eastAsia"/>
+          <w:sz w:val="24"/>
+          <w:szCs w:val="24"/>
+        </w:rPr>
+        <w:t>because</w:t>
+      </w:r>
+      <w:r>
+        <w:rPr>
+          <w:rFonts w:ascii="Times New Roman" w:hAnsi="Times New Roman" w:cs="Times New Roman"/>
+          <w:sz w:val="24"/>
+          <w:szCs w:val="24"/>
+        </w:rPr>
+        <w:t>”</w:t>
+      </w:r>
+      <w:r>
+        <w:rPr>
+          <w:rFonts w:ascii="Times New Roman" w:hAnsi="Times New Roman" w:cs="Times New Roman" w:hint="eastAsia"/>
+          <w:sz w:val="24"/>
+          <w:szCs w:val="24"/>
+        </w:rPr>
+        <w:t xml:space="preserve"> at the start of a sentence in formal IELTS writing. </w:t>
+      </w:r>
+    </w:p>
+    <w:p>
+      <w:pPr>
+        <w:pStyle w:val="a3"/>
+        <w:numPr>
+          <w:ilvl w:val="0"/>
+          <w:numId w:val="21"/>
+        </w:numPr>
+        <w:ind w:firstLineChars="0"/>
+        <w:rPr>
+          <w:rFonts w:ascii="Times New Roman" w:hAnsi="Times New Roman" w:cs="Times New Roman"/>
+          <w:sz w:val="24"/>
+          <w:szCs w:val="24"/>
+        </w:rPr>
+      </w:pPr>
+      <w:r>
+        <w:rPr>
+          <w:rFonts w:ascii="Times New Roman" w:hAnsi="Times New Roman" w:cs="Times New Roman"/>
+          <w:sz w:val="24"/>
+          <w:szCs w:val="24"/>
+        </w:rPr>
+        <w:t>“</w:t>
+      </w:r>
+      <w:r>
+        <w:rPr>
+          <w:rFonts w:ascii="Times New Roman" w:hAnsi="Times New Roman" w:cs="Times New Roman" w:hint="eastAsia"/>
+          <w:sz w:val="24"/>
+          <w:szCs w:val="24"/>
+        </w:rPr>
+        <w:t>Although</w:t>
+      </w:r>
+      <w:r>
+        <w:rPr>
+          <w:rFonts w:ascii="Times New Roman" w:hAnsi="Times New Roman" w:cs="Times New Roman"/>
+          <w:sz w:val="24"/>
+          <w:szCs w:val="24"/>
+        </w:rPr>
+        <w:t>”</w:t>
+      </w:r>
+      <w:r>
+        <w:rPr>
+          <w:rFonts w:ascii="Times New Roman" w:hAnsi="Times New Roman" w:cs="Times New Roman" w:hint="eastAsia"/>
+          <w:sz w:val="24"/>
+          <w:szCs w:val="24"/>
+        </w:rPr>
+        <w:t xml:space="preserve"> and </w:t>
+      </w:r>
+      <w:r>
+        <w:rPr>
+          <w:rFonts w:ascii="Times New Roman" w:hAnsi="Times New Roman" w:cs="Times New Roman"/>
+          <w:sz w:val="24"/>
+          <w:szCs w:val="24"/>
+        </w:rPr>
+        <w:t>“</w:t>
+      </w:r>
+      <w:r>
+        <w:rPr>
+          <w:rFonts w:ascii="Times New Roman" w:hAnsi="Times New Roman" w:cs="Times New Roman" w:hint="eastAsia"/>
+          <w:sz w:val="24"/>
+          <w:szCs w:val="24"/>
+        </w:rPr>
+        <w:t>Though</w:t>
+      </w:r>
+      <w:r>
+        <w:rPr>
+          <w:rFonts w:ascii="Times New Roman" w:hAnsi="Times New Roman" w:cs="Times New Roman"/>
+          <w:sz w:val="24"/>
+          <w:szCs w:val="24"/>
+        </w:rPr>
+        <w:t>”</w:t>
+      </w:r>
+      <w:r>
+        <w:rPr>
+          <w:rFonts w:ascii="Times New Roman" w:hAnsi="Times New Roman" w:cs="Times New Roman" w:hint="eastAsia"/>
+          <w:sz w:val="24"/>
+          <w:szCs w:val="24"/>
+        </w:rPr>
+        <w:t xml:space="preserve"> are followed by a sentence. Apparently, </w:t>
+      </w:r>
+      <w:r>
+        <w:rPr>
+          <w:rFonts w:ascii="Times New Roman" w:hAnsi="Times New Roman" w:cs="Times New Roman"/>
+          <w:sz w:val="24"/>
+          <w:szCs w:val="24"/>
+        </w:rPr>
+        <w:t>“</w:t>
+      </w:r>
+      <w:r>
+        <w:rPr>
+          <w:rFonts w:ascii="Times New Roman" w:hAnsi="Times New Roman" w:cs="Times New Roman" w:hint="eastAsia"/>
+          <w:sz w:val="24"/>
+          <w:szCs w:val="24"/>
+        </w:rPr>
+        <w:t>Though the rise in urban</w:t>
+      </w:r>
+      <w:r>
+        <w:rPr>
+          <w:rFonts w:ascii="Times New Roman" w:hAnsi="Times New Roman" w:cs="Times New Roman"/>
+          <w:sz w:val="24"/>
+          <w:szCs w:val="24"/>
+        </w:rPr>
+        <w:t>...</w:t>
+      </w:r>
+      <w:r>
+        <w:rPr>
+          <w:rFonts w:ascii="Times New Roman" w:hAnsi="Times New Roman" w:cs="Times New Roman"/>
+          <w:sz w:val="24"/>
+          <w:szCs w:val="24"/>
+        </w:rPr>
+        <w:t>”</w:t>
+      </w:r>
+      <w:r>
+        <w:rPr>
+          <w:rFonts w:ascii="Times New Roman" w:hAnsi="Times New Roman" w:cs="Times New Roman" w:hint="eastAsia"/>
+          <w:sz w:val="24"/>
+          <w:szCs w:val="24"/>
+        </w:rPr>
+        <w:t xml:space="preserve"> is not correct. </w:t>
+      </w:r>
+    </w:p>
+    <w:p>
+      <w:pPr>
+        <w:pStyle w:val="a3"/>
+        <w:ind w:left="1080" w:firstLineChars="0" w:firstLine="0"/>
+        <w:rPr>
+          <w:rFonts w:ascii="Times New Roman" w:hAnsi="Times New Roman" w:cs="Times New Roman"/>
+          <w:sz w:val="24"/>
+          <w:szCs w:val="24"/>
+        </w:rPr>
+      </w:pPr>
       <w:bookmarkStart w:id="0" w:name="_GoBack"/>
       <w:bookmarkEnd w:id="0"/>
-      <w:r>
-        <w:rPr>
-          <w:rFonts w:ascii="Times New Roman" w:hAnsi="Times New Roman" w:cs="Times New Roman" w:hint="eastAsia"/>
-          <w:sz w:val="24"/>
-          <w:szCs w:val="24"/>
-        </w:rPr>
-        <w:t xml:space="preserve">. </w:t>
-      </w:r>
-    </w:p>
-    <w:p>
-      <w:pPr>
-        <w:pStyle w:val="a3"/>
-        <w:ind w:left="1080" w:firstLineChars="0" w:firstLine="0"/>
-        <w:rPr>
-          <w:rFonts w:ascii="Times New Roman" w:hAnsi="Times New Roman" w:cs="Times New Roman"/>
-          <w:sz w:val="24"/>
-          <w:szCs w:val="24"/>
-        </w:rPr>
-      </w:pPr>
     </w:p>
     <w:p>
       <w:pPr>
@@ -10472,6 +10898,7 @@
           <w:sz w:val="24"/>
           <w:szCs w:val="24"/>
         </w:rPr>
+        <w:lastRenderedPageBreak/>
         <w:t>5. Make use of thesauruses to find synonyms.</w:t>
       </w:r>
     </w:p>
@@ -10641,16 +11068,7 @@
           <w:sz w:val="24"/>
           <w:szCs w:val="24"/>
         </w:rPr>
-        <w:t xml:space="preserve"> are synonyms but they are not always </w:t>
-      </w:r>
-      <w:r>
-        <w:rPr>
-          <w:rFonts w:ascii="Times New Roman" w:hAnsi="Times New Roman" w:cs="Times New Roman" w:hint="eastAsia"/>
-          <w:sz w:val="24"/>
-          <w:szCs w:val="24"/>
-        </w:rPr>
-        <w:lastRenderedPageBreak/>
-        <w:t xml:space="preserve">equivalent to each other at all </w:t>
+        <w:t xml:space="preserve"> are synonyms but they are not always equivalent to each other at all </w:t>
       </w:r>
       <w:r>
         <w:rPr>
@@ -12401,6 +12819,7 @@
           <w:noProof/>
           <w:lang w:val="en-GB"/>
         </w:rPr>
+        <w:lastRenderedPageBreak/>
         <w:drawing>
           <wp:inline distT="0" distB="0" distL="0" distR="0">
             <wp:extent cx="5274310" cy="1809115"/>
@@ -12533,7 +12952,6 @@
           <w:sz w:val="24"/>
           <w:szCs w:val="24"/>
         </w:rPr>
-        <w:lastRenderedPageBreak/>
         <w:t xml:space="preserve">Read the </w:t>
       </w:r>
       <w:r>
@@ -17564,7 +17982,7 @@
   <a:extraClrSchemeLst/>
   <a:extLst>
     <a:ext uri="{05A4C25C-085E-4340-85A3-A5531E510DB2}">
-      <thm15:themeFamily xmlns:thm15="http://schemas.microsoft.com/office/thememl/2012/main" xmlns="" name="Office Theme" id="{62F939B6-93AF-4DB8-9C6B-D6C7DFDC589F}" vid="{4A3C46E8-61CC-4603-A589-7422A47A8E4A}"/>
+      <thm15:themeFamily xmlns="" xmlns:thm15="http://schemas.microsoft.com/office/thememl/2012/main" name="Office Theme" id="{62F939B6-93AF-4DB8-9C6B-D6C7DFDC589F}" vid="{4A3C46E8-61CC-4603-A589-7422A47A8E4A}"/>
     </a:ext>
   </a:extLst>
 </a:theme>

</xml_diff>

<commit_message>
add the journal of 16 July 2025
</commit_message>
<xml_diff>
--- a/IELTS Notes/Notes of IELTS.docx
+++ b/IELTS Notes/Notes of IELTS.docx
@@ -86,7 +86,15 @@
           <w:sz w:val="24"/>
           <w:szCs w:val="24"/>
         </w:rPr>
-        <w:t xml:space="preserve"> Keep focused!</w:t>
+        <w:t xml:space="preserve"> Keep focus</w:t>
+      </w:r>
+      <w:r>
+        <w:rPr>
+          <w:rFonts w:ascii="Times New Roman" w:hAnsi="Times New Roman" w:cs="Times New Roman" w:hint="eastAsia"/>
+          <w:sz w:val="24"/>
+          <w:szCs w:val="24"/>
+        </w:rPr>
+        <w:t>!</w:t>
       </w:r>
     </w:p>
     <w:p>
@@ -188,7 +196,23 @@
           <w:sz w:val="24"/>
           <w:szCs w:val="24"/>
         </w:rPr>
-        <w:t xml:space="preserve"> so keep your eye on the next question and don</w:t>
+        <w:t xml:space="preserve"> so keep yo</w:t>
+      </w:r>
+      <w:r>
+        <w:rPr>
+          <w:rFonts w:ascii="Times New Roman" w:hAnsi="Times New Roman" w:cs="Times New Roman" w:hint="eastAsia"/>
+          <w:sz w:val="24"/>
+          <w:szCs w:val="24"/>
+        </w:rPr>
+        <w:t xml:space="preserve">ur eye on the next question. In addition, </w:t>
+      </w:r>
+      <w:r>
+        <w:rPr>
+          <w:rFonts w:ascii="Times New Roman" w:hAnsi="Times New Roman" w:cs="Times New Roman" w:hint="eastAsia"/>
+          <w:sz w:val="24"/>
+          <w:szCs w:val="24"/>
+        </w:rPr>
+        <w:t>don</w:t>
       </w:r>
       <w:r>
         <w:rPr>
@@ -395,15 +419,39 @@
           <w:sz w:val="24"/>
           <w:szCs w:val="24"/>
         </w:rPr>
-        <w:t>(such as answers</w:t>
-      </w:r>
-      <w:r>
-        <w:rPr>
-          <w:rFonts w:ascii="Times New Roman" w:hAnsi="Times New Roman" w:cs="Times New Roman" w:hint="eastAsia"/>
-          <w:sz w:val="24"/>
-          <w:szCs w:val="24"/>
-        </w:rPr>
-        <w:t xml:space="preserve"> the you guess</w:t>
+        <w:t xml:space="preserve">(such as </w:t>
+      </w:r>
+      <w:r>
+        <w:rPr>
+          <w:rFonts w:ascii="Times New Roman" w:hAnsi="Times New Roman" w:cs="Times New Roman" w:hint="eastAsia"/>
+          <w:sz w:val="24"/>
+          <w:szCs w:val="24"/>
+        </w:rPr>
+        <w:t xml:space="preserve">likely </w:t>
+      </w:r>
+      <w:r>
+        <w:rPr>
+          <w:rFonts w:ascii="Times New Roman" w:hAnsi="Times New Roman" w:cs="Times New Roman" w:hint="eastAsia"/>
+          <w:sz w:val="24"/>
+          <w:szCs w:val="24"/>
+        </w:rPr>
+        <w:t>answers</w:t>
+      </w:r>
+      <w:r>
+        <w:rPr>
+          <w:rFonts w:ascii="Times New Roman" w:hAnsi="Times New Roman" w:cs="Times New Roman" w:hint="eastAsia"/>
+          <w:sz w:val="24"/>
+          <w:szCs w:val="24"/>
+        </w:rPr>
+        <w:t xml:space="preserve"> that</w:t>
+      </w:r>
+      <w:r>
+        <w:rPr>
+          <w:rFonts w:ascii="Times New Roman" w:hAnsi="Times New Roman" w:cs="Times New Roman" w:hint="eastAsia"/>
+          <w:sz w:val="24"/>
+          <w:szCs w:val="24"/>
+        </w:rPr>
+        <w:t xml:space="preserve"> you guess</w:t>
       </w:r>
       <w:r>
         <w:rPr>
@@ -419,7 +467,39 @@
           <w:sz w:val="24"/>
           <w:szCs w:val="24"/>
         </w:rPr>
-        <w:t xml:space="preserve"> when you are not sure your answers are not right because you can only hear the recording once. </w:t>
+        <w:t xml:space="preserve"> when you are not sure </w:t>
+      </w:r>
+      <w:r>
+        <w:rPr>
+          <w:rFonts w:ascii="Times New Roman" w:hAnsi="Times New Roman" w:cs="Times New Roman" w:hint="eastAsia"/>
+          <w:sz w:val="24"/>
+          <w:szCs w:val="24"/>
+        </w:rPr>
+        <w:t xml:space="preserve">whether </w:t>
+      </w:r>
+      <w:r>
+        <w:rPr>
+          <w:rFonts w:ascii="Times New Roman" w:hAnsi="Times New Roman" w:cs="Times New Roman" w:hint="eastAsia"/>
+          <w:sz w:val="24"/>
+          <w:szCs w:val="24"/>
+        </w:rPr>
+        <w:t xml:space="preserve">your answers are </w:t>
+      </w:r>
+      <w:r>
+        <w:rPr>
+          <w:rFonts w:ascii="Times New Roman" w:hAnsi="Times New Roman" w:cs="Times New Roman" w:hint="eastAsia"/>
+          <w:sz w:val="24"/>
+          <w:szCs w:val="24"/>
+        </w:rPr>
+        <w:t xml:space="preserve">correct or </w:t>
+      </w:r>
+      <w:r>
+        <w:rPr>
+          <w:rFonts w:ascii="Times New Roman" w:hAnsi="Times New Roman" w:cs="Times New Roman" w:hint="eastAsia"/>
+          <w:sz w:val="24"/>
+          <w:szCs w:val="24"/>
+        </w:rPr>
+        <w:t xml:space="preserve">not because you can only hear the recording once. </w:t>
       </w:r>
       <w:r>
         <w:rPr>
@@ -1092,7 +1172,63 @@
           <w:sz w:val="24"/>
           <w:szCs w:val="24"/>
         </w:rPr>
-        <w:t xml:space="preserve">You should not expect to hear the exactly same words as in the answers in the recordings. </w:t>
+        <w:t xml:space="preserve">You should not expect to hear </w:t>
+      </w:r>
+      <w:r>
+        <w:rPr>
+          <w:rFonts w:ascii="Times New Roman" w:hAnsi="Times New Roman" w:cs="Times New Roman" w:hint="eastAsia"/>
+          <w:sz w:val="24"/>
+          <w:szCs w:val="24"/>
+        </w:rPr>
+        <w:t xml:space="preserve">exactly </w:t>
+      </w:r>
+      <w:r>
+        <w:rPr>
+          <w:rFonts w:ascii="Times New Roman" w:hAnsi="Times New Roman" w:cs="Times New Roman" w:hint="eastAsia"/>
+          <w:sz w:val="24"/>
+          <w:szCs w:val="24"/>
+        </w:rPr>
+        <w:t xml:space="preserve">the words </w:t>
+      </w:r>
+      <w:r>
+        <w:rPr>
+          <w:rFonts w:ascii="Times New Roman" w:hAnsi="Times New Roman" w:cs="Times New Roman" w:hint="eastAsia"/>
+          <w:sz w:val="24"/>
+          <w:szCs w:val="24"/>
+        </w:rPr>
+        <w:t>in the questions</w:t>
+      </w:r>
+      <w:r>
+        <w:rPr>
+          <w:rFonts w:ascii="Times New Roman" w:hAnsi="Times New Roman" w:cs="Times New Roman" w:hint="eastAsia"/>
+          <w:sz w:val="24"/>
+          <w:szCs w:val="24"/>
+        </w:rPr>
+        <w:t xml:space="preserve"> </w:t>
+      </w:r>
+      <w:r>
+        <w:rPr>
+          <w:rFonts w:ascii="Times New Roman" w:hAnsi="Times New Roman" w:cs="Times New Roman" w:hint="eastAsia"/>
+          <w:sz w:val="24"/>
+          <w:szCs w:val="24"/>
+        </w:rPr>
+        <w:t xml:space="preserve">as </w:t>
+      </w:r>
+      <w:r>
+        <w:rPr>
+          <w:rFonts w:ascii="Times New Roman" w:hAnsi="Times New Roman" w:cs="Times New Roman" w:hint="eastAsia"/>
+          <w:sz w:val="24"/>
+          <w:szCs w:val="24"/>
+        </w:rPr>
+        <w:t xml:space="preserve">same as </w:t>
+      </w:r>
+      <w:r>
+        <w:rPr>
+          <w:rFonts w:ascii="Times New Roman" w:hAnsi="Times New Roman" w:cs="Times New Roman" w:hint="eastAsia"/>
+          <w:sz w:val="24"/>
+          <w:szCs w:val="24"/>
+        </w:rPr>
+        <w:t xml:space="preserve">in the recordings. </w:t>
       </w:r>
     </w:p>
     <w:p>
@@ -1115,7 +1251,15 @@
           <w:sz w:val="24"/>
           <w:szCs w:val="24"/>
         </w:rPr>
-        <w:t xml:space="preserve">Technical or academical language is not always paraphrased. </w:t>
+        <w:t>Technical or academic</w:t>
+      </w:r>
+      <w:r>
+        <w:rPr>
+          <w:rFonts w:ascii="Times New Roman" w:hAnsi="Times New Roman" w:cs="Times New Roman" w:hint="eastAsia"/>
+          <w:sz w:val="24"/>
+          <w:szCs w:val="24"/>
+        </w:rPr>
+        <w:t xml:space="preserve"> language is not always paraphrased. </w:t>
       </w:r>
     </w:p>
     <w:p>
@@ -3004,7 +3148,33 @@
           <w:sz w:val="24"/>
           <w:szCs w:val="24"/>
         </w:rPr>
-        <w:t xml:space="preserve">Watct out for answers that are correct but then the speake takes them away. </w:t>
+        <w:t>Watch</w:t>
+      </w:r>
+      <w:bookmarkStart w:id="0" w:name="_GoBack"/>
+      <w:bookmarkEnd w:id="0"/>
+      <w:r>
+        <w:rPr>
+          <w:rFonts w:ascii="Times New Roman" w:hAnsi="Times New Roman" w:cs="Times New Roman" w:hint="eastAsia"/>
+          <w:sz w:val="24"/>
+          <w:szCs w:val="24"/>
+        </w:rPr>
+        <w:t xml:space="preserve"> out for answers that are correct but then the speake</w:t>
+      </w:r>
+      <w:r>
+        <w:rPr>
+          <w:rFonts w:ascii="Times New Roman" w:hAnsi="Times New Roman" w:cs="Times New Roman" w:hint="eastAsia"/>
+          <w:sz w:val="24"/>
+          <w:szCs w:val="24"/>
+        </w:rPr>
+        <w:t>r</w:t>
+      </w:r>
+      <w:r>
+        <w:rPr>
+          <w:rFonts w:ascii="Times New Roman" w:hAnsi="Times New Roman" w:cs="Times New Roman" w:hint="eastAsia"/>
+          <w:sz w:val="24"/>
+          <w:szCs w:val="24"/>
+        </w:rPr>
+        <w:t xml:space="preserve"> takes them away. </w:t>
       </w:r>
     </w:p>
     <w:p>
@@ -3912,7 +4082,16 @@
           <w:sz w:val="24"/>
           <w:szCs w:val="24"/>
         </w:rPr>
-        <w:t xml:space="preserve"> address examiners first name preceded by Miss/Mr.. That’s not correct in English.</w:t>
+        <w:t xml:space="preserve"> address examiners first name preceded by Miss/Mr.. That’s not </w:t>
+      </w:r>
+      <w:r>
+        <w:rPr>
+          <w:rFonts w:ascii="Times New Roman" w:hAnsi="Times New Roman" w:cs="Times New Roman"/>
+          <w:sz w:val="24"/>
+          <w:szCs w:val="24"/>
+        </w:rPr>
+        <w:lastRenderedPageBreak/>
+        <w:t>correct in English.</w:t>
       </w:r>
     </w:p>
     <w:p>
@@ -3936,7 +4115,6 @@
           <w:sz w:val="24"/>
           <w:szCs w:val="24"/>
         </w:rPr>
-        <w:lastRenderedPageBreak/>
         <w:t>Suggestions</w:t>
       </w:r>
     </w:p>
@@ -4886,16 +5064,8 @@
                 <w:sz w:val="24"/>
                 <w:szCs w:val="24"/>
               </w:rPr>
-              <w:t xml:space="preserve">When you prepare for the test, you should write out your answers ahead of time. </w:t>
-            </w:r>
-            <w:r>
-              <w:rPr>
-                <w:rFonts w:ascii="Times New Roman" w:hAnsi="Times New Roman" w:cs="Times New Roman"/>
-                <w:sz w:val="24"/>
-                <w:szCs w:val="24"/>
-              </w:rPr>
               <w:lastRenderedPageBreak/>
-              <w:t>Later, when you get comfortable with that you can stop writing them out and get better at responding quickly.</w:t>
+              <w:t>When you prepare for the test, you should write out your answers ahead of time. Later, when you get comfortable with that you can stop writing them out and get better at responding quickly.</w:t>
             </w:r>
           </w:p>
           <w:p>
@@ -5915,6 +6085,7 @@
           <w:sz w:val="24"/>
           <w:szCs w:val="24"/>
         </w:rPr>
+        <w:lastRenderedPageBreak/>
         <w:t>Read the questions first.</w:t>
       </w:r>
     </w:p>
@@ -5938,7 +6109,6 @@
           <w:sz w:val="24"/>
           <w:szCs w:val="24"/>
         </w:rPr>
-        <w:lastRenderedPageBreak/>
         <w:t>In true or false questions a</w:t>
       </w:r>
       <w:r>
@@ -6633,7 +6803,16 @@
           <w:sz w:val="24"/>
           <w:szCs w:val="24"/>
         </w:rPr>
-        <w:t>If you made mistakes on complex grammar, that’s OK, but if made mistakes about pass simple, you can’t achieve a high score.</w:t>
+        <w:t xml:space="preserve">If you made mistakes on complex grammar, that’s OK, but if made </w:t>
+      </w:r>
+      <w:r>
+        <w:rPr>
+          <w:rFonts w:ascii="Times New Roman" w:hAnsi="Times New Roman" w:cs="Times New Roman"/>
+          <w:sz w:val="24"/>
+          <w:szCs w:val="24"/>
+        </w:rPr>
+        <w:lastRenderedPageBreak/>
+        <w:t>mistakes about pass simple, you can’t achieve a high score.</w:t>
       </w:r>
     </w:p>
     <w:p>
@@ -6656,7 +6835,6 @@
           <w:sz w:val="24"/>
           <w:szCs w:val="24"/>
         </w:rPr>
-        <w:lastRenderedPageBreak/>
         <w:t xml:space="preserve">You should </w:t>
       </w:r>
       <w:r>
@@ -8012,6 +8190,7 @@
           <w:sz w:val="24"/>
           <w:szCs w:val="24"/>
         </w:rPr>
+        <w:lastRenderedPageBreak/>
         <w:t>Use inversion in your essays</w:t>
       </w:r>
       <w:r>
@@ -8036,16 +8215,7 @@
           <w:sz w:val="24"/>
           <w:szCs w:val="24"/>
         </w:rPr>
-        <w:t xml:space="preserve">Then </w:t>
-      </w:r>
-      <w:r>
-        <w:rPr>
-          <w:rFonts w:ascii="Times New Roman" w:hAnsi="Times New Roman" w:cs="Times New Roman" w:hint="eastAsia"/>
-          <w:sz w:val="24"/>
-          <w:szCs w:val="24"/>
-        </w:rPr>
-        <w:lastRenderedPageBreak/>
-        <w:t>you can g</w:t>
+        <w:t>Then you can g</w:t>
       </w:r>
       <w:r>
         <w:rPr>
@@ -8763,6 +8933,7 @@
           <w:szCs w:val="24"/>
           <w:lang w:val="en-GB"/>
         </w:rPr>
+        <w:lastRenderedPageBreak/>
         <w:t xml:space="preserve">Reliable Resources: </w:t>
       </w:r>
     </w:p>
@@ -9806,6 +9977,7 @@
           <w:szCs w:val="24"/>
           <w:lang w:val="en-GB"/>
         </w:rPr>
+        <w:lastRenderedPageBreak/>
         <w:t>Body paragraphs</w:t>
       </w:r>
     </w:p>
@@ -10024,7 +10196,7 @@
         </w:numPr>
         <w:ind w:firstLineChars="0"/>
         <w:rPr>
-          <w:rFonts w:ascii="Times New Roman" w:hAnsi="Times New Roman" w:cs="Times New Roman" w:hint="eastAsia"/>
+          <w:rFonts w:ascii="Times New Roman" w:hAnsi="Times New Roman" w:cs="Times New Roman"/>
           <w:sz w:val="24"/>
           <w:szCs w:val="24"/>
         </w:rPr>
@@ -10191,7 +10363,7 @@
         </w:numPr>
         <w:ind w:firstLineChars="0"/>
         <w:rPr>
-          <w:rFonts w:ascii="Times New Roman" w:hAnsi="Times New Roman" w:cs="Times New Roman" w:hint="eastAsia"/>
+          <w:rFonts w:ascii="Times New Roman" w:hAnsi="Times New Roman" w:cs="Times New Roman"/>
           <w:sz w:val="24"/>
           <w:szCs w:val="24"/>
         </w:rPr>
@@ -10348,7 +10520,7 @@
         <w:pStyle w:val="a3"/>
         <w:ind w:left="720" w:firstLineChars="0" w:firstLine="0"/>
         <w:rPr>
-          <w:rFonts w:ascii="Times New Roman" w:hAnsi="Times New Roman" w:cs="Times New Roman" w:hint="eastAsia"/>
+          <w:rFonts w:ascii="Times New Roman" w:hAnsi="Times New Roman" w:cs="Times New Roman"/>
           <w:sz w:val="24"/>
           <w:szCs w:val="24"/>
         </w:rPr>
@@ -10411,7 +10583,7 @@
         </w:numPr>
         <w:ind w:firstLineChars="0"/>
         <w:rPr>
-          <w:rFonts w:ascii="Times New Roman" w:hAnsi="Times New Roman" w:cs="Times New Roman" w:hint="eastAsia"/>
+          <w:rFonts w:ascii="Times New Roman" w:hAnsi="Times New Roman" w:cs="Times New Roman"/>
           <w:sz w:val="24"/>
           <w:szCs w:val="24"/>
         </w:rPr>
@@ -10618,8 +10790,6 @@
           <w:szCs w:val="24"/>
         </w:rPr>
       </w:pPr>
-      <w:bookmarkStart w:id="0" w:name="_GoBack"/>
-      <w:bookmarkEnd w:id="0"/>
     </w:p>
     <w:p>
       <w:pPr>
@@ -10879,7 +11049,16 @@
           <w:sz w:val="24"/>
           <w:szCs w:val="24"/>
         </w:rPr>
-        <w:t xml:space="preserve">4. Take at least one full test at home before sitting a real IELTS test. You had better set a alarm and finish all the three tests except for speaking within 2 hours and 40 minutes. </w:t>
+        <w:t xml:space="preserve">4. Take at least one full test at home before sitting a real IELTS test. You had better set a alarm and finish all the three tests except for speaking within 2 </w:t>
+      </w:r>
+      <w:r>
+        <w:rPr>
+          <w:rFonts w:ascii="Times New Roman" w:hAnsi="Times New Roman" w:cs="Times New Roman" w:hint="eastAsia"/>
+          <w:sz w:val="24"/>
+          <w:szCs w:val="24"/>
+        </w:rPr>
+        <w:lastRenderedPageBreak/>
+        <w:t xml:space="preserve">hours and 40 minutes. </w:t>
       </w:r>
     </w:p>
     <w:p>
@@ -10898,7 +11077,6 @@
           <w:sz w:val="24"/>
           <w:szCs w:val="24"/>
         </w:rPr>
-        <w:lastRenderedPageBreak/>
         <w:t>5. Make use of thesauruses to find synonyms.</w:t>
       </w:r>
     </w:p>
@@ -12305,7 +12483,16 @@
           <w:sz w:val="24"/>
           <w:szCs w:val="24"/>
         </w:rPr>
-        <w:t xml:space="preserve"> appreciate the accessibility of amenities, the cultural diversity and the range of employment opportunities available.</w:t>
+        <w:t xml:space="preserve"> appreciate the accessibility of amenities, the cultural diversity and the range of employment opportunities </w:t>
+      </w:r>
+      <w:r>
+        <w:rPr>
+          <w:rFonts w:ascii="Times New Roman" w:hAnsi="Times New Roman" w:cs="Times New Roman"/>
+          <w:sz w:val="24"/>
+          <w:szCs w:val="24"/>
+        </w:rPr>
+        <w:lastRenderedPageBreak/>
+        <w:t>available.</w:t>
       </w:r>
     </w:p>
     <w:p>
@@ -17982,7 +18169,7 @@
   <a:extraClrSchemeLst/>
   <a:extLst>
     <a:ext uri="{05A4C25C-085E-4340-85A3-A5531E510DB2}">
-      <thm15:themeFamily xmlns="" xmlns:thm15="http://schemas.microsoft.com/office/thememl/2012/main" name="Office Theme" id="{62F939B6-93AF-4DB8-9C6B-D6C7DFDC589F}" vid="{4A3C46E8-61CC-4603-A589-7422A47A8E4A}"/>
+      <thm15:themeFamily xmlns:thm15="http://schemas.microsoft.com/office/thememl/2012/main" xmlns="" name="Office Theme" id="{62F939B6-93AF-4DB8-9C6B-D6C7DFDC589F}" vid="{4A3C46E8-61CC-4603-A589-7422A47A8E4A}"/>
     </a:ext>
   </a:extLst>
 </a:theme>

</xml_diff>